<commit_message>
Update the Summary to Federico's correction.
</commit_message>
<xml_diff>
--- a/Manuscript/manuscript.docx
+++ b/Manuscript/manuscript.docx
@@ -118,7 +118,7 @@
         <w:pStyle w:val="FirstParagraph"/>
       </w:pPr>
       <w:r>
-        <w:t xml:space="preserve">In a metabolomics and lipidomics workflow, a linear response in quality control dilution curves is used to assess the quality of molecules measured for further analysis. Current software tools only allow the analyst to repetitively plot, view and analyse the dilution curve one at a time which is a tedious and time-consuming process. In addition, summary statistics of dilution curves are limited to the Pearson Correlation Coefficient</w:t>
+        <w:t xml:space="preserve">In metabolomic and lipidomic workflows, a linear response in dilution series generated from pooled quality control (QC) samples is used to assess the quality of the measurement of molecules measured before further analysis. Most of the currently used software only allow the analyst to repetitively plot, view and analyse the dilution curves one at a time, a tedious and time-consuming process. In addition, summary statistics of dilution curves are limited to the Pearson Correlation Coefficient</w:t>
       </w:r>
       <w:r>
         <w:t xml:space="preserve"> </w:t>
@@ -152,22 +152,7 @@
         </m:sSup>
       </m:oMath>
       <w:r>
-        <w:t xml:space="preserve">, which are insufficient to fully understand the shape of the dilution curves.</w:t>
-      </w:r>
-      <w:r>
-        <w:t xml:space="preserve"> </w:t>
-      </w:r>
-      <w:r>
-        <w:rPr>
-          <w:rStyle w:val="VerbatimChar"/>
-        </w:rPr>
-        <w:t xml:space="preserve">DCVtestkit</w:t>
-      </w:r>
-      <w:r>
-        <w:t xml:space="preserve"> </w:t>
-      </w:r>
-      <w:r>
-        <w:t xml:space="preserve">aims to provide additional summary statistics of dilution curves from various literatures which are not implemented in the current software tools. It also helps to reduce the analyst’s workload by analysing many dilution curves automatically, reporting the statistical results in Excel and recording the dilution plots in a pdf file. In addition, it can also create an interactive trellis displayed as a HTML folder for analyst to do exploratory analysis on these dilution curve results.</w:t>
+        <w:t xml:space="preserve">, which are insufficient to fully understand the shape of the dilution curves. DCVtestkit aims to provide additional summary statistics for dilution curves, taken from previous publications but which are not implemented in the current software tools. It also helps to reduce the analyst’s workload by analysing many dilution curves automatically, reporting the statistical results in Excel and recording the dilution plots in a pdf file. In addition, it can also create an interactive trellis displayed as a HTML folder for more exploratory analyses.</w:t>
       </w:r>
     </w:p>
     <w:bookmarkEnd w:id="21"/>

</xml_diff>

<commit_message>
Update manuscript with the changes recommended by reviewer.
</commit_message>
<xml_diff>
--- a/Manuscript/manuscript.docx
+++ b/Manuscript/manuscript.docx
@@ -171,7 +171,8 @@
       </w:pPr>
       <w:r>
         <w:rPr>
-          <w:rStyle w:val="VerbatimChar"/>
+          <w:iCs/>
+          <w:i/>
         </w:rPr>
         <w:t xml:space="preserve">DCVtestkit</w:t>
       </w:r>
@@ -519,7 +520,20 @@
         <w:pStyle w:val="BodyText"/>
       </w:pPr>
       <w:r>
-        <w:t xml:space="preserve">To address the issues mentioned above, we have created an R package, DCVtestkit, to assist analysts, not only to plot these dilution curves for many molecules easily but also providing additional statistical results, other than the Pearson Correlation Coefficient</w:t>
+        <w:t xml:space="preserve">To address the issues mentioned above, we have created an R package,</w:t>
+      </w:r>
+      <w:r>
+        <w:t xml:space="preserve"> </w:t>
+      </w:r>
+      <w:r>
+        <w:rPr>
+          <w:iCs/>
+          <w:i/>
+        </w:rPr>
+        <w:t xml:space="preserve">DCVtestkit</w:t>
+      </w:r>
+      <w:r>
+        <w:t xml:space="preserve">, to assist analysts, not only to plot these dilution curves for many molecules easily but also providing additional statistical results, other than the Pearson Correlation Coefficient</w:t>
       </w:r>
       <w:r>
         <w:t xml:space="preserve"> </w:t>
@@ -571,7 +585,37 @@
         <w:pStyle w:val="FirstParagraph"/>
       </w:pPr>
       <w:r>
-        <w:t xml:space="preserve">Here, we introduce the workflow in which R package, DCVtestkit.</w:t>
+        <w:t xml:space="preserve">Here, we introduce the workflow used by our R package,</w:t>
+      </w:r>
+      <w:r>
+        <w:t xml:space="preserve"> </w:t>
+      </w:r>
+      <w:r>
+        <w:rPr>
+          <w:iCs/>
+          <w:i/>
+        </w:rPr>
+        <w:t xml:space="preserve">DCVtestkit</w:t>
+      </w:r>
+      <w:r>
+        <w:t xml:space="preserve"> </w:t>
+      </w:r>
+      <w:r>
+        <w:t xml:space="preserve">in</w:t>
+      </w:r>
+      <w:r>
+        <w:t xml:space="preserve"> </w:t>
+      </w:r>
+      <w:hyperlink w:anchor="fig-DCVtestkit-Workflow">
+        <w:r>
+          <w:rPr>
+            <w:rStyle w:val="Hyperlink"/>
+          </w:rPr>
+          <w:t xml:space="preserve">Figure 1</w:t>
+        </w:r>
+      </w:hyperlink>
+      <w:r>
+        <w:t xml:space="preserve">.</w:t>
       </w:r>
     </w:p>
     <w:tbl>
@@ -588,7 +632,6 @@
           <w:tcPr/>
           <w:p>
             <w:pPr>
-              <w:pStyle w:val="Figure"/>
               <w:jc w:val="center"/>
             </w:pPr>
             <w:r>
@@ -634,19 +677,6 @@
               </w:drawing>
             </w:r>
           </w:p>
-          <w:p>
-            <w:pPr>
-              <w:jc w:val="center"/>
-            </w:pPr>
-            <w:pPr>
-              <w:jc w:val="start"/>
-              <w:spacing w:before="200"/>
-              <w:pStyle w:val="ImageCaption"/>
-            </w:pPr>
-            <w:r>
-              <w:t xml:space="preserve">DCVtestkit Workflow</w:t>
-            </w:r>
-          </w:p>
         </w:tc>
       </w:tr>
     </w:tbl>
@@ -654,6 +684,34 @@
       <w:pPr>
         <w:pStyle w:val="BodyText"/>
       </w:pPr>
+      <w:pPr>
+        <w:spacing w:before="200"/>
+        <w:pStyle w:val="ImageCaption"/>
+      </w:pPr>
+      <w:r>
+        <w:t xml:space="preserve">Figure 1:</w:t>
+      </w:r>
+      <w:r>
+        <w:t xml:space="preserve"> </w:t>
+      </w:r>
+      <w:r>
+        <w:rPr>
+          <w:iCs/>
+          <w:i/>
+        </w:rPr>
+        <w:t xml:space="preserve">DCVtestkit</w:t>
+      </w:r>
+      <w:r>
+        <w:t xml:space="preserve"> </w:t>
+      </w:r>
+      <w:r>
+        <w:t xml:space="preserve">Workflow</w:t>
+      </w:r>
+    </w:p>
+    <w:p>
+      <w:pPr>
+        <w:pStyle w:val="BodyText"/>
+      </w:pPr>
       <w:r>
         <w:t xml:space="preserve">Beginning with the Input Data phase, the workflow starts with two tables: a table (Transition Signal Data) containing transition signals (y-axis for dilution curve) for each sample and a table (Dilution Annotation) containing dilution curve related information for each sample, such as concentration (x-axis for dilution curve) and dilution batches. As, the two tables share the same sample list, it can be merged together into one table (Dilution Table) using the function</w:t>
       </w:r>
@@ -789,7 +847,7 @@
       </w:r>
     </w:p>
     <w:bookmarkEnd w:id="32"/>
-    <w:bookmarkStart w:id="36" w:name="statistical-summary-for-dilution-curves"/>
+    <w:bookmarkStart w:id="37" w:name="statistical-summary-for-dilution-curves"/>
     <w:p>
       <w:pPr>
         <w:pStyle w:val="Heading1"/>
@@ -802,8 +860,19 @@
       <w:pPr>
         <w:pStyle w:val="FirstParagraph"/>
       </w:pPr>
-      <w:r>
-        <w:t xml:space="preserve">To address the paucity of parameters describing the goodness-of-fit of linear dilution curves, a few additional parameters are added in the R package</w:t>
+      <w:hyperlink w:anchor="fig-curves">
+        <w:r>
+          <w:rPr>
+            <w:rStyle w:val="Hyperlink"/>
+          </w:rPr>
+          <w:t xml:space="preserve">Figure 2</w:t>
+        </w:r>
+      </w:hyperlink>
+      <w:r>
+        <w:t xml:space="preserve"> </w:t>
+      </w:r>
+      <w:r>
+        <w:t xml:space="preserve">gives a plot of three manually curated curves together with their corresponding summary statistics. The characteristic of three curves are as follows: One is a linear curve. Another is having a plateau at higher concentrations, also known as a saturated curve. The last example is a curve with a plateau at lower concentrations or experiencing a limit of detection (denoted as LOD curves in this paper). It can be observed that the corresponding Pearson Correlation Coefficient values, denoted as</w:t>
       </w:r>
       <w:r>
         <w:t xml:space="preserve"> </w:t>
@@ -812,68 +881,10 @@
         <w:rPr>
           <w:rStyle w:val="VerbatimChar"/>
         </w:rPr>
-        <w:t xml:space="preserve">DCVtestkit</w:t>
-      </w:r>
-      <w:r>
-        <w:t xml:space="preserve">, on top of the popular Pearson Correlation Coefficient</w:t>
-      </w:r>
-      <w:r>
-        <w:t xml:space="preserve"> </w:t>
-      </w:r>
-      <m:oMath>
-        <m:r>
-          <m:t>R</m:t>
-        </m:r>
-      </m:oMath>
-      <w:r>
-        <w:t xml:space="preserve"> </w:t>
-      </w:r>
-      <w:r>
-        <w:t xml:space="preserve">on a linear regression fit. Currently, the additional parameters are statistical results from Mandel’s Fitting Test in</w:t>
-      </w:r>
-      <w:r>
-        <w:t xml:space="preserve"> </w:t>
-      </w:r>
-      <w:r>
-        <w:t xml:space="preserve">Andrade and Gómez-Carracedo (2013)</w:t>
-      </w:r>
-      <w:r>
-        <w:t xml:space="preserve"> </w:t>
-      </w:r>
-      <w:r>
-        <w:t xml:space="preserve">and the Percent Residual Accuracy in</w:t>
-      </w:r>
-      <w:r>
-        <w:t xml:space="preserve"> </w:t>
-      </w:r>
-      <w:r>
-        <w:t xml:space="preserve">Logue and Manandhar (2018)</w:t>
-      </w:r>
-      <w:r>
-        <w:t xml:space="preserve">. The software also fits a quadratic model on the dilution curve and calculates the concavity of the quadratic model to identify to verify if the dilution curve is predominantly non-linear at high or low concentrations.</w:t>
-      </w:r>
-    </w:p>
-    <w:p>
-      <w:pPr>
-        <w:pStyle w:val="BodyText"/>
-      </w:pPr>
-      <w:r>
-        <w:t xml:space="preserve">Given an example linear curve, saturated curve and a curve with limit of detection (LOD) and their corresponding summary statistics, it can be observed that the corresponding Pearson Correlation Coefficient</w:t>
-      </w:r>
-      <w:r>
-        <w:t xml:space="preserve"> </w:t>
-      </w:r>
-      <w:r>
-        <w:rPr>
-          <w:rStyle w:val="VerbatimChar"/>
-        </w:rPr>
         <w:t xml:space="preserve">r_corr</w:t>
       </w:r>
       <w:r>
-        <w:t xml:space="preserve"> </w:t>
-      </w:r>
-      <w:r>
-        <w:t xml:space="preserve">are really high</w:t>
+        <w:t xml:space="preserve">, are</w:t>
       </w:r>
       <w:r>
         <w:t xml:space="preserve"> </w:t>
@@ -893,7 +904,262 @@
         <w:t xml:space="preserve"> </w:t>
       </w:r>
       <w:r>
-        <w:t xml:space="preserve">even for the curves that are non-linear. On the other hand, both the saturated and LOD curves give a much lower Mandel’s Fitting Test p values</w:t>
+        <w:t xml:space="preserve">(</w:t>
+      </w:r>
+      <m:oMath>
+        <m:r>
+          <m:t>0.99</m:t>
+        </m:r>
+      </m:oMath>
+      <w:r>
+        <w:t xml:space="preserve">,</w:t>
+      </w:r>
+      <w:r>
+        <w:t xml:space="preserve"> </w:t>
+      </w:r>
+      <m:oMath>
+        <m:r>
+          <m:t>0.95</m:t>
+        </m:r>
+      </m:oMath>
+      <w:r>
+        <w:t xml:space="preserve"> </w:t>
+      </w:r>
+      <w:r>
+        <w:t xml:space="preserve">and</w:t>
+      </w:r>
+      <w:r>
+        <w:t xml:space="preserve"> </w:t>
+      </w:r>
+      <m:oMath>
+        <m:r>
+          <m:t>0.98</m:t>
+        </m:r>
+      </m:oMath>
+      <w:r>
+        <w:t xml:space="preserve"> </w:t>
+      </w:r>
+      <w:r>
+        <w:t xml:space="preserve">respectively) even for the curves that are non-linear. These results are in agreement with</w:t>
+      </w:r>
+      <w:r>
+        <w:t xml:space="preserve"> </w:t>
+      </w:r>
+      <w:r>
+        <w:t xml:space="preserve">Van Loco</w:t>
+      </w:r>
+      <w:r>
+        <w:t xml:space="preserve"> </w:t>
+      </w:r>
+      <w:r>
+        <w:rPr>
+          <w:iCs/>
+          <w:i/>
+        </w:rPr>
+        <w:t xml:space="preserve">et al.</w:t>
+      </w:r>
+      <w:r>
+        <w:t xml:space="preserve"> </w:t>
+      </w:r>
+      <w:r>
+        <w:t xml:space="preserve">(2002)</w:t>
+      </w:r>
+      <w:r>
+        <w:t xml:space="preserve"> </w:t>
+      </w:r>
+      <w:r>
+        <w:t xml:space="preserve">as well as</w:t>
+      </w:r>
+      <w:r>
+        <w:t xml:space="preserve"> </w:t>
+      </w:r>
+      <w:r>
+        <w:t xml:space="preserve">Logue and Manandhar (2018)</w:t>
+      </w:r>
+      <w:r>
+        <w:t xml:space="preserve"> </w:t>
+      </w:r>
+      <w:r>
+        <w:t xml:space="preserve">arguments that the Pearson Correlation Coefficient is a poor descriptor of non-linear calibration curves.</w:t>
+      </w:r>
+    </w:p>
+    <w:p>
+      <w:pPr>
+        <w:pStyle w:val="BodyText"/>
+      </w:pPr>
+      <w:r>
+        <w:t xml:space="preserve">To improve the description of the goodness-of-fit for linear dilution curves, a few additional parameters, on top of the popular Pearson Correlation Coefficient</w:t>
+      </w:r>
+      <w:r>
+        <w:t xml:space="preserve"> </w:t>
+      </w:r>
+      <m:oMath>
+        <m:r>
+          <m:t>R</m:t>
+        </m:r>
+      </m:oMath>
+      <w:r>
+        <w:t xml:space="preserve">, are added in the R package</w:t>
+      </w:r>
+      <w:r>
+        <w:t xml:space="preserve"> </w:t>
+      </w:r>
+      <w:r>
+        <w:rPr>
+          <w:iCs/>
+          <w:i/>
+        </w:rPr>
+        <w:t xml:space="preserve">DCVtestkit</w:t>
+      </w:r>
+      <w:r>
+        <w:t xml:space="preserve">. The first additional parameters are statistical results from Mandel’s Fitting Test (as reported in</w:t>
+      </w:r>
+      <w:r>
+        <w:t xml:space="preserve"> </w:t>
+      </w:r>
+      <w:r>
+        <w:t xml:space="preserve">Andrade and Gómez-Carracedo (2013)</w:t>
+      </w:r>
+      <w:r>
+        <w:t xml:space="preserve">) in which a low</w:t>
+      </w:r>
+      <w:r>
+        <w:t xml:space="preserve"> </w:t>
+      </w:r>
+      <m:oMath>
+        <m:r>
+          <m:t>p</m:t>
+        </m:r>
+      </m:oMath>
+      <w:r>
+        <w:t xml:space="preserve"> </w:t>
+      </w:r>
+      <w:r>
+        <w:t xml:space="preserve">value gives sufficient evidence that a quadratic model is a better fit than a linear model, indicating the curve may not be linear. Another parameter calculated is the Percent Residual Accuracy (as reported in</w:t>
+      </w:r>
+      <w:r>
+        <w:t xml:space="preserve"> </w:t>
+      </w:r>
+      <w:r>
+        <w:t xml:space="preserve">Logue and Manandhar (2018)</w:t>
+      </w:r>
+      <w:r>
+        <w:t xml:space="preserve">) which ranges from</w:t>
+      </w:r>
+      <w:r>
+        <w:t xml:space="preserve"> </w:t>
+      </w:r>
+      <m:oMath>
+        <m:r>
+          <m:rPr>
+            <m:sty m:val="p"/>
+          </m:rPr>
+          <m:t>−</m:t>
+        </m:r>
+        <m:r>
+          <m:rPr>
+            <m:sty m:val="p"/>
+          </m:rPr>
+          <m:t>∞</m:t>
+        </m:r>
+      </m:oMath>
+      <w:r>
+        <w:t xml:space="preserve"> </w:t>
+      </w:r>
+      <w:r>
+        <w:t xml:space="preserve">to</w:t>
+      </w:r>
+      <w:r>
+        <w:t xml:space="preserve"> </w:t>
+      </w:r>
+      <m:oMath>
+        <m:r>
+          <m:t>100</m:t>
+        </m:r>
+      </m:oMath>
+      <w:r>
+        <w:t xml:space="preserve">. If the curve is linear, the value should be close to</w:t>
+      </w:r>
+      <w:r>
+        <w:t xml:space="preserve"> </w:t>
+      </w:r>
+      <m:oMath>
+        <m:r>
+          <m:t>100</m:t>
+        </m:r>
+      </m:oMath>
+      <w:r>
+        <w:t xml:space="preserve">. Finally, the software also fits a quadratic model on the dilution curve and calculates the concavity, trying to verify if the dilution curve is predominantly non-linear at high (concavity</w:t>
+      </w:r>
+      <w:r>
+        <w:t xml:space="preserve"> </w:t>
+      </w:r>
+      <m:oMath>
+        <m:r>
+          <m:rPr>
+            <m:sty m:val="p"/>
+          </m:rPr>
+          <m:t>&lt;</m:t>
+        </m:r>
+        <m:r>
+          <m:t>0</m:t>
+        </m:r>
+      </m:oMath>
+      <w:r>
+        <w:t xml:space="preserve">) or low (concavity</w:t>
+      </w:r>
+      <w:r>
+        <w:t xml:space="preserve"> </w:t>
+      </w:r>
+      <m:oMath>
+        <m:r>
+          <m:rPr>
+            <m:sty m:val="p"/>
+          </m:rPr>
+          <m:t>&gt;</m:t>
+        </m:r>
+        <m:r>
+          <m:t>0</m:t>
+        </m:r>
+      </m:oMath>
+      <w:r>
+        <w:t xml:space="preserve">) concentrations.</w:t>
+      </w:r>
+    </w:p>
+    <w:p>
+      <w:pPr>
+        <w:pStyle w:val="BodyText"/>
+      </w:pPr>
+      <w:r>
+        <w:t xml:space="preserve">Returning to</w:t>
+      </w:r>
+      <w:r>
+        <w:t xml:space="preserve"> </w:t>
+      </w:r>
+      <w:hyperlink w:anchor="fig-curves">
+        <w:r>
+          <w:rPr>
+            <w:rStyle w:val="Hyperlink"/>
+          </w:rPr>
+          <w:t xml:space="preserve">Figure 2</w:t>
+        </w:r>
+      </w:hyperlink>
+      <w:r>
+        <w:t xml:space="preserve">, both the saturated and LOD curves give a much lower Mandel’s Fitting Test</w:t>
+      </w:r>
+      <w:r>
+        <w:t xml:space="preserve"> </w:t>
+      </w:r>
+      <m:oMath>
+        <m:r>
+          <m:t>p</m:t>
+        </m:r>
+      </m:oMath>
+      <w:r>
+        <w:t xml:space="preserve"> </w:t>
+      </w:r>
+      <w:r>
+        <w:t xml:space="preserve">values, denoted as</w:t>
       </w:r>
       <w:r>
         <w:t xml:space="preserve"> </w:t>
@@ -905,10 +1171,125 @@
         <w:t xml:space="preserve">mandel_p_val</w:t>
       </w:r>
       <w:r>
-        <w:t xml:space="preserve"> </w:t>
-      </w:r>
-      <w:r>
-        <w:t xml:space="preserve">and Percent Residual Accuracy</w:t>
+        <w:t xml:space="preserve">, (</w:t>
+      </w:r>
+      <m:oMath>
+        <m:r>
+          <m:t>1.66</m:t>
+        </m:r>
+        <m:r>
+          <m:rPr>
+            <m:sty m:val="p"/>
+          </m:rPr>
+          <m:t>*</m:t>
+        </m:r>
+        <m:sSup>
+          <m:e>
+            <m:r>
+              <m:t>10</m:t>
+            </m:r>
+          </m:e>
+          <m:sup>
+            <m:r>
+              <m:rPr>
+                <m:sty m:val="p"/>
+              </m:rPr>
+              <m:t>−</m:t>
+            </m:r>
+            <m:r>
+              <m:t>4</m:t>
+            </m:r>
+          </m:sup>
+        </m:sSup>
+      </m:oMath>
+      <w:r>
+        <w:t xml:space="preserve"> </w:t>
+      </w:r>
+      <w:r>
+        <w:t xml:space="preserve">and</w:t>
+      </w:r>
+      <w:r>
+        <w:t xml:space="preserve"> </w:t>
+      </w:r>
+      <m:oMath>
+        <m:r>
+          <m:t>2.56</m:t>
+        </m:r>
+        <m:r>
+          <m:rPr>
+            <m:sty m:val="p"/>
+          </m:rPr>
+          <m:t>*</m:t>
+        </m:r>
+        <m:sSup>
+          <m:e>
+            <m:r>
+              <m:t>10</m:t>
+            </m:r>
+          </m:e>
+          <m:sup>
+            <m:r>
+              <m:rPr>
+                <m:sty m:val="p"/>
+              </m:rPr>
+              <m:t>−</m:t>
+            </m:r>
+            <m:r>
+              <m:t>3</m:t>
+            </m:r>
+          </m:sup>
+        </m:sSup>
+      </m:oMath>
+      <w:r>
+        <w:t xml:space="preserve"> </w:t>
+      </w:r>
+      <w:r>
+        <w:t xml:space="preserve">respectively vs</w:t>
+      </w:r>
+      <w:r>
+        <w:t xml:space="preserve"> </w:t>
+      </w:r>
+      <m:oMath>
+        <m:r>
+          <m:t>0.38</m:t>
+        </m:r>
+      </m:oMath>
+      <w:r>
+        <w:t xml:space="preserve">). Correspondingly, ranging from</w:t>
+      </w:r>
+      <w:r>
+        <w:t xml:space="preserve"> </w:t>
+      </w:r>
+      <m:oMath>
+        <m:r>
+          <m:rPr>
+            <m:sty m:val="p"/>
+          </m:rPr>
+          <m:t>−</m:t>
+        </m:r>
+        <m:r>
+          <m:rPr>
+            <m:sty m:val="p"/>
+          </m:rPr>
+          <m:t>∞</m:t>
+        </m:r>
+      </m:oMath>
+      <w:r>
+        <w:t xml:space="preserve"> </w:t>
+      </w:r>
+      <w:r>
+        <w:t xml:space="preserve">to</w:t>
+      </w:r>
+      <w:r>
+        <w:t xml:space="preserve"> </w:t>
+      </w:r>
+      <m:oMath>
+        <m:r>
+          <m:t>100</m:t>
+        </m:r>
+      </m:oMath>
+      <w:r>
+        <w:t xml:space="preserve">, the Percent Residual Accuracy values, denoted as</w:t>
       </w:r>
       <w:r>
         <w:t xml:space="preserve"> </w:t>
@@ -920,10 +1301,43 @@
         <w:t xml:space="preserve">pra_linear</w:t>
       </w:r>
       <w:r>
-        <w:t xml:space="preserve"> </w:t>
-      </w:r>
-      <w:r>
-        <w:t xml:space="preserve">values than the linear curve.</w:t>
+        <w:t xml:space="preserve">, are much lower in the saturated and LOD curves compared to the linear curve (</w:t>
+      </w:r>
+      <m:oMath>
+        <m:r>
+          <m:t>62.30</m:t>
+        </m:r>
+      </m:oMath>
+      <w:r>
+        <w:t xml:space="preserve"> </w:t>
+      </w:r>
+      <w:r>
+        <w:t xml:space="preserve">and</w:t>
+      </w:r>
+      <w:r>
+        <w:t xml:space="preserve"> </w:t>
+      </w:r>
+      <m:oMath>
+        <m:r>
+          <m:t>74.69</m:t>
+        </m:r>
+      </m:oMath>
+      <w:r>
+        <w:t xml:space="preserve"> </w:t>
+      </w:r>
+      <w:r>
+        <w:t xml:space="preserve">respectively vs</w:t>
+      </w:r>
+      <w:r>
+        <w:t xml:space="preserve"> </w:t>
+      </w:r>
+      <m:oMath>
+        <m:r>
+          <m:t>94.32</m:t>
+        </m:r>
+      </m:oMath>
+      <w:r>
+        <w:t xml:space="preserve">).</w:t>
       </w:r>
     </w:p>
     <w:tbl>
@@ -938,6 +1352,7 @@
       <w:tr>
         <w:tc>
           <w:tcPr/>
+          <w:bookmarkStart w:id="36" w:name="fig-curves"/>
           <w:p>
             <w:pPr>
               <w:pStyle w:val="Figure"/>
@@ -953,7 +1368,7 @@
                     <a:graphicData uri="http://schemas.openxmlformats.org/drawingml/2006/picture">
                       <pic:pic>
                         <pic:nvPicPr>
-                          <pic:cNvPr descr="manuscript_files/figure-docx/ViewMotivationData1-1.png" id="35" name="Picture"/>
+                          <pic:cNvPr descr="manuscript_files/figure-docx/fig-curves-1.png" id="35" name="Picture"/>
                           <pic:cNvPicPr>
                             <a:picLocks noChangeArrowheads="1" noChangeAspect="1"/>
                           </pic:cNvPicPr>
@@ -996,77 +1411,31 @@
               <w:pStyle w:val="ImageCaption"/>
             </w:pPr>
             <w:r>
-              <w:t xml:space="preserve">Plots and statistical results of three curves: Linear curve, Saturated curve and a curve with Limit Of Detection (LOD)</w:t>
+              <w:t xml:space="preserve">Figure 2: Plots and statistical results of three curves: Linear curve, Saturated curve and a curve with Limit Of Detection (LOD)</w:t>
             </w:r>
           </w:p>
+          <w:bookmarkEnd w:id="36"/>
         </w:tc>
       </w:tr>
     </w:tbl>
-    <w:p>
-      <w:pPr>
-        <w:pStyle w:val="BodyText"/>
-      </w:pPr>
-      <w:r>
-        <w:t xml:space="preserve">The Mandel’s Fitting Test and Percent Residual Accuracy findings are also in agreement with the results from</w:t>
-      </w:r>
-      <w:r>
-        <w:t xml:space="preserve"> </w:t>
-      </w:r>
-      <w:r>
-        <w:t xml:space="preserve">Van Loco</w:t>
-      </w:r>
-      <w:r>
-        <w:t xml:space="preserve"> </w:t>
-      </w:r>
+    <w:bookmarkEnd w:id="37"/>
+    <w:bookmarkStart w:id="42" w:name="dilution-curve-grouping"/>
+    <w:p>
+      <w:pPr>
+        <w:pStyle w:val="Heading1"/>
+      </w:pPr>
+      <w:r>
+        <w:t xml:space="preserve">Dilution Curve Grouping</w:t>
+      </w:r>
+    </w:p>
+    <w:p>
+      <w:pPr>
+        <w:pStyle w:val="FirstParagraph"/>
+      </w:pPr>
       <w:r>
         <w:rPr>
           <w:iCs/>
           <w:i/>
-        </w:rPr>
-        <w:t xml:space="preserve">et al.</w:t>
-      </w:r>
-      <w:r>
-        <w:t xml:space="preserve"> </w:t>
-      </w:r>
-      <w:r>
-        <w:t xml:space="preserve">(2002)</w:t>
-      </w:r>
-      <w:r>
-        <w:t xml:space="preserve"> </w:t>
-      </w:r>
-      <w:r>
-        <w:t xml:space="preserve">and</w:t>
-      </w:r>
-      <w:r>
-        <w:t xml:space="preserve"> </w:t>
-      </w:r>
-      <w:r>
-        <w:t xml:space="preserve">Logue and Manandhar (2018)</w:t>
-      </w:r>
-      <w:r>
-        <w:t xml:space="preserve"> </w:t>
-      </w:r>
-      <w:r>
-        <w:t xml:space="preserve">respectively, highlighting that these two alternative parameters are more sensitive and advantageous than the Pearson Correlation Coefficient in their calibration curves and simulated experiments.</w:t>
-      </w:r>
-    </w:p>
-    <w:bookmarkEnd w:id="36"/>
-    <w:bookmarkStart w:id="41" w:name="dilution-curve-grouping"/>
-    <w:p>
-      <w:pPr>
-        <w:pStyle w:val="Heading1"/>
-      </w:pPr>
-      <w:r>
-        <w:t xml:space="preserve">Dilution Curve Grouping</w:t>
-      </w:r>
-    </w:p>
-    <w:p>
-      <w:pPr>
-        <w:pStyle w:val="FirstParagraph"/>
-      </w:pPr>
-      <w:r>
-        <w:rPr>
-          <w:rStyle w:val="VerbatimChar"/>
         </w:rPr>
         <w:t xml:space="preserve">DCVtestkit</w:t>
       </w:r>
@@ -1106,7 +1475,6 @@
           <w:tcPr/>
           <w:p>
             <w:pPr>
-              <w:pStyle w:val="Figure"/>
               <w:jc w:val="center"/>
             </w:pPr>
             <w:r>
@@ -1114,18 +1482,18 @@
                 <wp:inline>
                   <wp:extent cx="5334000" cy="3508400"/>
                   <wp:effectExtent b="0" l="0" r="0" t="0"/>
-                  <wp:docPr descr="" title="" id="38" name="Picture"/>
+                  <wp:docPr descr="" title="" id="39" name="Picture"/>
                   <a:graphic>
                     <a:graphicData uri="http://schemas.openxmlformats.org/drawingml/2006/picture">
                       <pic:pic>
                         <pic:nvPicPr>
-                          <pic:cNvPr descr="images/README-LinearEvaluation.png" id="39" name="Picture"/>
+                          <pic:cNvPr descr="images/README-LinearEvaluation.png" id="40" name="Picture"/>
                           <pic:cNvPicPr>
                             <a:picLocks noChangeArrowheads="1" noChangeAspect="1"/>
                           </pic:cNvPicPr>
                         </pic:nvPicPr>
                         <pic:blipFill>
-                          <a:blip r:embed="rId37"/>
+                          <a:blip r:embed="rId38"/>
                           <a:stretch>
                             <a:fillRect/>
                           </a:stretch>
@@ -1152,19 +1520,6 @@
               </w:drawing>
             </w:r>
           </w:p>
-          <w:p>
-            <w:pPr>
-              <w:jc w:val="center"/>
-            </w:pPr>
-            <w:pPr>
-              <w:jc w:val="start"/>
-              <w:spacing w:before="200"/>
-              <w:pStyle w:val="ImageCaption"/>
-            </w:pPr>
-            <w:r>
-              <w:t xml:space="preserve">Dilution Curve Grouping Workflow</w:t>
-            </w:r>
-          </w:p>
         </w:tc>
       </w:tr>
     </w:tbl>
@@ -1172,8 +1527,20 @@
       <w:pPr>
         <w:pStyle w:val="BodyText"/>
       </w:pPr>
-      <w:r>
-        <w:t xml:space="preserve">While the threshold values given for Pearson Correlation Coefficient and Percent Residual Accuracy are based on</w:t>
+      <w:pPr>
+        <w:spacing w:before="200"/>
+        <w:pStyle w:val="ImageCaption"/>
+      </w:pPr>
+      <w:r>
+        <w:t xml:space="preserve">Figure 3: Dilution Curve Grouping Workflows</w:t>
+      </w:r>
+    </w:p>
+    <w:p>
+      <w:pPr>
+        <w:pStyle w:val="BodyText"/>
+      </w:pPr>
+      <w:r>
+        <w:t xml:space="preserve">While the threshold values given for Pearson Correlation Coefficient and Percent Residual Accuracy are based on the interpretation given by</w:t>
       </w:r>
       <w:r>
         <w:t xml:space="preserve"> </w:t>
@@ -1194,10 +1561,7 @@
         <w:t xml:space="preserve">Logue and Manandhar (2018)</w:t>
       </w:r>
       <w:r>
-        <w:t xml:space="preserve"> </w:t>
-      </w:r>
-      <w:r>
-        <w:t xml:space="preserve">interpretation respectfully, it remains subjective and arbitrary. Moreover, it is also possible for the dilution curve to exhibit a sigmoidal relationship, or non-linear at both low and high concentrations, which the proposed workflow is unable to identify.</w:t>
+        <w:t xml:space="preserve">, respectively, it remains subjective and arbitrary. Moreover, it is also possible for the dilution curve to exhibit a sigmoidal relationship, or non-linear, at both low and high concentrations, which the proposed workflow would be unable to identify.</w:t>
       </w:r>
     </w:p>
     <w:p>
@@ -1205,14 +1569,15 @@
         <w:pStyle w:val="BodyText"/>
       </w:pPr>
       <w:r>
-        <w:t xml:space="preserve">Nevertheless, while the proposed workflow is not infallible,</w:t>
-      </w:r>
-      <w:r>
-        <w:t xml:space="preserve"> </w:t>
-      </w:r>
-      <w:r>
-        <w:rPr>
-          <w:rStyle w:val="VerbatimChar"/>
+        <w:t xml:space="preserve">Nevertheless, while the proposed workflow is not a perfect solution,</w:t>
+      </w:r>
+      <w:r>
+        <w:t xml:space="preserve"> </w:t>
+      </w:r>
+      <w:r>
+        <w:rPr>
+          <w:iCs/>
+          <w:i/>
         </w:rPr>
         <w:t xml:space="preserve">DCVtestkit</w:t>
       </w:r>
@@ -1220,12 +1585,12 @@
         <w:t xml:space="preserve"> </w:t>
       </w:r>
       <w:r>
-        <w:t xml:space="preserve">allows the analyst to change and optimise these threshold values to suit the congruency of the analyst’s opinion about linearity and saturation of dilution curves. More information on how to perform such customisation can be found in the program documentation titled:</w:t>
-      </w:r>
-      <w:r>
-        <w:t xml:space="preserve"> </w:t>
-      </w:r>
-      <w:hyperlink r:id="rId40">
+        <w:t xml:space="preserve">allows the analyst to change and optimise the threshold values, to adjust the determinants of linearity and saturation of dilution curves according to the user’s needs. More information on how to perform such customisation can be found in the program documentation titled:</w:t>
+      </w:r>
+      <w:r>
+        <w:t xml:space="preserve"> </w:t>
+      </w:r>
+      <w:hyperlink r:id="rId41">
         <w:r>
           <w:rPr>
             <w:rStyle w:val="Hyperlink"/>
@@ -1246,14 +1611,11 @@
         </w:r>
       </w:hyperlink>
       <w:r>
-        <w:t xml:space="preserve"> </w:t>
-      </w:r>
-      <w:r>
-        <w:t xml:space="preserve">Furthermore, it is also possible to output these statistical summaries in Excel without the classification results.</w:t>
-      </w:r>
-    </w:p>
-    <w:bookmarkEnd w:id="41"/>
-    <w:bookmarkStart w:id="48" w:name="results-distribution"/>
+        <w:t xml:space="preserve">. Furthermore, it is also possible to output these statistical summaries in Excel without the classification results.</w:t>
+      </w:r>
+    </w:p>
+    <w:bookmarkEnd w:id="42"/>
+    <w:bookmarkStart w:id="50" w:name="results-distribution"/>
     <w:p>
       <w:pPr>
         <w:pStyle w:val="Heading1"/>
@@ -1268,35 +1630,6 @@
       </w:pPr>
       <w:r>
         <w:t xml:space="preserve">Lastly,</w:t>
-      </w:r>
-      <w:r>
-        <w:t xml:space="preserve"> </w:t>
-      </w:r>
-      <w:r>
-        <w:rPr>
-          <w:rStyle w:val="VerbatimChar"/>
-        </w:rPr>
-        <w:t xml:space="preserve">DCVtestkit</w:t>
-      </w:r>
-      <w:r>
-        <w:t xml:space="preserve"> </w:t>
-      </w:r>
-      <w:r>
-        <w:t xml:space="preserve">is able export the statistical results of each dilution curve in Excel. Furthermore, it can report the list of dilution plots as static charts with statistical summary results on the side in a single pdf file.</w:t>
-      </w:r>
-    </w:p>
-    <w:p>
-      <w:pPr>
-        <w:pStyle w:val="BodyText"/>
-      </w:pPr>
-      <w:r>
-        <w:t xml:space="preserve">As some may find a pdf file to be too complex for further interpretation, the R package also provides an interactive viewer as a HTML folder to look at dilution plots in a trellis display framework, as introduced in</w:t>
-      </w:r>
-      <w:r>
-        <w:t xml:space="preserve"> </w:t>
-      </w:r>
-      <w:r>
-        <w:t xml:space="preserve">Becker</w:t>
       </w:r>
       <w:r>
         <w:t xml:space="preserve"> </w:t>
@@ -1306,37 +1639,27 @@
           <w:iCs/>
           <w:i/>
         </w:rPr>
-        <w:t xml:space="preserve">et al.</w:t>
-      </w:r>
-      <w:r>
-        <w:t xml:space="preserve"> </w:t>
-      </w:r>
-      <w:r>
-        <w:t xml:space="preserve">(1996)</w:t>
-      </w:r>
-      <w:r>
-        <w:t xml:space="preserve">. Clicking on the</w:t>
-      </w:r>
-      <w:r>
-        <w:t xml:space="preserve"> </w:t>
-      </w:r>
-      <w:r>
-        <w:rPr>
-          <w:rStyle w:val="VerbatimChar"/>
-        </w:rPr>
-        <w:t xml:space="preserve">index.html</w:t>
-      </w:r>
-      <w:r>
-        <w:t xml:space="preserve"> </w:t>
-      </w:r>
-      <w:r>
-        <w:t xml:space="preserve">file inside the folder will open the interactive viewer that allows the analysts to group, filter and sort these trellis charts in a meaningful way based using</w:t>
-      </w:r>
-      <w:r>
-        <w:t xml:space="preserve"> </w:t>
-      </w:r>
-      <w:r>
-        <w:t xml:space="preserve">Hafen</w:t>
+        <w:t xml:space="preserve">DCVtestkit</w:t>
+      </w:r>
+      <w:r>
+        <w:t xml:space="preserve"> </w:t>
+      </w:r>
+      <w:r>
+        <w:t xml:space="preserve">can export the statistical results of each dilution curve in Excel. Furthermore, it can report the list of dilution plots as static charts with the statistical summary results included in a single pdf file.</w:t>
+      </w:r>
+    </w:p>
+    <w:p>
+      <w:pPr>
+        <w:pStyle w:val="BodyText"/>
+      </w:pPr>
+      <w:r>
+        <w:t xml:space="preserve">As some may find the final pdf file too complex for further interpretation, the R package also provides an interactive viewer, as a HTML folder, to look at dilution plots in a trellis display framework, as introduced in</w:t>
+      </w:r>
+      <w:r>
+        <w:t xml:space="preserve"> </w:t>
+      </w:r>
+      <w:r>
+        <w:t xml:space="preserve">Becker</w:t>
       </w:r>
       <w:r>
         <w:t xml:space="preserve"> </w:t>
@@ -1352,13 +1675,50 @@
         <w:t xml:space="preserve"> </w:t>
       </w:r>
       <w:r>
+        <w:t xml:space="preserve">(1996)</w:t>
+      </w:r>
+      <w:r>
+        <w:t xml:space="preserve">. Clicking on the</w:t>
+      </w:r>
+      <w:r>
+        <w:t xml:space="preserve"> </w:t>
+      </w:r>
+      <w:r>
+        <w:rPr>
+          <w:rStyle w:val="VerbatimChar"/>
+        </w:rPr>
+        <w:t xml:space="preserve">index.html</w:t>
+      </w:r>
+      <w:r>
+        <w:t xml:space="preserve"> </w:t>
+      </w:r>
+      <w:r>
+        <w:t xml:space="preserve">file inside the folder will open the interactive viewer that allows the user to group, filter and sort these trellis charts in a meaningful way, based on</w:t>
+      </w:r>
+      <w:r>
+        <w:t xml:space="preserve"> </w:t>
+      </w:r>
+      <w:r>
+        <w:t xml:space="preserve">Hafen</w:t>
+      </w:r>
+      <w:r>
+        <w:t xml:space="preserve"> </w:t>
+      </w:r>
+      <w:r>
+        <w:rPr>
+          <w:iCs/>
+          <w:i/>
+        </w:rPr>
+        <w:t xml:space="preserve">et al.</w:t>
+      </w:r>
+      <w:r>
+        <w:t xml:space="preserve"> </w:t>
+      </w:r>
+      <w:r>
         <w:t xml:space="preserve">(2013)</w:t>
       </w:r>
       <w:r>
-        <w:t xml:space="preserve"> </w:t>
-      </w:r>
-      <w:r>
-        <w:t xml:space="preserve">definition of</w:t>
+        <w:t xml:space="preserve">’s definition of</w:t>
       </w:r>
       <w:r>
         <w:t xml:space="preserve"> </w:t>
@@ -1376,7 +1736,7 @@
         <w:t xml:space="preserve"> </w:t>
       </w:r>
       <w:r>
-        <w:t xml:space="preserve">or computer guiding diagnostics. This provides the analysts to be able to do exploratory data analysis such as identifying groups of molecules with linearity issues or finding out the effects of changing the Pearson Correlation Coefficient to another value. Such tasks can be challenging and time consuming if only the Excel and pdf files full of static plots are provided.</w:t>
+        <w:t xml:space="preserve">or computer guiding diagnostics. This allows the user to do exploratory data analysis, such as identifying groups of molecules with linearity issues or finding out the effects of changing the Pearson Correlation Coefficient to another value. Such tasks can be challenging and time consuming if only the Excel and pdf files full of static plots were provided.</w:t>
       </w:r>
     </w:p>
     <w:tbl>
@@ -1393,7 +1753,6 @@
           <w:tcPr/>
           <w:p>
             <w:pPr>
-              <w:pStyle w:val="Figure"/>
               <w:jc w:val="center"/>
             </w:pPr>
             <w:r>
@@ -1401,18 +1760,18 @@
                 <wp:inline>
                   <wp:extent cx="5334000" cy="4576381"/>
                   <wp:effectExtent b="0" l="0" r="0" t="0"/>
-                  <wp:docPr descr="" title="" id="43" name="Picture"/>
+                  <wp:docPr descr="" title="" id="44" name="Picture"/>
                   <a:graphic>
                     <a:graphicData uri="http://schemas.openxmlformats.org/drawingml/2006/picture">
                       <pic:pic>
                         <pic:nvPicPr>
-                          <pic:cNvPr descr="images/README-TrellisOutput.png" id="44" name="Picture"/>
+                          <pic:cNvPr descr="images/README-TrellisOutput.png" id="45" name="Picture"/>
                           <pic:cNvPicPr>
                             <a:picLocks noChangeArrowheads="1" noChangeAspect="1"/>
                           </pic:cNvPicPr>
                         </pic:nvPicPr>
                         <pic:blipFill>
-                          <a:blip r:embed="rId42"/>
+                          <a:blip r:embed="rId43"/>
                           <a:stretch>
                             <a:fillRect/>
                           </a:stretch>
@@ -1439,19 +1798,6 @@
               </w:drawing>
             </w:r>
           </w:p>
-          <w:p>
-            <w:pPr>
-              <w:jc w:val="center"/>
-            </w:pPr>
-            <w:pPr>
-              <w:jc w:val="start"/>
-              <w:spacing w:before="200"/>
-              <w:pStyle w:val="ImageCaption"/>
-            </w:pPr>
-            <w:r>
-              <w:t xml:space="preserve">Viewing Several Interactive Dilution Curves</w:t>
-            </w:r>
-          </w:p>
         </w:tc>
       </w:tr>
     </w:tbl>
@@ -1459,6 +1805,18 @@
       <w:pPr>
         <w:pStyle w:val="BodyText"/>
       </w:pPr>
+      <w:pPr>
+        <w:spacing w:before="200"/>
+        <w:pStyle w:val="ImageCaption"/>
+      </w:pPr>
+      <w:r>
+        <w:t xml:space="preserve">Figure 4: Viewing Several Interactive Dilution Curves</w:t>
+      </w:r>
+    </w:p>
+    <w:p>
+      <w:pPr>
+        <w:pStyle w:val="BodyText"/>
+      </w:pPr>
       <w:r>
         <w:t xml:space="preserve">An example of an interactive viewer created by</w:t>
       </w:r>
@@ -1467,7 +1825,8 @@
       </w:r>
       <w:r>
         <w:rPr>
-          <w:rStyle w:val="VerbatimChar"/>
+          <w:iCs/>
+          <w:i/>
         </w:rPr>
         <w:t xml:space="preserve">DCVtestkit</w:t>
       </w:r>
@@ -1480,7 +1839,7 @@
       <w:r>
         <w:t xml:space="preserve"> </w:t>
       </w:r>
-      <w:hyperlink r:id="rId45">
+      <w:hyperlink r:id="rId46">
         <w:r>
           <w:rPr>
             <w:rStyle w:val="Hyperlink"/>
@@ -1517,12 +1876,12 @@
         <w:t xml:space="preserve"> </w:t>
       </w:r>
       <w:r>
-        <w:t xml:space="preserve">in the exploration of proteomics, metabolomics, and lipidomics data in a multi-omics fashion. The HTML folder can be compressed as a zip file and distributed to others like a pdf or Excel file. This interactive viewer can also be displayed in as a report created from Quarto (https://quarto.org/), an open-source scientific and technical publishing system. The report can be viewed at</w:t>
-      </w:r>
-      <w:r>
-        <w:t xml:space="preserve"> </w:t>
-      </w:r>
-      <w:hyperlink r:id="rId46">
+        <w:t xml:space="preserve">in the exploration of proteomics, metabolomics and lipidomics data in a multi-omics approach. The HTML folder can be compressed as a zip file and shared as a pdf or Excel file. This interactive viewer can also be displayed as a report created from Quarto (https://quarto.org/), an open-source scientific and technical publishing system. The report can be viewed at</w:t>
+      </w:r>
+      <w:r>
+        <w:t xml:space="preserve"> </w:t>
+      </w:r>
+      <w:hyperlink r:id="rId47">
         <w:r>
           <w:rPr>
             <w:rStyle w:val="Hyperlink"/>
@@ -1530,18 +1889,16 @@
           <w:t xml:space="preserve">https://dcvtestkit-quarto-example.netlify.app/</w:t>
         </w:r>
       </w:hyperlink>
-    </w:p>
-    <w:p>
-      <w:pPr>
-        <w:pStyle w:val="BodyText"/>
-      </w:pPr>
+      <w:r>
+        <w:t xml:space="preserve"> </w:t>
+      </w:r>
       <w:r>
         <w:t xml:space="preserve">R script and result outputs can be found in the Supplementary Material or by accessing this GitHub page</w:t>
       </w:r>
       <w:r>
         <w:t xml:space="preserve"> </w:t>
       </w:r>
-      <w:hyperlink r:id="rId47">
+      <w:hyperlink r:id="rId48">
         <w:r>
           <w:rPr>
             <w:rStyle w:val="Hyperlink"/>
@@ -1550,8 +1907,113 @@
         </w:r>
       </w:hyperlink>
     </w:p>
-    <w:bookmarkEnd w:id="48"/>
-    <w:bookmarkStart w:id="49" w:name="conclusion"/>
+    <w:p>
+      <w:pPr>
+        <w:pStyle w:val="BodyText"/>
+      </w:pPr>
+      <w:r>
+        <w:t xml:space="preserve">An example of an interactive viewer created by</w:t>
+      </w:r>
+      <w:r>
+        <w:t xml:space="preserve"> </w:t>
+      </w:r>
+      <w:r>
+        <w:rPr>
+          <w:iCs/>
+          <w:i/>
+        </w:rPr>
+        <w:t xml:space="preserve">DCVtestkit</w:t>
+      </w:r>
+      <w:r>
+        <w:t xml:space="preserve"> </w:t>
+      </w:r>
+      <w:r>
+        <w:t xml:space="preserve">can be accessed from</w:t>
+      </w:r>
+      <w:r>
+        <w:t xml:space="preserve"> </w:t>
+      </w:r>
+      <w:hyperlink r:id="rId46">
+        <w:r>
+          <w:rPr>
+            <w:rStyle w:val="Hyperlink"/>
+          </w:rPr>
+          <w:t xml:space="preserve">https://dcvtestkit-interactive-example.netlify.app/</w:t>
+        </w:r>
+      </w:hyperlink>
+      <w:r>
+        <w:t xml:space="preserve">. Such interactive visualisation was also utilised by</w:t>
+      </w:r>
+      <w:r>
+        <w:t xml:space="preserve"> </w:t>
+      </w:r>
+      <w:r>
+        <w:t xml:space="preserve">Hafen</w:t>
+      </w:r>
+      <w:r>
+        <w:t xml:space="preserve"> </w:t>
+      </w:r>
+      <w:r>
+        <w:rPr>
+          <w:iCs/>
+          <w:i/>
+        </w:rPr>
+        <w:t xml:space="preserve">et al.</w:t>
+      </w:r>
+      <w:r>
+        <w:t xml:space="preserve"> </w:t>
+      </w:r>
+      <w:r>
+        <w:t xml:space="preserve">(2019)</w:t>
+      </w:r>
+      <w:r>
+        <w:t xml:space="preserve"> </w:t>
+      </w:r>
+      <w:r>
+        <w:t xml:space="preserve">in the exploration of proteomics, metabolomics, and lipidomics data in a multi-omics fashion. The HTML folder can be compressed as a zip file and distributed to others like a pdf or Excel file. This interactive viewer can also be displayed in as a report created from Quarto (</w:t>
+      </w:r>
+      <w:hyperlink r:id="rId49">
+        <w:r>
+          <w:rPr>
+            <w:rStyle w:val="Hyperlink"/>
+          </w:rPr>
+          <w:t xml:space="preserve">https://quarto.org/</w:t>
+        </w:r>
+      </w:hyperlink>
+      <w:r>
+        <w:t xml:space="preserve">), an open-source scientific and technical publishing system. The report can be viewed at</w:t>
+      </w:r>
+      <w:r>
+        <w:t xml:space="preserve"> </w:t>
+      </w:r>
+      <w:hyperlink r:id="rId47">
+        <w:r>
+          <w:rPr>
+            <w:rStyle w:val="Hyperlink"/>
+          </w:rPr>
+          <w:t xml:space="preserve">https://dcvtestkit-quarto-example.netlify.app/</w:t>
+        </w:r>
+      </w:hyperlink>
+      <w:r>
+        <w:t xml:space="preserve">. R script and result outputs can be found in the Supplementary Material or by accessing this GitHub page</w:t>
+      </w:r>
+      <w:r>
+        <w:t xml:space="preserve"> </w:t>
+      </w:r>
+      <w:hyperlink r:id="rId48">
+        <w:r>
+          <w:rPr>
+            <w:rStyle w:val="Hyperlink"/>
+          </w:rPr>
+          <w:t xml:space="preserve">https://github.com/JauntyJJS/DCVtestkit_Output</w:t>
+        </w:r>
+      </w:hyperlink>
+      <w:r>
+        <w:t xml:space="preserve">.</w:t>
+      </w:r>
+    </w:p>
+    <w:bookmarkEnd w:id="50"/>
+    <w:bookmarkStart w:id="51" w:name="conclusion"/>
     <w:p>
       <w:pPr>
         <w:pStyle w:val="Heading1"/>
@@ -1565,14 +2027,15 @@
         <w:pStyle w:val="FirstParagraph"/>
       </w:pPr>
       <w:r>
-        <w:t xml:space="preserve">A linear response in quality control dilution curves is one of the many checks used in metabolomics and lipidomics to assess the suitability of the molecules measured for further analysis. Despite its importance in providing high quality data, the shortage of software tools to analyse many dilution curves effectively and efficiently prevents researchers from doing it. An R package called</w:t>
-      </w:r>
-      <w:r>
-        <w:t xml:space="preserve"> </w:t>
-      </w:r>
-      <w:r>
-        <w:rPr>
-          <w:rStyle w:val="VerbatimChar"/>
+        <w:t xml:space="preserve">A linear response in quality control dilution curves is one of the requirements in metabolomics and lipidomics to assess the suitability of the molecules measured for further analysis. Despite its importance in testing data quality, the shortage of software tools to analyse dilution curves effectively and efficiently prevents researchers from fully analysing data. An R package called</w:t>
+      </w:r>
+      <w:r>
+        <w:t xml:space="preserve"> </w:t>
+      </w:r>
+      <w:r>
+        <w:rPr>
+          <w:iCs/>
+          <w:i/>
         </w:rPr>
         <w:t xml:space="preserve">DCVtestkit</w:t>
       </w:r>
@@ -1580,7 +2043,7 @@
         <w:t xml:space="preserve"> </w:t>
       </w:r>
       <w:r>
-        <w:t xml:space="preserve">is created to rectify this issue by allowing many dilution curves to be analysed quickly and reliably. This is done by the use of alternative statistics, other than the Pearson Correlation Coefficient, to better understand the linearity of the dilution curves as well as reporting of statistical results and dilution plots that can be distributed to others. It is also able to provide an interactive trellis plot for exploratory data analysis. The R package is available on GitHub</w:t>
+        <w:t xml:space="preserve">is created to rectify this issue by allowing many dilution curves to be analysed quickly and reliably. This is done by the use of alternative statistics, other than the Pearson Correlation Coefficient, to better understand the linearity of the dilution curves, as well as reporting of statistical results and dilution plots that can be distributed to others. It is also able to provide an interactive trellis plot for exploratory data analysis. The R package is available on GitHub</w:t>
       </w:r>
       <w:r>
         <w:t xml:space="preserve"> </w:t>
@@ -1618,7 +2081,8 @@
       </w:r>
       <w:r>
         <w:rPr>
-          <w:rStyle w:val="VerbatimChar"/>
+          <w:iCs/>
+          <w:i/>
         </w:rPr>
         <w:t xml:space="preserve">DCVtestkit</w:t>
       </w:r>
@@ -1629,8 +2093,8 @@
         <w:t xml:space="preserve">is an opensource software, it is accessible to collaboration works which can help improve its usability and performance in the future.</w:t>
       </w:r>
     </w:p>
-    <w:bookmarkEnd w:id="49"/>
-    <w:bookmarkStart w:id="50" w:name="acknowledgements"/>
+    <w:bookmarkEnd w:id="51"/>
+    <w:bookmarkStart w:id="52" w:name="acknowledgements"/>
     <w:p>
       <w:pPr>
         <w:pStyle w:val="Heading1"/>
@@ -1688,8 +2152,8 @@
         <w:t xml:space="preserve">section.</w:t>
       </w:r>
     </w:p>
-    <w:bookmarkEnd w:id="50"/>
-    <w:bookmarkStart w:id="51" w:name="funding"/>
+    <w:bookmarkEnd w:id="52"/>
+    <w:bookmarkStart w:id="53" w:name="funding"/>
     <w:p>
       <w:pPr>
         <w:pStyle w:val="Heading1"/>
@@ -1911,8 +2375,8 @@
         <w:t xml:space="preserve">Oxford Journals will deposit all NIH-funded articles in PubMed Central. See Depositing articles in repositories – information for authors for details. Authors must ensure that manuscripts are clearly indicated as NIH-funded using the guidelines above.</w:t>
       </w:r>
     </w:p>
-    <w:bookmarkEnd w:id="51"/>
-    <w:bookmarkStart w:id="75" w:name="references"/>
+    <w:bookmarkEnd w:id="53"/>
+    <w:bookmarkStart w:id="77" w:name="references"/>
     <w:p>
       <w:pPr>
         <w:pStyle w:val="Heading1"/>
@@ -1921,8 +2385,8 @@
         <w:t xml:space="preserve">References</w:t>
       </w:r>
     </w:p>
-    <w:bookmarkStart w:id="74" w:name="refs"/>
-    <w:bookmarkStart w:id="53" w:name="ref-andrade2013"/>
+    <w:bookmarkStart w:id="76" w:name="refs"/>
+    <w:bookmarkStart w:id="55" w:name="ref-andrade2013"/>
     <w:p>
       <w:pPr>
         <w:pStyle w:val="Bibliography"/>
@@ -1933,7 +2397,7 @@
       <w:r>
         <w:t xml:space="preserve"> </w:t>
       </w:r>
-      <w:hyperlink r:id="rId52">
+      <w:hyperlink r:id="rId54">
         <w:r>
           <w:rPr>
             <w:rStyle w:val="Hyperlink"/>
@@ -1971,8 +2435,8 @@
         <w:t xml:space="preserve">, 1145.</w:t>
       </w:r>
     </w:p>
-    <w:bookmarkEnd w:id="53"/>
-    <w:bookmarkStart w:id="55" w:name="ref-becker1996"/>
+    <w:bookmarkEnd w:id="55"/>
+    <w:bookmarkStart w:id="57" w:name="ref-becker1996"/>
     <w:p>
       <w:pPr>
         <w:pStyle w:val="Bibliography"/>
@@ -1999,7 +2463,7 @@
       <w:r>
         <w:t xml:space="preserve"> </w:t>
       </w:r>
-      <w:hyperlink r:id="rId54">
+      <w:hyperlink r:id="rId56">
         <w:r>
           <w:rPr>
             <w:rStyle w:val="Hyperlink"/>
@@ -2037,8 +2501,8 @@
         <w:t xml:space="preserve">, 123–155.</w:t>
       </w:r>
     </w:p>
-    <w:bookmarkEnd w:id="55"/>
-    <w:bookmarkStart w:id="57" w:name="ref-croixmarie2009"/>
+    <w:bookmarkEnd w:id="57"/>
+    <w:bookmarkStart w:id="59" w:name="ref-croixmarie2009"/>
     <w:p>
       <w:pPr>
         <w:pStyle w:val="Bibliography"/>
@@ -2065,7 +2529,7 @@
       <w:r>
         <w:t xml:space="preserve"> </w:t>
       </w:r>
-      <w:hyperlink r:id="rId56">
+      <w:hyperlink r:id="rId58">
         <w:r>
           <w:rPr>
             <w:rStyle w:val="Hyperlink"/>
@@ -2103,8 +2567,8 @@
         <w:t xml:space="preserve">, 6061–6069.</w:t>
       </w:r>
     </w:p>
-    <w:bookmarkEnd w:id="57"/>
-    <w:bookmarkStart w:id="59" w:name="ref-hafen2013"/>
+    <w:bookmarkEnd w:id="59"/>
+    <w:bookmarkStart w:id="61" w:name="ref-hafen2013"/>
     <w:p>
       <w:pPr>
         <w:pStyle w:val="Bibliography"/>
@@ -2131,7 +2595,7 @@
       <w:r>
         <w:t xml:space="preserve"> </w:t>
       </w:r>
-      <w:hyperlink r:id="rId58">
+      <w:hyperlink r:id="rId60">
         <w:r>
           <w:rPr>
             <w:rStyle w:val="Hyperlink"/>
@@ -2143,8 +2607,8 @@
         <w:t xml:space="preserve">. IEEE, Atlanta, GA, USA, pp. 105–112.</w:t>
       </w:r>
     </w:p>
-    <w:bookmarkEnd w:id="59"/>
-    <w:bookmarkStart w:id="61" w:name="ref-hafen2019"/>
+    <w:bookmarkEnd w:id="61"/>
+    <w:bookmarkStart w:id="63" w:name="ref-hafen2019"/>
     <w:p>
       <w:pPr>
         <w:pStyle w:val="Bibliography"/>
@@ -2171,7 +2635,7 @@
       <w:r>
         <w:t xml:space="preserve"> </w:t>
       </w:r>
-      <w:hyperlink r:id="rId60">
+      <w:hyperlink r:id="rId62">
         <w:r>
           <w:rPr>
             <w:rStyle w:val="Hyperlink"/>
@@ -2183,8 +2647,8 @@
         <w:t xml:space="preserve">.</w:t>
       </w:r>
     </w:p>
-    <w:bookmarkEnd w:id="61"/>
-    <w:bookmarkStart w:id="63" w:name="ref-logue2018"/>
+    <w:bookmarkEnd w:id="63"/>
+    <w:bookmarkStart w:id="65" w:name="ref-logue2018"/>
     <w:p>
       <w:pPr>
         <w:pStyle w:val="Bibliography"/>
@@ -2195,7 +2659,7 @@
       <w:r>
         <w:t xml:space="preserve"> </w:t>
       </w:r>
-      <w:hyperlink r:id="rId62">
+      <w:hyperlink r:id="rId64">
         <w:r>
           <w:rPr>
             <w:rStyle w:val="Hyperlink"/>
@@ -2233,8 +2697,8 @@
         <w:t xml:space="preserve">, 527–533.</w:t>
       </w:r>
     </w:p>
-    <w:bookmarkEnd w:id="63"/>
-    <w:bookmarkStart w:id="65" w:name="ref-sanchez2021"/>
+    <w:bookmarkEnd w:id="65"/>
+    <w:bookmarkStart w:id="67" w:name="ref-sanchez2021"/>
     <w:p>
       <w:pPr>
         <w:pStyle w:val="Bibliography"/>
@@ -2245,7 +2709,7 @@
       <w:r>
         <w:t xml:space="preserve"> </w:t>
       </w:r>
-      <w:hyperlink r:id="rId64">
+      <w:hyperlink r:id="rId66">
         <w:r>
           <w:rPr>
             <w:rStyle w:val="Hyperlink"/>
@@ -2307,8 +2771,8 @@
         <w:t xml:space="preserve">, 4431–4441.</w:t>
       </w:r>
     </w:p>
-    <w:bookmarkEnd w:id="65"/>
-    <w:bookmarkStart w:id="67" w:name="ref-sands2021"/>
+    <w:bookmarkEnd w:id="67"/>
+    <w:bookmarkStart w:id="69" w:name="ref-sands2021"/>
     <w:p>
       <w:pPr>
         <w:pStyle w:val="Bibliography"/>
@@ -2335,7 +2799,7 @@
       <w:r>
         <w:t xml:space="preserve"> </w:t>
       </w:r>
-      <w:hyperlink r:id="rId66">
+      <w:hyperlink r:id="rId68">
         <w:r>
           <w:rPr>
             <w:rStyle w:val="Hyperlink"/>
@@ -2373,8 +2837,8 @@
         <w:t xml:space="preserve">, 1924–1933.</w:t>
       </w:r>
     </w:p>
-    <w:bookmarkEnd w:id="67"/>
-    <w:bookmarkStart w:id="69" w:name="ref-sonnergaard2006"/>
+    <w:bookmarkEnd w:id="69"/>
+    <w:bookmarkStart w:id="71" w:name="ref-sonnergaard2006"/>
     <w:p>
       <w:pPr>
         <w:pStyle w:val="Bibliography"/>
@@ -2385,7 +2849,7 @@
       <w:r>
         <w:t xml:space="preserve"> </w:t>
       </w:r>
-      <w:hyperlink r:id="rId68">
+      <w:hyperlink r:id="rId70">
         <w:r>
           <w:rPr>
             <w:rStyle w:val="Hyperlink"/>
@@ -2423,8 +2887,8 @@
         <w:t xml:space="preserve">, 12–17.</w:t>
       </w:r>
     </w:p>
-    <w:bookmarkEnd w:id="69"/>
-    <w:bookmarkStart w:id="71" w:name="ref-vanloco2002"/>
+    <w:bookmarkEnd w:id="71"/>
+    <w:bookmarkStart w:id="73" w:name="ref-vanloco2002"/>
     <w:p>
       <w:pPr>
         <w:pStyle w:val="Bibliography"/>
@@ -2451,7 +2915,7 @@
       <w:r>
         <w:t xml:space="preserve"> </w:t>
       </w:r>
-      <w:hyperlink r:id="rId70">
+      <w:hyperlink r:id="rId72">
         <w:r>
           <w:rPr>
             <w:rStyle w:val="Hyperlink"/>
@@ -2489,8 +2953,8 @@
         <w:t xml:space="preserve">, 281–285.</w:t>
       </w:r>
     </w:p>
-    <w:bookmarkEnd w:id="71"/>
-    <w:bookmarkStart w:id="73" w:name="ref-y.h.chan2003"/>
+    <w:bookmarkEnd w:id="73"/>
+    <w:bookmarkStart w:id="75" w:name="ref-y.h.chan2003"/>
     <w:p>
       <w:pPr>
         <w:pStyle w:val="Bibliography"/>
@@ -2501,7 +2965,7 @@
       <w:r>
         <w:t xml:space="preserve"> </w:t>
       </w:r>
-      <w:hyperlink r:id="rId72">
+      <w:hyperlink r:id="rId74">
         <w:r>
           <w:rPr>
             <w:rStyle w:val="Hyperlink"/>
@@ -2539,9 +3003,9 @@
         <w:t xml:space="preserve">, 614–619.</w:t>
       </w:r>
     </w:p>
-    <w:bookmarkEnd w:id="73"/>
-    <w:bookmarkEnd w:id="74"/>
     <w:bookmarkEnd w:id="75"/>
+    <w:bookmarkEnd w:id="76"/>
+    <w:bookmarkEnd w:id="77"/>
     <w:sectPr/>
   </w:body>
 </w:document>

</xml_diff>

<commit_message>
Add results of simulation in a table.
</commit_message>
<xml_diff>
--- a/Manuscript/manuscript.docx
+++ b/Manuscript/manuscript.docx
@@ -1458,7 +1458,35 @@
         <w:t xml:space="preserve"> </w:t>
       </w:r>
       <w:r>
-        <w:t xml:space="preserve">to group the dilution curves. At this moment, two workflows are proposed.</w:t>
+        <w:t xml:space="preserve">to group the dilution curves. At this moment, two workflows are proposed. Workflow</w:t>
+      </w:r>
+      <w:r>
+        <w:t xml:space="preserve"> </w:t>
+      </w:r>
+      <m:oMath>
+        <m:r>
+          <m:t>1</m:t>
+        </m:r>
+      </m:oMath>
+      <w:r>
+        <w:t xml:space="preserve"> </w:t>
+      </w:r>
+      <w:r>
+        <w:t xml:space="preserve">uses both the Pearson Correlation Coefficient and Percent Residual Accuracy to determine if the dilution curve is linear (labelled as Good Linearity) or not (labelled as Poor Linearity). Workflow</w:t>
+      </w:r>
+      <w:r>
+        <w:t xml:space="preserve"> </w:t>
+      </w:r>
+      <m:oMath>
+        <m:r>
+          <m:t>2</m:t>
+        </m:r>
+      </m:oMath>
+      <w:r>
+        <w:t xml:space="preserve"> </w:t>
+      </w:r>
+      <w:r>
+        <w:t xml:space="preserve">goes one step further by using the Mandel’s Fitting Test and the concavity of the fitted quadratic model to check if the non-linear dilution curve plateaus at low concentrations (labelling them as limit of detection) or high concentrations (labelling them as saturation). Non-linear dilution curves that do not follow these trends are then labelled as Poor Linearity.</w:t>
       </w:r>
     </w:p>
     <w:tbl>
@@ -1533,6 +1561,1815 @@
       </w:pPr>
       <w:r>
         <w:t xml:space="preserve">Figure 3: Dilution Curve Grouping Workflows</w:t>
+      </w:r>
+    </w:p>
+    <w:p>
+      <w:pPr>
+        <w:pStyle w:val="BodyText"/>
+      </w:pPr>
+      <w:r>
+        <w:t xml:space="preserve">The workflow was tested on 200 simulated linear curves, 200 curves that plateau at low concentrations (labelled as LOD curves) and 200 curves that plateau at high concentrations (labelled as Saturated curves)</w:t>
+      </w:r>
+    </w:p>
+    <w:tbl xmlns:w="http://schemas.openxmlformats.org/wordprocessingml/2006/main" xmlns:r="http://schemas.openxmlformats.org/officeDocument/2006/relationships" xmlns:w14="http://schemas.microsoft.com/office/word/2010/wordml" xmlns:wp="http://schemas.openxmlformats.org/drawingml/2006/wordprocessingDrawing" xmlns:a="http://schemas.openxmlformats.org/drawingml/2006/main" xmlns:pic="http://schemas.openxmlformats.org/drawingml/2006/picture">
+      <w:tblPr>
+        <w:tblLayout w:type="autofit"/>
+        <w:jc w:val="center"/>
+        <w:tblW w:type="pct" w:w="5000"/>
+        <w:tblLook w:firstRow="1" w:lastRow="0" w:firstColumn="0" w:lastColumn="0" w:noHBand="0" w:noVBand="1"/>
+      </w:tblPr>
+      <w:tr>
+        <w:trPr>
+          <w:cantSplit/>
+          <w:trHeight w:val="617" w:hRule="auto"/>
+          <w:tblHeader/>
+        </w:trPr>
+        header1
+        <w:tc>
+          <w:tcPr>
+            <w:tcBorders>
+              <w:bottom w:val="single" w:sz="8" w:space="0" w:color="000000"/>
+              <w:top w:val="single" w:sz="8" w:space="0" w:color="000000"/>
+              <w:left w:val="none" w:sz="0" w:space="0" w:color="000000"/>
+              <w:right w:val="none" w:sz="0" w:space="0" w:color="000000"/>
+            </w:tcBorders>
+            <w:shd w:val="clear" w:color="auto" w:fill="FFFFFF"/>
+            <w:tcMar>
+              <w:top w:w="0" w:type="dxa"/>
+              <w:bottom w:w="0" w:type="dxa"/>
+              <w:left w:w="0" w:type="dxa"/>
+              <w:right w:w="0" w:type="dxa"/>
+            </w:tcMar>
+            <w:vAlign w:val="center"/>
+          </w:tcPr>
+          <w:p>
+            <w:pPr>
+              <w:pStyle w:val="Normal"/>
+              <w:jc w:val="left"/>
+              <w:pBdr>
+                <w:bottom w:val="none" w:sz="0" w:space="0" w:color="000000"/>
+                <w:top w:val="none" w:sz="0" w:space="0" w:color="000000"/>
+                <w:left w:val="none" w:sz="0" w:space="0" w:color="000000"/>
+                <w:right w:val="none" w:sz="0" w:space="0" w:color="000000"/>
+              </w:pBdr>
+              <w:spacing w:after="40" w:before="40" w:line="240"/>
+              <w:ind w:firstLine="0" w:left="100" w:right="100"/>
+            </w:pPr>
+            <w:r xmlns:w="http://schemas.openxmlformats.org/wordprocessingml/2006/main" xmlns:wp="http://schemas.openxmlformats.org/drawingml/2006/wordprocessingDrawing" xmlns:r="http://schemas.openxmlformats.org/officeDocument/2006/relationships" xmlns:w14="http://schemas.microsoft.com/office/word/2010/wordml">
+              <w:rPr>
+                <w:rFonts w:ascii="Arial" w:hAnsi="Arial" w:eastAsia="Arial" w:cs="Arial"/>
+                <w:i w:val="false"/>
+                <w:b w:val="false"/>
+                <w:u w:val="none"/>
+                <w:sz w:val="22"/>
+                <w:szCs w:val="22"/>
+                <w:color w:val="000000"/>
+              </w:rPr>
+              <w:t xml:space="preserve"> </w:t>
+            </w:r>
+          </w:p>
+        </w:tc>
+        <w:tc>
+          <w:tcPr>
+            <w:gridSpan w:val="3"/>
+            <w:tcBorders>
+              <w:bottom w:val="single" w:sz="8" w:space="0" w:color="000000"/>
+              <w:top w:val="single" w:sz="8" w:space="0" w:color="000000"/>
+              <w:left w:val="none" w:sz="0" w:space="0" w:color="000000"/>
+              <w:right w:val="none" w:sz="0" w:space="0" w:color="000000"/>
+            </w:tcBorders>
+            <w:shd w:val="clear" w:color="auto" w:fill="FFFFFF"/>
+            <w:tcMar>
+              <w:top w:w="0" w:type="dxa"/>
+              <w:bottom w:w="0" w:type="dxa"/>
+              <w:left w:w="0" w:type="dxa"/>
+              <w:right w:w="0" w:type="dxa"/>
+            </w:tcMar>
+            <w:vAlign w:val="center"/>
+          </w:tcPr>
+          <w:p>
+            <w:pPr>
+              <w:pStyle w:val="Normal"/>
+              <w:jc w:val="center"/>
+              <w:pBdr>
+                <w:bottom w:val="none" w:sz="0" w:space="0" w:color="000000"/>
+                <w:top w:val="none" w:sz="0" w:space="0" w:color="000000"/>
+                <w:left w:val="none" w:sz="0" w:space="0" w:color="000000"/>
+                <w:right w:val="none" w:sz="0" w:space="0" w:color="000000"/>
+              </w:pBdr>
+              <w:spacing w:after="40" w:before="40" w:line="240"/>
+              <w:ind w:firstLine="0" w:left="100" w:right="100"/>
+            </w:pPr>
+            <w:r xmlns:w="http://schemas.openxmlformats.org/wordprocessingml/2006/main" xmlns:wp="http://schemas.openxmlformats.org/drawingml/2006/wordprocessingDrawing" xmlns:r="http://schemas.openxmlformats.org/officeDocument/2006/relationships" xmlns:w14="http://schemas.microsoft.com/office/word/2010/wordml">
+              <w:rPr>
+                <w:rFonts w:ascii="Arial" w:hAnsi="Arial" w:eastAsia="Arial" w:cs="Arial"/>
+                <w:i w:val="false"/>
+                <w:b w:val="false"/>
+                <w:u w:val="none"/>
+                <w:sz w:val="22"/>
+                <w:szCs w:val="22"/>
+                <w:color w:val="000000"/>
+              </w:rPr>
+              <w:t xml:space="preserve">Simulated Curve Types</w:t>
+            </w:r>
+          </w:p>
+        </w:tc>
+      </w:tr>
+      <w:tr>
+        <w:trPr>
+          <w:cantSplit/>
+          <w:trHeight w:val="734" w:hRule="auto"/>
+          <w:tblHeader/>
+        </w:trPr>
+        header2
+        <w:tc>
+          <w:tcPr>
+            <w:tcBorders>
+              <w:bottom w:val="single" w:sz="8" w:space="0" w:color="000000"/>
+              <w:top w:val="single" w:sz="8" w:space="0" w:color="000000"/>
+              <w:left w:val="none" w:sz="0" w:space="0" w:color="000000"/>
+              <w:right w:val="none" w:sz="0" w:space="0" w:color="000000"/>
+            </w:tcBorders>
+            <w:shd w:val="clear" w:color="auto" w:fill="FFFFFF"/>
+            <w:tcMar>
+              <w:top w:w="0" w:type="dxa"/>
+              <w:bottom w:w="0" w:type="dxa"/>
+              <w:left w:w="0" w:type="dxa"/>
+              <w:right w:w="0" w:type="dxa"/>
+            </w:tcMar>
+            <w:vAlign w:val="center"/>
+          </w:tcPr>
+          <w:p>
+            <w:pPr>
+              <w:pStyle w:val="Normal"/>
+              <w:jc w:val="left"/>
+              <w:pBdr>
+                <w:bottom w:val="none" w:sz="0" w:space="0" w:color="000000"/>
+                <w:top w:val="none" w:sz="0" w:space="0" w:color="000000"/>
+                <w:left w:val="none" w:sz="0" w:space="0" w:color="000000"/>
+                <w:right w:val="none" w:sz="0" w:space="0" w:color="000000"/>
+              </w:pBdr>
+              <w:spacing w:after="40" w:before="40" w:line="240"/>
+              <w:ind w:firstLine="0" w:left="100" w:right="100"/>
+            </w:pPr>
+            <w:r xmlns:w="http://schemas.openxmlformats.org/wordprocessingml/2006/main" xmlns:wp="http://schemas.openxmlformats.org/drawingml/2006/wordprocessingDrawing" xmlns:r="http://schemas.openxmlformats.org/officeDocument/2006/relationships" xmlns:w14="http://schemas.microsoft.com/office/word/2010/wordml">
+              <w:rPr>
+                <w:rFonts w:ascii="Arial" w:hAnsi="Arial" w:eastAsia="Arial" w:cs="Arial"/>
+                <w:i w:val="false"/>
+                <w:b w:val="false"/>
+                <w:u w:val="none"/>
+                <w:sz w:val="22"/>
+                <w:szCs w:val="22"/>
+                <w:color w:val="000000"/>
+              </w:rPr>
+              <w:t xml:space="preserve">Characteristic</w:t>
+            </w:r>
+          </w:p>
+        </w:tc>
+        <w:tc>
+          <w:tcPr>
+            <w:tcBorders>
+              <w:bottom w:val="single" w:sz="8" w:space="0" w:color="000000"/>
+              <w:top w:val="single" w:sz="8" w:space="0" w:color="000000"/>
+              <w:left w:val="none" w:sz="0" w:space="0" w:color="000000"/>
+              <w:right w:val="none" w:sz="0" w:space="0" w:color="000000"/>
+            </w:tcBorders>
+            <w:shd w:val="clear" w:color="auto" w:fill="FFFFFF"/>
+            <w:tcMar>
+              <w:top w:w="0" w:type="dxa"/>
+              <w:bottom w:w="0" w:type="dxa"/>
+              <w:left w:w="0" w:type="dxa"/>
+              <w:right w:w="0" w:type="dxa"/>
+            </w:tcMar>
+            <w:vAlign w:val="center"/>
+          </w:tcPr>
+          <w:p>
+            <w:pPr>
+              <w:pStyle w:val="Normal"/>
+              <w:jc w:val="center"/>
+              <w:pBdr>
+                <w:bottom w:val="none" w:sz="0" w:space="0" w:color="000000"/>
+                <w:top w:val="none" w:sz="0" w:space="0" w:color="000000"/>
+                <w:left w:val="none" w:sz="0" w:space="0" w:color="000000"/>
+                <w:right w:val="none" w:sz="0" w:space="0" w:color="000000"/>
+              </w:pBdr>
+              <w:spacing w:after="40" w:before="40" w:line="240"/>
+              <w:ind w:firstLine="0" w:left="100" w:right="100"/>
+            </w:pPr>
+            <w:r xmlns:w="http://schemas.openxmlformats.org/wordprocessingml/2006/main" xmlns:wp="http://schemas.openxmlformats.org/drawingml/2006/wordprocessingDrawing" xmlns:r="http://schemas.openxmlformats.org/officeDocument/2006/relationships" xmlns:w14="http://schemas.microsoft.com/office/word/2010/wordml">
+              <w:rPr>
+                <w:rFonts w:ascii="Arial" w:hAnsi="Arial" w:eastAsia="Arial" w:cs="Arial"/>
+                <w:i w:val="false"/>
+                <w:b w:val="false"/>
+                <w:u w:val="none"/>
+                <w:sz w:val="22"/>
+                <w:szCs w:val="22"/>
+                <w:color w:val="000000"/>
+              </w:rPr>
+              <w:t xml:space="preserve">Linear</w:t>
+            </w:r>
+            <w:r xmlns:w="http://schemas.openxmlformats.org/wordprocessingml/2006/main" xmlns:wp="http://schemas.openxmlformats.org/drawingml/2006/wordprocessingDrawing" xmlns:r="http://schemas.openxmlformats.org/officeDocument/2006/relationships" xmlns:w14="http://schemas.microsoft.com/office/word/2010/wordml">
+              <w:rPr>
+                <w:rFonts w:ascii="Arial" w:hAnsi="Arial" w:eastAsia="Arial" w:cs="Arial"/>
+                <w:i w:val="false"/>
+                <w:b w:val="false"/>
+                <w:u w:val="none"/>
+                <w:sz w:val="22"/>
+                <w:szCs w:val="22"/>
+                <w:color w:val="000000"/>
+              </w:rPr>
+              <w:br/>
+            </w:r>
+            <w:r xmlns:w="http://schemas.openxmlformats.org/wordprocessingml/2006/main" xmlns:wp="http://schemas.openxmlformats.org/drawingml/2006/wordprocessingDrawing" xmlns:r="http://schemas.openxmlformats.org/officeDocument/2006/relationships" xmlns:w14="http://schemas.microsoft.com/office/word/2010/wordml">
+              <w:rPr>
+                <w:rFonts w:ascii="Arial" w:hAnsi="Arial" w:eastAsia="Arial" w:cs="Arial"/>
+                <w:i w:val="false"/>
+                <w:b w:val="false"/>
+                <w:u w:val="none"/>
+                <w:sz w:val="22"/>
+                <w:szCs w:val="22"/>
+                <w:color w:val="000000"/>
+              </w:rPr>
+              <w:t xml:space="preserve">N = 200</w:t>
+            </w:r>
+            <w:r xmlns:w="http://schemas.openxmlformats.org/wordprocessingml/2006/main" xmlns:wp="http://schemas.openxmlformats.org/drawingml/2006/wordprocessingDrawing" xmlns:r="http://schemas.openxmlformats.org/officeDocument/2006/relationships" xmlns:w14="http://schemas.microsoft.com/office/word/2010/wordml">
+              <w:rPr>
+                <w:rFonts w:ascii="Arial" w:hAnsi="Arial" w:eastAsia="Arial" w:cs="Arial"/>
+                <w:i w:val="false"/>
+                <w:b w:val="false"/>
+                <w:u w:val="none"/>
+                <w:vertAlign w:val="superscript"/>
+                <w:sz w:val="22"/>
+                <w:szCs w:val="22"/>
+                <w:color w:val="000000"/>
+              </w:rPr>
+              <w:t xml:space="preserve">1</w:t>
+            </w:r>
+          </w:p>
+        </w:tc>
+        <w:tc>
+          <w:tcPr>
+            <w:tcBorders>
+              <w:bottom w:val="single" w:sz="8" w:space="0" w:color="000000"/>
+              <w:top w:val="single" w:sz="8" w:space="0" w:color="000000"/>
+              <w:left w:val="none" w:sz="0" w:space="0" w:color="000000"/>
+              <w:right w:val="none" w:sz="0" w:space="0" w:color="000000"/>
+            </w:tcBorders>
+            <w:shd w:val="clear" w:color="auto" w:fill="FFFFFF"/>
+            <w:tcMar>
+              <w:top w:w="0" w:type="dxa"/>
+              <w:bottom w:w="0" w:type="dxa"/>
+              <w:left w:w="0" w:type="dxa"/>
+              <w:right w:w="0" w:type="dxa"/>
+            </w:tcMar>
+            <w:vAlign w:val="center"/>
+          </w:tcPr>
+          <w:p>
+            <w:pPr>
+              <w:pStyle w:val="Normal"/>
+              <w:jc w:val="center"/>
+              <w:pBdr>
+                <w:bottom w:val="none" w:sz="0" w:space="0" w:color="000000"/>
+                <w:top w:val="none" w:sz="0" w:space="0" w:color="000000"/>
+                <w:left w:val="none" w:sz="0" w:space="0" w:color="000000"/>
+                <w:right w:val="none" w:sz="0" w:space="0" w:color="000000"/>
+              </w:pBdr>
+              <w:spacing w:after="40" w:before="40" w:line="240"/>
+              <w:ind w:firstLine="0" w:left="100" w:right="100"/>
+            </w:pPr>
+            <w:r xmlns:w="http://schemas.openxmlformats.org/wordprocessingml/2006/main" xmlns:wp="http://schemas.openxmlformats.org/drawingml/2006/wordprocessingDrawing" xmlns:r="http://schemas.openxmlformats.org/officeDocument/2006/relationships" xmlns:w14="http://schemas.microsoft.com/office/word/2010/wordml">
+              <w:rPr>
+                <w:rFonts w:ascii="Arial" w:hAnsi="Arial" w:eastAsia="Arial" w:cs="Arial"/>
+                <w:i w:val="false"/>
+                <w:b w:val="false"/>
+                <w:u w:val="none"/>
+                <w:sz w:val="22"/>
+                <w:szCs w:val="22"/>
+                <w:color w:val="000000"/>
+              </w:rPr>
+              <w:t xml:space="preserve">Saturated</w:t>
+            </w:r>
+            <w:r xmlns:w="http://schemas.openxmlformats.org/wordprocessingml/2006/main" xmlns:wp="http://schemas.openxmlformats.org/drawingml/2006/wordprocessingDrawing" xmlns:r="http://schemas.openxmlformats.org/officeDocument/2006/relationships" xmlns:w14="http://schemas.microsoft.com/office/word/2010/wordml">
+              <w:rPr>
+                <w:rFonts w:ascii="Arial" w:hAnsi="Arial" w:eastAsia="Arial" w:cs="Arial"/>
+                <w:i w:val="false"/>
+                <w:b w:val="false"/>
+                <w:u w:val="none"/>
+                <w:sz w:val="22"/>
+                <w:szCs w:val="22"/>
+                <w:color w:val="000000"/>
+              </w:rPr>
+              <w:br/>
+            </w:r>
+            <w:r xmlns:w="http://schemas.openxmlformats.org/wordprocessingml/2006/main" xmlns:wp="http://schemas.openxmlformats.org/drawingml/2006/wordprocessingDrawing" xmlns:r="http://schemas.openxmlformats.org/officeDocument/2006/relationships" xmlns:w14="http://schemas.microsoft.com/office/word/2010/wordml">
+              <w:rPr>
+                <w:rFonts w:ascii="Arial" w:hAnsi="Arial" w:eastAsia="Arial" w:cs="Arial"/>
+                <w:i w:val="false"/>
+                <w:b w:val="false"/>
+                <w:u w:val="none"/>
+                <w:sz w:val="22"/>
+                <w:szCs w:val="22"/>
+                <w:color w:val="000000"/>
+              </w:rPr>
+              <w:t xml:space="preserve">N = 200</w:t>
+            </w:r>
+            <w:r xmlns:w="http://schemas.openxmlformats.org/wordprocessingml/2006/main" xmlns:wp="http://schemas.openxmlformats.org/drawingml/2006/wordprocessingDrawing" xmlns:r="http://schemas.openxmlformats.org/officeDocument/2006/relationships" xmlns:w14="http://schemas.microsoft.com/office/word/2010/wordml">
+              <w:rPr>
+                <w:rFonts w:ascii="Arial" w:hAnsi="Arial" w:eastAsia="Arial" w:cs="Arial"/>
+                <w:i w:val="false"/>
+                <w:b w:val="false"/>
+                <w:u w:val="none"/>
+                <w:vertAlign w:val="superscript"/>
+                <w:sz w:val="22"/>
+                <w:szCs w:val="22"/>
+                <w:color w:val="000000"/>
+              </w:rPr>
+              <w:t xml:space="preserve">1</w:t>
+            </w:r>
+          </w:p>
+        </w:tc>
+        <w:tc>
+          <w:tcPr>
+            <w:tcBorders>
+              <w:bottom w:val="single" w:sz="8" w:space="0" w:color="000000"/>
+              <w:top w:val="single" w:sz="8" w:space="0" w:color="000000"/>
+              <w:left w:val="none" w:sz="0" w:space="0" w:color="000000"/>
+              <w:right w:val="none" w:sz="0" w:space="0" w:color="000000"/>
+            </w:tcBorders>
+            <w:shd w:val="clear" w:color="auto" w:fill="FFFFFF"/>
+            <w:tcMar>
+              <w:top w:w="0" w:type="dxa"/>
+              <w:bottom w:w="0" w:type="dxa"/>
+              <w:left w:w="0" w:type="dxa"/>
+              <w:right w:w="0" w:type="dxa"/>
+            </w:tcMar>
+            <w:vAlign w:val="center"/>
+          </w:tcPr>
+          <w:p>
+            <w:pPr>
+              <w:pStyle w:val="Normal"/>
+              <w:jc w:val="center"/>
+              <w:pBdr>
+                <w:bottom w:val="none" w:sz="0" w:space="0" w:color="000000"/>
+                <w:top w:val="none" w:sz="0" w:space="0" w:color="000000"/>
+                <w:left w:val="none" w:sz="0" w:space="0" w:color="000000"/>
+                <w:right w:val="none" w:sz="0" w:space="0" w:color="000000"/>
+              </w:pBdr>
+              <w:spacing w:after="40" w:before="40" w:line="240"/>
+              <w:ind w:firstLine="0" w:left="100" w:right="100"/>
+            </w:pPr>
+            <w:r xmlns:w="http://schemas.openxmlformats.org/wordprocessingml/2006/main" xmlns:wp="http://schemas.openxmlformats.org/drawingml/2006/wordprocessingDrawing" xmlns:r="http://schemas.openxmlformats.org/officeDocument/2006/relationships" xmlns:w14="http://schemas.microsoft.com/office/word/2010/wordml">
+              <w:rPr>
+                <w:rFonts w:ascii="Arial" w:hAnsi="Arial" w:eastAsia="Arial" w:cs="Arial"/>
+                <w:i w:val="false"/>
+                <w:b w:val="false"/>
+                <w:u w:val="none"/>
+                <w:sz w:val="22"/>
+                <w:szCs w:val="22"/>
+                <w:color w:val="000000"/>
+              </w:rPr>
+              <w:t xml:space="preserve">Limit of Detection</w:t>
+            </w:r>
+            <w:r xmlns:w="http://schemas.openxmlformats.org/wordprocessingml/2006/main" xmlns:wp="http://schemas.openxmlformats.org/drawingml/2006/wordprocessingDrawing" xmlns:r="http://schemas.openxmlformats.org/officeDocument/2006/relationships" xmlns:w14="http://schemas.microsoft.com/office/word/2010/wordml">
+              <w:rPr>
+                <w:rFonts w:ascii="Arial" w:hAnsi="Arial" w:eastAsia="Arial" w:cs="Arial"/>
+                <w:i w:val="false"/>
+                <w:b w:val="false"/>
+                <w:u w:val="none"/>
+                <w:sz w:val="22"/>
+                <w:szCs w:val="22"/>
+                <w:color w:val="000000"/>
+              </w:rPr>
+              <w:br/>
+            </w:r>
+            <w:r xmlns:w="http://schemas.openxmlformats.org/wordprocessingml/2006/main" xmlns:wp="http://schemas.openxmlformats.org/drawingml/2006/wordprocessingDrawing" xmlns:r="http://schemas.openxmlformats.org/officeDocument/2006/relationships" xmlns:w14="http://schemas.microsoft.com/office/word/2010/wordml">
+              <w:rPr>
+                <w:rFonts w:ascii="Arial" w:hAnsi="Arial" w:eastAsia="Arial" w:cs="Arial"/>
+                <w:i w:val="false"/>
+                <w:b w:val="false"/>
+                <w:u w:val="none"/>
+                <w:sz w:val="22"/>
+                <w:szCs w:val="22"/>
+                <w:color w:val="000000"/>
+              </w:rPr>
+              <w:t xml:space="preserve">N = 200</w:t>
+            </w:r>
+            <w:r xmlns:w="http://schemas.openxmlformats.org/wordprocessingml/2006/main" xmlns:wp="http://schemas.openxmlformats.org/drawingml/2006/wordprocessingDrawing" xmlns:r="http://schemas.openxmlformats.org/officeDocument/2006/relationships" xmlns:w14="http://schemas.microsoft.com/office/word/2010/wordml">
+              <w:rPr>
+                <w:rFonts w:ascii="Arial" w:hAnsi="Arial" w:eastAsia="Arial" w:cs="Arial"/>
+                <w:i w:val="false"/>
+                <w:b w:val="false"/>
+                <w:u w:val="none"/>
+                <w:vertAlign w:val="superscript"/>
+                <w:sz w:val="22"/>
+                <w:szCs w:val="22"/>
+                <w:color w:val="000000"/>
+              </w:rPr>
+              <w:t xml:space="preserve">1</w:t>
+            </w:r>
+          </w:p>
+        </w:tc>
+      </w:tr>
+      <w:tr>
+        <w:trPr>
+          <w:cantSplit/>
+          <w:trHeight w:val="573" w:hRule="auto"/>
+        </w:trPr>
+        body1
+        <w:tc>
+          <w:tcPr>
+            <w:tcBorders>
+              <w:bottom w:val="none" w:sz="0" w:space="0" w:color="000000"/>
+              <w:top w:val="single" w:sz="8" w:space="0" w:color="000000"/>
+              <w:left w:val="none" w:sz="0" w:space="0" w:color="000000"/>
+              <w:right w:val="none" w:sz="0" w:space="0" w:color="000000"/>
+            </w:tcBorders>
+            <w:shd w:val="clear" w:color="auto" w:fill="FFFFFF"/>
+            <w:tcMar>
+              <w:top w:w="0" w:type="dxa"/>
+              <w:bottom w:w="0" w:type="dxa"/>
+              <w:left w:w="0" w:type="dxa"/>
+              <w:right w:w="0" w:type="dxa"/>
+            </w:tcMar>
+            <w:vAlign w:val="top"/>
+          </w:tcPr>
+          <w:p>
+            <w:pPr>
+              <w:pStyle w:val="Normal"/>
+              <w:jc w:val="left"/>
+              <w:pBdr>
+                <w:bottom w:val="none" w:sz="0" w:space="0" w:color="000000"/>
+                <w:top w:val="none" w:sz="0" w:space="0" w:color="000000"/>
+                <w:left w:val="none" w:sz="0" w:space="0" w:color="000000"/>
+                <w:right w:val="none" w:sz="0" w:space="0" w:color="000000"/>
+              </w:pBdr>
+              <w:spacing w:after="100" w:before="100" w:line="240"/>
+              <w:ind w:firstLine="0" w:left="100" w:right="100"/>
+            </w:pPr>
+            <w:r xmlns:w="http://schemas.openxmlformats.org/wordprocessingml/2006/main" xmlns:wp="http://schemas.openxmlformats.org/drawingml/2006/wordprocessingDrawing" xmlns:r="http://schemas.openxmlformats.org/officeDocument/2006/relationships" xmlns:w14="http://schemas.microsoft.com/office/word/2010/wordml">
+              <w:rPr>
+                <w:rFonts w:ascii="Arial" w:hAnsi="Arial" w:eastAsia="Arial" w:cs="Arial"/>
+                <w:i w:val="false"/>
+                <w:b w:val="false"/>
+                <w:u w:val="none"/>
+                <w:sz w:val="22"/>
+                <w:szCs w:val="22"/>
+                <w:color w:val="000000"/>
+              </w:rPr>
+              <w:t xml:space="preserve">Workflow 2 Result</w:t>
+            </w:r>
+          </w:p>
+        </w:tc>
+        <w:tc>
+          <w:tcPr>
+            <w:tcBorders>
+              <w:bottom w:val="none" w:sz="0" w:space="0" w:color="000000"/>
+              <w:top w:val="single" w:sz="8" w:space="0" w:color="000000"/>
+              <w:left w:val="none" w:sz="0" w:space="0" w:color="000000"/>
+              <w:right w:val="none" w:sz="0" w:space="0" w:color="000000"/>
+            </w:tcBorders>
+            <w:shd w:val="clear" w:color="auto" w:fill="FFFFFF"/>
+            <w:tcMar>
+              <w:top w:w="0" w:type="dxa"/>
+              <w:bottom w:w="0" w:type="dxa"/>
+              <w:left w:w="0" w:type="dxa"/>
+              <w:right w:w="0" w:type="dxa"/>
+            </w:tcMar>
+            <w:vAlign w:val="top"/>
+          </w:tcPr>
+          <w:p>
+            <w:pPr>
+              <w:pStyle w:val="Normal"/>
+              <w:jc w:val="center"/>
+              <w:pBdr>
+                <w:bottom w:val="none" w:sz="0" w:space="0" w:color="000000"/>
+                <w:top w:val="none" w:sz="0" w:space="0" w:color="000000"/>
+                <w:left w:val="none" w:sz="0" w:space="0" w:color="000000"/>
+                <w:right w:val="none" w:sz="0" w:space="0" w:color="000000"/>
+              </w:pBdr>
+              <w:spacing w:after="100" w:before="100" w:line="240"/>
+              <w:ind w:firstLine="0" w:left="100" w:right="100"/>
+            </w:pPr>
+            <w:r xmlns:w="http://schemas.openxmlformats.org/wordprocessingml/2006/main" xmlns:wp="http://schemas.openxmlformats.org/drawingml/2006/wordprocessingDrawing" xmlns:r="http://schemas.openxmlformats.org/officeDocument/2006/relationships" xmlns:w14="http://schemas.microsoft.com/office/word/2010/wordml">
+              <w:rPr>
+                <w:rFonts w:ascii="Arial" w:hAnsi="Arial" w:eastAsia="Arial" w:cs="Arial"/>
+                <w:i w:val="false"/>
+                <w:b w:val="false"/>
+                <w:u w:val="none"/>
+                <w:sz w:val="22"/>
+                <w:szCs w:val="22"/>
+                <w:color w:val="000000"/>
+              </w:rPr>
+              <w:t xml:space="preserve"/>
+            </w:r>
+          </w:p>
+        </w:tc>
+        <w:tc>
+          <w:tcPr>
+            <w:tcBorders>
+              <w:bottom w:val="none" w:sz="0" w:space="0" w:color="000000"/>
+              <w:top w:val="single" w:sz="8" w:space="0" w:color="000000"/>
+              <w:left w:val="none" w:sz="0" w:space="0" w:color="000000"/>
+              <w:right w:val="none" w:sz="0" w:space="0" w:color="000000"/>
+            </w:tcBorders>
+            <w:shd w:val="clear" w:color="auto" w:fill="FFFFFF"/>
+            <w:tcMar>
+              <w:top w:w="0" w:type="dxa"/>
+              <w:bottom w:w="0" w:type="dxa"/>
+              <w:left w:w="0" w:type="dxa"/>
+              <w:right w:w="0" w:type="dxa"/>
+            </w:tcMar>
+            <w:vAlign w:val="top"/>
+          </w:tcPr>
+          <w:p>
+            <w:pPr>
+              <w:pStyle w:val="Normal"/>
+              <w:jc w:val="center"/>
+              <w:pBdr>
+                <w:bottom w:val="none" w:sz="0" w:space="0" w:color="000000"/>
+                <w:top w:val="none" w:sz="0" w:space="0" w:color="000000"/>
+                <w:left w:val="none" w:sz="0" w:space="0" w:color="000000"/>
+                <w:right w:val="none" w:sz="0" w:space="0" w:color="000000"/>
+              </w:pBdr>
+              <w:spacing w:after="100" w:before="100" w:line="240"/>
+              <w:ind w:firstLine="0" w:left="100" w:right="100"/>
+            </w:pPr>
+            <w:r xmlns:w="http://schemas.openxmlformats.org/wordprocessingml/2006/main" xmlns:wp="http://schemas.openxmlformats.org/drawingml/2006/wordprocessingDrawing" xmlns:r="http://schemas.openxmlformats.org/officeDocument/2006/relationships" xmlns:w14="http://schemas.microsoft.com/office/word/2010/wordml">
+              <w:rPr>
+                <w:rFonts w:ascii="Arial" w:hAnsi="Arial" w:eastAsia="Arial" w:cs="Arial"/>
+                <w:i w:val="false"/>
+                <w:b w:val="false"/>
+                <w:u w:val="none"/>
+                <w:sz w:val="22"/>
+                <w:szCs w:val="22"/>
+                <w:color w:val="000000"/>
+              </w:rPr>
+              <w:t xml:space="preserve"/>
+            </w:r>
+          </w:p>
+        </w:tc>
+        <w:tc>
+          <w:tcPr>
+            <w:tcBorders>
+              <w:bottom w:val="none" w:sz="0" w:space="0" w:color="000000"/>
+              <w:top w:val="single" w:sz="8" w:space="0" w:color="000000"/>
+              <w:left w:val="none" w:sz="0" w:space="0" w:color="000000"/>
+              <w:right w:val="none" w:sz="0" w:space="0" w:color="000000"/>
+            </w:tcBorders>
+            <w:shd w:val="clear" w:color="auto" w:fill="FFFFFF"/>
+            <w:tcMar>
+              <w:top w:w="0" w:type="dxa"/>
+              <w:bottom w:w="0" w:type="dxa"/>
+              <w:left w:w="0" w:type="dxa"/>
+              <w:right w:w="0" w:type="dxa"/>
+            </w:tcMar>
+            <w:vAlign w:val="top"/>
+          </w:tcPr>
+          <w:p>
+            <w:pPr>
+              <w:pStyle w:val="Normal"/>
+              <w:jc w:val="center"/>
+              <w:pBdr>
+                <w:bottom w:val="none" w:sz="0" w:space="0" w:color="000000"/>
+                <w:top w:val="none" w:sz="0" w:space="0" w:color="000000"/>
+                <w:left w:val="none" w:sz="0" w:space="0" w:color="000000"/>
+                <w:right w:val="none" w:sz="0" w:space="0" w:color="000000"/>
+              </w:pBdr>
+              <w:spacing w:after="100" w:before="100" w:line="240"/>
+              <w:ind w:firstLine="0" w:left="100" w:right="100"/>
+            </w:pPr>
+            <w:r xmlns:w="http://schemas.openxmlformats.org/wordprocessingml/2006/main" xmlns:wp="http://schemas.openxmlformats.org/drawingml/2006/wordprocessingDrawing" xmlns:r="http://schemas.openxmlformats.org/officeDocument/2006/relationships" xmlns:w14="http://schemas.microsoft.com/office/word/2010/wordml">
+              <w:rPr>
+                <w:rFonts w:ascii="Arial" w:hAnsi="Arial" w:eastAsia="Arial" w:cs="Arial"/>
+                <w:i w:val="false"/>
+                <w:b w:val="false"/>
+                <w:u w:val="none"/>
+                <w:sz w:val="22"/>
+                <w:szCs w:val="22"/>
+                <w:color w:val="000000"/>
+              </w:rPr>
+              <w:t xml:space="preserve"/>
+            </w:r>
+          </w:p>
+        </w:tc>
+      </w:tr>
+      <w:tr>
+        <w:trPr>
+          <w:cantSplit/>
+          <w:trHeight w:val="617" w:hRule="auto"/>
+        </w:trPr>
+        body2
+        <w:tc>
+          <w:tcPr>
+            <w:tcBorders>
+              <w:bottom w:val="none" w:sz="0" w:space="0" w:color="000000"/>
+              <w:top w:val="none" w:sz="0" w:space="0" w:color="000000"/>
+              <w:left w:val="none" w:sz="0" w:space="0" w:color="000000"/>
+              <w:right w:val="none" w:sz="0" w:space="0" w:color="000000"/>
+            </w:tcBorders>
+            <w:shd w:val="clear" w:color="auto" w:fill="FFFFFF"/>
+            <w:tcMar>
+              <w:top w:w="0" w:type="dxa"/>
+              <w:bottom w:w="0" w:type="dxa"/>
+              <w:left w:w="0" w:type="dxa"/>
+              <w:right w:w="0" w:type="dxa"/>
+            </w:tcMar>
+            <w:vAlign w:val="top"/>
+          </w:tcPr>
+          <w:p>
+            <w:pPr>
+              <w:pStyle w:val="Normal"/>
+              <w:jc w:val="left"/>
+              <w:pBdr>
+                <w:bottom w:val="none" w:sz="0" w:space="0" w:color="000000"/>
+                <w:top w:val="none" w:sz="0" w:space="0" w:color="000000"/>
+                <w:left w:val="none" w:sz="0" w:space="0" w:color="000000"/>
+                <w:right w:val="none" w:sz="0" w:space="0" w:color="000000"/>
+              </w:pBdr>
+              <w:spacing w:after="100" w:before="100" w:line="240"/>
+              <w:ind w:firstLine="0" w:left="300" w:right="100"/>
+            </w:pPr>
+            <w:r xmlns:w="http://schemas.openxmlformats.org/wordprocessingml/2006/main" xmlns:wp="http://schemas.openxmlformats.org/drawingml/2006/wordprocessingDrawing" xmlns:r="http://schemas.openxmlformats.org/officeDocument/2006/relationships" xmlns:w14="http://schemas.microsoft.com/office/word/2010/wordml">
+              <w:rPr>
+                <w:rFonts w:ascii="Arial" w:hAnsi="Arial" w:eastAsia="Arial" w:cs="Arial"/>
+                <w:i w:val="false"/>
+                <w:b w:val="false"/>
+                <w:u w:val="none"/>
+                <w:sz w:val="22"/>
+                <w:szCs w:val="22"/>
+                <w:color w:val="000000"/>
+              </w:rPr>
+              <w:t xml:space="preserve">Good Linearity</w:t>
+            </w:r>
+          </w:p>
+        </w:tc>
+        <w:tc>
+          <w:tcPr>
+            <w:tcBorders>
+              <w:bottom w:val="none" w:sz="0" w:space="0" w:color="000000"/>
+              <w:top w:val="none" w:sz="0" w:space="0" w:color="000000"/>
+              <w:left w:val="none" w:sz="0" w:space="0" w:color="000000"/>
+              <w:right w:val="none" w:sz="0" w:space="0" w:color="000000"/>
+            </w:tcBorders>
+            <w:shd w:val="clear" w:color="auto" w:fill="FFFFFF"/>
+            <w:tcMar>
+              <w:top w:w="0" w:type="dxa"/>
+              <w:bottom w:w="0" w:type="dxa"/>
+              <w:left w:w="0" w:type="dxa"/>
+              <w:right w:w="0" w:type="dxa"/>
+            </w:tcMar>
+            <w:vAlign w:val="top"/>
+          </w:tcPr>
+          <w:p>
+            <w:pPr>
+              <w:pStyle w:val="Normal"/>
+              <w:jc w:val="center"/>
+              <w:pBdr>
+                <w:bottom w:val="none" w:sz="0" w:space="0" w:color="000000"/>
+                <w:top w:val="none" w:sz="0" w:space="0" w:color="000000"/>
+                <w:left w:val="none" w:sz="0" w:space="0" w:color="000000"/>
+                <w:right w:val="none" w:sz="0" w:space="0" w:color="000000"/>
+              </w:pBdr>
+              <w:spacing w:after="100" w:before="100" w:line="240"/>
+              <w:ind w:firstLine="0" w:left="100" w:right="100"/>
+            </w:pPr>
+            <w:r xmlns:w="http://schemas.openxmlformats.org/wordprocessingml/2006/main" xmlns:wp="http://schemas.openxmlformats.org/drawingml/2006/wordprocessingDrawing" xmlns:r="http://schemas.openxmlformats.org/officeDocument/2006/relationships" xmlns:w14="http://schemas.microsoft.com/office/word/2010/wordml">
+              <w:rPr>
+                <w:rFonts w:ascii="Arial" w:hAnsi="Arial" w:eastAsia="Arial" w:cs="Arial"/>
+                <w:i w:val="false"/>
+                <w:b w:val="false"/>
+                <w:u w:val="none"/>
+                <w:sz w:val="22"/>
+                <w:szCs w:val="22"/>
+                <w:color w:val="000000"/>
+              </w:rPr>
+              <w:t xml:space="preserve">181/200 (90%)</w:t>
+            </w:r>
+          </w:p>
+        </w:tc>
+        <w:tc>
+          <w:tcPr>
+            <w:tcBorders>
+              <w:bottom w:val="none" w:sz="0" w:space="0" w:color="000000"/>
+              <w:top w:val="none" w:sz="0" w:space="0" w:color="000000"/>
+              <w:left w:val="none" w:sz="0" w:space="0" w:color="000000"/>
+              <w:right w:val="none" w:sz="0" w:space="0" w:color="000000"/>
+            </w:tcBorders>
+            <w:shd w:val="clear" w:color="auto" w:fill="FFFFFF"/>
+            <w:tcMar>
+              <w:top w:w="0" w:type="dxa"/>
+              <w:bottom w:w="0" w:type="dxa"/>
+              <w:left w:w="0" w:type="dxa"/>
+              <w:right w:w="0" w:type="dxa"/>
+            </w:tcMar>
+            <w:vAlign w:val="top"/>
+          </w:tcPr>
+          <w:p>
+            <w:pPr>
+              <w:pStyle w:val="Normal"/>
+              <w:jc w:val="center"/>
+              <w:pBdr>
+                <w:bottom w:val="none" w:sz="0" w:space="0" w:color="000000"/>
+                <w:top w:val="none" w:sz="0" w:space="0" w:color="000000"/>
+                <w:left w:val="none" w:sz="0" w:space="0" w:color="000000"/>
+                <w:right w:val="none" w:sz="0" w:space="0" w:color="000000"/>
+              </w:pBdr>
+              <w:spacing w:after="100" w:before="100" w:line="240"/>
+              <w:ind w:firstLine="0" w:left="100" w:right="100"/>
+            </w:pPr>
+            <w:r xmlns:w="http://schemas.openxmlformats.org/wordprocessingml/2006/main" xmlns:wp="http://schemas.openxmlformats.org/drawingml/2006/wordprocessingDrawing" xmlns:r="http://schemas.openxmlformats.org/officeDocument/2006/relationships" xmlns:w14="http://schemas.microsoft.com/office/word/2010/wordml">
+              <w:rPr>
+                <w:rFonts w:ascii="Arial" w:hAnsi="Arial" w:eastAsia="Arial" w:cs="Arial"/>
+                <w:i w:val="false"/>
+                <w:b w:val="false"/>
+                <w:u w:val="none"/>
+                <w:sz w:val="22"/>
+                <w:szCs w:val="22"/>
+                <w:color w:val="000000"/>
+              </w:rPr>
+              <w:t xml:space="preserve">14/200 (7.0%)</w:t>
+            </w:r>
+          </w:p>
+        </w:tc>
+        <w:tc>
+          <w:tcPr>
+            <w:tcBorders>
+              <w:bottom w:val="none" w:sz="0" w:space="0" w:color="000000"/>
+              <w:top w:val="none" w:sz="0" w:space="0" w:color="000000"/>
+              <w:left w:val="none" w:sz="0" w:space="0" w:color="000000"/>
+              <w:right w:val="none" w:sz="0" w:space="0" w:color="000000"/>
+            </w:tcBorders>
+            <w:shd w:val="clear" w:color="auto" w:fill="FFFFFF"/>
+            <w:tcMar>
+              <w:top w:w="0" w:type="dxa"/>
+              <w:bottom w:w="0" w:type="dxa"/>
+              <w:left w:w="0" w:type="dxa"/>
+              <w:right w:w="0" w:type="dxa"/>
+            </w:tcMar>
+            <w:vAlign w:val="top"/>
+          </w:tcPr>
+          <w:p>
+            <w:pPr>
+              <w:pStyle w:val="Normal"/>
+              <w:jc w:val="center"/>
+              <w:pBdr>
+                <w:bottom w:val="none" w:sz="0" w:space="0" w:color="000000"/>
+                <w:top w:val="none" w:sz="0" w:space="0" w:color="000000"/>
+                <w:left w:val="none" w:sz="0" w:space="0" w:color="000000"/>
+                <w:right w:val="none" w:sz="0" w:space="0" w:color="000000"/>
+              </w:pBdr>
+              <w:spacing w:after="100" w:before="100" w:line="240"/>
+              <w:ind w:firstLine="0" w:left="100" w:right="100"/>
+            </w:pPr>
+            <w:r xmlns:w="http://schemas.openxmlformats.org/wordprocessingml/2006/main" xmlns:wp="http://schemas.openxmlformats.org/drawingml/2006/wordprocessingDrawing" xmlns:r="http://schemas.openxmlformats.org/officeDocument/2006/relationships" xmlns:w14="http://schemas.microsoft.com/office/word/2010/wordml">
+              <w:rPr>
+                <w:rFonts w:ascii="Arial" w:hAnsi="Arial" w:eastAsia="Arial" w:cs="Arial"/>
+                <w:i w:val="false"/>
+                <w:b w:val="false"/>
+                <w:u w:val="none"/>
+                <w:sz w:val="22"/>
+                <w:szCs w:val="22"/>
+                <w:color w:val="000000"/>
+              </w:rPr>
+              <w:t xml:space="preserve">22/200 (11%)</w:t>
+            </w:r>
+          </w:p>
+        </w:tc>
+      </w:tr>
+      <w:tr>
+        <w:trPr>
+          <w:cantSplit/>
+          <w:trHeight w:val="617" w:hRule="auto"/>
+        </w:trPr>
+        body3
+        <w:tc>
+          <w:tcPr>
+            <w:tcBorders>
+              <w:bottom w:val="none" w:sz="0" w:space="0" w:color="000000"/>
+              <w:top w:val="none" w:sz="0" w:space="0" w:color="000000"/>
+              <w:left w:val="none" w:sz="0" w:space="0" w:color="000000"/>
+              <w:right w:val="none" w:sz="0" w:space="0" w:color="000000"/>
+            </w:tcBorders>
+            <w:shd w:val="clear" w:color="auto" w:fill="FFFFFF"/>
+            <w:tcMar>
+              <w:top w:w="0" w:type="dxa"/>
+              <w:bottom w:w="0" w:type="dxa"/>
+              <w:left w:w="0" w:type="dxa"/>
+              <w:right w:w="0" w:type="dxa"/>
+            </w:tcMar>
+            <w:vAlign w:val="top"/>
+          </w:tcPr>
+          <w:p>
+            <w:pPr>
+              <w:pStyle w:val="Normal"/>
+              <w:jc w:val="left"/>
+              <w:pBdr>
+                <w:bottom w:val="none" w:sz="0" w:space="0" w:color="000000"/>
+                <w:top w:val="none" w:sz="0" w:space="0" w:color="000000"/>
+                <w:left w:val="none" w:sz="0" w:space="0" w:color="000000"/>
+                <w:right w:val="none" w:sz="0" w:space="0" w:color="000000"/>
+              </w:pBdr>
+              <w:spacing w:after="100" w:before="100" w:line="240"/>
+              <w:ind w:firstLine="0" w:left="300" w:right="100"/>
+            </w:pPr>
+            <w:r xmlns:w="http://schemas.openxmlformats.org/wordprocessingml/2006/main" xmlns:wp="http://schemas.openxmlformats.org/drawingml/2006/wordprocessingDrawing" xmlns:r="http://schemas.openxmlformats.org/officeDocument/2006/relationships" xmlns:w14="http://schemas.microsoft.com/office/word/2010/wordml">
+              <w:rPr>
+                <w:rFonts w:ascii="Arial" w:hAnsi="Arial" w:eastAsia="Arial" w:cs="Arial"/>
+                <w:i w:val="false"/>
+                <w:b w:val="false"/>
+                <w:u w:val="none"/>
+                <w:sz w:val="22"/>
+                <w:szCs w:val="22"/>
+                <w:color w:val="000000"/>
+              </w:rPr>
+              <w:t xml:space="preserve">Saturation</w:t>
+            </w:r>
+          </w:p>
+        </w:tc>
+        <w:tc>
+          <w:tcPr>
+            <w:tcBorders>
+              <w:bottom w:val="none" w:sz="0" w:space="0" w:color="000000"/>
+              <w:top w:val="none" w:sz="0" w:space="0" w:color="000000"/>
+              <w:left w:val="none" w:sz="0" w:space="0" w:color="000000"/>
+              <w:right w:val="none" w:sz="0" w:space="0" w:color="000000"/>
+            </w:tcBorders>
+            <w:shd w:val="clear" w:color="auto" w:fill="FFFFFF"/>
+            <w:tcMar>
+              <w:top w:w="0" w:type="dxa"/>
+              <w:bottom w:w="0" w:type="dxa"/>
+              <w:left w:w="0" w:type="dxa"/>
+              <w:right w:w="0" w:type="dxa"/>
+            </w:tcMar>
+            <w:vAlign w:val="top"/>
+          </w:tcPr>
+          <w:p>
+            <w:pPr>
+              <w:pStyle w:val="Normal"/>
+              <w:jc w:val="center"/>
+              <w:pBdr>
+                <w:bottom w:val="none" w:sz="0" w:space="0" w:color="000000"/>
+                <w:top w:val="none" w:sz="0" w:space="0" w:color="000000"/>
+                <w:left w:val="none" w:sz="0" w:space="0" w:color="000000"/>
+                <w:right w:val="none" w:sz="0" w:space="0" w:color="000000"/>
+              </w:pBdr>
+              <w:spacing w:after="100" w:before="100" w:line="240"/>
+              <w:ind w:firstLine="0" w:left="100" w:right="100"/>
+            </w:pPr>
+            <w:r xmlns:w="http://schemas.openxmlformats.org/wordprocessingml/2006/main" xmlns:wp="http://schemas.openxmlformats.org/drawingml/2006/wordprocessingDrawing" xmlns:r="http://schemas.openxmlformats.org/officeDocument/2006/relationships" xmlns:w14="http://schemas.microsoft.com/office/word/2010/wordml">
+              <w:rPr>
+                <w:rFonts w:ascii="Arial" w:hAnsi="Arial" w:eastAsia="Arial" w:cs="Arial"/>
+                <w:i w:val="false"/>
+                <w:b w:val="false"/>
+                <w:u w:val="none"/>
+                <w:sz w:val="22"/>
+                <w:szCs w:val="22"/>
+                <w:color w:val="000000"/>
+              </w:rPr>
+              <w:t xml:space="preserve">2/200 (1.0%)</w:t>
+            </w:r>
+          </w:p>
+        </w:tc>
+        <w:tc>
+          <w:tcPr>
+            <w:tcBorders>
+              <w:bottom w:val="none" w:sz="0" w:space="0" w:color="000000"/>
+              <w:top w:val="none" w:sz="0" w:space="0" w:color="000000"/>
+              <w:left w:val="none" w:sz="0" w:space="0" w:color="000000"/>
+              <w:right w:val="none" w:sz="0" w:space="0" w:color="000000"/>
+            </w:tcBorders>
+            <w:shd w:val="clear" w:color="auto" w:fill="FFFFFF"/>
+            <w:tcMar>
+              <w:top w:w="0" w:type="dxa"/>
+              <w:bottom w:w="0" w:type="dxa"/>
+              <w:left w:w="0" w:type="dxa"/>
+              <w:right w:w="0" w:type="dxa"/>
+            </w:tcMar>
+            <w:vAlign w:val="top"/>
+          </w:tcPr>
+          <w:p>
+            <w:pPr>
+              <w:pStyle w:val="Normal"/>
+              <w:jc w:val="center"/>
+              <w:pBdr>
+                <w:bottom w:val="none" w:sz="0" w:space="0" w:color="000000"/>
+                <w:top w:val="none" w:sz="0" w:space="0" w:color="000000"/>
+                <w:left w:val="none" w:sz="0" w:space="0" w:color="000000"/>
+                <w:right w:val="none" w:sz="0" w:space="0" w:color="000000"/>
+              </w:pBdr>
+              <w:spacing w:after="100" w:before="100" w:line="240"/>
+              <w:ind w:firstLine="0" w:left="100" w:right="100"/>
+            </w:pPr>
+            <w:r xmlns:w="http://schemas.openxmlformats.org/wordprocessingml/2006/main" xmlns:wp="http://schemas.openxmlformats.org/drawingml/2006/wordprocessingDrawing" xmlns:r="http://schemas.openxmlformats.org/officeDocument/2006/relationships" xmlns:w14="http://schemas.microsoft.com/office/word/2010/wordml">
+              <w:rPr>
+                <w:rFonts w:ascii="Arial" w:hAnsi="Arial" w:eastAsia="Arial" w:cs="Arial"/>
+                <w:i w:val="false"/>
+                <w:b w:val="false"/>
+                <w:u w:val="none"/>
+                <w:sz w:val="22"/>
+                <w:szCs w:val="22"/>
+                <w:color w:val="000000"/>
+              </w:rPr>
+              <w:t xml:space="preserve">186/200 (93%)</w:t>
+            </w:r>
+          </w:p>
+        </w:tc>
+        <w:tc>
+          <w:tcPr>
+            <w:tcBorders>
+              <w:bottom w:val="none" w:sz="0" w:space="0" w:color="000000"/>
+              <w:top w:val="none" w:sz="0" w:space="0" w:color="000000"/>
+              <w:left w:val="none" w:sz="0" w:space="0" w:color="000000"/>
+              <w:right w:val="none" w:sz="0" w:space="0" w:color="000000"/>
+            </w:tcBorders>
+            <w:shd w:val="clear" w:color="auto" w:fill="FFFFFF"/>
+            <w:tcMar>
+              <w:top w:w="0" w:type="dxa"/>
+              <w:bottom w:w="0" w:type="dxa"/>
+              <w:left w:w="0" w:type="dxa"/>
+              <w:right w:w="0" w:type="dxa"/>
+            </w:tcMar>
+            <w:vAlign w:val="top"/>
+          </w:tcPr>
+          <w:p>
+            <w:pPr>
+              <w:pStyle w:val="Normal"/>
+              <w:jc w:val="center"/>
+              <w:pBdr>
+                <w:bottom w:val="none" w:sz="0" w:space="0" w:color="000000"/>
+                <w:top w:val="none" w:sz="0" w:space="0" w:color="000000"/>
+                <w:left w:val="none" w:sz="0" w:space="0" w:color="000000"/>
+                <w:right w:val="none" w:sz="0" w:space="0" w:color="000000"/>
+              </w:pBdr>
+              <w:spacing w:after="100" w:before="100" w:line="240"/>
+              <w:ind w:firstLine="0" w:left="100" w:right="100"/>
+            </w:pPr>
+            <w:r xmlns:w="http://schemas.openxmlformats.org/wordprocessingml/2006/main" xmlns:wp="http://schemas.openxmlformats.org/drawingml/2006/wordprocessingDrawing" xmlns:r="http://schemas.openxmlformats.org/officeDocument/2006/relationships" xmlns:w14="http://schemas.microsoft.com/office/word/2010/wordml">
+              <w:rPr>
+                <w:rFonts w:ascii="Arial" w:hAnsi="Arial" w:eastAsia="Arial" w:cs="Arial"/>
+                <w:i w:val="false"/>
+                <w:b w:val="false"/>
+                <w:u w:val="none"/>
+                <w:sz w:val="22"/>
+                <w:szCs w:val="22"/>
+                <w:color w:val="000000"/>
+              </w:rPr>
+              <w:t xml:space="preserve">0/200 (0%)</w:t>
+            </w:r>
+          </w:p>
+        </w:tc>
+      </w:tr>
+      <w:tr>
+        <w:trPr>
+          <w:cantSplit/>
+          <w:trHeight w:val="617" w:hRule="auto"/>
+        </w:trPr>
+        body4
+        <w:tc>
+          <w:tcPr>
+            <w:tcBorders>
+              <w:bottom w:val="none" w:sz="0" w:space="0" w:color="000000"/>
+              <w:top w:val="none" w:sz="0" w:space="0" w:color="000000"/>
+              <w:left w:val="none" w:sz="0" w:space="0" w:color="000000"/>
+              <w:right w:val="none" w:sz="0" w:space="0" w:color="000000"/>
+            </w:tcBorders>
+            <w:shd w:val="clear" w:color="auto" w:fill="FFFFFF"/>
+            <w:tcMar>
+              <w:top w:w="0" w:type="dxa"/>
+              <w:bottom w:w="0" w:type="dxa"/>
+              <w:left w:w="0" w:type="dxa"/>
+              <w:right w:w="0" w:type="dxa"/>
+            </w:tcMar>
+            <w:vAlign w:val="top"/>
+          </w:tcPr>
+          <w:p>
+            <w:pPr>
+              <w:pStyle w:val="Normal"/>
+              <w:jc w:val="left"/>
+              <w:pBdr>
+                <w:bottom w:val="none" w:sz="0" w:space="0" w:color="000000"/>
+                <w:top w:val="none" w:sz="0" w:space="0" w:color="000000"/>
+                <w:left w:val="none" w:sz="0" w:space="0" w:color="000000"/>
+                <w:right w:val="none" w:sz="0" w:space="0" w:color="000000"/>
+              </w:pBdr>
+              <w:spacing w:after="100" w:before="100" w:line="240"/>
+              <w:ind w:firstLine="0" w:left="300" w:right="100"/>
+            </w:pPr>
+            <w:r xmlns:w="http://schemas.openxmlformats.org/wordprocessingml/2006/main" xmlns:wp="http://schemas.openxmlformats.org/drawingml/2006/wordprocessingDrawing" xmlns:r="http://schemas.openxmlformats.org/officeDocument/2006/relationships" xmlns:w14="http://schemas.microsoft.com/office/word/2010/wordml">
+              <w:rPr>
+                <w:rFonts w:ascii="Arial" w:hAnsi="Arial" w:eastAsia="Arial" w:cs="Arial"/>
+                <w:i w:val="false"/>
+                <w:b w:val="false"/>
+                <w:u w:val="none"/>
+                <w:sz w:val="22"/>
+                <w:szCs w:val="22"/>
+                <w:color w:val="000000"/>
+              </w:rPr>
+              <w:t xml:space="preserve">Limit of Detection</w:t>
+            </w:r>
+          </w:p>
+        </w:tc>
+        <w:tc>
+          <w:tcPr>
+            <w:tcBorders>
+              <w:bottom w:val="none" w:sz="0" w:space="0" w:color="000000"/>
+              <w:top w:val="none" w:sz="0" w:space="0" w:color="000000"/>
+              <w:left w:val="none" w:sz="0" w:space="0" w:color="000000"/>
+              <w:right w:val="none" w:sz="0" w:space="0" w:color="000000"/>
+            </w:tcBorders>
+            <w:shd w:val="clear" w:color="auto" w:fill="FFFFFF"/>
+            <w:tcMar>
+              <w:top w:w="0" w:type="dxa"/>
+              <w:bottom w:w="0" w:type="dxa"/>
+              <w:left w:w="0" w:type="dxa"/>
+              <w:right w:w="0" w:type="dxa"/>
+            </w:tcMar>
+            <w:vAlign w:val="top"/>
+          </w:tcPr>
+          <w:p>
+            <w:pPr>
+              <w:pStyle w:val="Normal"/>
+              <w:jc w:val="center"/>
+              <w:pBdr>
+                <w:bottom w:val="none" w:sz="0" w:space="0" w:color="000000"/>
+                <w:top w:val="none" w:sz="0" w:space="0" w:color="000000"/>
+                <w:left w:val="none" w:sz="0" w:space="0" w:color="000000"/>
+                <w:right w:val="none" w:sz="0" w:space="0" w:color="000000"/>
+              </w:pBdr>
+              <w:spacing w:after="100" w:before="100" w:line="240"/>
+              <w:ind w:firstLine="0" w:left="100" w:right="100"/>
+            </w:pPr>
+            <w:r xmlns:w="http://schemas.openxmlformats.org/wordprocessingml/2006/main" xmlns:wp="http://schemas.openxmlformats.org/drawingml/2006/wordprocessingDrawing" xmlns:r="http://schemas.openxmlformats.org/officeDocument/2006/relationships" xmlns:w14="http://schemas.microsoft.com/office/word/2010/wordml">
+              <w:rPr>
+                <w:rFonts w:ascii="Arial" w:hAnsi="Arial" w:eastAsia="Arial" w:cs="Arial"/>
+                <w:i w:val="false"/>
+                <w:b w:val="false"/>
+                <w:u w:val="none"/>
+                <w:sz w:val="22"/>
+                <w:szCs w:val="22"/>
+                <w:color w:val="000000"/>
+              </w:rPr>
+              <w:t xml:space="preserve">0/200 (0%)</w:t>
+            </w:r>
+          </w:p>
+        </w:tc>
+        <w:tc>
+          <w:tcPr>
+            <w:tcBorders>
+              <w:bottom w:val="none" w:sz="0" w:space="0" w:color="000000"/>
+              <w:top w:val="none" w:sz="0" w:space="0" w:color="000000"/>
+              <w:left w:val="none" w:sz="0" w:space="0" w:color="000000"/>
+              <w:right w:val="none" w:sz="0" w:space="0" w:color="000000"/>
+            </w:tcBorders>
+            <w:shd w:val="clear" w:color="auto" w:fill="FFFFFF"/>
+            <w:tcMar>
+              <w:top w:w="0" w:type="dxa"/>
+              <w:bottom w:w="0" w:type="dxa"/>
+              <w:left w:w="0" w:type="dxa"/>
+              <w:right w:w="0" w:type="dxa"/>
+            </w:tcMar>
+            <w:vAlign w:val="top"/>
+          </w:tcPr>
+          <w:p>
+            <w:pPr>
+              <w:pStyle w:val="Normal"/>
+              <w:jc w:val="center"/>
+              <w:pBdr>
+                <w:bottom w:val="none" w:sz="0" w:space="0" w:color="000000"/>
+                <w:top w:val="none" w:sz="0" w:space="0" w:color="000000"/>
+                <w:left w:val="none" w:sz="0" w:space="0" w:color="000000"/>
+                <w:right w:val="none" w:sz="0" w:space="0" w:color="000000"/>
+              </w:pBdr>
+              <w:spacing w:after="100" w:before="100" w:line="240"/>
+              <w:ind w:firstLine="0" w:left="100" w:right="100"/>
+            </w:pPr>
+            <w:r xmlns:w="http://schemas.openxmlformats.org/wordprocessingml/2006/main" xmlns:wp="http://schemas.openxmlformats.org/drawingml/2006/wordprocessingDrawing" xmlns:r="http://schemas.openxmlformats.org/officeDocument/2006/relationships" xmlns:w14="http://schemas.microsoft.com/office/word/2010/wordml">
+              <w:rPr>
+                <w:rFonts w:ascii="Arial" w:hAnsi="Arial" w:eastAsia="Arial" w:cs="Arial"/>
+                <w:i w:val="false"/>
+                <w:b w:val="false"/>
+                <w:u w:val="none"/>
+                <w:sz w:val="22"/>
+                <w:szCs w:val="22"/>
+                <w:color w:val="000000"/>
+              </w:rPr>
+              <w:t xml:space="preserve">0/200 (0%)</w:t>
+            </w:r>
+          </w:p>
+        </w:tc>
+        <w:tc>
+          <w:tcPr>
+            <w:tcBorders>
+              <w:bottom w:val="none" w:sz="0" w:space="0" w:color="000000"/>
+              <w:top w:val="none" w:sz="0" w:space="0" w:color="000000"/>
+              <w:left w:val="none" w:sz="0" w:space="0" w:color="000000"/>
+              <w:right w:val="none" w:sz="0" w:space="0" w:color="000000"/>
+            </w:tcBorders>
+            <w:shd w:val="clear" w:color="auto" w:fill="FFFFFF"/>
+            <w:tcMar>
+              <w:top w:w="0" w:type="dxa"/>
+              <w:bottom w:w="0" w:type="dxa"/>
+              <w:left w:w="0" w:type="dxa"/>
+              <w:right w:w="0" w:type="dxa"/>
+            </w:tcMar>
+            <w:vAlign w:val="top"/>
+          </w:tcPr>
+          <w:p>
+            <w:pPr>
+              <w:pStyle w:val="Normal"/>
+              <w:jc w:val="center"/>
+              <w:pBdr>
+                <w:bottom w:val="none" w:sz="0" w:space="0" w:color="000000"/>
+                <w:top w:val="none" w:sz="0" w:space="0" w:color="000000"/>
+                <w:left w:val="none" w:sz="0" w:space="0" w:color="000000"/>
+                <w:right w:val="none" w:sz="0" w:space="0" w:color="000000"/>
+              </w:pBdr>
+              <w:spacing w:after="100" w:before="100" w:line="240"/>
+              <w:ind w:firstLine="0" w:left="100" w:right="100"/>
+            </w:pPr>
+            <w:r xmlns:w="http://schemas.openxmlformats.org/wordprocessingml/2006/main" xmlns:wp="http://schemas.openxmlformats.org/drawingml/2006/wordprocessingDrawing" xmlns:r="http://schemas.openxmlformats.org/officeDocument/2006/relationships" xmlns:w14="http://schemas.microsoft.com/office/word/2010/wordml">
+              <w:rPr>
+                <w:rFonts w:ascii="Arial" w:hAnsi="Arial" w:eastAsia="Arial" w:cs="Arial"/>
+                <w:i w:val="false"/>
+                <w:b w:val="false"/>
+                <w:u w:val="none"/>
+                <w:sz w:val="22"/>
+                <w:szCs w:val="22"/>
+                <w:color w:val="000000"/>
+              </w:rPr>
+              <w:t xml:space="preserve">174/200 (87%)</w:t>
+            </w:r>
+          </w:p>
+        </w:tc>
+      </w:tr>
+      <w:tr>
+        <w:trPr>
+          <w:cantSplit/>
+          <w:trHeight w:val="617" w:hRule="auto"/>
+        </w:trPr>
+        body5
+        <w:tc>
+          <w:tcPr>
+            <w:tcBorders>
+              <w:bottom w:val="none" w:sz="0" w:space="0" w:color="000000"/>
+              <w:top w:val="none" w:sz="0" w:space="0" w:color="000000"/>
+              <w:left w:val="none" w:sz="0" w:space="0" w:color="000000"/>
+              <w:right w:val="none" w:sz="0" w:space="0" w:color="000000"/>
+            </w:tcBorders>
+            <w:shd w:val="clear" w:color="auto" w:fill="FFFFFF"/>
+            <w:tcMar>
+              <w:top w:w="0" w:type="dxa"/>
+              <w:bottom w:w="0" w:type="dxa"/>
+              <w:left w:w="0" w:type="dxa"/>
+              <w:right w:w="0" w:type="dxa"/>
+            </w:tcMar>
+            <w:vAlign w:val="top"/>
+          </w:tcPr>
+          <w:p>
+            <w:pPr>
+              <w:pStyle w:val="Normal"/>
+              <w:jc w:val="left"/>
+              <w:pBdr>
+                <w:bottom w:val="none" w:sz="0" w:space="0" w:color="000000"/>
+                <w:top w:val="none" w:sz="0" w:space="0" w:color="000000"/>
+                <w:left w:val="none" w:sz="0" w:space="0" w:color="000000"/>
+                <w:right w:val="none" w:sz="0" w:space="0" w:color="000000"/>
+              </w:pBdr>
+              <w:spacing w:after="100" w:before="100" w:line="240"/>
+              <w:ind w:firstLine="0" w:left="300" w:right="100"/>
+            </w:pPr>
+            <w:r xmlns:w="http://schemas.openxmlformats.org/wordprocessingml/2006/main" xmlns:wp="http://schemas.openxmlformats.org/drawingml/2006/wordprocessingDrawing" xmlns:r="http://schemas.openxmlformats.org/officeDocument/2006/relationships" xmlns:w14="http://schemas.microsoft.com/office/word/2010/wordml">
+              <w:rPr>
+                <w:rFonts w:ascii="Arial" w:hAnsi="Arial" w:eastAsia="Arial" w:cs="Arial"/>
+                <w:i w:val="false"/>
+                <w:b w:val="false"/>
+                <w:u w:val="none"/>
+                <w:sz w:val="22"/>
+                <w:szCs w:val="22"/>
+                <w:color w:val="000000"/>
+              </w:rPr>
+              <w:t xml:space="preserve">Poor Linearity</w:t>
+            </w:r>
+          </w:p>
+        </w:tc>
+        <w:tc>
+          <w:tcPr>
+            <w:tcBorders>
+              <w:bottom w:val="none" w:sz="0" w:space="0" w:color="000000"/>
+              <w:top w:val="none" w:sz="0" w:space="0" w:color="000000"/>
+              <w:left w:val="none" w:sz="0" w:space="0" w:color="000000"/>
+              <w:right w:val="none" w:sz="0" w:space="0" w:color="000000"/>
+            </w:tcBorders>
+            <w:shd w:val="clear" w:color="auto" w:fill="FFFFFF"/>
+            <w:tcMar>
+              <w:top w:w="0" w:type="dxa"/>
+              <w:bottom w:w="0" w:type="dxa"/>
+              <w:left w:w="0" w:type="dxa"/>
+              <w:right w:w="0" w:type="dxa"/>
+            </w:tcMar>
+            <w:vAlign w:val="top"/>
+          </w:tcPr>
+          <w:p>
+            <w:pPr>
+              <w:pStyle w:val="Normal"/>
+              <w:jc w:val="center"/>
+              <w:pBdr>
+                <w:bottom w:val="none" w:sz="0" w:space="0" w:color="000000"/>
+                <w:top w:val="none" w:sz="0" w:space="0" w:color="000000"/>
+                <w:left w:val="none" w:sz="0" w:space="0" w:color="000000"/>
+                <w:right w:val="none" w:sz="0" w:space="0" w:color="000000"/>
+              </w:pBdr>
+              <w:spacing w:after="100" w:before="100" w:line="240"/>
+              <w:ind w:firstLine="0" w:left="100" w:right="100"/>
+            </w:pPr>
+            <w:r xmlns:w="http://schemas.openxmlformats.org/wordprocessingml/2006/main" xmlns:wp="http://schemas.openxmlformats.org/drawingml/2006/wordprocessingDrawing" xmlns:r="http://schemas.openxmlformats.org/officeDocument/2006/relationships" xmlns:w14="http://schemas.microsoft.com/office/word/2010/wordml">
+              <w:rPr>
+                <w:rFonts w:ascii="Arial" w:hAnsi="Arial" w:eastAsia="Arial" w:cs="Arial"/>
+                <w:i w:val="false"/>
+                <w:b w:val="false"/>
+                <w:u w:val="none"/>
+                <w:sz w:val="22"/>
+                <w:szCs w:val="22"/>
+                <w:color w:val="000000"/>
+              </w:rPr>
+              <w:t xml:space="preserve">17/200 (8.5%)</w:t>
+            </w:r>
+          </w:p>
+        </w:tc>
+        <w:tc>
+          <w:tcPr>
+            <w:tcBorders>
+              <w:bottom w:val="none" w:sz="0" w:space="0" w:color="000000"/>
+              <w:top w:val="none" w:sz="0" w:space="0" w:color="000000"/>
+              <w:left w:val="none" w:sz="0" w:space="0" w:color="000000"/>
+              <w:right w:val="none" w:sz="0" w:space="0" w:color="000000"/>
+            </w:tcBorders>
+            <w:shd w:val="clear" w:color="auto" w:fill="FFFFFF"/>
+            <w:tcMar>
+              <w:top w:w="0" w:type="dxa"/>
+              <w:bottom w:w="0" w:type="dxa"/>
+              <w:left w:w="0" w:type="dxa"/>
+              <w:right w:w="0" w:type="dxa"/>
+            </w:tcMar>
+            <w:vAlign w:val="top"/>
+          </w:tcPr>
+          <w:p>
+            <w:pPr>
+              <w:pStyle w:val="Normal"/>
+              <w:jc w:val="center"/>
+              <w:pBdr>
+                <w:bottom w:val="none" w:sz="0" w:space="0" w:color="000000"/>
+                <w:top w:val="none" w:sz="0" w:space="0" w:color="000000"/>
+                <w:left w:val="none" w:sz="0" w:space="0" w:color="000000"/>
+                <w:right w:val="none" w:sz="0" w:space="0" w:color="000000"/>
+              </w:pBdr>
+              <w:spacing w:after="100" w:before="100" w:line="240"/>
+              <w:ind w:firstLine="0" w:left="100" w:right="100"/>
+            </w:pPr>
+            <w:r xmlns:w="http://schemas.openxmlformats.org/wordprocessingml/2006/main" xmlns:wp="http://schemas.openxmlformats.org/drawingml/2006/wordprocessingDrawing" xmlns:r="http://schemas.openxmlformats.org/officeDocument/2006/relationships" xmlns:w14="http://schemas.microsoft.com/office/word/2010/wordml">
+              <w:rPr>
+                <w:rFonts w:ascii="Arial" w:hAnsi="Arial" w:eastAsia="Arial" w:cs="Arial"/>
+                <w:i w:val="false"/>
+                <w:b w:val="false"/>
+                <w:u w:val="none"/>
+                <w:sz w:val="22"/>
+                <w:szCs w:val="22"/>
+                <w:color w:val="000000"/>
+              </w:rPr>
+              <w:t xml:space="preserve">0/200 (0%)</w:t>
+            </w:r>
+          </w:p>
+        </w:tc>
+        <w:tc>
+          <w:tcPr>
+            <w:tcBorders>
+              <w:bottom w:val="none" w:sz="0" w:space="0" w:color="000000"/>
+              <w:top w:val="none" w:sz="0" w:space="0" w:color="000000"/>
+              <w:left w:val="none" w:sz="0" w:space="0" w:color="000000"/>
+              <w:right w:val="none" w:sz="0" w:space="0" w:color="000000"/>
+            </w:tcBorders>
+            <w:shd w:val="clear" w:color="auto" w:fill="FFFFFF"/>
+            <w:tcMar>
+              <w:top w:w="0" w:type="dxa"/>
+              <w:bottom w:w="0" w:type="dxa"/>
+              <w:left w:w="0" w:type="dxa"/>
+              <w:right w:w="0" w:type="dxa"/>
+            </w:tcMar>
+            <w:vAlign w:val="top"/>
+          </w:tcPr>
+          <w:p>
+            <w:pPr>
+              <w:pStyle w:val="Normal"/>
+              <w:jc w:val="center"/>
+              <w:pBdr>
+                <w:bottom w:val="none" w:sz="0" w:space="0" w:color="000000"/>
+                <w:top w:val="none" w:sz="0" w:space="0" w:color="000000"/>
+                <w:left w:val="none" w:sz="0" w:space="0" w:color="000000"/>
+                <w:right w:val="none" w:sz="0" w:space="0" w:color="000000"/>
+              </w:pBdr>
+              <w:spacing w:after="100" w:before="100" w:line="240"/>
+              <w:ind w:firstLine="0" w:left="100" w:right="100"/>
+            </w:pPr>
+            <w:r xmlns:w="http://schemas.openxmlformats.org/wordprocessingml/2006/main" xmlns:wp="http://schemas.openxmlformats.org/drawingml/2006/wordprocessingDrawing" xmlns:r="http://schemas.openxmlformats.org/officeDocument/2006/relationships" xmlns:w14="http://schemas.microsoft.com/office/word/2010/wordml">
+              <w:rPr>
+                <w:rFonts w:ascii="Arial" w:hAnsi="Arial" w:eastAsia="Arial" w:cs="Arial"/>
+                <w:i w:val="false"/>
+                <w:b w:val="false"/>
+                <w:u w:val="none"/>
+                <w:sz w:val="22"/>
+                <w:szCs w:val="22"/>
+                <w:color w:val="000000"/>
+              </w:rPr>
+              <w:t xml:space="preserve">4/200 (2.0%)</w:t>
+            </w:r>
+          </w:p>
+        </w:tc>
+      </w:tr>
+      <w:tr>
+        <w:trPr>
+          <w:cantSplit/>
+          <w:trHeight w:val="617" w:hRule="auto"/>
+        </w:trPr>
+        body6
+        <w:tc>
+          <w:tcPr>
+            <w:tcBorders>
+              <w:bottom w:val="none" w:sz="0" w:space="0" w:color="000000"/>
+              <w:top w:val="none" w:sz="0" w:space="0" w:color="000000"/>
+              <w:left w:val="none" w:sz="0" w:space="0" w:color="000000"/>
+              <w:right w:val="none" w:sz="0" w:space="0" w:color="000000"/>
+            </w:tcBorders>
+            <w:shd w:val="clear" w:color="auto" w:fill="FFFFFF"/>
+            <w:tcMar>
+              <w:top w:w="0" w:type="dxa"/>
+              <w:bottom w:w="0" w:type="dxa"/>
+              <w:left w:w="0" w:type="dxa"/>
+              <w:right w:w="0" w:type="dxa"/>
+            </w:tcMar>
+            <w:vAlign w:val="top"/>
+          </w:tcPr>
+          <w:p>
+            <w:pPr>
+              <w:pStyle w:val="Normal"/>
+              <w:jc w:val="left"/>
+              <w:pBdr>
+                <w:bottom w:val="none" w:sz="0" w:space="0" w:color="000000"/>
+                <w:top w:val="none" w:sz="0" w:space="0" w:color="000000"/>
+                <w:left w:val="none" w:sz="0" w:space="0" w:color="000000"/>
+                <w:right w:val="none" w:sz="0" w:space="0" w:color="000000"/>
+              </w:pBdr>
+              <w:spacing w:after="100" w:before="100" w:line="240"/>
+              <w:ind w:firstLine="0" w:left="100" w:right="100"/>
+            </w:pPr>
+            <w:r xmlns:w="http://schemas.openxmlformats.org/wordprocessingml/2006/main" xmlns:wp="http://schemas.openxmlformats.org/drawingml/2006/wordprocessingDrawing" xmlns:r="http://schemas.openxmlformats.org/officeDocument/2006/relationships" xmlns:w14="http://schemas.microsoft.com/office/word/2010/wordml">
+              <w:rPr>
+                <w:rFonts w:ascii="Arial" w:hAnsi="Arial" w:eastAsia="Arial" w:cs="Arial"/>
+                <w:i w:val="false"/>
+                <w:b w:val="false"/>
+                <w:u w:val="none"/>
+                <w:sz w:val="22"/>
+                <w:szCs w:val="22"/>
+                <w:color w:val="000000"/>
+              </w:rPr>
+              <w:t xml:space="preserve">Pearson Correlation Coefficient</w:t>
+            </w:r>
+          </w:p>
+        </w:tc>
+        <w:tc>
+          <w:tcPr>
+            <w:tcBorders>
+              <w:bottom w:val="none" w:sz="0" w:space="0" w:color="000000"/>
+              <w:top w:val="none" w:sz="0" w:space="0" w:color="000000"/>
+              <w:left w:val="none" w:sz="0" w:space="0" w:color="000000"/>
+              <w:right w:val="none" w:sz="0" w:space="0" w:color="000000"/>
+            </w:tcBorders>
+            <w:shd w:val="clear" w:color="auto" w:fill="FFFFFF"/>
+            <w:tcMar>
+              <w:top w:w="0" w:type="dxa"/>
+              <w:bottom w:w="0" w:type="dxa"/>
+              <w:left w:w="0" w:type="dxa"/>
+              <w:right w:w="0" w:type="dxa"/>
+            </w:tcMar>
+            <w:vAlign w:val="top"/>
+          </w:tcPr>
+          <w:p>
+            <w:pPr>
+              <w:pStyle w:val="Normal"/>
+              <w:jc w:val="center"/>
+              <w:pBdr>
+                <w:bottom w:val="none" w:sz="0" w:space="0" w:color="000000"/>
+                <w:top w:val="none" w:sz="0" w:space="0" w:color="000000"/>
+                <w:left w:val="none" w:sz="0" w:space="0" w:color="000000"/>
+                <w:right w:val="none" w:sz="0" w:space="0" w:color="000000"/>
+              </w:pBdr>
+              <w:spacing w:after="100" w:before="100" w:line="240"/>
+              <w:ind w:firstLine="0" w:left="100" w:right="100"/>
+            </w:pPr>
+            <w:r xmlns:w="http://schemas.openxmlformats.org/wordprocessingml/2006/main" xmlns:wp="http://schemas.openxmlformats.org/drawingml/2006/wordprocessingDrawing" xmlns:r="http://schemas.openxmlformats.org/officeDocument/2006/relationships" xmlns:w14="http://schemas.microsoft.com/office/word/2010/wordml">
+              <w:rPr>
+                <w:rFonts w:ascii="Arial" w:hAnsi="Arial" w:eastAsia="Arial" w:cs="Arial"/>
+                <w:i w:val="false"/>
+                <w:b w:val="false"/>
+                <w:u w:val="none"/>
+                <w:sz w:val="22"/>
+                <w:szCs w:val="22"/>
+                <w:color w:val="000000"/>
+              </w:rPr>
+              <w:t xml:space="preserve">0.98 (0.97, 0.99)</w:t>
+            </w:r>
+          </w:p>
+        </w:tc>
+        <w:tc>
+          <w:tcPr>
+            <w:tcBorders>
+              <w:bottom w:val="none" w:sz="0" w:space="0" w:color="000000"/>
+              <w:top w:val="none" w:sz="0" w:space="0" w:color="000000"/>
+              <w:left w:val="none" w:sz="0" w:space="0" w:color="000000"/>
+              <w:right w:val="none" w:sz="0" w:space="0" w:color="000000"/>
+            </w:tcBorders>
+            <w:shd w:val="clear" w:color="auto" w:fill="FFFFFF"/>
+            <w:tcMar>
+              <w:top w:w="0" w:type="dxa"/>
+              <w:bottom w:w="0" w:type="dxa"/>
+              <w:left w:w="0" w:type="dxa"/>
+              <w:right w:w="0" w:type="dxa"/>
+            </w:tcMar>
+            <w:vAlign w:val="top"/>
+          </w:tcPr>
+          <w:p>
+            <w:pPr>
+              <w:pStyle w:val="Normal"/>
+              <w:jc w:val="center"/>
+              <w:pBdr>
+                <w:bottom w:val="none" w:sz="0" w:space="0" w:color="000000"/>
+                <w:top w:val="none" w:sz="0" w:space="0" w:color="000000"/>
+                <w:left w:val="none" w:sz="0" w:space="0" w:color="000000"/>
+                <w:right w:val="none" w:sz="0" w:space="0" w:color="000000"/>
+              </w:pBdr>
+              <w:spacing w:after="100" w:before="100" w:line="240"/>
+              <w:ind w:firstLine="0" w:left="100" w:right="100"/>
+            </w:pPr>
+            <w:r xmlns:w="http://schemas.openxmlformats.org/wordprocessingml/2006/main" xmlns:wp="http://schemas.openxmlformats.org/drawingml/2006/wordprocessingDrawing" xmlns:r="http://schemas.openxmlformats.org/officeDocument/2006/relationships" xmlns:w14="http://schemas.microsoft.com/office/word/2010/wordml">
+              <w:rPr>
+                <w:rFonts w:ascii="Arial" w:hAnsi="Arial" w:eastAsia="Arial" w:cs="Arial"/>
+                <w:i w:val="false"/>
+                <w:b w:val="false"/>
+                <w:u w:val="none"/>
+                <w:sz w:val="22"/>
+                <w:szCs w:val="22"/>
+                <w:color w:val="000000"/>
+              </w:rPr>
+              <w:t xml:space="preserve">0.92 (0.91, 0.92)</w:t>
+            </w:r>
+          </w:p>
+        </w:tc>
+        <w:tc>
+          <w:tcPr>
+            <w:tcBorders>
+              <w:bottom w:val="none" w:sz="0" w:space="0" w:color="000000"/>
+              <w:top w:val="none" w:sz="0" w:space="0" w:color="000000"/>
+              <w:left w:val="none" w:sz="0" w:space="0" w:color="000000"/>
+              <w:right w:val="none" w:sz="0" w:space="0" w:color="000000"/>
+            </w:tcBorders>
+            <w:shd w:val="clear" w:color="auto" w:fill="FFFFFF"/>
+            <w:tcMar>
+              <w:top w:w="0" w:type="dxa"/>
+              <w:bottom w:w="0" w:type="dxa"/>
+              <w:left w:w="0" w:type="dxa"/>
+              <w:right w:w="0" w:type="dxa"/>
+            </w:tcMar>
+            <w:vAlign w:val="top"/>
+          </w:tcPr>
+          <w:p>
+            <w:pPr>
+              <w:pStyle w:val="Normal"/>
+              <w:jc w:val="center"/>
+              <w:pBdr>
+                <w:bottom w:val="none" w:sz="0" w:space="0" w:color="000000"/>
+                <w:top w:val="none" w:sz="0" w:space="0" w:color="000000"/>
+                <w:left w:val="none" w:sz="0" w:space="0" w:color="000000"/>
+                <w:right w:val="none" w:sz="0" w:space="0" w:color="000000"/>
+              </w:pBdr>
+              <w:spacing w:after="100" w:before="100" w:line="240"/>
+              <w:ind w:firstLine="0" w:left="100" w:right="100"/>
+            </w:pPr>
+            <w:r xmlns:w="http://schemas.openxmlformats.org/wordprocessingml/2006/main" xmlns:wp="http://schemas.openxmlformats.org/drawingml/2006/wordprocessingDrawing" xmlns:r="http://schemas.openxmlformats.org/officeDocument/2006/relationships" xmlns:w14="http://schemas.microsoft.com/office/word/2010/wordml">
+              <w:rPr>
+                <w:rFonts w:ascii="Arial" w:hAnsi="Arial" w:eastAsia="Arial" w:cs="Arial"/>
+                <w:i w:val="false"/>
+                <w:b w:val="false"/>
+                <w:u w:val="none"/>
+                <w:sz w:val="22"/>
+                <w:szCs w:val="22"/>
+                <w:color w:val="000000"/>
+              </w:rPr>
+              <w:t xml:space="preserve">0.90 (0.87, 0.92)</w:t>
+            </w:r>
+          </w:p>
+        </w:tc>
+      </w:tr>
+      <w:tr>
+        <w:trPr>
+          <w:cantSplit/>
+          <w:trHeight w:val="617" w:hRule="auto"/>
+        </w:trPr>
+        body7
+        <w:tc>
+          <w:tcPr>
+            <w:tcBorders>
+              <w:bottom w:val="single" w:sz="8" w:space="0" w:color="000000"/>
+              <w:top w:val="none" w:sz="0" w:space="0" w:color="000000"/>
+              <w:left w:val="none" w:sz="0" w:space="0" w:color="000000"/>
+              <w:right w:val="none" w:sz="0" w:space="0" w:color="000000"/>
+            </w:tcBorders>
+            <w:shd w:val="clear" w:color="auto" w:fill="FFFFFF"/>
+            <w:tcMar>
+              <w:top w:w="0" w:type="dxa"/>
+              <w:bottom w:w="0" w:type="dxa"/>
+              <w:left w:w="0" w:type="dxa"/>
+              <w:right w:w="0" w:type="dxa"/>
+            </w:tcMar>
+            <w:vAlign w:val="top"/>
+          </w:tcPr>
+          <w:p>
+            <w:pPr>
+              <w:pStyle w:val="Normal"/>
+              <w:jc w:val="left"/>
+              <w:pBdr>
+                <w:bottom w:val="none" w:sz="0" w:space="0" w:color="000000"/>
+                <w:top w:val="none" w:sz="0" w:space="0" w:color="000000"/>
+                <w:left w:val="none" w:sz="0" w:space="0" w:color="000000"/>
+                <w:right w:val="none" w:sz="0" w:space="0" w:color="000000"/>
+              </w:pBdr>
+              <w:spacing w:after="100" w:before="100" w:line="240"/>
+              <w:ind w:firstLine="0" w:left="100" w:right="100"/>
+            </w:pPr>
+            <w:r xmlns:w="http://schemas.openxmlformats.org/wordprocessingml/2006/main" xmlns:wp="http://schemas.openxmlformats.org/drawingml/2006/wordprocessingDrawing" xmlns:r="http://schemas.openxmlformats.org/officeDocument/2006/relationships" xmlns:w14="http://schemas.microsoft.com/office/word/2010/wordml">
+              <w:rPr>
+                <w:rFonts w:ascii="Arial" w:hAnsi="Arial" w:eastAsia="Arial" w:cs="Arial"/>
+                <w:i w:val="false"/>
+                <w:b w:val="false"/>
+                <w:u w:val="none"/>
+                <w:sz w:val="22"/>
+                <w:szCs w:val="22"/>
+                <w:color w:val="000000"/>
+              </w:rPr>
+              <w:t xml:space="preserve">Percent Residual Accuracy</w:t>
+            </w:r>
+          </w:p>
+        </w:tc>
+        <w:tc>
+          <w:tcPr>
+            <w:tcBorders>
+              <w:bottom w:val="single" w:sz="8" w:space="0" w:color="000000"/>
+              <w:top w:val="none" w:sz="0" w:space="0" w:color="000000"/>
+              <w:left w:val="none" w:sz="0" w:space="0" w:color="000000"/>
+              <w:right w:val="none" w:sz="0" w:space="0" w:color="000000"/>
+            </w:tcBorders>
+            <w:shd w:val="clear" w:color="auto" w:fill="FFFFFF"/>
+            <w:tcMar>
+              <w:top w:w="0" w:type="dxa"/>
+              <w:bottom w:w="0" w:type="dxa"/>
+              <w:left w:w="0" w:type="dxa"/>
+              <w:right w:w="0" w:type="dxa"/>
+            </w:tcMar>
+            <w:vAlign w:val="top"/>
+          </w:tcPr>
+          <w:p>
+            <w:pPr>
+              <w:pStyle w:val="Normal"/>
+              <w:jc w:val="center"/>
+              <w:pBdr>
+                <w:bottom w:val="none" w:sz="0" w:space="0" w:color="000000"/>
+                <w:top w:val="none" w:sz="0" w:space="0" w:color="000000"/>
+                <w:left w:val="none" w:sz="0" w:space="0" w:color="000000"/>
+                <w:right w:val="none" w:sz="0" w:space="0" w:color="000000"/>
+              </w:pBdr>
+              <w:spacing w:after="100" w:before="100" w:line="240"/>
+              <w:ind w:firstLine="0" w:left="100" w:right="100"/>
+            </w:pPr>
+            <w:r xmlns:w="http://schemas.openxmlformats.org/wordprocessingml/2006/main" xmlns:wp="http://schemas.openxmlformats.org/drawingml/2006/wordprocessingDrawing" xmlns:r="http://schemas.openxmlformats.org/officeDocument/2006/relationships" xmlns:w14="http://schemas.microsoft.com/office/word/2010/wordml">
+              <w:rPr>
+                <w:rFonts w:ascii="Arial" w:hAnsi="Arial" w:eastAsia="Arial" w:cs="Arial"/>
+                <w:i w:val="false"/>
+                <w:b w:val="false"/>
+                <w:u w:val="none"/>
+                <w:sz w:val="22"/>
+                <w:szCs w:val="22"/>
+                <w:color w:val="000000"/>
+              </w:rPr>
+              <w:t xml:space="preserve">89 (85, 92)</w:t>
+            </w:r>
+          </w:p>
+        </w:tc>
+        <w:tc>
+          <w:tcPr>
+            <w:tcBorders>
+              <w:bottom w:val="single" w:sz="8" w:space="0" w:color="000000"/>
+              <w:top w:val="none" w:sz="0" w:space="0" w:color="000000"/>
+              <w:left w:val="none" w:sz="0" w:space="0" w:color="000000"/>
+              <w:right w:val="none" w:sz="0" w:space="0" w:color="000000"/>
+            </w:tcBorders>
+            <w:shd w:val="clear" w:color="auto" w:fill="FFFFFF"/>
+            <w:tcMar>
+              <w:top w:w="0" w:type="dxa"/>
+              <w:bottom w:w="0" w:type="dxa"/>
+              <w:left w:w="0" w:type="dxa"/>
+              <w:right w:w="0" w:type="dxa"/>
+            </w:tcMar>
+            <w:vAlign w:val="top"/>
+          </w:tcPr>
+          <w:p>
+            <w:pPr>
+              <w:pStyle w:val="Normal"/>
+              <w:jc w:val="center"/>
+              <w:pBdr>
+                <w:bottom w:val="none" w:sz="0" w:space="0" w:color="000000"/>
+                <w:top w:val="none" w:sz="0" w:space="0" w:color="000000"/>
+                <w:left w:val="none" w:sz="0" w:space="0" w:color="000000"/>
+                <w:right w:val="none" w:sz="0" w:space="0" w:color="000000"/>
+              </w:pBdr>
+              <w:spacing w:after="100" w:before="100" w:line="240"/>
+              <w:ind w:firstLine="0" w:left="100" w:right="100"/>
+            </w:pPr>
+            <w:r xmlns:w="http://schemas.openxmlformats.org/wordprocessingml/2006/main" xmlns:wp="http://schemas.openxmlformats.org/drawingml/2006/wordprocessingDrawing" xmlns:r="http://schemas.openxmlformats.org/officeDocument/2006/relationships" xmlns:w14="http://schemas.microsoft.com/office/word/2010/wordml">
+              <w:rPr>
+                <w:rFonts w:ascii="Arial" w:hAnsi="Arial" w:eastAsia="Arial" w:cs="Arial"/>
+                <w:i w:val="false"/>
+                <w:b w:val="false"/>
+                <w:u w:val="none"/>
+                <w:sz w:val="22"/>
+                <w:szCs w:val="22"/>
+                <w:color w:val="000000"/>
+              </w:rPr>
+              <w:t xml:space="preserve">72 (69, 77)</w:t>
+            </w:r>
+          </w:p>
+        </w:tc>
+        <w:tc>
+          <w:tcPr>
+            <w:tcBorders>
+              <w:bottom w:val="single" w:sz="8" w:space="0" w:color="000000"/>
+              <w:top w:val="none" w:sz="0" w:space="0" w:color="000000"/>
+              <w:left w:val="none" w:sz="0" w:space="0" w:color="000000"/>
+              <w:right w:val="none" w:sz="0" w:space="0" w:color="000000"/>
+            </w:tcBorders>
+            <w:shd w:val="clear" w:color="auto" w:fill="FFFFFF"/>
+            <w:tcMar>
+              <w:top w:w="0" w:type="dxa"/>
+              <w:bottom w:w="0" w:type="dxa"/>
+              <w:left w:w="0" w:type="dxa"/>
+              <w:right w:w="0" w:type="dxa"/>
+            </w:tcMar>
+            <w:vAlign w:val="top"/>
+          </w:tcPr>
+          <w:p>
+            <w:pPr>
+              <w:pStyle w:val="Normal"/>
+              <w:jc w:val="center"/>
+              <w:pBdr>
+                <w:bottom w:val="none" w:sz="0" w:space="0" w:color="000000"/>
+                <w:top w:val="none" w:sz="0" w:space="0" w:color="000000"/>
+                <w:left w:val="none" w:sz="0" w:space="0" w:color="000000"/>
+                <w:right w:val="none" w:sz="0" w:space="0" w:color="000000"/>
+              </w:pBdr>
+              <w:spacing w:after="100" w:before="100" w:line="240"/>
+              <w:ind w:firstLine="0" w:left="100" w:right="100"/>
+            </w:pPr>
+            <w:r xmlns:w="http://schemas.openxmlformats.org/wordprocessingml/2006/main" xmlns:wp="http://schemas.openxmlformats.org/drawingml/2006/wordprocessingDrawing" xmlns:r="http://schemas.openxmlformats.org/officeDocument/2006/relationships" xmlns:w14="http://schemas.microsoft.com/office/word/2010/wordml">
+              <w:rPr>
+                <w:rFonts w:ascii="Arial" w:hAnsi="Arial" w:eastAsia="Arial" w:cs="Arial"/>
+                <w:i w:val="false"/>
+                <w:b w:val="false"/>
+                <w:u w:val="none"/>
+                <w:sz w:val="22"/>
+                <w:szCs w:val="22"/>
+                <w:color w:val="000000"/>
+              </w:rPr>
+              <w:t xml:space="preserve">75 (73, 78)</w:t>
+            </w:r>
+          </w:p>
+        </w:tc>
+      </w:tr>
+      <w:tr>
+        <w:trPr>
+          <w:cantSplit/>
+          <w:trHeight w:val="360" w:hRule="auto"/>
+        </w:trPr>
+        footer1
+        <w:tc>
+          <w:tcPr>
+            <w:gridSpan w:val="4"/>
+            <w:tcBorders>
+              <w:bottom w:val="none" w:sz="0" w:space="0" w:color="FFFFFF"/>
+              <w:top w:val="single" w:sz="8" w:space="0" w:color="000000"/>
+              <w:left w:val="none" w:sz="0" w:space="0" w:color="FFFFFF"/>
+              <w:right w:val="none" w:sz="0" w:space="0" w:color="FFFFFF"/>
+            </w:tcBorders>
+            <w:shd w:val="clear" w:color="auto" w:fill="FFFFFF"/>
+            <w:tcMar>
+              <w:top w:w="0" w:type="dxa"/>
+              <w:bottom w:w="0" w:type="dxa"/>
+              <w:left w:w="0" w:type="dxa"/>
+              <w:right w:w="0" w:type="dxa"/>
+            </w:tcMar>
+            <w:vAlign w:val="center"/>
+          </w:tcPr>
+          <w:p>
+            <w:pPr>
+              <w:pStyle w:val="Normal"/>
+              <w:jc w:val="left"/>
+              <w:pBdr>
+                <w:bottom w:val="none" w:sz="0" w:space="0" w:color="000000"/>
+                <w:top w:val="none" w:sz="0" w:space="0" w:color="000000"/>
+                <w:left w:val="none" w:sz="0" w:space="0" w:color="000000"/>
+                <w:right w:val="none" w:sz="0" w:space="0" w:color="000000"/>
+              </w:pBdr>
+              <w:spacing w:after="100" w:before="100" w:line="240"/>
+              <w:ind w:firstLine="0" w:left="100" w:right="100"/>
+            </w:pPr>
+            <w:r xmlns:w="http://schemas.openxmlformats.org/wordprocessingml/2006/main" xmlns:wp="http://schemas.openxmlformats.org/drawingml/2006/wordprocessingDrawing" xmlns:r="http://schemas.openxmlformats.org/officeDocument/2006/relationships" xmlns:w14="http://schemas.microsoft.com/office/word/2010/wordml">
+              <w:rPr>
+                <w:rFonts w:ascii="Arial" w:hAnsi="Arial" w:eastAsia="Arial" w:cs="Arial"/>
+                <w:i w:val="false"/>
+                <w:b w:val="false"/>
+                <w:u w:val="none"/>
+                <w:vertAlign w:val="superscript"/>
+                <w:sz w:val="22"/>
+                <w:szCs w:val="22"/>
+                <w:color w:val="000000"/>
+              </w:rPr>
+              <w:t xml:space="preserve">1</w:t>
+            </w:r>
+            <w:r xmlns:w="http://schemas.openxmlformats.org/wordprocessingml/2006/main" xmlns:wp="http://schemas.openxmlformats.org/drawingml/2006/wordprocessingDrawing" xmlns:r="http://schemas.openxmlformats.org/officeDocument/2006/relationships" xmlns:w14="http://schemas.microsoft.com/office/word/2010/wordml">
+              <w:rPr>
+                <w:rFonts w:ascii="Arial" w:hAnsi="Arial" w:eastAsia="Arial" w:cs="Arial"/>
+                <w:i w:val="false"/>
+                <w:b w:val="false"/>
+                <w:u w:val="none"/>
+                <w:sz w:val="22"/>
+                <w:szCs w:val="22"/>
+                <w:color w:val="000000"/>
+              </w:rPr>
+              <w:t xml:space="preserve">n/N (%); Median (IQR)</w:t>
+            </w:r>
+          </w:p>
+        </w:tc>
+      </w:tr>
+    </w:tbl>
+    <w:p xmlns:w="http://schemas.openxmlformats.org/wordprocessingml/2006/main" xmlns:wp="http://schemas.openxmlformats.org/drawingml/2006/wordprocessingDrawing" xmlns:r="http://schemas.openxmlformats.org/officeDocument/2006/relationships" xmlns:w14="http://schemas.microsoft.com/office/word/2010/wordml">
+      <w:pPr>
+        <w:pStyle w:val="TableCaption"/>
+        <w:jc w:val="center"/>
+      </w:pPr>
+      <w:r>
+        <w:rPr>
+          <w:rFonts/>
+          <w:b w:val="true"/>
+        </w:rPr>
+        <w:t xml:space="preserve">Table </w:t>
+      </w:r>
+      <w:bookmarkStart w:id="1887cd3e-dee5-4f37-845f-0f8d020077c4" w:name="tbl-simulation-result"/>
+      <w:r xmlns:w="http://schemas.openxmlformats.org/wordprocessingml/2006/main" xmlns:wp="http://schemas.openxmlformats.org/drawingml/2006/wordprocessingDrawing" xmlns:r="http://schemas.openxmlformats.org/officeDocument/2006/relationships" xmlns:w14="http://schemas.microsoft.com/office/word/2010/wordml">
+        <w:rPr>
+          <w:rFonts/>
+          <w:b w:val="true"/>
+        </w:rPr>
+        <w:fldChar w:fldCharType="begin" w:dirty="true"/>
+      </w:r>
+      <w:r xmlns:w="http://schemas.openxmlformats.org/wordprocessingml/2006/main" xmlns:wp="http://schemas.openxmlformats.org/drawingml/2006/wordprocessingDrawing" xmlns:r="http://schemas.openxmlformats.org/officeDocument/2006/relationships" xmlns:w14="http://schemas.microsoft.com/office/word/2010/wordml">
+        <w:rPr>
+          <w:rFonts/>
+          <w:b w:val="true"/>
+        </w:rPr>
+        <w:instrText xml:space="preserve" w:dirty="true">SEQ tab \* Arabic</w:instrText>
+      </w:r>
+      <w:r xmlns:w="http://schemas.openxmlformats.org/wordprocessingml/2006/main" xmlns:wp="http://schemas.openxmlformats.org/drawingml/2006/wordprocessingDrawing" xmlns:r="http://schemas.openxmlformats.org/officeDocument/2006/relationships" xmlns:w14="http://schemas.microsoft.com/office/word/2010/wordml">
+        <w:rPr>
+          <w:rFonts/>
+          <w:b w:val="true"/>
+        </w:rPr>
+        <w:fldChar w:fldCharType="end" w:dirty="true"/>
+      </w:r>
+      <w:bookmarkEnd w:id="1887cd3e-dee5-4f37-845f-0f8d020077c4"/>
+      <w:r>
+        <w:rPr>
+          <w:rFonts/>
+          <w:b w:val="true"/>
+        </w:rPr>
+        <w:t xml:space="preserve">: </w:t>
+      </w:r>
+      <w:r xmlns:w="http://schemas.openxmlformats.org/wordprocessingml/2006/main" xmlns:wp="http://schemas.openxmlformats.org/drawingml/2006/wordprocessingDrawing" xmlns:r="http://schemas.openxmlformats.org/officeDocument/2006/relationships" xmlns:w14="http://schemas.microsoft.com/office/word/2010/wordml">
+        <w:rPr>
+          <w:rFonts w:ascii="Arial" w:hAnsi="Arial" w:eastAsia="Arial" w:cs="Arial"/>
+          <w:i w:val="false"/>
+          <w:b w:val="false"/>
+          <w:u w:val="none"/>
+          <w:sz w:val="22"/>
+          <w:szCs w:val="22"/>
+          <w:color w:val="000000"/>
+        </w:rPr>
+        <w:t xml:space="preserve">Simulation Results</w:t>
       </w:r>
     </w:p>
     <w:p>

</xml_diff>

<commit_message>
Modify the digits of percentages.
</commit_message>
<xml_diff>
--- a/Manuscript/manuscript.docx
+++ b/Manuscript/manuscript.docx
@@ -1568,7 +1568,21 @@
         <w:pStyle w:val="BodyText"/>
       </w:pPr>
       <w:r>
-        <w:t xml:space="preserve">The workflow was tested on 200 simulated linear curves, 200 curves that plateau at low concentrations (labelled as LOD curves) and 200 curves that plateau at high concentrations (labelled as Saturated curves)</w:t>
+        <w:t xml:space="preserve">Workflow</w:t>
+      </w:r>
+      <w:r>
+        <w:t xml:space="preserve"> </w:t>
+      </w:r>
+      <m:oMath>
+        <m:r>
+          <m:t>2</m:t>
+        </m:r>
+      </m:oMath>
+      <w:r>
+        <w:t xml:space="preserve"> </w:t>
+      </w:r>
+      <w:r>
+        <w:t xml:space="preserve">was tested on 200 simulated linear curves, 200 curves that plateau at low concentrations (labelled as Limit of Detection curves) and 200 curves that plateau at high concentrations (labelled as Saturated curves)</w:t>
       </w:r>
     </w:p>
     <w:tbl xmlns:w="http://schemas.openxmlformats.org/wordprocessingml/2006/main" xmlns:r="http://schemas.openxmlformats.org/officeDocument/2006/relationships" xmlns:w14="http://schemas.microsoft.com/office/word/2010/wordml" xmlns:wp="http://schemas.openxmlformats.org/drawingml/2006/wordprocessingDrawing" xmlns:a="http://schemas.openxmlformats.org/drawingml/2006/main" xmlns:pic="http://schemas.openxmlformats.org/drawingml/2006/picture">
@@ -1670,7 +1684,7 @@
                 <w:szCs w:val="22"/>
                 <w:color w:val="000000"/>
               </w:rPr>
-              <w:t xml:space="preserve">Simulated Curve Types</w:t>
+              <w:t xml:space="preserve">Simulated Curve Type</w:t>
             </w:r>
           </w:p>
         </w:tc>
@@ -2243,7 +2257,7 @@
                 <w:szCs w:val="22"/>
                 <w:color w:val="000000"/>
               </w:rPr>
-              <w:t xml:space="preserve">181/200 (90%)</w:t>
+              <w:t xml:space="preserve">181/200 (90.5%)</w:t>
             </w:r>
           </w:p>
         </w:tc>
@@ -2331,7 +2345,7 @@
                 <w:szCs w:val="22"/>
                 <w:color w:val="000000"/>
               </w:rPr>
-              <w:t xml:space="preserve">22/200 (11%)</w:t>
+              <w:t xml:space="preserve">22/200 (11.0%)</w:t>
             </w:r>
           </w:p>
         </w:tc>
@@ -2470,7 +2484,7 @@
                 <w:szCs w:val="22"/>
                 <w:color w:val="000000"/>
               </w:rPr>
-              <w:t xml:space="preserve">186/200 (93%)</w:t>
+              <w:t xml:space="preserve">186/200 (93.0%)</w:t>
             </w:r>
           </w:p>
         </w:tc>
@@ -2514,7 +2528,7 @@
                 <w:szCs w:val="22"/>
                 <w:color w:val="000000"/>
               </w:rPr>
-              <w:t xml:space="preserve">0/200 (0%)</w:t>
+              <w:t xml:space="preserve">0/200 (0.0%)</w:t>
             </w:r>
           </w:p>
         </w:tc>
@@ -2609,7 +2623,7 @@
                 <w:szCs w:val="22"/>
                 <w:color w:val="000000"/>
               </w:rPr>
-              <w:t xml:space="preserve">0/200 (0%)</w:t>
+              <w:t xml:space="preserve">0/200 (0.0%)</w:t>
             </w:r>
           </w:p>
         </w:tc>
@@ -2653,7 +2667,7 @@
                 <w:szCs w:val="22"/>
                 <w:color w:val="000000"/>
               </w:rPr>
-              <w:t xml:space="preserve">0/200 (0%)</w:t>
+              <w:t xml:space="preserve">0/200 (0.0%)</w:t>
             </w:r>
           </w:p>
         </w:tc>
@@ -2697,7 +2711,7 @@
                 <w:szCs w:val="22"/>
                 <w:color w:val="000000"/>
               </w:rPr>
-              <w:t xml:space="preserve">174/200 (87%)</w:t>
+              <w:t xml:space="preserve">174/200 (87.0%)</w:t>
             </w:r>
           </w:p>
         </w:tc>
@@ -2836,7 +2850,7 @@
                 <w:szCs w:val="22"/>
                 <w:color w:val="000000"/>
               </w:rPr>
-              <w:t xml:space="preserve">0/200 (0%)</w:t>
+              <w:t xml:space="preserve">0/200 (0.0%)</w:t>
             </w:r>
           </w:p>
         </w:tc>
@@ -3329,7 +3343,7 @@
         </w:rPr>
         <w:t xml:space="preserve">Table </w:t>
       </w:r>
-      <w:bookmarkStart w:id="1887cd3e-dee5-4f37-845f-0f8d020077c4" w:name="tbl-simulation-result"/>
+      <w:bookmarkStart w:id="0ee14412-8a3f-4832-8d4d-e0eb75fb743d" w:name="tbl-simulation-result"/>
       <w:r xmlns:w="http://schemas.openxmlformats.org/wordprocessingml/2006/main" xmlns:wp="http://schemas.openxmlformats.org/drawingml/2006/wordprocessingDrawing" xmlns:r="http://schemas.openxmlformats.org/officeDocument/2006/relationships" xmlns:w14="http://schemas.microsoft.com/office/word/2010/wordml">
         <w:rPr>
           <w:rFonts/>
@@ -3351,7 +3365,7 @@
         </w:rPr>
         <w:fldChar w:fldCharType="end" w:dirty="true"/>
       </w:r>
-      <w:bookmarkEnd w:id="1887cd3e-dee5-4f37-845f-0f8d020077c4"/>
+      <w:bookmarkEnd w:id="0ee14412-8a3f-4832-8d4d-e0eb75fb743d"/>
       <w:r>
         <w:rPr>
           <w:rFonts/>

</xml_diff>

<commit_message>
Added the simulation results.
</commit_message>
<xml_diff>
--- a/Manuscript/manuscript.docx
+++ b/Manuscript/manuscript.docx
@@ -1419,7 +1419,7 @@
       </w:tr>
     </w:tbl>
     <w:bookmarkEnd w:id="37"/>
-    <w:bookmarkStart w:id="42" w:name="dilution-curve-grouping"/>
+    <w:bookmarkStart w:id="45" w:name="dilution-curve-grouping"/>
     <w:p>
       <w:pPr>
         <w:pStyle w:val="Heading1"/>
@@ -1582,1816 +1582,161 @@
         <w:t xml:space="preserve"> </w:t>
       </w:r>
       <w:r>
-        <w:t xml:space="preserve">was tested on 200 simulated linear curves, 200 curves that plateau at low concentrations (labelled as Limit of Detection curves) and 200 curves that plateau at high concentrations (labelled as Saturated curves)</w:t>
-      </w:r>
-    </w:p>
-    <w:tbl xmlns:w="http://schemas.openxmlformats.org/wordprocessingml/2006/main" xmlns:r="http://schemas.openxmlformats.org/officeDocument/2006/relationships" xmlns:w14="http://schemas.microsoft.com/office/word/2010/wordml" xmlns:wp="http://schemas.openxmlformats.org/drawingml/2006/wordprocessingDrawing" xmlns:a="http://schemas.openxmlformats.org/drawingml/2006/main" xmlns:pic="http://schemas.openxmlformats.org/drawingml/2006/picture">
+        <w:t xml:space="preserve">was tested on 200 simulated linear curves (labelled as Linear), 200 curves that plateau at low concentrations (labelled as Limit of Detection) and 200 curves that plateau at high concentrations (labelled as Saturated). A benchmark workflow using only Pearson Correlation Coefficient with a cut off value of</w:t>
+      </w:r>
+      <w:r>
+        <w:t xml:space="preserve"> </w:t>
+      </w:r>
+      <m:oMath>
+        <m:r>
+          <m:t>0.8</m:t>
+        </m:r>
+      </m:oMath>
+      <w:r>
+        <w:t xml:space="preserve"> </w:t>
+      </w:r>
+      <w:r>
+        <w:t xml:space="preserve">is used to compare with Workflow</w:t>
+      </w:r>
+      <w:r>
+        <w:t xml:space="preserve"> </w:t>
+      </w:r>
+      <m:oMath>
+        <m:r>
+          <m:t>2</m:t>
+        </m:r>
+      </m:oMath>
+      <w:r>
+        <w:t xml:space="preserve">.</w:t>
+      </w:r>
+    </w:p>
+    <w:tbl>
       <w:tblPr>
-        <w:tblLayout w:type="autofit"/>
-        <w:jc w:val="center"/>
+        <w:tblStyle w:val="Table"/>
         <w:tblW w:type="pct" w:w="5000"/>
-        <w:tblLook w:firstRow="1" w:lastRow="0" w:firstColumn="0" w:lastColumn="0" w:noHBand="0" w:noVBand="1"/>
+        <w:tblLook w:firstRow="0" w:lastRow="0" w:firstColumn="0" w:lastColumn="0" w:noHBand="0" w:noVBand="0" w:val="0000"/>
       </w:tblPr>
+      <w:tblGrid>
+        <w:gridCol w:w="7920"/>
+      </w:tblGrid>
       <w:tr>
-        <w:trPr>
-          <w:cantSplit/>
-          <w:trHeight w:val="617" w:hRule="auto"/>
-          <w:tblHeader/>
-        </w:trPr>
-        header1
         <w:tc>
-          <w:tcPr>
-            <w:tcBorders>
-              <w:bottom w:val="single" w:sz="8" w:space="0" w:color="000000"/>
-              <w:top w:val="single" w:sz="8" w:space="0" w:color="000000"/>
-              <w:left w:val="none" w:sz="0" w:space="0" w:color="000000"/>
-              <w:right w:val="none" w:sz="0" w:space="0" w:color="000000"/>
-            </w:tcBorders>
-            <w:shd w:val="clear" w:color="auto" w:fill="FFFFFF"/>
-            <w:tcMar>
-              <w:top w:w="0" w:type="dxa"/>
-              <w:bottom w:w="0" w:type="dxa"/>
-              <w:left w:w="0" w:type="dxa"/>
-              <w:right w:w="0" w:type="dxa"/>
-            </w:tcMar>
-            <w:vAlign w:val="center"/>
-          </w:tcPr>
+          <w:tcPr/>
           <w:p>
             <w:pPr>
-              <w:pStyle w:val="Normal"/>
-              <w:jc w:val="left"/>
-              <w:pBdr>
-                <w:bottom w:val="none" w:sz="0" w:space="0" w:color="000000"/>
-                <w:top w:val="none" w:sz="0" w:space="0" w:color="000000"/>
-                <w:left w:val="none" w:sz="0" w:space="0" w:color="000000"/>
-                <w:right w:val="none" w:sz="0" w:space="0" w:color="000000"/>
-              </w:pBdr>
-              <w:spacing w:after="40" w:before="40" w:line="240"/>
-              <w:ind w:firstLine="0" w:left="100" w:right="100"/>
+              <w:jc w:val="center"/>
             </w:pPr>
-            <w:r xmlns:w="http://schemas.openxmlformats.org/wordprocessingml/2006/main" xmlns:wp="http://schemas.openxmlformats.org/drawingml/2006/wordprocessingDrawing" xmlns:r="http://schemas.openxmlformats.org/officeDocument/2006/relationships" xmlns:w14="http://schemas.microsoft.com/office/word/2010/wordml">
-              <w:rPr>
-                <w:rFonts w:ascii="Arial" w:hAnsi="Arial" w:eastAsia="Arial" w:cs="Arial"/>
-                <w:i w:val="false"/>
-                <w:b w:val="false"/>
-                <w:u w:val="none"/>
-                <w:sz w:val="22"/>
-                <w:szCs w:val="22"/>
-                <w:color w:val="000000"/>
-              </w:rPr>
-              <w:t xml:space="preserve"> </w:t>
-            </w:r>
-          </w:p>
-        </w:tc>
-        <w:tc>
-          <w:tcPr>
-            <w:gridSpan w:val="3"/>
-            <w:tcBorders>
-              <w:bottom w:val="single" w:sz="8" w:space="0" w:color="000000"/>
-              <w:top w:val="single" w:sz="8" w:space="0" w:color="000000"/>
-              <w:left w:val="none" w:sz="0" w:space="0" w:color="000000"/>
-              <w:right w:val="none" w:sz="0" w:space="0" w:color="000000"/>
-            </w:tcBorders>
-            <w:shd w:val="clear" w:color="auto" w:fill="FFFFFF"/>
-            <w:tcMar>
-              <w:top w:w="0" w:type="dxa"/>
-              <w:bottom w:w="0" w:type="dxa"/>
-              <w:left w:w="0" w:type="dxa"/>
-              <w:right w:w="0" w:type="dxa"/>
-            </w:tcMar>
-            <w:vAlign w:val="center"/>
-          </w:tcPr>
-          <w:p>
-            <w:pPr>
-              <w:pStyle w:val="Normal"/>
-              <w:jc w:val="center"/>
-              <w:pBdr>
-                <w:bottom w:val="none" w:sz="0" w:space="0" w:color="000000"/>
-                <w:top w:val="none" w:sz="0" w:space="0" w:color="000000"/>
-                <w:left w:val="none" w:sz="0" w:space="0" w:color="000000"/>
-                <w:right w:val="none" w:sz="0" w:space="0" w:color="000000"/>
-              </w:pBdr>
-              <w:spacing w:after="40" w:before="40" w:line="240"/>
-              <w:ind w:firstLine="0" w:left="100" w:right="100"/>
-            </w:pPr>
-            <w:r xmlns:w="http://schemas.openxmlformats.org/wordprocessingml/2006/main" xmlns:wp="http://schemas.openxmlformats.org/drawingml/2006/wordprocessingDrawing" xmlns:r="http://schemas.openxmlformats.org/officeDocument/2006/relationships" xmlns:w14="http://schemas.microsoft.com/office/word/2010/wordml">
-              <w:rPr>
-                <w:rFonts w:ascii="Arial" w:hAnsi="Arial" w:eastAsia="Arial" w:cs="Arial"/>
-                <w:i w:val="false"/>
-                <w:b w:val="false"/>
-                <w:u w:val="none"/>
-                <w:sz w:val="22"/>
-                <w:szCs w:val="22"/>
-                <w:color w:val="000000"/>
-              </w:rPr>
-              <w:t xml:space="preserve">Simulated Curve Type</w:t>
-            </w:r>
-          </w:p>
-        </w:tc>
-      </w:tr>
-      <w:tr>
-        <w:trPr>
-          <w:cantSplit/>
-          <w:trHeight w:val="734" w:hRule="auto"/>
-          <w:tblHeader/>
-        </w:trPr>
-        header2
-        <w:tc>
-          <w:tcPr>
-            <w:tcBorders>
-              <w:bottom w:val="single" w:sz="8" w:space="0" w:color="000000"/>
-              <w:top w:val="single" w:sz="8" w:space="0" w:color="000000"/>
-              <w:left w:val="none" w:sz="0" w:space="0" w:color="000000"/>
-              <w:right w:val="none" w:sz="0" w:space="0" w:color="000000"/>
-            </w:tcBorders>
-            <w:shd w:val="clear" w:color="auto" w:fill="FFFFFF"/>
-            <w:tcMar>
-              <w:top w:w="0" w:type="dxa"/>
-              <w:bottom w:w="0" w:type="dxa"/>
-              <w:left w:w="0" w:type="dxa"/>
-              <w:right w:w="0" w:type="dxa"/>
-            </w:tcMar>
-            <w:vAlign w:val="center"/>
-          </w:tcPr>
-          <w:p>
-            <w:pPr>
-              <w:pStyle w:val="Normal"/>
-              <w:jc w:val="left"/>
-              <w:pBdr>
-                <w:bottom w:val="none" w:sz="0" w:space="0" w:color="000000"/>
-                <w:top w:val="none" w:sz="0" w:space="0" w:color="000000"/>
-                <w:left w:val="none" w:sz="0" w:space="0" w:color="000000"/>
-                <w:right w:val="none" w:sz="0" w:space="0" w:color="000000"/>
-              </w:pBdr>
-              <w:spacing w:after="40" w:before="40" w:line="240"/>
-              <w:ind w:firstLine="0" w:left="100" w:right="100"/>
-            </w:pPr>
-            <w:r xmlns:w="http://schemas.openxmlformats.org/wordprocessingml/2006/main" xmlns:wp="http://schemas.openxmlformats.org/drawingml/2006/wordprocessingDrawing" xmlns:r="http://schemas.openxmlformats.org/officeDocument/2006/relationships" xmlns:w14="http://schemas.microsoft.com/office/word/2010/wordml">
-              <w:rPr>
-                <w:rFonts w:ascii="Arial" w:hAnsi="Arial" w:eastAsia="Arial" w:cs="Arial"/>
-                <w:i w:val="false"/>
-                <w:b w:val="false"/>
-                <w:u w:val="none"/>
-                <w:sz w:val="22"/>
-                <w:szCs w:val="22"/>
-                <w:color w:val="000000"/>
-              </w:rPr>
-              <w:t xml:space="preserve">Characteristic</w:t>
-            </w:r>
-          </w:p>
-        </w:tc>
-        <w:tc>
-          <w:tcPr>
-            <w:tcBorders>
-              <w:bottom w:val="single" w:sz="8" w:space="0" w:color="000000"/>
-              <w:top w:val="single" w:sz="8" w:space="0" w:color="000000"/>
-              <w:left w:val="none" w:sz="0" w:space="0" w:color="000000"/>
-              <w:right w:val="none" w:sz="0" w:space="0" w:color="000000"/>
-            </w:tcBorders>
-            <w:shd w:val="clear" w:color="auto" w:fill="FFFFFF"/>
-            <w:tcMar>
-              <w:top w:w="0" w:type="dxa"/>
-              <w:bottom w:w="0" w:type="dxa"/>
-              <w:left w:w="0" w:type="dxa"/>
-              <w:right w:w="0" w:type="dxa"/>
-            </w:tcMar>
-            <w:vAlign w:val="center"/>
-          </w:tcPr>
-          <w:p>
-            <w:pPr>
-              <w:pStyle w:val="Normal"/>
-              <w:jc w:val="center"/>
-              <w:pBdr>
-                <w:bottom w:val="none" w:sz="0" w:space="0" w:color="000000"/>
-                <w:top w:val="none" w:sz="0" w:space="0" w:color="000000"/>
-                <w:left w:val="none" w:sz="0" w:space="0" w:color="000000"/>
-                <w:right w:val="none" w:sz="0" w:space="0" w:color="000000"/>
-              </w:pBdr>
-              <w:spacing w:after="40" w:before="40" w:line="240"/>
-              <w:ind w:firstLine="0" w:left="100" w:right="100"/>
-            </w:pPr>
-            <w:r xmlns:w="http://schemas.openxmlformats.org/wordprocessingml/2006/main" xmlns:wp="http://schemas.openxmlformats.org/drawingml/2006/wordprocessingDrawing" xmlns:r="http://schemas.openxmlformats.org/officeDocument/2006/relationships" xmlns:w14="http://schemas.microsoft.com/office/word/2010/wordml">
-              <w:rPr>
-                <w:rFonts w:ascii="Arial" w:hAnsi="Arial" w:eastAsia="Arial" w:cs="Arial"/>
-                <w:i w:val="false"/>
-                <w:b w:val="false"/>
-                <w:u w:val="none"/>
-                <w:sz w:val="22"/>
-                <w:szCs w:val="22"/>
-                <w:color w:val="000000"/>
-              </w:rPr>
-              <w:t xml:space="preserve">Linear</w:t>
-            </w:r>
-            <w:r xmlns:w="http://schemas.openxmlformats.org/wordprocessingml/2006/main" xmlns:wp="http://schemas.openxmlformats.org/drawingml/2006/wordprocessingDrawing" xmlns:r="http://schemas.openxmlformats.org/officeDocument/2006/relationships" xmlns:w14="http://schemas.microsoft.com/office/word/2010/wordml">
-              <w:rPr>
-                <w:rFonts w:ascii="Arial" w:hAnsi="Arial" w:eastAsia="Arial" w:cs="Arial"/>
-                <w:i w:val="false"/>
-                <w:b w:val="false"/>
-                <w:u w:val="none"/>
-                <w:sz w:val="22"/>
-                <w:szCs w:val="22"/>
-                <w:color w:val="000000"/>
-              </w:rPr>
-              <w:br/>
-            </w:r>
-            <w:r xmlns:w="http://schemas.openxmlformats.org/wordprocessingml/2006/main" xmlns:wp="http://schemas.openxmlformats.org/drawingml/2006/wordprocessingDrawing" xmlns:r="http://schemas.openxmlformats.org/officeDocument/2006/relationships" xmlns:w14="http://schemas.microsoft.com/office/word/2010/wordml">
-              <w:rPr>
-                <w:rFonts w:ascii="Arial" w:hAnsi="Arial" w:eastAsia="Arial" w:cs="Arial"/>
-                <w:i w:val="false"/>
-                <w:b w:val="false"/>
-                <w:u w:val="none"/>
-                <w:sz w:val="22"/>
-                <w:szCs w:val="22"/>
-                <w:color w:val="000000"/>
-              </w:rPr>
-              <w:t xml:space="preserve">N = 200</w:t>
-            </w:r>
-            <w:r xmlns:w="http://schemas.openxmlformats.org/wordprocessingml/2006/main" xmlns:wp="http://schemas.openxmlformats.org/drawingml/2006/wordprocessingDrawing" xmlns:r="http://schemas.openxmlformats.org/officeDocument/2006/relationships" xmlns:w14="http://schemas.microsoft.com/office/word/2010/wordml">
-              <w:rPr>
-                <w:rFonts w:ascii="Arial" w:hAnsi="Arial" w:eastAsia="Arial" w:cs="Arial"/>
-                <w:i w:val="false"/>
-                <w:b w:val="false"/>
-                <w:u w:val="none"/>
-                <w:vertAlign w:val="superscript"/>
-                <w:sz w:val="22"/>
-                <w:szCs w:val="22"/>
-                <w:color w:val="000000"/>
-              </w:rPr>
-              <w:t xml:space="preserve">1</w:t>
-            </w:r>
-          </w:p>
-        </w:tc>
-        <w:tc>
-          <w:tcPr>
-            <w:tcBorders>
-              <w:bottom w:val="single" w:sz="8" w:space="0" w:color="000000"/>
-              <w:top w:val="single" w:sz="8" w:space="0" w:color="000000"/>
-              <w:left w:val="none" w:sz="0" w:space="0" w:color="000000"/>
-              <w:right w:val="none" w:sz="0" w:space="0" w:color="000000"/>
-            </w:tcBorders>
-            <w:shd w:val="clear" w:color="auto" w:fill="FFFFFF"/>
-            <w:tcMar>
-              <w:top w:w="0" w:type="dxa"/>
-              <w:bottom w:w="0" w:type="dxa"/>
-              <w:left w:w="0" w:type="dxa"/>
-              <w:right w:w="0" w:type="dxa"/>
-            </w:tcMar>
-            <w:vAlign w:val="center"/>
-          </w:tcPr>
-          <w:p>
-            <w:pPr>
-              <w:pStyle w:val="Normal"/>
-              <w:jc w:val="center"/>
-              <w:pBdr>
-                <w:bottom w:val="none" w:sz="0" w:space="0" w:color="000000"/>
-                <w:top w:val="none" w:sz="0" w:space="0" w:color="000000"/>
-                <w:left w:val="none" w:sz="0" w:space="0" w:color="000000"/>
-                <w:right w:val="none" w:sz="0" w:space="0" w:color="000000"/>
-              </w:pBdr>
-              <w:spacing w:after="40" w:before="40" w:line="240"/>
-              <w:ind w:firstLine="0" w:left="100" w:right="100"/>
-            </w:pPr>
-            <w:r xmlns:w="http://schemas.openxmlformats.org/wordprocessingml/2006/main" xmlns:wp="http://schemas.openxmlformats.org/drawingml/2006/wordprocessingDrawing" xmlns:r="http://schemas.openxmlformats.org/officeDocument/2006/relationships" xmlns:w14="http://schemas.microsoft.com/office/word/2010/wordml">
-              <w:rPr>
-                <w:rFonts w:ascii="Arial" w:hAnsi="Arial" w:eastAsia="Arial" w:cs="Arial"/>
-                <w:i w:val="false"/>
-                <w:b w:val="false"/>
-                <w:u w:val="none"/>
-                <w:sz w:val="22"/>
-                <w:szCs w:val="22"/>
-                <w:color w:val="000000"/>
-              </w:rPr>
-              <w:t xml:space="preserve">Saturated</w:t>
-            </w:r>
-            <w:r xmlns:w="http://schemas.openxmlformats.org/wordprocessingml/2006/main" xmlns:wp="http://schemas.openxmlformats.org/drawingml/2006/wordprocessingDrawing" xmlns:r="http://schemas.openxmlformats.org/officeDocument/2006/relationships" xmlns:w14="http://schemas.microsoft.com/office/word/2010/wordml">
-              <w:rPr>
-                <w:rFonts w:ascii="Arial" w:hAnsi="Arial" w:eastAsia="Arial" w:cs="Arial"/>
-                <w:i w:val="false"/>
-                <w:b w:val="false"/>
-                <w:u w:val="none"/>
-                <w:sz w:val="22"/>
-                <w:szCs w:val="22"/>
-                <w:color w:val="000000"/>
-              </w:rPr>
-              <w:br/>
-            </w:r>
-            <w:r xmlns:w="http://schemas.openxmlformats.org/wordprocessingml/2006/main" xmlns:wp="http://schemas.openxmlformats.org/drawingml/2006/wordprocessingDrawing" xmlns:r="http://schemas.openxmlformats.org/officeDocument/2006/relationships" xmlns:w14="http://schemas.microsoft.com/office/word/2010/wordml">
-              <w:rPr>
-                <w:rFonts w:ascii="Arial" w:hAnsi="Arial" w:eastAsia="Arial" w:cs="Arial"/>
-                <w:i w:val="false"/>
-                <w:b w:val="false"/>
-                <w:u w:val="none"/>
-                <w:sz w:val="22"/>
-                <w:szCs w:val="22"/>
-                <w:color w:val="000000"/>
-              </w:rPr>
-              <w:t xml:space="preserve">N = 200</w:t>
-            </w:r>
-            <w:r xmlns:w="http://schemas.openxmlformats.org/wordprocessingml/2006/main" xmlns:wp="http://schemas.openxmlformats.org/drawingml/2006/wordprocessingDrawing" xmlns:r="http://schemas.openxmlformats.org/officeDocument/2006/relationships" xmlns:w14="http://schemas.microsoft.com/office/word/2010/wordml">
-              <w:rPr>
-                <w:rFonts w:ascii="Arial" w:hAnsi="Arial" w:eastAsia="Arial" w:cs="Arial"/>
-                <w:i w:val="false"/>
-                <w:b w:val="false"/>
-                <w:u w:val="none"/>
-                <w:vertAlign w:val="superscript"/>
-                <w:sz w:val="22"/>
-                <w:szCs w:val="22"/>
-                <w:color w:val="000000"/>
-              </w:rPr>
-              <w:t xml:space="preserve">1</w:t>
-            </w:r>
-          </w:p>
-        </w:tc>
-        <w:tc>
-          <w:tcPr>
-            <w:tcBorders>
-              <w:bottom w:val="single" w:sz="8" w:space="0" w:color="000000"/>
-              <w:top w:val="single" w:sz="8" w:space="0" w:color="000000"/>
-              <w:left w:val="none" w:sz="0" w:space="0" w:color="000000"/>
-              <w:right w:val="none" w:sz="0" w:space="0" w:color="000000"/>
-            </w:tcBorders>
-            <w:shd w:val="clear" w:color="auto" w:fill="FFFFFF"/>
-            <w:tcMar>
-              <w:top w:w="0" w:type="dxa"/>
-              <w:bottom w:w="0" w:type="dxa"/>
-              <w:left w:w="0" w:type="dxa"/>
-              <w:right w:w="0" w:type="dxa"/>
-            </w:tcMar>
-            <w:vAlign w:val="center"/>
-          </w:tcPr>
-          <w:p>
-            <w:pPr>
-              <w:pStyle w:val="Normal"/>
-              <w:jc w:val="center"/>
-              <w:pBdr>
-                <w:bottom w:val="none" w:sz="0" w:space="0" w:color="000000"/>
-                <w:top w:val="none" w:sz="0" w:space="0" w:color="000000"/>
-                <w:left w:val="none" w:sz="0" w:space="0" w:color="000000"/>
-                <w:right w:val="none" w:sz="0" w:space="0" w:color="000000"/>
-              </w:pBdr>
-              <w:spacing w:after="40" w:before="40" w:line="240"/>
-              <w:ind w:firstLine="0" w:left="100" w:right="100"/>
-            </w:pPr>
-            <w:r xmlns:w="http://schemas.openxmlformats.org/wordprocessingml/2006/main" xmlns:wp="http://schemas.openxmlformats.org/drawingml/2006/wordprocessingDrawing" xmlns:r="http://schemas.openxmlformats.org/officeDocument/2006/relationships" xmlns:w14="http://schemas.microsoft.com/office/word/2010/wordml">
-              <w:rPr>
-                <w:rFonts w:ascii="Arial" w:hAnsi="Arial" w:eastAsia="Arial" w:cs="Arial"/>
-                <w:i w:val="false"/>
-                <w:b w:val="false"/>
-                <w:u w:val="none"/>
-                <w:sz w:val="22"/>
-                <w:szCs w:val="22"/>
-                <w:color w:val="000000"/>
-              </w:rPr>
-              <w:t xml:space="preserve">Limit of Detection</w:t>
-            </w:r>
-            <w:r xmlns:w="http://schemas.openxmlformats.org/wordprocessingml/2006/main" xmlns:wp="http://schemas.openxmlformats.org/drawingml/2006/wordprocessingDrawing" xmlns:r="http://schemas.openxmlformats.org/officeDocument/2006/relationships" xmlns:w14="http://schemas.microsoft.com/office/word/2010/wordml">
-              <w:rPr>
-                <w:rFonts w:ascii="Arial" w:hAnsi="Arial" w:eastAsia="Arial" w:cs="Arial"/>
-                <w:i w:val="false"/>
-                <w:b w:val="false"/>
-                <w:u w:val="none"/>
-                <w:sz w:val="22"/>
-                <w:szCs w:val="22"/>
-                <w:color w:val="000000"/>
-              </w:rPr>
-              <w:br/>
-            </w:r>
-            <w:r xmlns:w="http://schemas.openxmlformats.org/wordprocessingml/2006/main" xmlns:wp="http://schemas.openxmlformats.org/drawingml/2006/wordprocessingDrawing" xmlns:r="http://schemas.openxmlformats.org/officeDocument/2006/relationships" xmlns:w14="http://schemas.microsoft.com/office/word/2010/wordml">
-              <w:rPr>
-                <w:rFonts w:ascii="Arial" w:hAnsi="Arial" w:eastAsia="Arial" w:cs="Arial"/>
-                <w:i w:val="false"/>
-                <w:b w:val="false"/>
-                <w:u w:val="none"/>
-                <w:sz w:val="22"/>
-                <w:szCs w:val="22"/>
-                <w:color w:val="000000"/>
-              </w:rPr>
-              <w:t xml:space="preserve">N = 200</w:t>
-            </w:r>
-            <w:r xmlns:w="http://schemas.openxmlformats.org/wordprocessingml/2006/main" xmlns:wp="http://schemas.openxmlformats.org/drawingml/2006/wordprocessingDrawing" xmlns:r="http://schemas.openxmlformats.org/officeDocument/2006/relationships" xmlns:w14="http://schemas.microsoft.com/office/word/2010/wordml">
-              <w:rPr>
-                <w:rFonts w:ascii="Arial" w:hAnsi="Arial" w:eastAsia="Arial" w:cs="Arial"/>
-                <w:i w:val="false"/>
-                <w:b w:val="false"/>
-                <w:u w:val="none"/>
-                <w:vertAlign w:val="superscript"/>
-                <w:sz w:val="22"/>
-                <w:szCs w:val="22"/>
-                <w:color w:val="000000"/>
-              </w:rPr>
-              <w:t xml:space="preserve">1</w:t>
-            </w:r>
-          </w:p>
-        </w:tc>
-      </w:tr>
-      <w:tr>
-        <w:trPr>
-          <w:cantSplit/>
-          <w:trHeight w:val="573" w:hRule="auto"/>
-        </w:trPr>
-        body1
-        <w:tc>
-          <w:tcPr>
-            <w:tcBorders>
-              <w:bottom w:val="none" w:sz="0" w:space="0" w:color="000000"/>
-              <w:top w:val="single" w:sz="8" w:space="0" w:color="000000"/>
-              <w:left w:val="none" w:sz="0" w:space="0" w:color="000000"/>
-              <w:right w:val="none" w:sz="0" w:space="0" w:color="000000"/>
-            </w:tcBorders>
-            <w:shd w:val="clear" w:color="auto" w:fill="FFFFFF"/>
-            <w:tcMar>
-              <w:top w:w="0" w:type="dxa"/>
-              <w:bottom w:w="0" w:type="dxa"/>
-              <w:left w:w="0" w:type="dxa"/>
-              <w:right w:w="0" w:type="dxa"/>
-            </w:tcMar>
-            <w:vAlign w:val="top"/>
-          </w:tcPr>
-          <w:p>
-            <w:pPr>
-              <w:pStyle w:val="Normal"/>
-              <w:jc w:val="left"/>
-              <w:pBdr>
-                <w:bottom w:val="none" w:sz="0" w:space="0" w:color="000000"/>
-                <w:top w:val="none" w:sz="0" w:space="0" w:color="000000"/>
-                <w:left w:val="none" w:sz="0" w:space="0" w:color="000000"/>
-                <w:right w:val="none" w:sz="0" w:space="0" w:color="000000"/>
-              </w:pBdr>
-              <w:spacing w:after="100" w:before="100" w:line="240"/>
-              <w:ind w:firstLine="0" w:left="100" w:right="100"/>
-            </w:pPr>
-            <w:r xmlns:w="http://schemas.openxmlformats.org/wordprocessingml/2006/main" xmlns:wp="http://schemas.openxmlformats.org/drawingml/2006/wordprocessingDrawing" xmlns:r="http://schemas.openxmlformats.org/officeDocument/2006/relationships" xmlns:w14="http://schemas.microsoft.com/office/word/2010/wordml">
-              <w:rPr>
-                <w:rFonts w:ascii="Arial" w:hAnsi="Arial" w:eastAsia="Arial" w:cs="Arial"/>
-                <w:i w:val="false"/>
-                <w:b w:val="false"/>
-                <w:u w:val="none"/>
-                <w:sz w:val="22"/>
-                <w:szCs w:val="22"/>
-                <w:color w:val="000000"/>
-              </w:rPr>
-              <w:t xml:space="preserve">Workflow 2 Result</w:t>
-            </w:r>
-          </w:p>
-        </w:tc>
-        <w:tc>
-          <w:tcPr>
-            <w:tcBorders>
-              <w:bottom w:val="none" w:sz="0" w:space="0" w:color="000000"/>
-              <w:top w:val="single" w:sz="8" w:space="0" w:color="000000"/>
-              <w:left w:val="none" w:sz="0" w:space="0" w:color="000000"/>
-              <w:right w:val="none" w:sz="0" w:space="0" w:color="000000"/>
-            </w:tcBorders>
-            <w:shd w:val="clear" w:color="auto" w:fill="FFFFFF"/>
-            <w:tcMar>
-              <w:top w:w="0" w:type="dxa"/>
-              <w:bottom w:w="0" w:type="dxa"/>
-              <w:left w:w="0" w:type="dxa"/>
-              <w:right w:w="0" w:type="dxa"/>
-            </w:tcMar>
-            <w:vAlign w:val="top"/>
-          </w:tcPr>
-          <w:p>
-            <w:pPr>
-              <w:pStyle w:val="Normal"/>
-              <w:jc w:val="center"/>
-              <w:pBdr>
-                <w:bottom w:val="none" w:sz="0" w:space="0" w:color="000000"/>
-                <w:top w:val="none" w:sz="0" w:space="0" w:color="000000"/>
-                <w:left w:val="none" w:sz="0" w:space="0" w:color="000000"/>
-                <w:right w:val="none" w:sz="0" w:space="0" w:color="000000"/>
-              </w:pBdr>
-              <w:spacing w:after="100" w:before="100" w:line="240"/>
-              <w:ind w:firstLine="0" w:left="100" w:right="100"/>
-            </w:pPr>
-            <w:r xmlns:w="http://schemas.openxmlformats.org/wordprocessingml/2006/main" xmlns:wp="http://schemas.openxmlformats.org/drawingml/2006/wordprocessingDrawing" xmlns:r="http://schemas.openxmlformats.org/officeDocument/2006/relationships" xmlns:w14="http://schemas.microsoft.com/office/word/2010/wordml">
-              <w:rPr>
-                <w:rFonts w:ascii="Arial" w:hAnsi="Arial" w:eastAsia="Arial" w:cs="Arial"/>
-                <w:i w:val="false"/>
-                <w:b w:val="false"/>
-                <w:u w:val="none"/>
-                <w:sz w:val="22"/>
-                <w:szCs w:val="22"/>
-                <w:color w:val="000000"/>
-              </w:rPr>
-              <w:t xml:space="preserve"/>
-            </w:r>
-          </w:p>
-        </w:tc>
-        <w:tc>
-          <w:tcPr>
-            <w:tcBorders>
-              <w:bottom w:val="none" w:sz="0" w:space="0" w:color="000000"/>
-              <w:top w:val="single" w:sz="8" w:space="0" w:color="000000"/>
-              <w:left w:val="none" w:sz="0" w:space="0" w:color="000000"/>
-              <w:right w:val="none" w:sz="0" w:space="0" w:color="000000"/>
-            </w:tcBorders>
-            <w:shd w:val="clear" w:color="auto" w:fill="FFFFFF"/>
-            <w:tcMar>
-              <w:top w:w="0" w:type="dxa"/>
-              <w:bottom w:w="0" w:type="dxa"/>
-              <w:left w:w="0" w:type="dxa"/>
-              <w:right w:w="0" w:type="dxa"/>
-            </w:tcMar>
-            <w:vAlign w:val="top"/>
-          </w:tcPr>
-          <w:p>
-            <w:pPr>
-              <w:pStyle w:val="Normal"/>
-              <w:jc w:val="center"/>
-              <w:pBdr>
-                <w:bottom w:val="none" w:sz="0" w:space="0" w:color="000000"/>
-                <w:top w:val="none" w:sz="0" w:space="0" w:color="000000"/>
-                <w:left w:val="none" w:sz="0" w:space="0" w:color="000000"/>
-                <w:right w:val="none" w:sz="0" w:space="0" w:color="000000"/>
-              </w:pBdr>
-              <w:spacing w:after="100" w:before="100" w:line="240"/>
-              <w:ind w:firstLine="0" w:left="100" w:right="100"/>
-            </w:pPr>
-            <w:r xmlns:w="http://schemas.openxmlformats.org/wordprocessingml/2006/main" xmlns:wp="http://schemas.openxmlformats.org/drawingml/2006/wordprocessingDrawing" xmlns:r="http://schemas.openxmlformats.org/officeDocument/2006/relationships" xmlns:w14="http://schemas.microsoft.com/office/word/2010/wordml">
-              <w:rPr>
-                <w:rFonts w:ascii="Arial" w:hAnsi="Arial" w:eastAsia="Arial" w:cs="Arial"/>
-                <w:i w:val="false"/>
-                <w:b w:val="false"/>
-                <w:u w:val="none"/>
-                <w:sz w:val="22"/>
-                <w:szCs w:val="22"/>
-                <w:color w:val="000000"/>
-              </w:rPr>
-              <w:t xml:space="preserve"/>
-            </w:r>
-          </w:p>
-        </w:tc>
-        <w:tc>
-          <w:tcPr>
-            <w:tcBorders>
-              <w:bottom w:val="none" w:sz="0" w:space="0" w:color="000000"/>
-              <w:top w:val="single" w:sz="8" w:space="0" w:color="000000"/>
-              <w:left w:val="none" w:sz="0" w:space="0" w:color="000000"/>
-              <w:right w:val="none" w:sz="0" w:space="0" w:color="000000"/>
-            </w:tcBorders>
-            <w:shd w:val="clear" w:color="auto" w:fill="FFFFFF"/>
-            <w:tcMar>
-              <w:top w:w="0" w:type="dxa"/>
-              <w:bottom w:w="0" w:type="dxa"/>
-              <w:left w:w="0" w:type="dxa"/>
-              <w:right w:w="0" w:type="dxa"/>
-            </w:tcMar>
-            <w:vAlign w:val="top"/>
-          </w:tcPr>
-          <w:p>
-            <w:pPr>
-              <w:pStyle w:val="Normal"/>
-              <w:jc w:val="center"/>
-              <w:pBdr>
-                <w:bottom w:val="none" w:sz="0" w:space="0" w:color="000000"/>
-                <w:top w:val="none" w:sz="0" w:space="0" w:color="000000"/>
-                <w:left w:val="none" w:sz="0" w:space="0" w:color="000000"/>
-                <w:right w:val="none" w:sz="0" w:space="0" w:color="000000"/>
-              </w:pBdr>
-              <w:spacing w:after="100" w:before="100" w:line="240"/>
-              <w:ind w:firstLine="0" w:left="100" w:right="100"/>
-            </w:pPr>
-            <w:r xmlns:w="http://schemas.openxmlformats.org/wordprocessingml/2006/main" xmlns:wp="http://schemas.openxmlformats.org/drawingml/2006/wordprocessingDrawing" xmlns:r="http://schemas.openxmlformats.org/officeDocument/2006/relationships" xmlns:w14="http://schemas.microsoft.com/office/word/2010/wordml">
-              <w:rPr>
-                <w:rFonts w:ascii="Arial" w:hAnsi="Arial" w:eastAsia="Arial" w:cs="Arial"/>
-                <w:i w:val="false"/>
-                <w:b w:val="false"/>
-                <w:u w:val="none"/>
-                <w:sz w:val="22"/>
-                <w:szCs w:val="22"/>
-                <w:color w:val="000000"/>
-              </w:rPr>
-              <w:t xml:space="preserve"/>
-            </w:r>
-          </w:p>
-        </w:tc>
-      </w:tr>
-      <w:tr>
-        <w:trPr>
-          <w:cantSplit/>
-          <w:trHeight w:val="617" w:hRule="auto"/>
-        </w:trPr>
-        body2
-        <w:tc>
-          <w:tcPr>
-            <w:tcBorders>
-              <w:bottom w:val="none" w:sz="0" w:space="0" w:color="000000"/>
-              <w:top w:val="none" w:sz="0" w:space="0" w:color="000000"/>
-              <w:left w:val="none" w:sz="0" w:space="0" w:color="000000"/>
-              <w:right w:val="none" w:sz="0" w:space="0" w:color="000000"/>
-            </w:tcBorders>
-            <w:shd w:val="clear" w:color="auto" w:fill="FFFFFF"/>
-            <w:tcMar>
-              <w:top w:w="0" w:type="dxa"/>
-              <w:bottom w:w="0" w:type="dxa"/>
-              <w:left w:w="0" w:type="dxa"/>
-              <w:right w:w="0" w:type="dxa"/>
-            </w:tcMar>
-            <w:vAlign w:val="top"/>
-          </w:tcPr>
-          <w:p>
-            <w:pPr>
-              <w:pStyle w:val="Normal"/>
-              <w:jc w:val="left"/>
-              <w:pBdr>
-                <w:bottom w:val="none" w:sz="0" w:space="0" w:color="000000"/>
-                <w:top w:val="none" w:sz="0" w:space="0" w:color="000000"/>
-                <w:left w:val="none" w:sz="0" w:space="0" w:color="000000"/>
-                <w:right w:val="none" w:sz="0" w:space="0" w:color="000000"/>
-              </w:pBdr>
-              <w:spacing w:after="100" w:before="100" w:line="240"/>
-              <w:ind w:firstLine="0" w:left="300" w:right="100"/>
-            </w:pPr>
-            <w:r xmlns:w="http://schemas.openxmlformats.org/wordprocessingml/2006/main" xmlns:wp="http://schemas.openxmlformats.org/drawingml/2006/wordprocessingDrawing" xmlns:r="http://schemas.openxmlformats.org/officeDocument/2006/relationships" xmlns:w14="http://schemas.microsoft.com/office/word/2010/wordml">
-              <w:rPr>
-                <w:rFonts w:ascii="Arial" w:hAnsi="Arial" w:eastAsia="Arial" w:cs="Arial"/>
-                <w:i w:val="false"/>
-                <w:b w:val="false"/>
-                <w:u w:val="none"/>
-                <w:sz w:val="22"/>
-                <w:szCs w:val="22"/>
-                <w:color w:val="000000"/>
-              </w:rPr>
-              <w:t xml:space="preserve">Good Linearity</w:t>
-            </w:r>
-          </w:p>
-        </w:tc>
-        <w:tc>
-          <w:tcPr>
-            <w:tcBorders>
-              <w:bottom w:val="none" w:sz="0" w:space="0" w:color="000000"/>
-              <w:top w:val="none" w:sz="0" w:space="0" w:color="000000"/>
-              <w:left w:val="none" w:sz="0" w:space="0" w:color="000000"/>
-              <w:right w:val="none" w:sz="0" w:space="0" w:color="000000"/>
-            </w:tcBorders>
-            <w:shd w:val="clear" w:color="auto" w:fill="FFFFFF"/>
-            <w:tcMar>
-              <w:top w:w="0" w:type="dxa"/>
-              <w:bottom w:w="0" w:type="dxa"/>
-              <w:left w:w="0" w:type="dxa"/>
-              <w:right w:w="0" w:type="dxa"/>
-            </w:tcMar>
-            <w:vAlign w:val="top"/>
-          </w:tcPr>
-          <w:p>
-            <w:pPr>
-              <w:pStyle w:val="Normal"/>
-              <w:jc w:val="center"/>
-              <w:pBdr>
-                <w:bottom w:val="none" w:sz="0" w:space="0" w:color="000000"/>
-                <w:top w:val="none" w:sz="0" w:space="0" w:color="000000"/>
-                <w:left w:val="none" w:sz="0" w:space="0" w:color="000000"/>
-                <w:right w:val="none" w:sz="0" w:space="0" w:color="000000"/>
-              </w:pBdr>
-              <w:spacing w:after="100" w:before="100" w:line="240"/>
-              <w:ind w:firstLine="0" w:left="100" w:right="100"/>
-            </w:pPr>
-            <w:r xmlns:w="http://schemas.openxmlformats.org/wordprocessingml/2006/main" xmlns:wp="http://schemas.openxmlformats.org/drawingml/2006/wordprocessingDrawing" xmlns:r="http://schemas.openxmlformats.org/officeDocument/2006/relationships" xmlns:w14="http://schemas.microsoft.com/office/word/2010/wordml">
-              <w:rPr>
-                <w:rFonts w:ascii="Arial" w:hAnsi="Arial" w:eastAsia="Arial" w:cs="Arial"/>
-                <w:i w:val="false"/>
-                <w:b w:val="false"/>
-                <w:u w:val="none"/>
-                <w:sz w:val="22"/>
-                <w:szCs w:val="22"/>
-                <w:color w:val="000000"/>
-              </w:rPr>
-              <w:t xml:space="preserve">181/200 (90.5%)</w:t>
-            </w:r>
-          </w:p>
-        </w:tc>
-        <w:tc>
-          <w:tcPr>
-            <w:tcBorders>
-              <w:bottom w:val="none" w:sz="0" w:space="0" w:color="000000"/>
-              <w:top w:val="none" w:sz="0" w:space="0" w:color="000000"/>
-              <w:left w:val="none" w:sz="0" w:space="0" w:color="000000"/>
-              <w:right w:val="none" w:sz="0" w:space="0" w:color="000000"/>
-            </w:tcBorders>
-            <w:shd w:val="clear" w:color="auto" w:fill="FFFFFF"/>
-            <w:tcMar>
-              <w:top w:w="0" w:type="dxa"/>
-              <w:bottom w:w="0" w:type="dxa"/>
-              <w:left w:w="0" w:type="dxa"/>
-              <w:right w:w="0" w:type="dxa"/>
-            </w:tcMar>
-            <w:vAlign w:val="top"/>
-          </w:tcPr>
-          <w:p>
-            <w:pPr>
-              <w:pStyle w:val="Normal"/>
-              <w:jc w:val="center"/>
-              <w:pBdr>
-                <w:bottom w:val="none" w:sz="0" w:space="0" w:color="000000"/>
-                <w:top w:val="none" w:sz="0" w:space="0" w:color="000000"/>
-                <w:left w:val="none" w:sz="0" w:space="0" w:color="000000"/>
-                <w:right w:val="none" w:sz="0" w:space="0" w:color="000000"/>
-              </w:pBdr>
-              <w:spacing w:after="100" w:before="100" w:line="240"/>
-              <w:ind w:firstLine="0" w:left="100" w:right="100"/>
-            </w:pPr>
-            <w:r xmlns:w="http://schemas.openxmlformats.org/wordprocessingml/2006/main" xmlns:wp="http://schemas.openxmlformats.org/drawingml/2006/wordprocessingDrawing" xmlns:r="http://schemas.openxmlformats.org/officeDocument/2006/relationships" xmlns:w14="http://schemas.microsoft.com/office/word/2010/wordml">
-              <w:rPr>
-                <w:rFonts w:ascii="Arial" w:hAnsi="Arial" w:eastAsia="Arial" w:cs="Arial"/>
-                <w:i w:val="false"/>
-                <w:b w:val="false"/>
-                <w:u w:val="none"/>
-                <w:sz w:val="22"/>
-                <w:szCs w:val="22"/>
-                <w:color w:val="000000"/>
-              </w:rPr>
-              <w:t xml:space="preserve">14/200 (7.0%)</w:t>
-            </w:r>
-          </w:p>
-        </w:tc>
-        <w:tc>
-          <w:tcPr>
-            <w:tcBorders>
-              <w:bottom w:val="none" w:sz="0" w:space="0" w:color="000000"/>
-              <w:top w:val="none" w:sz="0" w:space="0" w:color="000000"/>
-              <w:left w:val="none" w:sz="0" w:space="0" w:color="000000"/>
-              <w:right w:val="none" w:sz="0" w:space="0" w:color="000000"/>
-            </w:tcBorders>
-            <w:shd w:val="clear" w:color="auto" w:fill="FFFFFF"/>
-            <w:tcMar>
-              <w:top w:w="0" w:type="dxa"/>
-              <w:bottom w:w="0" w:type="dxa"/>
-              <w:left w:w="0" w:type="dxa"/>
-              <w:right w:w="0" w:type="dxa"/>
-            </w:tcMar>
-            <w:vAlign w:val="top"/>
-          </w:tcPr>
-          <w:p>
-            <w:pPr>
-              <w:pStyle w:val="Normal"/>
-              <w:jc w:val="center"/>
-              <w:pBdr>
-                <w:bottom w:val="none" w:sz="0" w:space="0" w:color="000000"/>
-                <w:top w:val="none" w:sz="0" w:space="0" w:color="000000"/>
-                <w:left w:val="none" w:sz="0" w:space="0" w:color="000000"/>
-                <w:right w:val="none" w:sz="0" w:space="0" w:color="000000"/>
-              </w:pBdr>
-              <w:spacing w:after="100" w:before="100" w:line="240"/>
-              <w:ind w:firstLine="0" w:left="100" w:right="100"/>
-            </w:pPr>
-            <w:r xmlns:w="http://schemas.openxmlformats.org/wordprocessingml/2006/main" xmlns:wp="http://schemas.openxmlformats.org/drawingml/2006/wordprocessingDrawing" xmlns:r="http://schemas.openxmlformats.org/officeDocument/2006/relationships" xmlns:w14="http://schemas.microsoft.com/office/word/2010/wordml">
-              <w:rPr>
-                <w:rFonts w:ascii="Arial" w:hAnsi="Arial" w:eastAsia="Arial" w:cs="Arial"/>
-                <w:i w:val="false"/>
-                <w:b w:val="false"/>
-                <w:u w:val="none"/>
-                <w:sz w:val="22"/>
-                <w:szCs w:val="22"/>
-                <w:color w:val="000000"/>
-              </w:rPr>
-              <w:t xml:space="preserve">22/200 (11.0%)</w:t>
-            </w:r>
-          </w:p>
-        </w:tc>
-      </w:tr>
-      <w:tr>
-        <w:trPr>
-          <w:cantSplit/>
-          <w:trHeight w:val="617" w:hRule="auto"/>
-        </w:trPr>
-        body3
-        <w:tc>
-          <w:tcPr>
-            <w:tcBorders>
-              <w:bottom w:val="none" w:sz="0" w:space="0" w:color="000000"/>
-              <w:top w:val="none" w:sz="0" w:space="0" w:color="000000"/>
-              <w:left w:val="none" w:sz="0" w:space="0" w:color="000000"/>
-              <w:right w:val="none" w:sz="0" w:space="0" w:color="000000"/>
-            </w:tcBorders>
-            <w:shd w:val="clear" w:color="auto" w:fill="FFFFFF"/>
-            <w:tcMar>
-              <w:top w:w="0" w:type="dxa"/>
-              <w:bottom w:w="0" w:type="dxa"/>
-              <w:left w:w="0" w:type="dxa"/>
-              <w:right w:w="0" w:type="dxa"/>
-            </w:tcMar>
-            <w:vAlign w:val="top"/>
-          </w:tcPr>
-          <w:p>
-            <w:pPr>
-              <w:pStyle w:val="Normal"/>
-              <w:jc w:val="left"/>
-              <w:pBdr>
-                <w:bottom w:val="none" w:sz="0" w:space="0" w:color="000000"/>
-                <w:top w:val="none" w:sz="0" w:space="0" w:color="000000"/>
-                <w:left w:val="none" w:sz="0" w:space="0" w:color="000000"/>
-                <w:right w:val="none" w:sz="0" w:space="0" w:color="000000"/>
-              </w:pBdr>
-              <w:spacing w:after="100" w:before="100" w:line="240"/>
-              <w:ind w:firstLine="0" w:left="300" w:right="100"/>
-            </w:pPr>
-            <w:r xmlns:w="http://schemas.openxmlformats.org/wordprocessingml/2006/main" xmlns:wp="http://schemas.openxmlformats.org/drawingml/2006/wordprocessingDrawing" xmlns:r="http://schemas.openxmlformats.org/officeDocument/2006/relationships" xmlns:w14="http://schemas.microsoft.com/office/word/2010/wordml">
-              <w:rPr>
-                <w:rFonts w:ascii="Arial" w:hAnsi="Arial" w:eastAsia="Arial" w:cs="Arial"/>
-                <w:i w:val="false"/>
-                <w:b w:val="false"/>
-                <w:u w:val="none"/>
-                <w:sz w:val="22"/>
-                <w:szCs w:val="22"/>
-                <w:color w:val="000000"/>
-              </w:rPr>
-              <w:t xml:space="preserve">Saturation</w:t>
-            </w:r>
-          </w:p>
-        </w:tc>
-        <w:tc>
-          <w:tcPr>
-            <w:tcBorders>
-              <w:bottom w:val="none" w:sz="0" w:space="0" w:color="000000"/>
-              <w:top w:val="none" w:sz="0" w:space="0" w:color="000000"/>
-              <w:left w:val="none" w:sz="0" w:space="0" w:color="000000"/>
-              <w:right w:val="none" w:sz="0" w:space="0" w:color="000000"/>
-            </w:tcBorders>
-            <w:shd w:val="clear" w:color="auto" w:fill="FFFFFF"/>
-            <w:tcMar>
-              <w:top w:w="0" w:type="dxa"/>
-              <w:bottom w:w="0" w:type="dxa"/>
-              <w:left w:w="0" w:type="dxa"/>
-              <w:right w:w="0" w:type="dxa"/>
-            </w:tcMar>
-            <w:vAlign w:val="top"/>
-          </w:tcPr>
-          <w:p>
-            <w:pPr>
-              <w:pStyle w:val="Normal"/>
-              <w:jc w:val="center"/>
-              <w:pBdr>
-                <w:bottom w:val="none" w:sz="0" w:space="0" w:color="000000"/>
-                <w:top w:val="none" w:sz="0" w:space="0" w:color="000000"/>
-                <w:left w:val="none" w:sz="0" w:space="0" w:color="000000"/>
-                <w:right w:val="none" w:sz="0" w:space="0" w:color="000000"/>
-              </w:pBdr>
-              <w:spacing w:after="100" w:before="100" w:line="240"/>
-              <w:ind w:firstLine="0" w:left="100" w:right="100"/>
-            </w:pPr>
-            <w:r xmlns:w="http://schemas.openxmlformats.org/wordprocessingml/2006/main" xmlns:wp="http://schemas.openxmlformats.org/drawingml/2006/wordprocessingDrawing" xmlns:r="http://schemas.openxmlformats.org/officeDocument/2006/relationships" xmlns:w14="http://schemas.microsoft.com/office/word/2010/wordml">
-              <w:rPr>
-                <w:rFonts w:ascii="Arial" w:hAnsi="Arial" w:eastAsia="Arial" w:cs="Arial"/>
-                <w:i w:val="false"/>
-                <w:b w:val="false"/>
-                <w:u w:val="none"/>
-                <w:sz w:val="22"/>
-                <w:szCs w:val="22"/>
-                <w:color w:val="000000"/>
-              </w:rPr>
-              <w:t xml:space="preserve">2/200 (1.0%)</w:t>
-            </w:r>
-          </w:p>
-        </w:tc>
-        <w:tc>
-          <w:tcPr>
-            <w:tcBorders>
-              <w:bottom w:val="none" w:sz="0" w:space="0" w:color="000000"/>
-              <w:top w:val="none" w:sz="0" w:space="0" w:color="000000"/>
-              <w:left w:val="none" w:sz="0" w:space="0" w:color="000000"/>
-              <w:right w:val="none" w:sz="0" w:space="0" w:color="000000"/>
-            </w:tcBorders>
-            <w:shd w:val="clear" w:color="auto" w:fill="FFFFFF"/>
-            <w:tcMar>
-              <w:top w:w="0" w:type="dxa"/>
-              <w:bottom w:w="0" w:type="dxa"/>
-              <w:left w:w="0" w:type="dxa"/>
-              <w:right w:w="0" w:type="dxa"/>
-            </w:tcMar>
-            <w:vAlign w:val="top"/>
-          </w:tcPr>
-          <w:p>
-            <w:pPr>
-              <w:pStyle w:val="Normal"/>
-              <w:jc w:val="center"/>
-              <w:pBdr>
-                <w:bottom w:val="none" w:sz="0" w:space="0" w:color="000000"/>
-                <w:top w:val="none" w:sz="0" w:space="0" w:color="000000"/>
-                <w:left w:val="none" w:sz="0" w:space="0" w:color="000000"/>
-                <w:right w:val="none" w:sz="0" w:space="0" w:color="000000"/>
-              </w:pBdr>
-              <w:spacing w:after="100" w:before="100" w:line="240"/>
-              <w:ind w:firstLine="0" w:left="100" w:right="100"/>
-            </w:pPr>
-            <w:r xmlns:w="http://schemas.openxmlformats.org/wordprocessingml/2006/main" xmlns:wp="http://schemas.openxmlformats.org/drawingml/2006/wordprocessingDrawing" xmlns:r="http://schemas.openxmlformats.org/officeDocument/2006/relationships" xmlns:w14="http://schemas.microsoft.com/office/word/2010/wordml">
-              <w:rPr>
-                <w:rFonts w:ascii="Arial" w:hAnsi="Arial" w:eastAsia="Arial" w:cs="Arial"/>
-                <w:i w:val="false"/>
-                <w:b w:val="false"/>
-                <w:u w:val="none"/>
-                <w:sz w:val="22"/>
-                <w:szCs w:val="22"/>
-                <w:color w:val="000000"/>
-              </w:rPr>
-              <w:t xml:space="preserve">186/200 (93.0%)</w:t>
-            </w:r>
-          </w:p>
-        </w:tc>
-        <w:tc>
-          <w:tcPr>
-            <w:tcBorders>
-              <w:bottom w:val="none" w:sz="0" w:space="0" w:color="000000"/>
-              <w:top w:val="none" w:sz="0" w:space="0" w:color="000000"/>
-              <w:left w:val="none" w:sz="0" w:space="0" w:color="000000"/>
-              <w:right w:val="none" w:sz="0" w:space="0" w:color="000000"/>
-            </w:tcBorders>
-            <w:shd w:val="clear" w:color="auto" w:fill="FFFFFF"/>
-            <w:tcMar>
-              <w:top w:w="0" w:type="dxa"/>
-              <w:bottom w:w="0" w:type="dxa"/>
-              <w:left w:w="0" w:type="dxa"/>
-              <w:right w:w="0" w:type="dxa"/>
-            </w:tcMar>
-            <w:vAlign w:val="top"/>
-          </w:tcPr>
-          <w:p>
-            <w:pPr>
-              <w:pStyle w:val="Normal"/>
-              <w:jc w:val="center"/>
-              <w:pBdr>
-                <w:bottom w:val="none" w:sz="0" w:space="0" w:color="000000"/>
-                <w:top w:val="none" w:sz="0" w:space="0" w:color="000000"/>
-                <w:left w:val="none" w:sz="0" w:space="0" w:color="000000"/>
-                <w:right w:val="none" w:sz="0" w:space="0" w:color="000000"/>
-              </w:pBdr>
-              <w:spacing w:after="100" w:before="100" w:line="240"/>
-              <w:ind w:firstLine="0" w:left="100" w:right="100"/>
-            </w:pPr>
-            <w:r xmlns:w="http://schemas.openxmlformats.org/wordprocessingml/2006/main" xmlns:wp="http://schemas.openxmlformats.org/drawingml/2006/wordprocessingDrawing" xmlns:r="http://schemas.openxmlformats.org/officeDocument/2006/relationships" xmlns:w14="http://schemas.microsoft.com/office/word/2010/wordml">
-              <w:rPr>
-                <w:rFonts w:ascii="Arial" w:hAnsi="Arial" w:eastAsia="Arial" w:cs="Arial"/>
-                <w:i w:val="false"/>
-                <w:b w:val="false"/>
-                <w:u w:val="none"/>
-                <w:sz w:val="22"/>
-                <w:szCs w:val="22"/>
-                <w:color w:val="000000"/>
-              </w:rPr>
-              <w:t xml:space="preserve">0/200 (0.0%)</w:t>
-            </w:r>
-          </w:p>
-        </w:tc>
-      </w:tr>
-      <w:tr>
-        <w:trPr>
-          <w:cantSplit/>
-          <w:trHeight w:val="617" w:hRule="auto"/>
-        </w:trPr>
-        body4
-        <w:tc>
-          <w:tcPr>
-            <w:tcBorders>
-              <w:bottom w:val="none" w:sz="0" w:space="0" w:color="000000"/>
-              <w:top w:val="none" w:sz="0" w:space="0" w:color="000000"/>
-              <w:left w:val="none" w:sz="0" w:space="0" w:color="000000"/>
-              <w:right w:val="none" w:sz="0" w:space="0" w:color="000000"/>
-            </w:tcBorders>
-            <w:shd w:val="clear" w:color="auto" w:fill="FFFFFF"/>
-            <w:tcMar>
-              <w:top w:w="0" w:type="dxa"/>
-              <w:bottom w:w="0" w:type="dxa"/>
-              <w:left w:w="0" w:type="dxa"/>
-              <w:right w:w="0" w:type="dxa"/>
-            </w:tcMar>
-            <w:vAlign w:val="top"/>
-          </w:tcPr>
-          <w:p>
-            <w:pPr>
-              <w:pStyle w:val="Normal"/>
-              <w:jc w:val="left"/>
-              <w:pBdr>
-                <w:bottom w:val="none" w:sz="0" w:space="0" w:color="000000"/>
-                <w:top w:val="none" w:sz="0" w:space="0" w:color="000000"/>
-                <w:left w:val="none" w:sz="0" w:space="0" w:color="000000"/>
-                <w:right w:val="none" w:sz="0" w:space="0" w:color="000000"/>
-              </w:pBdr>
-              <w:spacing w:after="100" w:before="100" w:line="240"/>
-              <w:ind w:firstLine="0" w:left="300" w:right="100"/>
-            </w:pPr>
-            <w:r xmlns:w="http://schemas.openxmlformats.org/wordprocessingml/2006/main" xmlns:wp="http://schemas.openxmlformats.org/drawingml/2006/wordprocessingDrawing" xmlns:r="http://schemas.openxmlformats.org/officeDocument/2006/relationships" xmlns:w14="http://schemas.microsoft.com/office/word/2010/wordml">
-              <w:rPr>
-                <w:rFonts w:ascii="Arial" w:hAnsi="Arial" w:eastAsia="Arial" w:cs="Arial"/>
-                <w:i w:val="false"/>
-                <w:b w:val="false"/>
-                <w:u w:val="none"/>
-                <w:sz w:val="22"/>
-                <w:szCs w:val="22"/>
-                <w:color w:val="000000"/>
-              </w:rPr>
-              <w:t xml:space="preserve">Limit of Detection</w:t>
-            </w:r>
-          </w:p>
-        </w:tc>
-        <w:tc>
-          <w:tcPr>
-            <w:tcBorders>
-              <w:bottom w:val="none" w:sz="0" w:space="0" w:color="000000"/>
-              <w:top w:val="none" w:sz="0" w:space="0" w:color="000000"/>
-              <w:left w:val="none" w:sz="0" w:space="0" w:color="000000"/>
-              <w:right w:val="none" w:sz="0" w:space="0" w:color="000000"/>
-            </w:tcBorders>
-            <w:shd w:val="clear" w:color="auto" w:fill="FFFFFF"/>
-            <w:tcMar>
-              <w:top w:w="0" w:type="dxa"/>
-              <w:bottom w:w="0" w:type="dxa"/>
-              <w:left w:w="0" w:type="dxa"/>
-              <w:right w:w="0" w:type="dxa"/>
-            </w:tcMar>
-            <w:vAlign w:val="top"/>
-          </w:tcPr>
-          <w:p>
-            <w:pPr>
-              <w:pStyle w:val="Normal"/>
-              <w:jc w:val="center"/>
-              <w:pBdr>
-                <w:bottom w:val="none" w:sz="0" w:space="0" w:color="000000"/>
-                <w:top w:val="none" w:sz="0" w:space="0" w:color="000000"/>
-                <w:left w:val="none" w:sz="0" w:space="0" w:color="000000"/>
-                <w:right w:val="none" w:sz="0" w:space="0" w:color="000000"/>
-              </w:pBdr>
-              <w:spacing w:after="100" w:before="100" w:line="240"/>
-              <w:ind w:firstLine="0" w:left="100" w:right="100"/>
-            </w:pPr>
-            <w:r xmlns:w="http://schemas.openxmlformats.org/wordprocessingml/2006/main" xmlns:wp="http://schemas.openxmlformats.org/drawingml/2006/wordprocessingDrawing" xmlns:r="http://schemas.openxmlformats.org/officeDocument/2006/relationships" xmlns:w14="http://schemas.microsoft.com/office/word/2010/wordml">
-              <w:rPr>
-                <w:rFonts w:ascii="Arial" w:hAnsi="Arial" w:eastAsia="Arial" w:cs="Arial"/>
-                <w:i w:val="false"/>
-                <w:b w:val="false"/>
-                <w:u w:val="none"/>
-                <w:sz w:val="22"/>
-                <w:szCs w:val="22"/>
-                <w:color w:val="000000"/>
-              </w:rPr>
-              <w:t xml:space="preserve">0/200 (0.0%)</w:t>
-            </w:r>
-          </w:p>
-        </w:tc>
-        <w:tc>
-          <w:tcPr>
-            <w:tcBorders>
-              <w:bottom w:val="none" w:sz="0" w:space="0" w:color="000000"/>
-              <w:top w:val="none" w:sz="0" w:space="0" w:color="000000"/>
-              <w:left w:val="none" w:sz="0" w:space="0" w:color="000000"/>
-              <w:right w:val="none" w:sz="0" w:space="0" w:color="000000"/>
-            </w:tcBorders>
-            <w:shd w:val="clear" w:color="auto" w:fill="FFFFFF"/>
-            <w:tcMar>
-              <w:top w:w="0" w:type="dxa"/>
-              <w:bottom w:w="0" w:type="dxa"/>
-              <w:left w:w="0" w:type="dxa"/>
-              <w:right w:w="0" w:type="dxa"/>
-            </w:tcMar>
-            <w:vAlign w:val="top"/>
-          </w:tcPr>
-          <w:p>
-            <w:pPr>
-              <w:pStyle w:val="Normal"/>
-              <w:jc w:val="center"/>
-              <w:pBdr>
-                <w:bottom w:val="none" w:sz="0" w:space="0" w:color="000000"/>
-                <w:top w:val="none" w:sz="0" w:space="0" w:color="000000"/>
-                <w:left w:val="none" w:sz="0" w:space="0" w:color="000000"/>
-                <w:right w:val="none" w:sz="0" w:space="0" w:color="000000"/>
-              </w:pBdr>
-              <w:spacing w:after="100" w:before="100" w:line="240"/>
-              <w:ind w:firstLine="0" w:left="100" w:right="100"/>
-            </w:pPr>
-            <w:r xmlns:w="http://schemas.openxmlformats.org/wordprocessingml/2006/main" xmlns:wp="http://schemas.openxmlformats.org/drawingml/2006/wordprocessingDrawing" xmlns:r="http://schemas.openxmlformats.org/officeDocument/2006/relationships" xmlns:w14="http://schemas.microsoft.com/office/word/2010/wordml">
-              <w:rPr>
-                <w:rFonts w:ascii="Arial" w:hAnsi="Arial" w:eastAsia="Arial" w:cs="Arial"/>
-                <w:i w:val="false"/>
-                <w:b w:val="false"/>
-                <w:u w:val="none"/>
-                <w:sz w:val="22"/>
-                <w:szCs w:val="22"/>
-                <w:color w:val="000000"/>
-              </w:rPr>
-              <w:t xml:space="preserve">0/200 (0.0%)</w:t>
-            </w:r>
-          </w:p>
-        </w:tc>
-        <w:tc>
-          <w:tcPr>
-            <w:tcBorders>
-              <w:bottom w:val="none" w:sz="0" w:space="0" w:color="000000"/>
-              <w:top w:val="none" w:sz="0" w:space="0" w:color="000000"/>
-              <w:left w:val="none" w:sz="0" w:space="0" w:color="000000"/>
-              <w:right w:val="none" w:sz="0" w:space="0" w:color="000000"/>
-            </w:tcBorders>
-            <w:shd w:val="clear" w:color="auto" w:fill="FFFFFF"/>
-            <w:tcMar>
-              <w:top w:w="0" w:type="dxa"/>
-              <w:bottom w:w="0" w:type="dxa"/>
-              <w:left w:w="0" w:type="dxa"/>
-              <w:right w:w="0" w:type="dxa"/>
-            </w:tcMar>
-            <w:vAlign w:val="top"/>
-          </w:tcPr>
-          <w:p>
-            <w:pPr>
-              <w:pStyle w:val="Normal"/>
-              <w:jc w:val="center"/>
-              <w:pBdr>
-                <w:bottom w:val="none" w:sz="0" w:space="0" w:color="000000"/>
-                <w:top w:val="none" w:sz="0" w:space="0" w:color="000000"/>
-                <w:left w:val="none" w:sz="0" w:space="0" w:color="000000"/>
-                <w:right w:val="none" w:sz="0" w:space="0" w:color="000000"/>
-              </w:pBdr>
-              <w:spacing w:after="100" w:before="100" w:line="240"/>
-              <w:ind w:firstLine="0" w:left="100" w:right="100"/>
-            </w:pPr>
-            <w:r xmlns:w="http://schemas.openxmlformats.org/wordprocessingml/2006/main" xmlns:wp="http://schemas.openxmlformats.org/drawingml/2006/wordprocessingDrawing" xmlns:r="http://schemas.openxmlformats.org/officeDocument/2006/relationships" xmlns:w14="http://schemas.microsoft.com/office/word/2010/wordml">
-              <w:rPr>
-                <w:rFonts w:ascii="Arial" w:hAnsi="Arial" w:eastAsia="Arial" w:cs="Arial"/>
-                <w:i w:val="false"/>
-                <w:b w:val="false"/>
-                <w:u w:val="none"/>
-                <w:sz w:val="22"/>
-                <w:szCs w:val="22"/>
-                <w:color w:val="000000"/>
-              </w:rPr>
-              <w:t xml:space="preserve">174/200 (87.0%)</w:t>
-            </w:r>
-          </w:p>
-        </w:tc>
-      </w:tr>
-      <w:tr>
-        <w:trPr>
-          <w:cantSplit/>
-          <w:trHeight w:val="617" w:hRule="auto"/>
-        </w:trPr>
-        body5
-        <w:tc>
-          <w:tcPr>
-            <w:tcBorders>
-              <w:bottom w:val="none" w:sz="0" w:space="0" w:color="000000"/>
-              <w:top w:val="none" w:sz="0" w:space="0" w:color="000000"/>
-              <w:left w:val="none" w:sz="0" w:space="0" w:color="000000"/>
-              <w:right w:val="none" w:sz="0" w:space="0" w:color="000000"/>
-            </w:tcBorders>
-            <w:shd w:val="clear" w:color="auto" w:fill="FFFFFF"/>
-            <w:tcMar>
-              <w:top w:w="0" w:type="dxa"/>
-              <w:bottom w:w="0" w:type="dxa"/>
-              <w:left w:w="0" w:type="dxa"/>
-              <w:right w:w="0" w:type="dxa"/>
-            </w:tcMar>
-            <w:vAlign w:val="top"/>
-          </w:tcPr>
-          <w:p>
-            <w:pPr>
-              <w:pStyle w:val="Normal"/>
-              <w:jc w:val="left"/>
-              <w:pBdr>
-                <w:bottom w:val="none" w:sz="0" w:space="0" w:color="000000"/>
-                <w:top w:val="none" w:sz="0" w:space="0" w:color="000000"/>
-                <w:left w:val="none" w:sz="0" w:space="0" w:color="000000"/>
-                <w:right w:val="none" w:sz="0" w:space="0" w:color="000000"/>
-              </w:pBdr>
-              <w:spacing w:after="100" w:before="100" w:line="240"/>
-              <w:ind w:firstLine="0" w:left="300" w:right="100"/>
-            </w:pPr>
-            <w:r xmlns:w="http://schemas.openxmlformats.org/wordprocessingml/2006/main" xmlns:wp="http://schemas.openxmlformats.org/drawingml/2006/wordprocessingDrawing" xmlns:r="http://schemas.openxmlformats.org/officeDocument/2006/relationships" xmlns:w14="http://schemas.microsoft.com/office/word/2010/wordml">
-              <w:rPr>
-                <w:rFonts w:ascii="Arial" w:hAnsi="Arial" w:eastAsia="Arial" w:cs="Arial"/>
-                <w:i w:val="false"/>
-                <w:b w:val="false"/>
-                <w:u w:val="none"/>
-                <w:sz w:val="22"/>
-                <w:szCs w:val="22"/>
-                <w:color w:val="000000"/>
-              </w:rPr>
-              <w:t xml:space="preserve">Poor Linearity</w:t>
-            </w:r>
-          </w:p>
-        </w:tc>
-        <w:tc>
-          <w:tcPr>
-            <w:tcBorders>
-              <w:bottom w:val="none" w:sz="0" w:space="0" w:color="000000"/>
-              <w:top w:val="none" w:sz="0" w:space="0" w:color="000000"/>
-              <w:left w:val="none" w:sz="0" w:space="0" w:color="000000"/>
-              <w:right w:val="none" w:sz="0" w:space="0" w:color="000000"/>
-            </w:tcBorders>
-            <w:shd w:val="clear" w:color="auto" w:fill="FFFFFF"/>
-            <w:tcMar>
-              <w:top w:w="0" w:type="dxa"/>
-              <w:bottom w:w="0" w:type="dxa"/>
-              <w:left w:w="0" w:type="dxa"/>
-              <w:right w:w="0" w:type="dxa"/>
-            </w:tcMar>
-            <w:vAlign w:val="top"/>
-          </w:tcPr>
-          <w:p>
-            <w:pPr>
-              <w:pStyle w:val="Normal"/>
-              <w:jc w:val="center"/>
-              <w:pBdr>
-                <w:bottom w:val="none" w:sz="0" w:space="0" w:color="000000"/>
-                <w:top w:val="none" w:sz="0" w:space="0" w:color="000000"/>
-                <w:left w:val="none" w:sz="0" w:space="0" w:color="000000"/>
-                <w:right w:val="none" w:sz="0" w:space="0" w:color="000000"/>
-              </w:pBdr>
-              <w:spacing w:after="100" w:before="100" w:line="240"/>
-              <w:ind w:firstLine="0" w:left="100" w:right="100"/>
-            </w:pPr>
-            <w:r xmlns:w="http://schemas.openxmlformats.org/wordprocessingml/2006/main" xmlns:wp="http://schemas.openxmlformats.org/drawingml/2006/wordprocessingDrawing" xmlns:r="http://schemas.openxmlformats.org/officeDocument/2006/relationships" xmlns:w14="http://schemas.microsoft.com/office/word/2010/wordml">
-              <w:rPr>
-                <w:rFonts w:ascii="Arial" w:hAnsi="Arial" w:eastAsia="Arial" w:cs="Arial"/>
-                <w:i w:val="false"/>
-                <w:b w:val="false"/>
-                <w:u w:val="none"/>
-                <w:sz w:val="22"/>
-                <w:szCs w:val="22"/>
-                <w:color w:val="000000"/>
-              </w:rPr>
-              <w:t xml:space="preserve">17/200 (8.5%)</w:t>
-            </w:r>
-          </w:p>
-        </w:tc>
-        <w:tc>
-          <w:tcPr>
-            <w:tcBorders>
-              <w:bottom w:val="none" w:sz="0" w:space="0" w:color="000000"/>
-              <w:top w:val="none" w:sz="0" w:space="0" w:color="000000"/>
-              <w:left w:val="none" w:sz="0" w:space="0" w:color="000000"/>
-              <w:right w:val="none" w:sz="0" w:space="0" w:color="000000"/>
-            </w:tcBorders>
-            <w:shd w:val="clear" w:color="auto" w:fill="FFFFFF"/>
-            <w:tcMar>
-              <w:top w:w="0" w:type="dxa"/>
-              <w:bottom w:w="0" w:type="dxa"/>
-              <w:left w:w="0" w:type="dxa"/>
-              <w:right w:w="0" w:type="dxa"/>
-            </w:tcMar>
-            <w:vAlign w:val="top"/>
-          </w:tcPr>
-          <w:p>
-            <w:pPr>
-              <w:pStyle w:val="Normal"/>
-              <w:jc w:val="center"/>
-              <w:pBdr>
-                <w:bottom w:val="none" w:sz="0" w:space="0" w:color="000000"/>
-                <w:top w:val="none" w:sz="0" w:space="0" w:color="000000"/>
-                <w:left w:val="none" w:sz="0" w:space="0" w:color="000000"/>
-                <w:right w:val="none" w:sz="0" w:space="0" w:color="000000"/>
-              </w:pBdr>
-              <w:spacing w:after="100" w:before="100" w:line="240"/>
-              <w:ind w:firstLine="0" w:left="100" w:right="100"/>
-            </w:pPr>
-            <w:r xmlns:w="http://schemas.openxmlformats.org/wordprocessingml/2006/main" xmlns:wp="http://schemas.openxmlformats.org/drawingml/2006/wordprocessingDrawing" xmlns:r="http://schemas.openxmlformats.org/officeDocument/2006/relationships" xmlns:w14="http://schemas.microsoft.com/office/word/2010/wordml">
-              <w:rPr>
-                <w:rFonts w:ascii="Arial" w:hAnsi="Arial" w:eastAsia="Arial" w:cs="Arial"/>
-                <w:i w:val="false"/>
-                <w:b w:val="false"/>
-                <w:u w:val="none"/>
-                <w:sz w:val="22"/>
-                <w:szCs w:val="22"/>
-                <w:color w:val="000000"/>
-              </w:rPr>
-              <w:t xml:space="preserve">0/200 (0.0%)</w:t>
-            </w:r>
-          </w:p>
-        </w:tc>
-        <w:tc>
-          <w:tcPr>
-            <w:tcBorders>
-              <w:bottom w:val="none" w:sz="0" w:space="0" w:color="000000"/>
-              <w:top w:val="none" w:sz="0" w:space="0" w:color="000000"/>
-              <w:left w:val="none" w:sz="0" w:space="0" w:color="000000"/>
-              <w:right w:val="none" w:sz="0" w:space="0" w:color="000000"/>
-            </w:tcBorders>
-            <w:shd w:val="clear" w:color="auto" w:fill="FFFFFF"/>
-            <w:tcMar>
-              <w:top w:w="0" w:type="dxa"/>
-              <w:bottom w:w="0" w:type="dxa"/>
-              <w:left w:w="0" w:type="dxa"/>
-              <w:right w:w="0" w:type="dxa"/>
-            </w:tcMar>
-            <w:vAlign w:val="top"/>
-          </w:tcPr>
-          <w:p>
-            <w:pPr>
-              <w:pStyle w:val="Normal"/>
-              <w:jc w:val="center"/>
-              <w:pBdr>
-                <w:bottom w:val="none" w:sz="0" w:space="0" w:color="000000"/>
-                <w:top w:val="none" w:sz="0" w:space="0" w:color="000000"/>
-                <w:left w:val="none" w:sz="0" w:space="0" w:color="000000"/>
-                <w:right w:val="none" w:sz="0" w:space="0" w:color="000000"/>
-              </w:pBdr>
-              <w:spacing w:after="100" w:before="100" w:line="240"/>
-              <w:ind w:firstLine="0" w:left="100" w:right="100"/>
-            </w:pPr>
-            <w:r xmlns:w="http://schemas.openxmlformats.org/wordprocessingml/2006/main" xmlns:wp="http://schemas.openxmlformats.org/drawingml/2006/wordprocessingDrawing" xmlns:r="http://schemas.openxmlformats.org/officeDocument/2006/relationships" xmlns:w14="http://schemas.microsoft.com/office/word/2010/wordml">
-              <w:rPr>
-                <w:rFonts w:ascii="Arial" w:hAnsi="Arial" w:eastAsia="Arial" w:cs="Arial"/>
-                <w:i w:val="false"/>
-                <w:b w:val="false"/>
-                <w:u w:val="none"/>
-                <w:sz w:val="22"/>
-                <w:szCs w:val="22"/>
-                <w:color w:val="000000"/>
-              </w:rPr>
-              <w:t xml:space="preserve">4/200 (2.0%)</w:t>
-            </w:r>
-          </w:p>
-        </w:tc>
-      </w:tr>
-      <w:tr>
-        <w:trPr>
-          <w:cantSplit/>
-          <w:trHeight w:val="617" w:hRule="auto"/>
-        </w:trPr>
-        body6
-        <w:tc>
-          <w:tcPr>
-            <w:tcBorders>
-              <w:bottom w:val="none" w:sz="0" w:space="0" w:color="000000"/>
-              <w:top w:val="none" w:sz="0" w:space="0" w:color="000000"/>
-              <w:left w:val="none" w:sz="0" w:space="0" w:color="000000"/>
-              <w:right w:val="none" w:sz="0" w:space="0" w:color="000000"/>
-            </w:tcBorders>
-            <w:shd w:val="clear" w:color="auto" w:fill="FFFFFF"/>
-            <w:tcMar>
-              <w:top w:w="0" w:type="dxa"/>
-              <w:bottom w:w="0" w:type="dxa"/>
-              <w:left w:w="0" w:type="dxa"/>
-              <w:right w:w="0" w:type="dxa"/>
-            </w:tcMar>
-            <w:vAlign w:val="top"/>
-          </w:tcPr>
-          <w:p>
-            <w:pPr>
-              <w:pStyle w:val="Normal"/>
-              <w:jc w:val="left"/>
-              <w:pBdr>
-                <w:bottom w:val="none" w:sz="0" w:space="0" w:color="000000"/>
-                <w:top w:val="none" w:sz="0" w:space="0" w:color="000000"/>
-                <w:left w:val="none" w:sz="0" w:space="0" w:color="000000"/>
-                <w:right w:val="none" w:sz="0" w:space="0" w:color="000000"/>
-              </w:pBdr>
-              <w:spacing w:after="100" w:before="100" w:line="240"/>
-              <w:ind w:firstLine="0" w:left="100" w:right="100"/>
-            </w:pPr>
-            <w:r xmlns:w="http://schemas.openxmlformats.org/wordprocessingml/2006/main" xmlns:wp="http://schemas.openxmlformats.org/drawingml/2006/wordprocessingDrawing" xmlns:r="http://schemas.openxmlformats.org/officeDocument/2006/relationships" xmlns:w14="http://schemas.microsoft.com/office/word/2010/wordml">
-              <w:rPr>
-                <w:rFonts w:ascii="Arial" w:hAnsi="Arial" w:eastAsia="Arial" w:cs="Arial"/>
-                <w:i w:val="false"/>
-                <w:b w:val="false"/>
-                <w:u w:val="none"/>
-                <w:sz w:val="22"/>
-                <w:szCs w:val="22"/>
-                <w:color w:val="000000"/>
-              </w:rPr>
-              <w:t xml:space="preserve">Pearson Correlation Coefficient</w:t>
-            </w:r>
-          </w:p>
-        </w:tc>
-        <w:tc>
-          <w:tcPr>
-            <w:tcBorders>
-              <w:bottom w:val="none" w:sz="0" w:space="0" w:color="000000"/>
-              <w:top w:val="none" w:sz="0" w:space="0" w:color="000000"/>
-              <w:left w:val="none" w:sz="0" w:space="0" w:color="000000"/>
-              <w:right w:val="none" w:sz="0" w:space="0" w:color="000000"/>
-            </w:tcBorders>
-            <w:shd w:val="clear" w:color="auto" w:fill="FFFFFF"/>
-            <w:tcMar>
-              <w:top w:w="0" w:type="dxa"/>
-              <w:bottom w:w="0" w:type="dxa"/>
-              <w:left w:w="0" w:type="dxa"/>
-              <w:right w:w="0" w:type="dxa"/>
-            </w:tcMar>
-            <w:vAlign w:val="top"/>
-          </w:tcPr>
-          <w:p>
-            <w:pPr>
-              <w:pStyle w:val="Normal"/>
-              <w:jc w:val="center"/>
-              <w:pBdr>
-                <w:bottom w:val="none" w:sz="0" w:space="0" w:color="000000"/>
-                <w:top w:val="none" w:sz="0" w:space="0" w:color="000000"/>
-                <w:left w:val="none" w:sz="0" w:space="0" w:color="000000"/>
-                <w:right w:val="none" w:sz="0" w:space="0" w:color="000000"/>
-              </w:pBdr>
-              <w:spacing w:after="100" w:before="100" w:line="240"/>
-              <w:ind w:firstLine="0" w:left="100" w:right="100"/>
-            </w:pPr>
-            <w:r xmlns:w="http://schemas.openxmlformats.org/wordprocessingml/2006/main" xmlns:wp="http://schemas.openxmlformats.org/drawingml/2006/wordprocessingDrawing" xmlns:r="http://schemas.openxmlformats.org/officeDocument/2006/relationships" xmlns:w14="http://schemas.microsoft.com/office/word/2010/wordml">
-              <w:rPr>
-                <w:rFonts w:ascii="Arial" w:hAnsi="Arial" w:eastAsia="Arial" w:cs="Arial"/>
-                <w:i w:val="false"/>
-                <w:b w:val="false"/>
-                <w:u w:val="none"/>
-                <w:sz w:val="22"/>
-                <w:szCs w:val="22"/>
-                <w:color w:val="000000"/>
-              </w:rPr>
-              <w:t xml:space="preserve">0.98 (0.97, 0.99)</w:t>
-            </w:r>
-          </w:p>
-        </w:tc>
-        <w:tc>
-          <w:tcPr>
-            <w:tcBorders>
-              <w:bottom w:val="none" w:sz="0" w:space="0" w:color="000000"/>
-              <w:top w:val="none" w:sz="0" w:space="0" w:color="000000"/>
-              <w:left w:val="none" w:sz="0" w:space="0" w:color="000000"/>
-              <w:right w:val="none" w:sz="0" w:space="0" w:color="000000"/>
-            </w:tcBorders>
-            <w:shd w:val="clear" w:color="auto" w:fill="FFFFFF"/>
-            <w:tcMar>
-              <w:top w:w="0" w:type="dxa"/>
-              <w:bottom w:w="0" w:type="dxa"/>
-              <w:left w:w="0" w:type="dxa"/>
-              <w:right w:w="0" w:type="dxa"/>
-            </w:tcMar>
-            <w:vAlign w:val="top"/>
-          </w:tcPr>
-          <w:p>
-            <w:pPr>
-              <w:pStyle w:val="Normal"/>
-              <w:jc w:val="center"/>
-              <w:pBdr>
-                <w:bottom w:val="none" w:sz="0" w:space="0" w:color="000000"/>
-                <w:top w:val="none" w:sz="0" w:space="0" w:color="000000"/>
-                <w:left w:val="none" w:sz="0" w:space="0" w:color="000000"/>
-                <w:right w:val="none" w:sz="0" w:space="0" w:color="000000"/>
-              </w:pBdr>
-              <w:spacing w:after="100" w:before="100" w:line="240"/>
-              <w:ind w:firstLine="0" w:left="100" w:right="100"/>
-            </w:pPr>
-            <w:r xmlns:w="http://schemas.openxmlformats.org/wordprocessingml/2006/main" xmlns:wp="http://schemas.openxmlformats.org/drawingml/2006/wordprocessingDrawing" xmlns:r="http://schemas.openxmlformats.org/officeDocument/2006/relationships" xmlns:w14="http://schemas.microsoft.com/office/word/2010/wordml">
-              <w:rPr>
-                <w:rFonts w:ascii="Arial" w:hAnsi="Arial" w:eastAsia="Arial" w:cs="Arial"/>
-                <w:i w:val="false"/>
-                <w:b w:val="false"/>
-                <w:u w:val="none"/>
-                <w:sz w:val="22"/>
-                <w:szCs w:val="22"/>
-                <w:color w:val="000000"/>
-              </w:rPr>
-              <w:t xml:space="preserve">0.92 (0.91, 0.92)</w:t>
-            </w:r>
-          </w:p>
-        </w:tc>
-        <w:tc>
-          <w:tcPr>
-            <w:tcBorders>
-              <w:bottom w:val="none" w:sz="0" w:space="0" w:color="000000"/>
-              <w:top w:val="none" w:sz="0" w:space="0" w:color="000000"/>
-              <w:left w:val="none" w:sz="0" w:space="0" w:color="000000"/>
-              <w:right w:val="none" w:sz="0" w:space="0" w:color="000000"/>
-            </w:tcBorders>
-            <w:shd w:val="clear" w:color="auto" w:fill="FFFFFF"/>
-            <w:tcMar>
-              <w:top w:w="0" w:type="dxa"/>
-              <w:bottom w:w="0" w:type="dxa"/>
-              <w:left w:w="0" w:type="dxa"/>
-              <w:right w:w="0" w:type="dxa"/>
-            </w:tcMar>
-            <w:vAlign w:val="top"/>
-          </w:tcPr>
-          <w:p>
-            <w:pPr>
-              <w:pStyle w:val="Normal"/>
-              <w:jc w:val="center"/>
-              <w:pBdr>
-                <w:bottom w:val="none" w:sz="0" w:space="0" w:color="000000"/>
-                <w:top w:val="none" w:sz="0" w:space="0" w:color="000000"/>
-                <w:left w:val="none" w:sz="0" w:space="0" w:color="000000"/>
-                <w:right w:val="none" w:sz="0" w:space="0" w:color="000000"/>
-              </w:pBdr>
-              <w:spacing w:after="100" w:before="100" w:line="240"/>
-              <w:ind w:firstLine="0" w:left="100" w:right="100"/>
-            </w:pPr>
-            <w:r xmlns:w="http://schemas.openxmlformats.org/wordprocessingml/2006/main" xmlns:wp="http://schemas.openxmlformats.org/drawingml/2006/wordprocessingDrawing" xmlns:r="http://schemas.openxmlformats.org/officeDocument/2006/relationships" xmlns:w14="http://schemas.microsoft.com/office/word/2010/wordml">
-              <w:rPr>
-                <w:rFonts w:ascii="Arial" w:hAnsi="Arial" w:eastAsia="Arial" w:cs="Arial"/>
-                <w:i w:val="false"/>
-                <w:b w:val="false"/>
-                <w:u w:val="none"/>
-                <w:sz w:val="22"/>
-                <w:szCs w:val="22"/>
-                <w:color w:val="000000"/>
-              </w:rPr>
-              <w:t xml:space="preserve">0.90 (0.87, 0.92)</w:t>
-            </w:r>
-          </w:p>
-        </w:tc>
-      </w:tr>
-      <w:tr>
-        <w:trPr>
-          <w:cantSplit/>
-          <w:trHeight w:val="617" w:hRule="auto"/>
-        </w:trPr>
-        body7
-        <w:tc>
-          <w:tcPr>
-            <w:tcBorders>
-              <w:bottom w:val="single" w:sz="8" w:space="0" w:color="000000"/>
-              <w:top w:val="none" w:sz="0" w:space="0" w:color="000000"/>
-              <w:left w:val="none" w:sz="0" w:space="0" w:color="000000"/>
-              <w:right w:val="none" w:sz="0" w:space="0" w:color="000000"/>
-            </w:tcBorders>
-            <w:shd w:val="clear" w:color="auto" w:fill="FFFFFF"/>
-            <w:tcMar>
-              <w:top w:w="0" w:type="dxa"/>
-              <w:bottom w:w="0" w:type="dxa"/>
-              <w:left w:w="0" w:type="dxa"/>
-              <w:right w:w="0" w:type="dxa"/>
-            </w:tcMar>
-            <w:vAlign w:val="top"/>
-          </w:tcPr>
-          <w:p>
-            <w:pPr>
-              <w:pStyle w:val="Normal"/>
-              <w:jc w:val="left"/>
-              <w:pBdr>
-                <w:bottom w:val="none" w:sz="0" w:space="0" w:color="000000"/>
-                <w:top w:val="none" w:sz="0" w:space="0" w:color="000000"/>
-                <w:left w:val="none" w:sz="0" w:space="0" w:color="000000"/>
-                <w:right w:val="none" w:sz="0" w:space="0" w:color="000000"/>
-              </w:pBdr>
-              <w:spacing w:after="100" w:before="100" w:line="240"/>
-              <w:ind w:firstLine="0" w:left="100" w:right="100"/>
-            </w:pPr>
-            <w:r xmlns:w="http://schemas.openxmlformats.org/wordprocessingml/2006/main" xmlns:wp="http://schemas.openxmlformats.org/drawingml/2006/wordprocessingDrawing" xmlns:r="http://schemas.openxmlformats.org/officeDocument/2006/relationships" xmlns:w14="http://schemas.microsoft.com/office/word/2010/wordml">
-              <w:rPr>
-                <w:rFonts w:ascii="Arial" w:hAnsi="Arial" w:eastAsia="Arial" w:cs="Arial"/>
-                <w:i w:val="false"/>
-                <w:b w:val="false"/>
-                <w:u w:val="none"/>
-                <w:sz w:val="22"/>
-                <w:szCs w:val="22"/>
-                <w:color w:val="000000"/>
-              </w:rPr>
-              <w:t xml:space="preserve">Percent Residual Accuracy</w:t>
-            </w:r>
-          </w:p>
-        </w:tc>
-        <w:tc>
-          <w:tcPr>
-            <w:tcBorders>
-              <w:bottom w:val="single" w:sz="8" w:space="0" w:color="000000"/>
-              <w:top w:val="none" w:sz="0" w:space="0" w:color="000000"/>
-              <w:left w:val="none" w:sz="0" w:space="0" w:color="000000"/>
-              <w:right w:val="none" w:sz="0" w:space="0" w:color="000000"/>
-            </w:tcBorders>
-            <w:shd w:val="clear" w:color="auto" w:fill="FFFFFF"/>
-            <w:tcMar>
-              <w:top w:w="0" w:type="dxa"/>
-              <w:bottom w:w="0" w:type="dxa"/>
-              <w:left w:w="0" w:type="dxa"/>
-              <w:right w:w="0" w:type="dxa"/>
-            </w:tcMar>
-            <w:vAlign w:val="top"/>
-          </w:tcPr>
-          <w:p>
-            <w:pPr>
-              <w:pStyle w:val="Normal"/>
-              <w:jc w:val="center"/>
-              <w:pBdr>
-                <w:bottom w:val="none" w:sz="0" w:space="0" w:color="000000"/>
-                <w:top w:val="none" w:sz="0" w:space="0" w:color="000000"/>
-                <w:left w:val="none" w:sz="0" w:space="0" w:color="000000"/>
-                <w:right w:val="none" w:sz="0" w:space="0" w:color="000000"/>
-              </w:pBdr>
-              <w:spacing w:after="100" w:before="100" w:line="240"/>
-              <w:ind w:firstLine="0" w:left="100" w:right="100"/>
-            </w:pPr>
-            <w:r xmlns:w="http://schemas.openxmlformats.org/wordprocessingml/2006/main" xmlns:wp="http://schemas.openxmlformats.org/drawingml/2006/wordprocessingDrawing" xmlns:r="http://schemas.openxmlformats.org/officeDocument/2006/relationships" xmlns:w14="http://schemas.microsoft.com/office/word/2010/wordml">
-              <w:rPr>
-                <w:rFonts w:ascii="Arial" w:hAnsi="Arial" w:eastAsia="Arial" w:cs="Arial"/>
-                <w:i w:val="false"/>
-                <w:b w:val="false"/>
-                <w:u w:val="none"/>
-                <w:sz w:val="22"/>
-                <w:szCs w:val="22"/>
-                <w:color w:val="000000"/>
-              </w:rPr>
-              <w:t xml:space="preserve">89 (85, 92)</w:t>
-            </w:r>
-          </w:p>
-        </w:tc>
-        <w:tc>
-          <w:tcPr>
-            <w:tcBorders>
-              <w:bottom w:val="single" w:sz="8" w:space="0" w:color="000000"/>
-              <w:top w:val="none" w:sz="0" w:space="0" w:color="000000"/>
-              <w:left w:val="none" w:sz="0" w:space="0" w:color="000000"/>
-              <w:right w:val="none" w:sz="0" w:space="0" w:color="000000"/>
-            </w:tcBorders>
-            <w:shd w:val="clear" w:color="auto" w:fill="FFFFFF"/>
-            <w:tcMar>
-              <w:top w:w="0" w:type="dxa"/>
-              <w:bottom w:w="0" w:type="dxa"/>
-              <w:left w:w="0" w:type="dxa"/>
-              <w:right w:w="0" w:type="dxa"/>
-            </w:tcMar>
-            <w:vAlign w:val="top"/>
-          </w:tcPr>
-          <w:p>
-            <w:pPr>
-              <w:pStyle w:val="Normal"/>
-              <w:jc w:val="center"/>
-              <w:pBdr>
-                <w:bottom w:val="none" w:sz="0" w:space="0" w:color="000000"/>
-                <w:top w:val="none" w:sz="0" w:space="0" w:color="000000"/>
-                <w:left w:val="none" w:sz="0" w:space="0" w:color="000000"/>
-                <w:right w:val="none" w:sz="0" w:space="0" w:color="000000"/>
-              </w:pBdr>
-              <w:spacing w:after="100" w:before="100" w:line="240"/>
-              <w:ind w:firstLine="0" w:left="100" w:right="100"/>
-            </w:pPr>
-            <w:r xmlns:w="http://schemas.openxmlformats.org/wordprocessingml/2006/main" xmlns:wp="http://schemas.openxmlformats.org/drawingml/2006/wordprocessingDrawing" xmlns:r="http://schemas.openxmlformats.org/officeDocument/2006/relationships" xmlns:w14="http://schemas.microsoft.com/office/word/2010/wordml">
-              <w:rPr>
-                <w:rFonts w:ascii="Arial" w:hAnsi="Arial" w:eastAsia="Arial" w:cs="Arial"/>
-                <w:i w:val="false"/>
-                <w:b w:val="false"/>
-                <w:u w:val="none"/>
-                <w:sz w:val="22"/>
-                <w:szCs w:val="22"/>
-                <w:color w:val="000000"/>
-              </w:rPr>
-              <w:t xml:space="preserve">72 (69, 77)</w:t>
-            </w:r>
-          </w:p>
-        </w:tc>
-        <w:tc>
-          <w:tcPr>
-            <w:tcBorders>
-              <w:bottom w:val="single" w:sz="8" w:space="0" w:color="000000"/>
-              <w:top w:val="none" w:sz="0" w:space="0" w:color="000000"/>
-              <w:left w:val="none" w:sz="0" w:space="0" w:color="000000"/>
-              <w:right w:val="none" w:sz="0" w:space="0" w:color="000000"/>
-            </w:tcBorders>
-            <w:shd w:val="clear" w:color="auto" w:fill="FFFFFF"/>
-            <w:tcMar>
-              <w:top w:w="0" w:type="dxa"/>
-              <w:bottom w:w="0" w:type="dxa"/>
-              <w:left w:w="0" w:type="dxa"/>
-              <w:right w:w="0" w:type="dxa"/>
-            </w:tcMar>
-            <w:vAlign w:val="top"/>
-          </w:tcPr>
-          <w:p>
-            <w:pPr>
-              <w:pStyle w:val="Normal"/>
-              <w:jc w:val="center"/>
-              <w:pBdr>
-                <w:bottom w:val="none" w:sz="0" w:space="0" w:color="000000"/>
-                <w:top w:val="none" w:sz="0" w:space="0" w:color="000000"/>
-                <w:left w:val="none" w:sz="0" w:space="0" w:color="000000"/>
-                <w:right w:val="none" w:sz="0" w:space="0" w:color="000000"/>
-              </w:pBdr>
-              <w:spacing w:after="100" w:before="100" w:line="240"/>
-              <w:ind w:firstLine="0" w:left="100" w:right="100"/>
-            </w:pPr>
-            <w:r xmlns:w="http://schemas.openxmlformats.org/wordprocessingml/2006/main" xmlns:wp="http://schemas.openxmlformats.org/drawingml/2006/wordprocessingDrawing" xmlns:r="http://schemas.openxmlformats.org/officeDocument/2006/relationships" xmlns:w14="http://schemas.microsoft.com/office/word/2010/wordml">
-              <w:rPr>
-                <w:rFonts w:ascii="Arial" w:hAnsi="Arial" w:eastAsia="Arial" w:cs="Arial"/>
-                <w:i w:val="false"/>
-                <w:b w:val="false"/>
-                <w:u w:val="none"/>
-                <w:sz w:val="22"/>
-                <w:szCs w:val="22"/>
-                <w:color w:val="000000"/>
-              </w:rPr>
-              <w:t xml:space="preserve">75 (73, 78)</w:t>
-            </w:r>
-          </w:p>
-        </w:tc>
-      </w:tr>
-      <w:tr>
-        <w:trPr>
-          <w:cantSplit/>
-          <w:trHeight w:val="360" w:hRule="auto"/>
-        </w:trPr>
-        footer1
-        <w:tc>
-          <w:tcPr>
-            <w:gridSpan w:val="4"/>
-            <w:tcBorders>
-              <w:bottom w:val="none" w:sz="0" w:space="0" w:color="FFFFFF"/>
-              <w:top w:val="single" w:sz="8" w:space="0" w:color="000000"/>
-              <w:left w:val="none" w:sz="0" w:space="0" w:color="FFFFFF"/>
-              <w:right w:val="none" w:sz="0" w:space="0" w:color="FFFFFF"/>
-            </w:tcBorders>
-            <w:shd w:val="clear" w:color="auto" w:fill="FFFFFF"/>
-            <w:tcMar>
-              <w:top w:w="0" w:type="dxa"/>
-              <w:bottom w:w="0" w:type="dxa"/>
-              <w:left w:w="0" w:type="dxa"/>
-              <w:right w:w="0" w:type="dxa"/>
-            </w:tcMar>
-            <w:vAlign w:val="center"/>
-          </w:tcPr>
-          <w:p>
-            <w:pPr>
-              <w:pStyle w:val="Normal"/>
-              <w:jc w:val="left"/>
-              <w:pBdr>
-                <w:bottom w:val="none" w:sz="0" w:space="0" w:color="000000"/>
-                <w:top w:val="none" w:sz="0" w:space="0" w:color="000000"/>
-                <w:left w:val="none" w:sz="0" w:space="0" w:color="000000"/>
-                <w:right w:val="none" w:sz="0" w:space="0" w:color="000000"/>
-              </w:pBdr>
-              <w:spacing w:after="100" w:before="100" w:line="240"/>
-              <w:ind w:firstLine="0" w:left="100" w:right="100"/>
-            </w:pPr>
-            <w:r xmlns:w="http://schemas.openxmlformats.org/wordprocessingml/2006/main" xmlns:wp="http://schemas.openxmlformats.org/drawingml/2006/wordprocessingDrawing" xmlns:r="http://schemas.openxmlformats.org/officeDocument/2006/relationships" xmlns:w14="http://schemas.microsoft.com/office/word/2010/wordml">
-              <w:rPr>
-                <w:rFonts w:ascii="Arial" w:hAnsi="Arial" w:eastAsia="Arial" w:cs="Arial"/>
-                <w:i w:val="false"/>
-                <w:b w:val="false"/>
-                <w:u w:val="none"/>
-                <w:vertAlign w:val="superscript"/>
-                <w:sz w:val="22"/>
-                <w:szCs w:val="22"/>
-                <w:color w:val="000000"/>
-              </w:rPr>
-              <w:t xml:space="preserve">1</w:t>
-            </w:r>
-            <w:r xmlns:w="http://schemas.openxmlformats.org/wordprocessingml/2006/main" xmlns:wp="http://schemas.openxmlformats.org/drawingml/2006/wordprocessingDrawing" xmlns:r="http://schemas.openxmlformats.org/officeDocument/2006/relationships" xmlns:w14="http://schemas.microsoft.com/office/word/2010/wordml">
-              <w:rPr>
-                <w:rFonts w:ascii="Arial" w:hAnsi="Arial" w:eastAsia="Arial" w:cs="Arial"/>
-                <w:i w:val="false"/>
-                <w:b w:val="false"/>
-                <w:u w:val="none"/>
-                <w:sz w:val="22"/>
-                <w:szCs w:val="22"/>
-                <w:color w:val="000000"/>
-              </w:rPr>
-              <w:t xml:space="preserve">n/N (%); Median (IQR)</w:t>
+            <w:r>
+              <w:drawing>
+                <wp:inline>
+                  <wp:extent cx="5334000" cy="1935725"/>
+                  <wp:effectExtent b="0" l="0" r="0" t="0"/>
+                  <wp:docPr descr="" title="" id="42" name="Picture"/>
+                  <a:graphic>
+                    <a:graphicData uri="http://schemas.openxmlformats.org/drawingml/2006/picture">
+                      <pic:pic>
+                        <pic:nvPicPr>
+                          <pic:cNvPr descr="images/simulation_results.png" id="43" name="Picture"/>
+                          <pic:cNvPicPr>
+                            <a:picLocks noChangeArrowheads="1" noChangeAspect="1"/>
+                          </pic:cNvPicPr>
+                        </pic:nvPicPr>
+                        <pic:blipFill>
+                          <a:blip r:embed="rId41"/>
+                          <a:stretch>
+                            <a:fillRect/>
+                          </a:stretch>
+                        </pic:blipFill>
+                        <pic:spPr bwMode="auto">
+                          <a:xfrm>
+                            <a:off x="0" y="0"/>
+                            <a:ext cx="5334000" cy="1935725"/>
+                          </a:xfrm>
+                          <a:prstGeom prst="rect">
+                            <a:avLst/>
+                          </a:prstGeom>
+                          <a:noFill/>
+                          <a:ln w="9525">
+                            <a:noFill/>
+                            <a:headEnd/>
+                            <a:tailEnd/>
+                          </a:ln>
+                        </pic:spPr>
+                      </pic:pic>
+                    </a:graphicData>
+                  </a:graphic>
+                </wp:inline>
+              </w:drawing>
             </w:r>
           </w:p>
         </w:tc>
       </w:tr>
     </w:tbl>
-    <w:p xmlns:w="http://schemas.openxmlformats.org/wordprocessingml/2006/main" xmlns:wp="http://schemas.openxmlformats.org/drawingml/2006/wordprocessingDrawing" xmlns:r="http://schemas.openxmlformats.org/officeDocument/2006/relationships" xmlns:w14="http://schemas.microsoft.com/office/word/2010/wordml">
-      <w:pPr>
-        <w:pStyle w:val="TableCaption"/>
-        <w:jc w:val="center"/>
-      </w:pPr>
-      <w:r>
-        <w:rPr>
-          <w:rFonts/>
-          <w:b w:val="true"/>
-        </w:rPr>
-        <w:t xml:space="preserve">Table </w:t>
-      </w:r>
-      <w:bookmarkStart w:id="0ee14412-8a3f-4832-8d4d-e0eb75fb743d" w:name="tbl-simulation-result"/>
-      <w:r xmlns:w="http://schemas.openxmlformats.org/wordprocessingml/2006/main" xmlns:wp="http://schemas.openxmlformats.org/drawingml/2006/wordprocessingDrawing" xmlns:r="http://schemas.openxmlformats.org/officeDocument/2006/relationships" xmlns:w14="http://schemas.microsoft.com/office/word/2010/wordml">
-        <w:rPr>
-          <w:rFonts/>
-          <w:b w:val="true"/>
-        </w:rPr>
-        <w:fldChar w:fldCharType="begin" w:dirty="true"/>
-      </w:r>
-      <w:r xmlns:w="http://schemas.openxmlformats.org/wordprocessingml/2006/main" xmlns:wp="http://schemas.openxmlformats.org/drawingml/2006/wordprocessingDrawing" xmlns:r="http://schemas.openxmlformats.org/officeDocument/2006/relationships" xmlns:w14="http://schemas.microsoft.com/office/word/2010/wordml">
-        <w:rPr>
-          <w:rFonts/>
-          <w:b w:val="true"/>
-        </w:rPr>
-        <w:instrText xml:space="preserve" w:dirty="true">SEQ tab \* Arabic</w:instrText>
-      </w:r>
-      <w:r xmlns:w="http://schemas.openxmlformats.org/wordprocessingml/2006/main" xmlns:wp="http://schemas.openxmlformats.org/drawingml/2006/wordprocessingDrawing" xmlns:r="http://schemas.openxmlformats.org/officeDocument/2006/relationships" xmlns:w14="http://schemas.microsoft.com/office/word/2010/wordml">
-        <w:rPr>
-          <w:rFonts/>
-          <w:b w:val="true"/>
-        </w:rPr>
-        <w:fldChar w:fldCharType="end" w:dirty="true"/>
-      </w:r>
-      <w:bookmarkEnd w:id="0ee14412-8a3f-4832-8d4d-e0eb75fb743d"/>
-      <w:r>
-        <w:rPr>
-          <w:rFonts/>
-          <w:b w:val="true"/>
-        </w:rPr>
-        <w:t xml:space="preserve">: </w:t>
-      </w:r>
-      <w:r xmlns:w="http://schemas.openxmlformats.org/wordprocessingml/2006/main" xmlns:wp="http://schemas.openxmlformats.org/drawingml/2006/wordprocessingDrawing" xmlns:r="http://schemas.openxmlformats.org/officeDocument/2006/relationships" xmlns:w14="http://schemas.microsoft.com/office/word/2010/wordml">
-        <w:rPr>
-          <w:rFonts w:ascii="Arial" w:hAnsi="Arial" w:eastAsia="Arial" w:cs="Arial"/>
-          <w:i w:val="false"/>
-          <w:b w:val="false"/>
-          <w:u w:val="none"/>
-          <w:sz w:val="22"/>
-          <w:szCs w:val="22"/>
-          <w:color w:val="000000"/>
-        </w:rPr>
-        <w:t xml:space="preserve">Simulation Results</w:t>
-      </w:r>
-    </w:p>
     <w:p>
       <w:pPr>
         <w:pStyle w:val="BodyText"/>
       </w:pPr>
-      <w:r>
-        <w:t xml:space="preserve">While the threshold values given for Pearson Correlation Coefficient and Percent Residual Accuracy are based on the interpretation given by</w:t>
+      <w:pPr>
+        <w:spacing w:before="200"/>
+        <w:pStyle w:val="ImageCaption"/>
+      </w:pPr>
+      <w:r>
+        <w:t xml:space="preserve">Figure 4: Simulation Results</w:t>
+      </w:r>
+    </w:p>
+    <w:p>
+      <w:pPr>
+        <w:pStyle w:val="BodyText"/>
+      </w:pPr>
+      <w:hyperlink w:anchor="fig-Simulation-Result">
+        <w:r>
+          <w:rPr>
+            <w:rStyle w:val="Hyperlink"/>
+          </w:rPr>
+          <w:t xml:space="preserve">Figure 4</w:t>
+        </w:r>
+      </w:hyperlink>
+      <w:r>
+        <w:t xml:space="preserve"> </w:t>
+      </w:r>
+      <w:r>
+        <w:t xml:space="preserve">showed that Workflow</w:t>
+      </w:r>
+      <w:r>
+        <w:t xml:space="preserve"> </w:t>
+      </w:r>
+      <m:oMath>
+        <m:r>
+          <m:t>2</m:t>
+        </m:r>
+      </m:oMath>
+      <w:r>
+        <w:t xml:space="preserve"> </w:t>
+      </w:r>
+      <w:r>
+        <w:t xml:space="preserve">is able to identify the saturated and limit of detection curves better than the benchmark workflow. On the other hand, while Workflow</w:t>
+      </w:r>
+      <w:r>
+        <w:t xml:space="preserve"> </w:t>
+      </w:r>
+      <m:oMath>
+        <m:r>
+          <m:t>2</m:t>
+        </m:r>
+      </m:oMath>
+      <w:r>
+        <w:t xml:space="preserve"> </w:t>
+      </w:r>
+      <w:r>
+        <w:t xml:space="preserve">is able to identify less linear curves than the benchmark workflow, the results are comparable score of 181/200 (90.5%)</w:t>
+      </w:r>
+    </w:p>
+    <w:p>
+      <w:pPr>
+        <w:pStyle w:val="BodyText"/>
+      </w:pPr>
+      <w:r>
+        <w:t xml:space="preserve">While the proposed workflows’ threshold values of Pearson Correlation Coefficient and Percent Residual Accuracy are based on the interpretation given by</w:t>
       </w:r>
       <w:r>
         <w:t xml:space="preserve"> </w:t>
@@ -3412,7 +1757,7 @@
         <w:t xml:space="preserve">Logue and Manandhar (2018)</w:t>
       </w:r>
       <w:r>
-        <w:t xml:space="preserve">, respectively, it remains subjective and arbitrary. Moreover, it is also possible for the dilution curve to exhibit a sigmoidal relationship, or non-linear, at both low and high concentrations, which the proposed workflow would be unable to identify.</w:t>
+        <w:t xml:space="preserve">, respectively, these cut off values remain subjective and arbitrary. Moreover, it is also possible for the dilution curve to exhibit a sigmoidal relationship, or non-linear, at both low and high concentrations, which the proposed workflow would be unable to identify.</w:t>
       </w:r>
     </w:p>
     <w:p>
@@ -3441,7 +1786,7 @@
       <w:r>
         <w:t xml:space="preserve"> </w:t>
       </w:r>
-      <w:hyperlink r:id="rId41">
+      <w:hyperlink r:id="rId44">
         <w:r>
           <w:rPr>
             <w:rStyle w:val="Hyperlink"/>
@@ -3465,8 +1810,8 @@
         <w:t xml:space="preserve">. Furthermore, it is also possible to output these statistical summaries in Excel without the classification results.</w:t>
       </w:r>
     </w:p>
-    <w:bookmarkEnd w:id="42"/>
-    <w:bookmarkStart w:id="50" w:name="results-distribution"/>
+    <w:bookmarkEnd w:id="45"/>
+    <w:bookmarkStart w:id="53" w:name="results-distribution"/>
     <w:p>
       <w:pPr>
         <w:pStyle w:val="Heading1"/>
@@ -3611,18 +1956,18 @@
                 <wp:inline>
                   <wp:extent cx="5334000" cy="4576381"/>
                   <wp:effectExtent b="0" l="0" r="0" t="0"/>
-                  <wp:docPr descr="" title="" id="44" name="Picture"/>
+                  <wp:docPr descr="" title="" id="47" name="Picture"/>
                   <a:graphic>
                     <a:graphicData uri="http://schemas.openxmlformats.org/drawingml/2006/picture">
                       <pic:pic>
                         <pic:nvPicPr>
-                          <pic:cNvPr descr="images/README-TrellisOutput.png" id="45" name="Picture"/>
+                          <pic:cNvPr descr="images/README-TrellisOutput.png" id="48" name="Picture"/>
                           <pic:cNvPicPr>
                             <a:picLocks noChangeArrowheads="1" noChangeAspect="1"/>
                           </pic:cNvPicPr>
                         </pic:nvPicPr>
                         <pic:blipFill>
-                          <a:blip r:embed="rId43"/>
+                          <a:blip r:embed="rId46"/>
                           <a:stretch>
                             <a:fillRect/>
                           </a:stretch>
@@ -3661,7 +2006,7 @@
         <w:pStyle w:val="ImageCaption"/>
       </w:pPr>
       <w:r>
-        <w:t xml:space="preserve">Figure 4: Viewing Several Interactive Dilution Curves</w:t>
+        <w:t xml:space="preserve">Figure 5: Viewing Several Interactive Dilution Curves</w:t>
       </w:r>
     </w:p>
     <w:p>
@@ -3690,7 +2035,7 @@
       <w:r>
         <w:t xml:space="preserve"> </w:t>
       </w:r>
-      <w:hyperlink r:id="rId46">
+      <w:hyperlink r:id="rId49">
         <w:r>
           <w:rPr>
             <w:rStyle w:val="Hyperlink"/>
@@ -3732,7 +2077,7 @@
       <w:r>
         <w:t xml:space="preserve"> </w:t>
       </w:r>
-      <w:hyperlink r:id="rId47">
+      <w:hyperlink r:id="rId50">
         <w:r>
           <w:rPr>
             <w:rStyle w:val="Hyperlink"/>
@@ -3749,7 +2094,7 @@
       <w:r>
         <w:t xml:space="preserve"> </w:t>
       </w:r>
-      <w:hyperlink r:id="rId48">
+      <w:hyperlink r:id="rId51">
         <w:r>
           <w:rPr>
             <w:rStyle w:val="Hyperlink"/>
@@ -3784,7 +2129,7 @@
       <w:r>
         <w:t xml:space="preserve"> </w:t>
       </w:r>
-      <w:hyperlink r:id="rId46">
+      <w:hyperlink r:id="rId49">
         <w:r>
           <w:rPr>
             <w:rStyle w:val="Hyperlink"/>
@@ -3823,7 +2168,7 @@
       <w:r>
         <w:t xml:space="preserve">in the exploration of proteomics, metabolomics, and lipidomics data in a multi-omics fashion. The HTML folder can be compressed as a zip file and distributed to others like a pdf or Excel file. This interactive viewer can also be displayed in as a report created from Quarto (</w:t>
       </w:r>
-      <w:hyperlink r:id="rId49">
+      <w:hyperlink r:id="rId52">
         <w:r>
           <w:rPr>
             <w:rStyle w:val="Hyperlink"/>
@@ -3837,7 +2182,7 @@
       <w:r>
         <w:t xml:space="preserve"> </w:t>
       </w:r>
-      <w:hyperlink r:id="rId47">
+      <w:hyperlink r:id="rId50">
         <w:r>
           <w:rPr>
             <w:rStyle w:val="Hyperlink"/>
@@ -3851,7 +2196,7 @@
       <w:r>
         <w:t xml:space="preserve"> </w:t>
       </w:r>
-      <w:hyperlink r:id="rId48">
+      <w:hyperlink r:id="rId51">
         <w:r>
           <w:rPr>
             <w:rStyle w:val="Hyperlink"/>
@@ -3863,8 +2208,8 @@
         <w:t xml:space="preserve">.</w:t>
       </w:r>
     </w:p>
-    <w:bookmarkEnd w:id="50"/>
-    <w:bookmarkStart w:id="51" w:name="conclusion"/>
+    <w:bookmarkEnd w:id="53"/>
+    <w:bookmarkStart w:id="54" w:name="conclusion"/>
     <w:p>
       <w:pPr>
         <w:pStyle w:val="Heading1"/>
@@ -3944,8 +2289,8 @@
         <w:t xml:space="preserve">is an opensource software, it is accessible to collaboration works which can help improve its usability and performance in the future.</w:t>
       </w:r>
     </w:p>
-    <w:bookmarkEnd w:id="51"/>
-    <w:bookmarkStart w:id="52" w:name="acknowledgements"/>
+    <w:bookmarkEnd w:id="54"/>
+    <w:bookmarkStart w:id="55" w:name="acknowledgements"/>
     <w:p>
       <w:pPr>
         <w:pStyle w:val="Heading1"/>
@@ -4003,8 +2348,8 @@
         <w:t xml:space="preserve">section.</w:t>
       </w:r>
     </w:p>
-    <w:bookmarkEnd w:id="52"/>
-    <w:bookmarkStart w:id="53" w:name="funding"/>
+    <w:bookmarkEnd w:id="55"/>
+    <w:bookmarkStart w:id="56" w:name="funding"/>
     <w:p>
       <w:pPr>
         <w:pStyle w:val="Heading1"/>
@@ -4226,8 +2571,8 @@
         <w:t xml:space="preserve">Oxford Journals will deposit all NIH-funded articles in PubMed Central. See Depositing articles in repositories – information for authors for details. Authors must ensure that manuscripts are clearly indicated as NIH-funded using the guidelines above.</w:t>
       </w:r>
     </w:p>
-    <w:bookmarkEnd w:id="53"/>
-    <w:bookmarkStart w:id="77" w:name="references"/>
+    <w:bookmarkEnd w:id="56"/>
+    <w:bookmarkStart w:id="80" w:name="references"/>
     <w:p>
       <w:pPr>
         <w:pStyle w:val="Heading1"/>
@@ -4236,8 +2581,8 @@
         <w:t xml:space="preserve">References</w:t>
       </w:r>
     </w:p>
-    <w:bookmarkStart w:id="76" w:name="refs"/>
-    <w:bookmarkStart w:id="55" w:name="ref-andrade2013"/>
+    <w:bookmarkStart w:id="79" w:name="refs"/>
+    <w:bookmarkStart w:id="58" w:name="ref-andrade2013"/>
     <w:p>
       <w:pPr>
         <w:pStyle w:val="Bibliography"/>
@@ -4248,7 +2593,7 @@
       <w:r>
         <w:t xml:space="preserve"> </w:t>
       </w:r>
-      <w:hyperlink r:id="rId54">
+      <w:hyperlink r:id="rId57">
         <w:r>
           <w:rPr>
             <w:rStyle w:val="Hyperlink"/>
@@ -4286,8 +2631,8 @@
         <w:t xml:space="preserve">, 1145.</w:t>
       </w:r>
     </w:p>
-    <w:bookmarkEnd w:id="55"/>
-    <w:bookmarkStart w:id="57" w:name="ref-becker1996"/>
+    <w:bookmarkEnd w:id="58"/>
+    <w:bookmarkStart w:id="60" w:name="ref-becker1996"/>
     <w:p>
       <w:pPr>
         <w:pStyle w:val="Bibliography"/>
@@ -4314,7 +2659,7 @@
       <w:r>
         <w:t xml:space="preserve"> </w:t>
       </w:r>
-      <w:hyperlink r:id="rId56">
+      <w:hyperlink r:id="rId59">
         <w:r>
           <w:rPr>
             <w:rStyle w:val="Hyperlink"/>
@@ -4352,8 +2697,8 @@
         <w:t xml:space="preserve">, 123–155.</w:t>
       </w:r>
     </w:p>
-    <w:bookmarkEnd w:id="57"/>
-    <w:bookmarkStart w:id="59" w:name="ref-croixmarie2009"/>
+    <w:bookmarkEnd w:id="60"/>
+    <w:bookmarkStart w:id="62" w:name="ref-croixmarie2009"/>
     <w:p>
       <w:pPr>
         <w:pStyle w:val="Bibliography"/>
@@ -4380,7 +2725,7 @@
       <w:r>
         <w:t xml:space="preserve"> </w:t>
       </w:r>
-      <w:hyperlink r:id="rId58">
+      <w:hyperlink r:id="rId61">
         <w:r>
           <w:rPr>
             <w:rStyle w:val="Hyperlink"/>
@@ -4418,8 +2763,8 @@
         <w:t xml:space="preserve">, 6061–6069.</w:t>
       </w:r>
     </w:p>
-    <w:bookmarkEnd w:id="59"/>
-    <w:bookmarkStart w:id="61" w:name="ref-hafen2013"/>
+    <w:bookmarkEnd w:id="62"/>
+    <w:bookmarkStart w:id="64" w:name="ref-hafen2013"/>
     <w:p>
       <w:pPr>
         <w:pStyle w:val="Bibliography"/>
@@ -4446,7 +2791,7 @@
       <w:r>
         <w:t xml:space="preserve"> </w:t>
       </w:r>
-      <w:hyperlink r:id="rId60">
+      <w:hyperlink r:id="rId63">
         <w:r>
           <w:rPr>
             <w:rStyle w:val="Hyperlink"/>
@@ -4458,8 +2803,8 @@
         <w:t xml:space="preserve">. IEEE, Atlanta, GA, USA, pp. 105–112.</w:t>
       </w:r>
     </w:p>
-    <w:bookmarkEnd w:id="61"/>
-    <w:bookmarkStart w:id="63" w:name="ref-hafen2019"/>
+    <w:bookmarkEnd w:id="64"/>
+    <w:bookmarkStart w:id="66" w:name="ref-hafen2019"/>
     <w:p>
       <w:pPr>
         <w:pStyle w:val="Bibliography"/>
@@ -4486,7 +2831,7 @@
       <w:r>
         <w:t xml:space="preserve"> </w:t>
       </w:r>
-      <w:hyperlink r:id="rId62">
+      <w:hyperlink r:id="rId65">
         <w:r>
           <w:rPr>
             <w:rStyle w:val="Hyperlink"/>
@@ -4498,8 +2843,8 @@
         <w:t xml:space="preserve">.</w:t>
       </w:r>
     </w:p>
-    <w:bookmarkEnd w:id="63"/>
-    <w:bookmarkStart w:id="65" w:name="ref-logue2018"/>
+    <w:bookmarkEnd w:id="66"/>
+    <w:bookmarkStart w:id="68" w:name="ref-logue2018"/>
     <w:p>
       <w:pPr>
         <w:pStyle w:val="Bibliography"/>
@@ -4510,7 +2855,7 @@
       <w:r>
         <w:t xml:space="preserve"> </w:t>
       </w:r>
-      <w:hyperlink r:id="rId64">
+      <w:hyperlink r:id="rId67">
         <w:r>
           <w:rPr>
             <w:rStyle w:val="Hyperlink"/>
@@ -4548,8 +2893,8 @@
         <w:t xml:space="preserve">, 527–533.</w:t>
       </w:r>
     </w:p>
-    <w:bookmarkEnd w:id="65"/>
-    <w:bookmarkStart w:id="67" w:name="ref-sanchez2021"/>
+    <w:bookmarkEnd w:id="68"/>
+    <w:bookmarkStart w:id="70" w:name="ref-sanchez2021"/>
     <w:p>
       <w:pPr>
         <w:pStyle w:val="Bibliography"/>
@@ -4560,7 +2905,7 @@
       <w:r>
         <w:t xml:space="preserve"> </w:t>
       </w:r>
-      <w:hyperlink r:id="rId66">
+      <w:hyperlink r:id="rId69">
         <w:r>
           <w:rPr>
             <w:rStyle w:val="Hyperlink"/>
@@ -4622,8 +2967,8 @@
         <w:t xml:space="preserve">, 4431–4441.</w:t>
       </w:r>
     </w:p>
-    <w:bookmarkEnd w:id="67"/>
-    <w:bookmarkStart w:id="69" w:name="ref-sands2021"/>
+    <w:bookmarkEnd w:id="70"/>
+    <w:bookmarkStart w:id="72" w:name="ref-sands2021"/>
     <w:p>
       <w:pPr>
         <w:pStyle w:val="Bibliography"/>
@@ -4650,7 +2995,7 @@
       <w:r>
         <w:t xml:space="preserve"> </w:t>
       </w:r>
-      <w:hyperlink r:id="rId68">
+      <w:hyperlink r:id="rId71">
         <w:r>
           <w:rPr>
             <w:rStyle w:val="Hyperlink"/>
@@ -4688,8 +3033,8 @@
         <w:t xml:space="preserve">, 1924–1933.</w:t>
       </w:r>
     </w:p>
-    <w:bookmarkEnd w:id="69"/>
-    <w:bookmarkStart w:id="71" w:name="ref-sonnergaard2006"/>
+    <w:bookmarkEnd w:id="72"/>
+    <w:bookmarkStart w:id="74" w:name="ref-sonnergaard2006"/>
     <w:p>
       <w:pPr>
         <w:pStyle w:val="Bibliography"/>
@@ -4700,7 +3045,7 @@
       <w:r>
         <w:t xml:space="preserve"> </w:t>
       </w:r>
-      <w:hyperlink r:id="rId70">
+      <w:hyperlink r:id="rId73">
         <w:r>
           <w:rPr>
             <w:rStyle w:val="Hyperlink"/>
@@ -4738,8 +3083,8 @@
         <w:t xml:space="preserve">, 12–17.</w:t>
       </w:r>
     </w:p>
-    <w:bookmarkEnd w:id="71"/>
-    <w:bookmarkStart w:id="73" w:name="ref-vanloco2002"/>
+    <w:bookmarkEnd w:id="74"/>
+    <w:bookmarkStart w:id="76" w:name="ref-vanloco2002"/>
     <w:p>
       <w:pPr>
         <w:pStyle w:val="Bibliography"/>
@@ -4766,7 +3111,7 @@
       <w:r>
         <w:t xml:space="preserve"> </w:t>
       </w:r>
-      <w:hyperlink r:id="rId72">
+      <w:hyperlink r:id="rId75">
         <w:r>
           <w:rPr>
             <w:rStyle w:val="Hyperlink"/>
@@ -4804,8 +3149,8 @@
         <w:t xml:space="preserve">, 281–285.</w:t>
       </w:r>
     </w:p>
-    <w:bookmarkEnd w:id="73"/>
-    <w:bookmarkStart w:id="75" w:name="ref-y.h.chan2003"/>
+    <w:bookmarkEnd w:id="76"/>
+    <w:bookmarkStart w:id="78" w:name="ref-y.h.chan2003"/>
     <w:p>
       <w:pPr>
         <w:pStyle w:val="Bibliography"/>
@@ -4816,7 +3161,7 @@
       <w:r>
         <w:t xml:space="preserve"> </w:t>
       </w:r>
-      <w:hyperlink r:id="rId74">
+      <w:hyperlink r:id="rId77">
         <w:r>
           <w:rPr>
             <w:rStyle w:val="Hyperlink"/>
@@ -4854,9 +3199,9 @@
         <w:t xml:space="preserve">, 614–619.</w:t>
       </w:r>
     </w:p>
-    <w:bookmarkEnd w:id="75"/>
-    <w:bookmarkEnd w:id="76"/>
-    <w:bookmarkEnd w:id="77"/>
+    <w:bookmarkEnd w:id="78"/>
+    <w:bookmarkEnd w:id="79"/>
+    <w:bookmarkEnd w:id="80"/>
     <w:sectPr/>
   </w:body>
 </w:document>

</xml_diff>

<commit_message>
Add dilution classification table in the Simulation document.
</commit_message>
<xml_diff>
--- a/Manuscript/manuscript.docx
+++ b/Manuscript/manuscript.docx
@@ -1582,7 +1582,7 @@
         <w:t xml:space="preserve"> </w:t>
       </w:r>
       <w:r>
-        <w:t xml:space="preserve">was tested on 200 simulated linear curves (labelled as Linear), 200 curves that plateau at low concentrations (labelled as Limit of Detection) and 200 curves that plateau at high concentrations (labelled as Saturated). A benchmark workflow using only Pearson Correlation Coefficient with a cut off value of</w:t>
+        <w:t xml:space="preserve">was tested on simulated data sets of 200 linear curves (labelled as Linear), 200 curves that plateau at low concentrations (labelled as Limit of Detection) and 200 curves that plateau at high concentrations (labelled as Saturated). A benchmark workflow using only Pearson Correlation Coefficient with a cut off value of</w:t>
       </w:r>
       <w:r>
         <w:t xml:space="preserve"> </w:t>
@@ -1593,10 +1593,32 @@
         </m:r>
       </m:oMath>
       <w:r>
-        <w:t xml:space="preserve"> </w:t>
-      </w:r>
-      <w:r>
-        <w:t xml:space="preserve">is used to compare with Workflow</w:t>
+        <w:t xml:space="preserve">, a threshold used in</w:t>
+      </w:r>
+      <w:r>
+        <w:t xml:space="preserve"> </w:t>
+      </w:r>
+      <w:r>
+        <w:t xml:space="preserve">Croixmarie</w:t>
+      </w:r>
+      <w:r>
+        <w:t xml:space="preserve"> </w:t>
+      </w:r>
+      <w:r>
+        <w:rPr>
+          <w:iCs/>
+          <w:i/>
+        </w:rPr>
+        <w:t xml:space="preserve">et al.</w:t>
+      </w:r>
+      <w:r>
+        <w:t xml:space="preserve"> </w:t>
+      </w:r>
+      <w:r>
+        <w:t xml:space="preserve">(2009)</w:t>
+      </w:r>
+      <w:r>
+        <w:t xml:space="preserve">, is created to compare with Workflow</w:t>
       </w:r>
       <w:r>
         <w:t xml:space="preserve"> </w:t>
@@ -1728,7 +1750,7 @@
         <w:t xml:space="preserve"> </w:t>
       </w:r>
       <w:r>
-        <w:t xml:space="preserve">is able to identify less linear curves than the benchmark workflow, the results are comparable score of 181/200 (90.5%)</w:t>
+        <w:t xml:space="preserve">is able to identify less linear curves than the benchmark workflow, it gives a comparable score of 181/200 (90.5%)</w:t>
       </w:r>
     </w:p>
     <w:p>

</xml_diff>

<commit_message>
Update word document file
</commit_message>
<xml_diff>
--- a/Manuscript/manuscript.docx
+++ b/Manuscript/manuscript.docx
@@ -1513,7 +1513,7 @@
       </w:tr>
     </w:tbl>
     <w:bookmarkEnd w:id="37"/>
-    <w:bookmarkStart w:id="45" w:name="dilution-curve-grouping"/>
+    <w:bookmarkStart w:id="47" w:name="dilution-curve-grouping"/>
     <w:p>
       <w:pPr>
         <w:pStyle w:val="Heading1"/>
@@ -1844,8 +1844,33 @@
         <w:t xml:space="preserve"> </w:t>
       </w:r>
       <w:r>
-        <w:t xml:space="preserve">is able to identify less linear curves than the benchmark workflow, it gives a comparable score of 181/200 (90.5%)</w:t>
-      </w:r>
+        <w:t xml:space="preserve">is able to identify less linear curves than the benchmark workflow, it gives a comparable score of 181/200 (90.5%). More details on how the simulated data is created and can be found in this report</w:t>
+      </w:r>
+      <w:r>
+        <w:t xml:space="preserve"> </w:t>
+      </w:r>
+      <w:hyperlink r:id="rId44">
+        <w:r>
+          <w:rPr>
+            <w:rStyle w:val="Hyperlink"/>
+          </w:rPr>
+          <w:t xml:space="preserve">https://dcvtestkit-simulation.netlify.app</w:t>
+        </w:r>
+      </w:hyperlink>
+      <w:r>
+        <w:t xml:space="preserve">. Relevant R script to generate this report can be found in the Supplementary Material or by accessing this GitHub page</w:t>
+      </w:r>
+      <w:r>
+        <w:t xml:space="preserve"> </w:t>
+      </w:r>
+      <w:hyperlink r:id="rId45">
+        <w:r>
+          <w:rPr>
+            <w:rStyle w:val="Hyperlink"/>
+          </w:rPr>
+          <w:t xml:space="preserve">https://github.com/JauntyJJS/DCVtestkit_Output</w:t>
+        </w:r>
+      </w:hyperlink>
     </w:p>
     <w:p>
       <w:pPr>
@@ -1902,7 +1927,7 @@
       <w:r>
         <w:t xml:space="preserve"> </w:t>
       </w:r>
-      <w:hyperlink r:id="rId44">
+      <w:hyperlink r:id="rId46">
         <w:r>
           <w:rPr>
             <w:rStyle w:val="Hyperlink"/>
@@ -1926,8 +1951,8 @@
         <w:t xml:space="preserve">. Furthermore, it is also possible to output these statistical summaries in Excel without the classification results.</w:t>
       </w:r>
     </w:p>
-    <w:bookmarkEnd w:id="45"/>
-    <w:bookmarkStart w:id="53" w:name="results-distribution"/>
+    <w:bookmarkEnd w:id="47"/>
+    <w:bookmarkStart w:id="54" w:name="results-distribution"/>
     <w:p>
       <w:pPr>
         <w:pStyle w:val="Heading1"/>
@@ -2072,18 +2097,18 @@
                 <wp:inline>
                   <wp:extent cx="5334000" cy="4576381"/>
                   <wp:effectExtent b="0" l="0" r="0" t="0"/>
-                  <wp:docPr descr="" title="" id="47" name="Picture"/>
+                  <wp:docPr descr="" title="" id="49" name="Picture"/>
                   <a:graphic>
                     <a:graphicData uri="http://schemas.openxmlformats.org/drawingml/2006/picture">
                       <pic:pic>
                         <pic:nvPicPr>
-                          <pic:cNvPr descr="images/README-TrellisOutput.png" id="48" name="Picture"/>
+                          <pic:cNvPr descr="images/README-TrellisOutput.png" id="50" name="Picture"/>
                           <pic:cNvPicPr>
                             <a:picLocks noChangeArrowheads="1" noChangeAspect="1"/>
                           </pic:cNvPicPr>
                         </pic:nvPicPr>
                         <pic:blipFill>
-                          <a:blip r:embed="rId46"/>
+                          <a:blip r:embed="rId48"/>
                           <a:stretch>
                             <a:fillRect/>
                           </a:stretch>
@@ -2151,7 +2176,7 @@
       <w:r>
         <w:t xml:space="preserve"> </w:t>
       </w:r>
-      <w:hyperlink r:id="rId49">
+      <w:hyperlink r:id="rId51">
         <w:r>
           <w:rPr>
             <w:rStyle w:val="Hyperlink"/>
@@ -2193,7 +2218,7 @@
       <w:r>
         <w:t xml:space="preserve"> </w:t>
       </w:r>
-      <w:hyperlink r:id="rId50">
+      <w:hyperlink r:id="rId52">
         <w:r>
           <w:rPr>
             <w:rStyle w:val="Hyperlink"/>
@@ -2202,15 +2227,12 @@
         </w:r>
       </w:hyperlink>
       <w:r>
-        <w:t xml:space="preserve"> </w:t>
-      </w:r>
-      <w:r>
-        <w:t xml:space="preserve">R script and result outputs can be found in the Supplementary Material or by accessing this GitHub page</w:t>
-      </w:r>
-      <w:r>
-        <w:t xml:space="preserve"> </w:t>
-      </w:r>
-      <w:hyperlink r:id="rId51">
+        <w:t xml:space="preserve">. R script and result outputs can be found in the Supplementary Material or by accessing this GitHub page</w:t>
+      </w:r>
+      <w:r>
+        <w:t xml:space="preserve"> </w:t>
+      </w:r>
+      <w:hyperlink r:id="rId45">
         <w:r>
           <w:rPr>
             <w:rStyle w:val="Hyperlink"/>
@@ -2245,7 +2267,7 @@
       <w:r>
         <w:t xml:space="preserve"> </w:t>
       </w:r>
-      <w:hyperlink r:id="rId49">
+      <w:hyperlink r:id="rId51">
         <w:r>
           <w:rPr>
             <w:rStyle w:val="Hyperlink"/>
@@ -2284,7 +2306,7 @@
       <w:r>
         <w:t xml:space="preserve">in the exploration of proteomics, metabolomics, and lipidomics data in a multi-omics fashion. The HTML folder can be compressed as a zip file and distributed to others like a pdf or Excel file. This interactive viewer can also be displayed in as a report created from Quarto (</w:t>
       </w:r>
-      <w:hyperlink r:id="rId52">
+      <w:hyperlink r:id="rId53">
         <w:r>
           <w:rPr>
             <w:rStyle w:val="Hyperlink"/>
@@ -2298,7 +2320,7 @@
       <w:r>
         <w:t xml:space="preserve"> </w:t>
       </w:r>
-      <w:hyperlink r:id="rId50">
+      <w:hyperlink r:id="rId52">
         <w:r>
           <w:rPr>
             <w:rStyle w:val="Hyperlink"/>
@@ -2312,7 +2334,7 @@
       <w:r>
         <w:t xml:space="preserve"> </w:t>
       </w:r>
-      <w:hyperlink r:id="rId51">
+      <w:hyperlink r:id="rId45">
         <w:r>
           <w:rPr>
             <w:rStyle w:val="Hyperlink"/>
@@ -2324,8 +2346,8 @@
         <w:t xml:space="preserve">.</w:t>
       </w:r>
     </w:p>
-    <w:bookmarkEnd w:id="53"/>
-    <w:bookmarkStart w:id="54" w:name="conclusion"/>
+    <w:bookmarkEnd w:id="54"/>
+    <w:bookmarkStart w:id="55" w:name="conclusion"/>
     <w:p>
       <w:pPr>
         <w:pStyle w:val="Heading1"/>
@@ -2405,8 +2427,8 @@
         <w:t xml:space="preserve">is an opensource software, it is accessible to collaboration works which can help improve its usability and performance in the future.</w:t>
       </w:r>
     </w:p>
-    <w:bookmarkEnd w:id="54"/>
-    <w:bookmarkStart w:id="55" w:name="acknowledgements"/>
+    <w:bookmarkEnd w:id="55"/>
+    <w:bookmarkStart w:id="56" w:name="acknowledgements"/>
     <w:p>
       <w:pPr>
         <w:pStyle w:val="Heading1"/>
@@ -2464,8 +2486,8 @@
         <w:t xml:space="preserve">section.</w:t>
       </w:r>
     </w:p>
-    <w:bookmarkEnd w:id="55"/>
-    <w:bookmarkStart w:id="56" w:name="funding"/>
+    <w:bookmarkEnd w:id="56"/>
+    <w:bookmarkStart w:id="57" w:name="funding"/>
     <w:p>
       <w:pPr>
         <w:pStyle w:val="Heading1"/>
@@ -2687,8 +2709,8 @@
         <w:t xml:space="preserve">Oxford Journals will deposit all NIH-funded articles in PubMed Central. See Depositing articles in repositories – information for authors for details. Authors must ensure that manuscripts are clearly indicated as NIH-funded using the guidelines above.</w:t>
       </w:r>
     </w:p>
-    <w:bookmarkEnd w:id="56"/>
-    <w:bookmarkStart w:id="86" w:name="references"/>
+    <w:bookmarkEnd w:id="57"/>
+    <w:bookmarkStart w:id="87" w:name="references"/>
     <w:p>
       <w:pPr>
         <w:pStyle w:val="Heading1"/>
@@ -2697,8 +2719,8 @@
         <w:t xml:space="preserve">References</w:t>
       </w:r>
     </w:p>
-    <w:bookmarkStart w:id="85" w:name="refs"/>
-    <w:bookmarkStart w:id="58" w:name="ref-andrade2013"/>
+    <w:bookmarkStart w:id="86" w:name="refs"/>
+    <w:bookmarkStart w:id="59" w:name="ref-andrade2013"/>
     <w:p>
       <w:pPr>
         <w:pStyle w:val="Bibliography"/>
@@ -2709,7 +2731,7 @@
       <w:r>
         <w:t xml:space="preserve"> </w:t>
       </w:r>
-      <w:hyperlink r:id="rId57">
+      <w:hyperlink r:id="rId58">
         <w:r>
           <w:rPr>
             <w:rStyle w:val="Hyperlink"/>
@@ -2747,8 +2769,8 @@
         <w:t xml:space="preserve">, 1145.</w:t>
       </w:r>
     </w:p>
-    <w:bookmarkEnd w:id="58"/>
-    <w:bookmarkStart w:id="60" w:name="ref-becker1996"/>
+    <w:bookmarkEnd w:id="59"/>
+    <w:bookmarkStart w:id="61" w:name="ref-becker1996"/>
     <w:p>
       <w:pPr>
         <w:pStyle w:val="Bibliography"/>
@@ -2775,7 +2797,7 @@
       <w:r>
         <w:t xml:space="preserve"> </w:t>
       </w:r>
-      <w:hyperlink r:id="rId59">
+      <w:hyperlink r:id="rId60">
         <w:r>
           <w:rPr>
             <w:rStyle w:val="Hyperlink"/>
@@ -2813,8 +2835,8 @@
         <w:t xml:space="preserve">, 123–155.</w:t>
       </w:r>
     </w:p>
-    <w:bookmarkEnd w:id="60"/>
-    <w:bookmarkStart w:id="62" w:name="ref-croixmarie2009"/>
+    <w:bookmarkEnd w:id="61"/>
+    <w:bookmarkStart w:id="63" w:name="ref-croixmarie2009"/>
     <w:p>
       <w:pPr>
         <w:pStyle w:val="Bibliography"/>
@@ -2841,7 +2863,7 @@
       <w:r>
         <w:t xml:space="preserve"> </w:t>
       </w:r>
-      <w:hyperlink r:id="rId61">
+      <w:hyperlink r:id="rId62">
         <w:r>
           <w:rPr>
             <w:rStyle w:val="Hyperlink"/>
@@ -2879,8 +2901,8 @@
         <w:t xml:space="preserve">, 6061–6069.</w:t>
       </w:r>
     </w:p>
-    <w:bookmarkEnd w:id="62"/>
-    <w:bookmarkStart w:id="64" w:name="ref-hafen2013"/>
+    <w:bookmarkEnd w:id="63"/>
+    <w:bookmarkStart w:id="65" w:name="ref-hafen2013"/>
     <w:p>
       <w:pPr>
         <w:pStyle w:val="Bibliography"/>
@@ -2907,7 +2929,7 @@
       <w:r>
         <w:t xml:space="preserve"> </w:t>
       </w:r>
-      <w:hyperlink r:id="rId63">
+      <w:hyperlink r:id="rId64">
         <w:r>
           <w:rPr>
             <w:rStyle w:val="Hyperlink"/>
@@ -2919,8 +2941,8 @@
         <w:t xml:space="preserve">. IEEE, Atlanta, GA, USA, pp. 105–112.</w:t>
       </w:r>
     </w:p>
-    <w:bookmarkEnd w:id="64"/>
-    <w:bookmarkStart w:id="66" w:name="ref-hafen2019"/>
+    <w:bookmarkEnd w:id="65"/>
+    <w:bookmarkStart w:id="67" w:name="ref-hafen2019"/>
     <w:p>
       <w:pPr>
         <w:pStyle w:val="Bibliography"/>
@@ -2947,7 +2969,7 @@
       <w:r>
         <w:t xml:space="preserve"> </w:t>
       </w:r>
-      <w:hyperlink r:id="rId65">
+      <w:hyperlink r:id="rId66">
         <w:r>
           <w:rPr>
             <w:rStyle w:val="Hyperlink"/>
@@ -2959,8 +2981,8 @@
         <w:t xml:space="preserve">.</w:t>
       </w:r>
     </w:p>
-    <w:bookmarkEnd w:id="66"/>
-    <w:bookmarkStart w:id="68" w:name="ref-logue2018"/>
+    <w:bookmarkEnd w:id="67"/>
+    <w:bookmarkStart w:id="69" w:name="ref-logue2018"/>
     <w:p>
       <w:pPr>
         <w:pStyle w:val="Bibliography"/>
@@ -2971,7 +2993,7 @@
       <w:r>
         <w:t xml:space="preserve"> </w:t>
       </w:r>
-      <w:hyperlink r:id="rId67">
+      <w:hyperlink r:id="rId68">
         <w:r>
           <w:rPr>
             <w:rStyle w:val="Hyperlink"/>
@@ -3009,8 +3031,8 @@
         <w:t xml:space="preserve">, 527–533.</w:t>
       </w:r>
     </w:p>
-    <w:bookmarkEnd w:id="68"/>
-    <w:bookmarkStart w:id="70" w:name="ref-needleman1990"/>
+    <w:bookmarkEnd w:id="69"/>
+    <w:bookmarkStart w:id="71" w:name="ref-needleman1990"/>
     <w:p>
       <w:pPr>
         <w:pStyle w:val="Bibliography"/>
@@ -3021,7 +3043,7 @@
       <w:r>
         <w:t xml:space="preserve"> </w:t>
       </w:r>
-      <w:hyperlink r:id="rId69">
+      <w:hyperlink r:id="rId70">
         <w:r>
           <w:rPr>
             <w:rStyle w:val="Hyperlink"/>
@@ -3059,8 +3081,8 @@
         <w:t xml:space="preserve">, 34–38.</w:t>
       </w:r>
     </w:p>
-    <w:bookmarkEnd w:id="70"/>
-    <w:bookmarkStart w:id="72" w:name="ref-rodríguez1993"/>
+    <w:bookmarkEnd w:id="71"/>
+    <w:bookmarkStart w:id="73" w:name="ref-rodríguez1993"/>
     <w:p>
       <w:pPr>
         <w:pStyle w:val="Bibliography"/>
@@ -3087,7 +3109,7 @@
       <w:r>
         <w:t xml:space="preserve"> </w:t>
       </w:r>
-      <w:hyperlink r:id="rId71">
+      <w:hyperlink r:id="rId72">
         <w:r>
           <w:rPr>
             <w:rStyle w:val="Hyperlink"/>
@@ -3125,8 +3147,8 @@
         <w:t xml:space="preserve">, 1243–1258.</w:t>
       </w:r>
     </w:p>
-    <w:bookmarkEnd w:id="72"/>
-    <w:bookmarkStart w:id="74" w:name="ref-sanchez2021"/>
+    <w:bookmarkEnd w:id="73"/>
+    <w:bookmarkStart w:id="75" w:name="ref-sanchez2021"/>
     <w:p>
       <w:pPr>
         <w:pStyle w:val="Bibliography"/>
@@ -3137,7 +3159,7 @@
       <w:r>
         <w:t xml:space="preserve"> </w:t>
       </w:r>
-      <w:hyperlink r:id="rId73">
+      <w:hyperlink r:id="rId74">
         <w:r>
           <w:rPr>
             <w:rStyle w:val="Hyperlink"/>
@@ -3199,8 +3221,8 @@
         <w:t xml:space="preserve">, 4431–4441.</w:t>
       </w:r>
     </w:p>
-    <w:bookmarkEnd w:id="74"/>
-    <w:bookmarkStart w:id="76" w:name="ref-sands2021"/>
+    <w:bookmarkEnd w:id="75"/>
+    <w:bookmarkStart w:id="77" w:name="ref-sands2021"/>
     <w:p>
       <w:pPr>
         <w:pStyle w:val="Bibliography"/>
@@ -3227,7 +3249,7 @@
       <w:r>
         <w:t xml:space="preserve"> </w:t>
       </w:r>
-      <w:hyperlink r:id="rId75">
+      <w:hyperlink r:id="rId76">
         <w:r>
           <w:rPr>
             <w:rStyle w:val="Hyperlink"/>
@@ -3265,8 +3287,8 @@
         <w:t xml:space="preserve">, 1924–1933.</w:t>
       </w:r>
     </w:p>
-    <w:bookmarkEnd w:id="76"/>
-    <w:bookmarkStart w:id="78" w:name="ref-sicilianidecumis2014"/>
+    <w:bookmarkEnd w:id="77"/>
+    <w:bookmarkStart w:id="79" w:name="ref-sicilianidecumis2014"/>
     <w:p>
       <w:pPr>
         <w:pStyle w:val="Bibliography"/>
@@ -3293,7 +3315,7 @@
       <w:r>
         <w:t xml:space="preserve"> </w:t>
       </w:r>
-      <w:hyperlink r:id="rId77">
+      <w:hyperlink r:id="rId78">
         <w:r>
           <w:rPr>
             <w:rStyle w:val="Hyperlink"/>
@@ -3331,8 +3353,8 @@
         <w:t xml:space="preserve">, 28222.</w:t>
       </w:r>
     </w:p>
-    <w:bookmarkEnd w:id="78"/>
-    <w:bookmarkStart w:id="80" w:name="ref-sonnergaard2006"/>
+    <w:bookmarkEnd w:id="79"/>
+    <w:bookmarkStart w:id="81" w:name="ref-sonnergaard2006"/>
     <w:p>
       <w:pPr>
         <w:pStyle w:val="Bibliography"/>
@@ -3343,7 +3365,7 @@
       <w:r>
         <w:t xml:space="preserve"> </w:t>
       </w:r>
-      <w:hyperlink r:id="rId79">
+      <w:hyperlink r:id="rId80">
         <w:r>
           <w:rPr>
             <w:rStyle w:val="Hyperlink"/>
@@ -3381,8 +3403,8 @@
         <w:t xml:space="preserve">, 12–17.</w:t>
       </w:r>
     </w:p>
-    <w:bookmarkEnd w:id="80"/>
-    <w:bookmarkStart w:id="82" w:name="ref-vanloco2002"/>
+    <w:bookmarkEnd w:id="81"/>
+    <w:bookmarkStart w:id="83" w:name="ref-vanloco2002"/>
     <w:p>
       <w:pPr>
         <w:pStyle w:val="Bibliography"/>
@@ -3409,7 +3431,7 @@
       <w:r>
         <w:t xml:space="preserve"> </w:t>
       </w:r>
-      <w:hyperlink r:id="rId81">
+      <w:hyperlink r:id="rId82">
         <w:r>
           <w:rPr>
             <w:rStyle w:val="Hyperlink"/>
@@ -3447,8 +3469,8 @@
         <w:t xml:space="preserve">, 281–285.</w:t>
       </w:r>
     </w:p>
-    <w:bookmarkEnd w:id="82"/>
-    <w:bookmarkStart w:id="84" w:name="ref-y.h.chan2003"/>
+    <w:bookmarkEnd w:id="83"/>
+    <w:bookmarkStart w:id="85" w:name="ref-y.h.chan2003"/>
     <w:p>
       <w:pPr>
         <w:pStyle w:val="Bibliography"/>
@@ -3459,7 +3481,7 @@
       <w:r>
         <w:t xml:space="preserve"> </w:t>
       </w:r>
-      <w:hyperlink r:id="rId83">
+      <w:hyperlink r:id="rId84">
         <w:r>
           <w:rPr>
             <w:rStyle w:val="Hyperlink"/>
@@ -3497,9 +3519,9 @@
         <w:t xml:space="preserve">, 614–619.</w:t>
       </w:r>
     </w:p>
-    <w:bookmarkEnd w:id="84"/>
     <w:bookmarkEnd w:id="85"/>
     <w:bookmarkEnd w:id="86"/>
+    <w:bookmarkEnd w:id="87"/>
     <w:sectPr/>
   </w:body>
 </w:document>

</xml_diff>

<commit_message>
Fixed some citation issues.
</commit_message>
<xml_diff>
--- a/Manuscript/manuscript.docx
+++ b/Manuscript/manuscript.docx
@@ -276,7 +276,7 @@
         <w:pStyle w:val="FirstParagraph"/>
       </w:pPr>
       <w:r>
-        <w:t xml:space="preserve">Linearity assessment is one of the criteria used to evaluate the precision of a quantitative measurement procedure as seen in calibration studies</w:t>
+        <w:t xml:space="preserve">Linearity assessment is one of the criteria used to evaluate the precision of a quantitative measurement procedure as seen in calibration studies from</w:t>
       </w:r>
       <w:r>
         <w:t xml:space="preserve"> </w:t>
@@ -304,7 +304,7 @@
         <w:t xml:space="preserve"> </w:t>
       </w:r>
       <w:r>
-        <w:t xml:space="preserve">and drug analysis</w:t>
+        <w:t xml:space="preserve">and drug analysis from</w:t>
       </w:r>
       <w:r>
         <w:t xml:space="preserve"> </w:t>
@@ -500,7 +500,7 @@
         <w:t xml:space="preserve"> </w:t>
       </w:r>
       <w:r>
-        <w:t xml:space="preserve">for each dilution curve. Besides the Pearson Correlation Coefficient, additional parameters introduced are results from Mandel’s Fitting Test</w:t>
+        <w:t xml:space="preserve">for each dilution curve. Besides the Pearson Correlation Coefficient, additional parameters introduced are Mandel’s Fitting Test results from</w:t>
       </w:r>
       <w:r>
         <w:t xml:space="preserve"> </w:t>
@@ -526,7 +526,7 @@
         <w:t xml:space="preserve"> </w:t>
       </w:r>
       <w:r>
-        <w:t xml:space="preserve">value gives sufficient evidence that a quadratic model fits better than a linear model, indicating the curve may not be linear. Another parameter is Percent Residual Accuracy</w:t>
+        <w:t xml:space="preserve">value gives sufficient evidence that a quadratic model fits better than a linear model, indicating the curve may not be linear. Another parameter is Percent Residual Accuracy from</w:t>
       </w:r>
       <w:r>
         <w:t xml:space="preserve"> </w:t>

</xml_diff>

<commit_message>
Change figures between supplementary and manuscript. Add relevant equations.
</commit_message>
<xml_diff>
--- a/Manuscript/manuscript.docx
+++ b/Manuscript/manuscript.docx
@@ -260,6 +260,11 @@
         <w:t xml:space="preserve">Data and text mining</w:t>
       </w:r>
     </w:p>
+    <w:p>
+      <w:r>
+        <w:br w:type="page"/>
+      </w:r>
+    </w:p>
     <w:bookmarkEnd w:id="26"/>
     <w:bookmarkEnd w:id="27"/>
     <w:bookmarkStart w:id="28" w:name="introduction"/>
@@ -361,7 +366,7 @@
       </w:r>
     </w:p>
     <w:bookmarkEnd w:id="28"/>
-    <w:bookmarkStart w:id="34" w:name="approach"/>
+    <w:bookmarkStart w:id="43" w:name="approach"/>
     <w:p>
       <w:pPr>
         <w:pStyle w:val="Heading1"/>
@@ -370,78 +375,12 @@
         <w:t xml:space="preserve">Approach</w:t>
       </w:r>
     </w:p>
-    <w:tbl>
-      <w:tblPr>
-        <w:tblStyle w:val="Table"/>
-        <w:tblW w:type="pct" w:w="5000"/>
-        <w:tblLook w:firstRow="0" w:lastRow="0" w:firstColumn="0" w:lastColumn="0" w:noHBand="0" w:noVBand="0" w:val="0000"/>
-      </w:tblPr>
-      <w:tblGrid>
-        <w:gridCol w:w="7920"/>
-      </w:tblGrid>
-      <w:tr>
-        <w:tc>
-          <w:tcPr/>
-          <w:p>
-            <w:pPr>
-              <w:jc w:val="center"/>
-            </w:pPr>
-            <w:r>
-              <w:drawing>
-                <wp:inline>
-                  <wp:extent cx="5334000" cy="3217104"/>
-                  <wp:effectExtent b="0" l="0" r="0" t="0"/>
-                  <wp:docPr descr="" title="" id="30" name="Picture"/>
-                  <a:graphic>
-                    <a:graphicData uri="http://schemas.openxmlformats.org/drawingml/2006/picture">
-                      <pic:pic>
-                        <pic:nvPicPr>
-                          <pic:cNvPr descr="images/README-Workflow.png" id="31" name="Picture"/>
-                          <pic:cNvPicPr>
-                            <a:picLocks noChangeArrowheads="1" noChangeAspect="1"/>
-                          </pic:cNvPicPr>
-                        </pic:nvPicPr>
-                        <pic:blipFill>
-                          <a:blip r:embed="rId29"/>
-                          <a:stretch>
-                            <a:fillRect/>
-                          </a:stretch>
-                        </pic:blipFill>
-                        <pic:spPr bwMode="auto">
-                          <a:xfrm>
-                            <a:off x="0" y="0"/>
-                            <a:ext cx="5334000" cy="3217104"/>
-                          </a:xfrm>
-                          <a:prstGeom prst="rect">
-                            <a:avLst/>
-                          </a:prstGeom>
-                          <a:noFill/>
-                          <a:ln w="9525">
-                            <a:noFill/>
-                            <a:headEnd/>
-                            <a:tailEnd/>
-                          </a:ln>
-                        </pic:spPr>
-                      </pic:pic>
-                    </a:graphicData>
-                  </a:graphic>
-                </wp:inline>
-              </w:drawing>
-            </w:r>
-          </w:p>
-        </w:tc>
-      </w:tr>
-    </w:tbl>
-    <w:p>
-      <w:pPr>
-        <w:pStyle w:val="BodyText"/>
-      </w:pPr>
-      <w:pPr>
-        <w:spacing w:before="200"/>
-        <w:pStyle w:val="ImageCaption"/>
-      </w:pPr>
-      <w:r>
-        <w:t xml:space="preserve">Figure 1:</w:t>
+    <w:p>
+      <w:pPr>
+        <w:pStyle w:val="FirstParagraph"/>
+      </w:pPr>
+      <w:r>
+        <w:t xml:space="preserve">Supplementary Figure 1 depicts the workflow of</w:t>
       </w:r>
       <w:r>
         <w:t xml:space="preserve"> </w:t>
@@ -454,18 +393,7 @@
         <w:t xml:space="preserve">DCVtestkit</w:t>
       </w:r>
       <w:r>
-        <w:t xml:space="preserve"> </w:t>
-      </w:r>
-      <w:r>
-        <w:t xml:space="preserve">Workflow</w:t>
-      </w:r>
-    </w:p>
-    <w:p>
-      <w:pPr>
-        <w:pStyle w:val="BodyText"/>
-      </w:pPr>
-      <w:r>
-        <w:t xml:space="preserve">The workflow starts with two tables: Transition Signal Data, containing transition signals (y-axis for dilution curve) for each sample and Dilution Annotation, containing dilution curve related information, such as concentration (x-axis for dilution curve) and dilution batches. Using a common column Sample Name, the two tables can be merged into one table (Dilution Table) via</w:t>
+        <w:t xml:space="preserve">. The workflow starts with two tables: Transition Signal Data, containing transition signals (y-axis for dilution curve) for each sample and Dilution Annotation, containing dilution curve related information, such as concentration (x-axis for dilution curve) and dilution batches. Using a common column Sample Name, the two tables can be merged into one table (Dilution Table) via</w:t>
       </w:r>
       <w:r>
         <w:t xml:space="preserve"> </w:t>
@@ -500,7 +428,18 @@
         <w:t xml:space="preserve"> </w:t>
       </w:r>
       <w:r>
-        <w:t xml:space="preserve">for each dilution curve. Besides the Pearson Correlation Coefficient, additional parameters introduced are Mandel’s Fitting Test results from</w:t>
+        <w:t xml:space="preserve">for each dilution curve. Besides the Pearson Correlation Coefficient, one additional calculation is the Mandel’s Fitting Test (</w:t>
+      </w:r>
+      <w:hyperlink w:anchor="eq-mandel-test">
+        <w:r>
+          <w:rPr>
+            <w:rStyle w:val="Hyperlink"/>
+          </w:rPr>
+          <w:t xml:space="preserve">Equation 1</w:t>
+        </w:r>
+      </w:hyperlink>
+      <w:r>
+        <w:t xml:space="preserve">) from</w:t>
       </w:r>
       <w:r>
         <w:t xml:space="preserve"> </w:t>
@@ -509,10 +448,142 @@
         <w:t xml:space="preserve">Andrade and Gómez-Carracedo (2013)</w:t>
       </w:r>
       <w:r>
-        <w:t xml:space="preserve"> </w:t>
-      </w:r>
-      <w:r>
-        <w:t xml:space="preserve">in which a low</w:t>
+        <w:t xml:space="preserve">, in which</w:t>
+      </w:r>
+      <w:r>
+        <w:t xml:space="preserve"> </w:t>
+      </w:r>
+      <m:oMath>
+        <m:sSubSup>
+          <m:e>
+            <m:r>
+              <m:rPr>
+                <m:sty m:val="p"/>
+              </m:rPr>
+              <m:t>S</m:t>
+            </m:r>
+          </m:e>
+          <m:sub>
+            <m:r>
+              <m:t>y</m:t>
+            </m:r>
+            <m:r>
+              <m:rPr>
+                <m:sty m:val="p"/>
+              </m:rPr>
+              <m:t>/</m:t>
+            </m:r>
+            <m:r>
+              <m:t>x</m:t>
+            </m:r>
+            <m:r>
+              <m:rPr>
+                <m:sty m:val="p"/>
+              </m:rPr>
+              <m:t>,</m:t>
+            </m:r>
+            <m:r>
+              <m:t>l</m:t>
+            </m:r>
+            <m:r>
+              <m:t>i</m:t>
+            </m:r>
+            <m:r>
+              <m:t>n</m:t>
+            </m:r>
+          </m:sub>
+          <m:sup>
+            <m:r>
+              <m:t>2</m:t>
+            </m:r>
+          </m:sup>
+        </m:sSubSup>
+      </m:oMath>
+      <w:r>
+        <w:t xml:space="preserve"> </w:t>
+      </w:r>
+      <w:r>
+        <w:t xml:space="preserve">and</w:t>
+      </w:r>
+      <w:r>
+        <w:t xml:space="preserve"> </w:t>
+      </w:r>
+      <m:oMath>
+        <m:sSubSup>
+          <m:e>
+            <m:r>
+              <m:rPr>
+                <m:sty m:val="p"/>
+              </m:rPr>
+              <m:t>S</m:t>
+            </m:r>
+          </m:e>
+          <m:sub>
+            <m:r>
+              <m:t>y</m:t>
+            </m:r>
+            <m:r>
+              <m:rPr>
+                <m:sty m:val="p"/>
+              </m:rPr>
+              <m:t>/</m:t>
+            </m:r>
+            <m:r>
+              <m:t>x</m:t>
+            </m:r>
+            <m:r>
+              <m:rPr>
+                <m:sty m:val="p"/>
+              </m:rPr>
+              <m:t>,</m:t>
+            </m:r>
+            <m:r>
+              <m:t>q</m:t>
+            </m:r>
+            <m:r>
+              <m:t>u</m:t>
+            </m:r>
+            <m:r>
+              <m:t>a</m:t>
+            </m:r>
+            <m:r>
+              <m:t>d</m:t>
+            </m:r>
+          </m:sub>
+          <m:sup>
+            <m:r>
+              <m:t>2</m:t>
+            </m:r>
+          </m:sup>
+        </m:sSubSup>
+      </m:oMath>
+      <w:r>
+        <w:t xml:space="preserve"> </w:t>
+      </w:r>
+      <w:r>
+        <w:t xml:space="preserve">are the standard error of the regression divided by the regression’s degrees of freedom for the linear model (</w:t>
+      </w:r>
+      <w:hyperlink w:anchor="eq-s1">
+        <w:r>
+          <w:rPr>
+            <w:rStyle w:val="Hyperlink"/>
+          </w:rPr>
+          <w:t xml:space="preserve">Equation 2</w:t>
+        </w:r>
+      </w:hyperlink>
+      <w:r>
+        <w:t xml:space="preserve">) and quadratic model (</w:t>
+      </w:r>
+      <w:hyperlink w:anchor="eq-s2">
+        <w:r>
+          <w:rPr>
+            <w:rStyle w:val="Hyperlink"/>
+          </w:rPr>
+          <w:t xml:space="preserve">Equation 3</w:t>
+        </w:r>
+      </w:hyperlink>
+      <w:r>
+        <w:t xml:space="preserve">) repsectively. A low</w:t>
       </w:r>
       <w:r>
         <w:t xml:space="preserve"> </w:t>
@@ -526,7 +597,754 @@
         <w:t xml:space="preserve"> </w:t>
       </w:r>
       <w:r>
-        <w:t xml:space="preserve">value gives sufficient evidence that a quadratic model fits better than a linear model, indicating the curve may not be linear. Another parameter is Percent Residual Accuracy from</w:t>
+        <w:t xml:space="preserve">value from this</w:t>
+      </w:r>
+      <w:r>
+        <w:t xml:space="preserve"> </w:t>
+      </w:r>
+      <m:oMath>
+        <m:r>
+          <m:t>F</m:t>
+        </m:r>
+      </m:oMath>
+      <w:r>
+        <w:t xml:space="preserve"> </w:t>
+      </w:r>
+      <w:r>
+        <w:t xml:space="preserve">test gives sufficient evidence that a quadratic model fits better than a linear model, indicating the curve may not be linear.</w:t>
+      </w:r>
+    </w:p>
+    <w:p>
+      <w:pPr>
+        <w:pStyle w:val="BodyText"/>
+      </w:pPr>
+      <w:bookmarkStart w:id="29" w:name="eq-mandel-test"/>
+      <m:oMathPara>
+        <m:oMathParaPr>
+          <m:jc m:val="center"/>
+        </m:oMathParaPr>
+        <m:oMath>
+          <m:sSub>
+            <m:e>
+              <m:r>
+                <m:rPr>
+                  <m:sty m:val="p"/>
+                </m:rPr>
+                <m:t>F</m:t>
+              </m:r>
+            </m:e>
+            <m:sub>
+              <m:r>
+                <m:t>t</m:t>
+              </m:r>
+              <m:r>
+                <m:t>e</m:t>
+              </m:r>
+              <m:r>
+                <m:t>s</m:t>
+              </m:r>
+              <m:r>
+                <m:t>t</m:t>
+              </m:r>
+            </m:sub>
+          </m:sSub>
+          <m:r>
+            <m:rPr>
+              <m:sty m:val="p"/>
+            </m:rPr>
+            <m:t>=</m:t>
+          </m:r>
+          <m:f>
+            <m:fPr>
+              <m:type m:val="bar"/>
+            </m:fPr>
+            <m:num>
+              <m:d>
+                <m:dPr>
+                  <m:begChr m:val="("/>
+                  <m:endChr m:val=")"/>
+                  <m:sepChr m:val=""/>
+                  <m:grow/>
+                </m:dPr>
+                <m:e>
+                  <m:r>
+                    <m:rPr>
+                      <m:sty m:val="p"/>
+                    </m:rPr>
+                    <m:t>n</m:t>
+                  </m:r>
+                  <m:r>
+                    <m:rPr>
+                      <m:sty m:val="p"/>
+                    </m:rPr>
+                    <m:t>−</m:t>
+                  </m:r>
+                  <m:r>
+                    <m:t>2</m:t>
+                  </m:r>
+                </m:e>
+              </m:d>
+              <m:r>
+                <m:t> </m:t>
+              </m:r>
+              <m:sSubSup>
+                <m:e>
+                  <m:r>
+                    <m:rPr>
+                      <m:sty m:val="p"/>
+                    </m:rPr>
+                    <m:t>S</m:t>
+                  </m:r>
+                </m:e>
+                <m:sub>
+                  <m:r>
+                    <m:t>y</m:t>
+                  </m:r>
+                  <m:r>
+                    <m:rPr>
+                      <m:sty m:val="p"/>
+                    </m:rPr>
+                    <m:t>/</m:t>
+                  </m:r>
+                  <m:r>
+                    <m:t>x</m:t>
+                  </m:r>
+                  <m:r>
+                    <m:rPr>
+                      <m:sty m:val="p"/>
+                    </m:rPr>
+                    <m:t>,</m:t>
+                  </m:r>
+                  <m:r>
+                    <m:t>l</m:t>
+                  </m:r>
+                  <m:r>
+                    <m:t>i</m:t>
+                  </m:r>
+                  <m:r>
+                    <m:t>n</m:t>
+                  </m:r>
+                </m:sub>
+                <m:sup>
+                  <m:r>
+                    <m:t>2</m:t>
+                  </m:r>
+                </m:sup>
+              </m:sSubSup>
+              <m:r>
+                <m:t> </m:t>
+              </m:r>
+              <m:r>
+                <m:rPr>
+                  <m:sty m:val="p"/>
+                </m:rPr>
+                <m:t>−</m:t>
+              </m:r>
+              <m:r>
+                <m:t> </m:t>
+              </m:r>
+              <m:d>
+                <m:dPr>
+                  <m:begChr m:val="("/>
+                  <m:endChr m:val=")"/>
+                  <m:sepChr m:val=""/>
+                  <m:grow/>
+                </m:dPr>
+                <m:e>
+                  <m:r>
+                    <m:rPr>
+                      <m:sty m:val="p"/>
+                    </m:rPr>
+                    <m:t>n</m:t>
+                  </m:r>
+                  <m:r>
+                    <m:rPr>
+                      <m:sty m:val="p"/>
+                    </m:rPr>
+                    <m:t>−</m:t>
+                  </m:r>
+                  <m:r>
+                    <m:t>3</m:t>
+                  </m:r>
+                </m:e>
+              </m:d>
+              <m:r>
+                <m:t> </m:t>
+              </m:r>
+              <m:sSubSup>
+                <m:e>
+                  <m:r>
+                    <m:rPr>
+                      <m:sty m:val="p"/>
+                    </m:rPr>
+                    <m:t>S</m:t>
+                  </m:r>
+                </m:e>
+                <m:sub>
+                  <m:r>
+                    <m:t>y</m:t>
+                  </m:r>
+                  <m:r>
+                    <m:rPr>
+                      <m:sty m:val="p"/>
+                    </m:rPr>
+                    <m:t>/</m:t>
+                  </m:r>
+                  <m:r>
+                    <m:t>x</m:t>
+                  </m:r>
+                  <m:r>
+                    <m:rPr>
+                      <m:sty m:val="p"/>
+                    </m:rPr>
+                    <m:t>,</m:t>
+                  </m:r>
+                  <m:r>
+                    <m:t>q</m:t>
+                  </m:r>
+                  <m:r>
+                    <m:t>u</m:t>
+                  </m:r>
+                  <m:r>
+                    <m:t>a</m:t>
+                  </m:r>
+                  <m:r>
+                    <m:t>d</m:t>
+                  </m:r>
+                </m:sub>
+                <m:sup>
+                  <m:r>
+                    <m:t>2</m:t>
+                  </m:r>
+                </m:sup>
+              </m:sSubSup>
+            </m:num>
+            <m:den>
+              <m:sSubSup>
+                <m:e>
+                  <m:r>
+                    <m:rPr>
+                      <m:sty m:val="p"/>
+                    </m:rPr>
+                    <m:t>S</m:t>
+                  </m:r>
+                </m:e>
+                <m:sub>
+                  <m:r>
+                    <m:t>y</m:t>
+                  </m:r>
+                  <m:r>
+                    <m:rPr>
+                      <m:sty m:val="p"/>
+                    </m:rPr>
+                    <m:t>/</m:t>
+                  </m:r>
+                  <m:r>
+                    <m:t>x</m:t>
+                  </m:r>
+                  <m:r>
+                    <m:rPr>
+                      <m:sty m:val="p"/>
+                    </m:rPr>
+                    <m:t>,</m:t>
+                  </m:r>
+                  <m:r>
+                    <m:t>q</m:t>
+                  </m:r>
+                  <m:r>
+                    <m:t>u</m:t>
+                  </m:r>
+                  <m:r>
+                    <m:t>a</m:t>
+                  </m:r>
+                  <m:r>
+                    <m:t>d</m:t>
+                  </m:r>
+                </m:sub>
+                <m:sup>
+                  <m:r>
+                    <m:t>2</m:t>
+                  </m:r>
+                </m:sup>
+              </m:sSubSup>
+            </m:den>
+          </m:f>
+          <m:r>
+            <m:t>  </m:t>
+          </m:r>
+          <m:d>
+            <m:dPr>
+              <m:begChr m:val="("/>
+              <m:endChr m:val=")"/>
+              <m:sepChr m:val=""/>
+              <m:grow/>
+            </m:dPr>
+            <m:e>
+              <m:r>
+                <m:t>1</m:t>
+              </m:r>
+            </m:e>
+          </m:d>
+        </m:oMath>
+      </m:oMathPara>
+      <w:bookmarkEnd w:id="29"/>
+    </w:p>
+    <w:p>
+      <w:pPr>
+        <w:pStyle w:val="FirstParagraph"/>
+      </w:pPr>
+      <w:bookmarkStart w:id="30" w:name="eq-s1"/>
+      <m:oMathPara>
+        <m:oMathParaPr>
+          <m:jc m:val="center"/>
+        </m:oMathParaPr>
+        <m:oMath>
+          <m:sSubSup>
+            <m:e>
+              <m:r>
+                <m:rPr>
+                  <m:sty m:val="p"/>
+                </m:rPr>
+                <m:t>S</m:t>
+              </m:r>
+            </m:e>
+            <m:sub>
+              <m:r>
+                <m:t>y</m:t>
+              </m:r>
+              <m:r>
+                <m:rPr>
+                  <m:sty m:val="p"/>
+                </m:rPr>
+                <m:t>/</m:t>
+              </m:r>
+              <m:r>
+                <m:t>x</m:t>
+              </m:r>
+              <m:r>
+                <m:rPr>
+                  <m:sty m:val="p"/>
+                </m:rPr>
+                <m:t>,</m:t>
+              </m:r>
+              <m:r>
+                <m:t>l</m:t>
+              </m:r>
+              <m:r>
+                <m:t>i</m:t>
+              </m:r>
+              <m:r>
+                <m:t>n</m:t>
+              </m:r>
+            </m:sub>
+            <m:sup>
+              <m:r>
+                <m:t>2</m:t>
+              </m:r>
+            </m:sup>
+          </m:sSubSup>
+          <m:r>
+            <m:rPr>
+              <m:sty m:val="p"/>
+            </m:rPr>
+            <m:t>=</m:t>
+          </m:r>
+          <m:f>
+            <m:fPr>
+              <m:type m:val="bar"/>
+            </m:fPr>
+            <m:num>
+              <m:r>
+                <m:t>1</m:t>
+              </m:r>
+            </m:num>
+            <m:den>
+              <m:r>
+                <m:t>n</m:t>
+              </m:r>
+              <m:r>
+                <m:rPr>
+                  <m:sty m:val="p"/>
+                </m:rPr>
+                <m:t>−</m:t>
+              </m:r>
+              <m:r>
+                <m:t>2</m:t>
+              </m:r>
+            </m:den>
+          </m:f>
+          <m:nary>
+            <m:naryPr>
+              <m:chr m:val="∑"/>
+              <m:limLoc m:val="undOvr"/>
+              <m:subHide m:val="0"/>
+              <m:supHide m:val="0"/>
+            </m:naryPr>
+            <m:sub>
+              <m:r>
+                <m:t>i</m:t>
+              </m:r>
+              <m:r>
+                <m:rPr>
+                  <m:sty m:val="p"/>
+                </m:rPr>
+                <m:t>=</m:t>
+              </m:r>
+              <m:r>
+                <m:t>1</m:t>
+              </m:r>
+            </m:sub>
+            <m:sup>
+              <m:r>
+                <m:t>n</m:t>
+              </m:r>
+            </m:sup>
+            <m:e>
+              <m:sSup>
+                <m:e>
+                  <m:d>
+                    <m:dPr>
+                      <m:begChr m:val="("/>
+                      <m:endChr m:val=")"/>
+                      <m:sepChr m:val=""/>
+                      <m:grow/>
+                    </m:dPr>
+                    <m:e>
+                      <m:sSub>
+                        <m:e>
+                          <m:r>
+                            <m:t>y</m:t>
+                          </m:r>
+                        </m:e>
+                        <m:sub>
+                          <m:r>
+                            <m:t>i</m:t>
+                          </m:r>
+                          <m:r>
+                            <m:rPr>
+                              <m:sty m:val="p"/>
+                            </m:rPr>
+                            <m:t>,</m:t>
+                          </m:r>
+                          <m:r>
+                            <m:t>p</m:t>
+                          </m:r>
+                          <m:r>
+                            <m:t>r</m:t>
+                          </m:r>
+                          <m:r>
+                            <m:t>e</m:t>
+                          </m:r>
+                          <m:r>
+                            <m:t>d</m:t>
+                          </m:r>
+                        </m:sub>
+                      </m:sSub>
+                      <m:r>
+                        <m:rPr>
+                          <m:sty m:val="p"/>
+                        </m:rPr>
+                        <m:t>−</m:t>
+                      </m:r>
+                      <m:sSub>
+                        <m:e>
+                          <m:r>
+                            <m:t>y</m:t>
+                          </m:r>
+                        </m:e>
+                        <m:sub>
+                          <m:r>
+                            <m:t>i</m:t>
+                          </m:r>
+                          <m:r>
+                            <m:rPr>
+                              <m:sty m:val="p"/>
+                            </m:rPr>
+                            <m:t>,</m:t>
+                          </m:r>
+                          <m:r>
+                            <m:t>t</m:t>
+                          </m:r>
+                          <m:r>
+                            <m:t>r</m:t>
+                          </m:r>
+                          <m:r>
+                            <m:t>u</m:t>
+                          </m:r>
+                          <m:r>
+                            <m:t>e</m:t>
+                          </m:r>
+                        </m:sub>
+                      </m:sSub>
+                    </m:e>
+                  </m:d>
+                </m:e>
+                <m:sup>
+                  <m:r>
+                    <m:t>2</m:t>
+                  </m:r>
+                </m:sup>
+              </m:sSup>
+            </m:e>
+          </m:nary>
+          <m:r>
+            <m:t>  </m:t>
+          </m:r>
+          <m:d>
+            <m:dPr>
+              <m:begChr m:val="("/>
+              <m:endChr m:val=")"/>
+              <m:sepChr m:val=""/>
+              <m:grow/>
+            </m:dPr>
+            <m:e>
+              <m:r>
+                <m:t>2</m:t>
+              </m:r>
+            </m:e>
+          </m:d>
+        </m:oMath>
+      </m:oMathPara>
+      <w:bookmarkEnd w:id="30"/>
+    </w:p>
+    <w:p>
+      <w:pPr>
+        <w:pStyle w:val="FirstParagraph"/>
+      </w:pPr>
+      <w:bookmarkStart w:id="31" w:name="eq-s2"/>
+      <m:oMathPara>
+        <m:oMathParaPr>
+          <m:jc m:val="center"/>
+        </m:oMathParaPr>
+        <m:oMath>
+          <m:sSubSup>
+            <m:e>
+              <m:r>
+                <m:rPr>
+                  <m:sty m:val="p"/>
+                </m:rPr>
+                <m:t>S</m:t>
+              </m:r>
+            </m:e>
+            <m:sub>
+              <m:r>
+                <m:t>y</m:t>
+              </m:r>
+              <m:r>
+                <m:rPr>
+                  <m:sty m:val="p"/>
+                </m:rPr>
+                <m:t>/</m:t>
+              </m:r>
+              <m:r>
+                <m:t>x</m:t>
+              </m:r>
+              <m:r>
+                <m:rPr>
+                  <m:sty m:val="p"/>
+                </m:rPr>
+                <m:t>,</m:t>
+              </m:r>
+              <m:r>
+                <m:t>q</m:t>
+              </m:r>
+              <m:r>
+                <m:t>u</m:t>
+              </m:r>
+              <m:r>
+                <m:t>a</m:t>
+              </m:r>
+              <m:r>
+                <m:t>d</m:t>
+              </m:r>
+            </m:sub>
+            <m:sup>
+              <m:r>
+                <m:t>2</m:t>
+              </m:r>
+            </m:sup>
+          </m:sSubSup>
+          <m:r>
+            <m:rPr>
+              <m:sty m:val="p"/>
+            </m:rPr>
+            <m:t>=</m:t>
+          </m:r>
+          <m:f>
+            <m:fPr>
+              <m:type m:val="bar"/>
+            </m:fPr>
+            <m:num>
+              <m:r>
+                <m:t>1</m:t>
+              </m:r>
+            </m:num>
+            <m:den>
+              <m:r>
+                <m:t>n</m:t>
+              </m:r>
+              <m:r>
+                <m:rPr>
+                  <m:sty m:val="p"/>
+                </m:rPr>
+                <m:t>−</m:t>
+              </m:r>
+              <m:r>
+                <m:t>3</m:t>
+              </m:r>
+            </m:den>
+          </m:f>
+          <m:nary>
+            <m:naryPr>
+              <m:chr m:val="∑"/>
+              <m:limLoc m:val="undOvr"/>
+              <m:subHide m:val="0"/>
+              <m:supHide m:val="0"/>
+            </m:naryPr>
+            <m:sub>
+              <m:r>
+                <m:t>i</m:t>
+              </m:r>
+              <m:r>
+                <m:rPr>
+                  <m:sty m:val="p"/>
+                </m:rPr>
+                <m:t>=</m:t>
+              </m:r>
+              <m:r>
+                <m:t>1</m:t>
+              </m:r>
+            </m:sub>
+            <m:sup>
+              <m:r>
+                <m:t>n</m:t>
+              </m:r>
+            </m:sup>
+            <m:e>
+              <m:sSup>
+                <m:e>
+                  <m:d>
+                    <m:dPr>
+                      <m:begChr m:val="("/>
+                      <m:endChr m:val=")"/>
+                      <m:sepChr m:val=""/>
+                      <m:grow/>
+                    </m:dPr>
+                    <m:e>
+                      <m:sSub>
+                        <m:e>
+                          <m:r>
+                            <m:t>y</m:t>
+                          </m:r>
+                        </m:e>
+                        <m:sub>
+                          <m:r>
+                            <m:t>i</m:t>
+                          </m:r>
+                          <m:r>
+                            <m:rPr>
+                              <m:sty m:val="p"/>
+                            </m:rPr>
+                            <m:t>,</m:t>
+                          </m:r>
+                          <m:r>
+                            <m:t>p</m:t>
+                          </m:r>
+                          <m:r>
+                            <m:t>r</m:t>
+                          </m:r>
+                          <m:r>
+                            <m:t>e</m:t>
+                          </m:r>
+                          <m:r>
+                            <m:t>d</m:t>
+                          </m:r>
+                        </m:sub>
+                      </m:sSub>
+                      <m:r>
+                        <m:rPr>
+                          <m:sty m:val="p"/>
+                        </m:rPr>
+                        <m:t>−</m:t>
+                      </m:r>
+                      <m:sSub>
+                        <m:e>
+                          <m:r>
+                            <m:t>y</m:t>
+                          </m:r>
+                        </m:e>
+                        <m:sub>
+                          <m:r>
+                            <m:t>i</m:t>
+                          </m:r>
+                          <m:r>
+                            <m:rPr>
+                              <m:sty m:val="p"/>
+                            </m:rPr>
+                            <m:t>,</m:t>
+                          </m:r>
+                          <m:r>
+                            <m:t>t</m:t>
+                          </m:r>
+                          <m:r>
+                            <m:t>r</m:t>
+                          </m:r>
+                          <m:r>
+                            <m:t>u</m:t>
+                          </m:r>
+                          <m:r>
+                            <m:t>e</m:t>
+                          </m:r>
+                        </m:sub>
+                      </m:sSub>
+                    </m:e>
+                  </m:d>
+                </m:e>
+                <m:sup>
+                  <m:r>
+                    <m:t>2</m:t>
+                  </m:r>
+                </m:sup>
+              </m:sSup>
+            </m:e>
+          </m:nary>
+          <m:r>
+            <m:t>  </m:t>
+          </m:r>
+          <m:d>
+            <m:dPr>
+              <m:begChr m:val="("/>
+              <m:endChr m:val=")"/>
+              <m:sepChr m:val=""/>
+              <m:grow/>
+            </m:dPr>
+            <m:e>
+              <m:r>
+                <m:t>3</m:t>
+              </m:r>
+            </m:e>
+          </m:d>
+        </m:oMath>
+      </m:oMathPara>
+      <w:bookmarkEnd w:id="31"/>
+    </w:p>
+    <w:p>
+      <w:pPr>
+        <w:pStyle w:val="FirstParagraph"/>
+      </w:pPr>
+      <w:r>
+        <w:t xml:space="preserve">Another one is Percent Residual Accuracy (</w:t>
+      </w:r>
+      <w:hyperlink w:anchor="eq-pra">
+        <w:r>
+          <w:rPr>
+            <w:rStyle w:val="Hyperlink"/>
+          </w:rPr>
+          <w:t xml:space="preserve">Equation 4</w:t>
+        </w:r>
+      </w:hyperlink>
+      <w:r>
+        <w:t xml:space="preserve">) from</w:t>
       </w:r>
       <w:r>
         <w:t xml:space="preserve"> </w:t>
@@ -538,7 +1356,89 @@
         <w:t xml:space="preserve"> </w:t>
       </w:r>
       <w:r>
-        <w:t xml:space="preserve">which ranges from</w:t>
+        <w:t xml:space="preserve">in which</w:t>
+      </w:r>
+      <w:r>
+        <w:t xml:space="preserve"> </w:t>
+      </w:r>
+      <m:oMath>
+        <m:sSub>
+          <m:e>
+            <m:r>
+              <m:t>x</m:t>
+            </m:r>
+          </m:e>
+          <m:sub>
+            <m:r>
+              <m:t>i</m:t>
+            </m:r>
+            <m:r>
+              <m:rPr>
+                <m:sty m:val="p"/>
+              </m:rPr>
+              <m:t>,</m:t>
+            </m:r>
+            <m:r>
+              <m:t>t</m:t>
+            </m:r>
+            <m:r>
+              <m:t>r</m:t>
+            </m:r>
+            <m:r>
+              <m:t>u</m:t>
+            </m:r>
+            <m:r>
+              <m:t>e</m:t>
+            </m:r>
+          </m:sub>
+        </m:sSub>
+      </m:oMath>
+      <w:r>
+        <w:t xml:space="preserve"> </w:t>
+      </w:r>
+      <w:r>
+        <w:t xml:space="preserve">is the true x-axis value and</w:t>
+      </w:r>
+      <w:r>
+        <w:t xml:space="preserve"> </w:t>
+      </w:r>
+      <m:oMath>
+        <m:sSub>
+          <m:e>
+            <m:r>
+              <m:t>x</m:t>
+            </m:r>
+          </m:e>
+          <m:sub>
+            <m:r>
+              <m:t>i</m:t>
+            </m:r>
+            <m:r>
+              <m:rPr>
+                <m:sty m:val="p"/>
+              </m:rPr>
+              <m:t>,</m:t>
+            </m:r>
+            <m:r>
+              <m:t>c</m:t>
+            </m:r>
+            <m:r>
+              <m:t>a</m:t>
+            </m:r>
+            <m:r>
+              <m:t>l</m:t>
+            </m:r>
+            <m:r>
+              <m:t>c</m:t>
+            </m:r>
+          </m:sub>
+        </m:sSub>
+      </m:oMath>
+      <w:r>
+        <w:t xml:space="preserve"> </w:t>
+      </w:r>
+      <w:r>
+        <w:t xml:space="preserve">is the predicted x-axis value from the linear model. Ranging from</w:t>
       </w:r>
       <w:r>
         <w:t xml:space="preserve"> </w:t>
@@ -572,7 +1472,7 @@
         </m:r>
       </m:oMath>
       <w:r>
-        <w:t xml:space="preserve">. If the curve is linear, the value should be close to</w:t>
+        <w:t xml:space="preserve">, if the curve is linear, the value should be close to</w:t>
       </w:r>
       <w:r>
         <w:t xml:space="preserve"> </w:t>
@@ -583,7 +1483,252 @@
         </m:r>
       </m:oMath>
       <w:r>
-        <w:t xml:space="preserve">. The software also calculates the concavity of a fitted quadratic model to identify if the curve is dominantly non-linear at high (concavity</w:t>
+        <w:t xml:space="preserve">.</w:t>
+      </w:r>
+    </w:p>
+    <w:p>
+      <w:pPr>
+        <w:pStyle w:val="BodyText"/>
+      </w:pPr>
+      <w:bookmarkStart w:id="32" w:name="eq-pra"/>
+      <m:oMathPara>
+        <m:oMathParaPr>
+          <m:jc m:val="center"/>
+        </m:oMathParaPr>
+        <m:oMath>
+          <m:r>
+            <m:rPr>
+              <m:sty m:val="p"/>
+            </m:rPr>
+            <m:t>%</m:t>
+          </m:r>
+          <m:r>
+            <m:t> </m:t>
+          </m:r>
+          <m:r>
+            <m:t>R</m:t>
+          </m:r>
+          <m:r>
+            <m:t>A</m:t>
+          </m:r>
+          <m:r>
+            <m:rPr>
+              <m:sty m:val="p"/>
+            </m:rPr>
+            <m:t>=</m:t>
+          </m:r>
+          <m:f>
+            <m:fPr>
+              <m:type m:val="bar"/>
+            </m:fPr>
+            <m:num>
+              <m:r>
+                <m:t>100</m:t>
+              </m:r>
+              <m:r>
+                <m:rPr>
+                  <m:sty m:val="p"/>
+                </m:rPr>
+                <m:t>%</m:t>
+              </m:r>
+            </m:num>
+            <m:den>
+              <m:r>
+                <m:t>n</m:t>
+              </m:r>
+            </m:den>
+          </m:f>
+          <m:nary>
+            <m:naryPr>
+              <m:chr m:val="∑"/>
+              <m:limLoc m:val="undOvr"/>
+              <m:subHide m:val="0"/>
+              <m:supHide m:val="0"/>
+            </m:naryPr>
+            <m:sub>
+              <m:r>
+                <m:t>i</m:t>
+              </m:r>
+              <m:r>
+                <m:rPr>
+                  <m:sty m:val="p"/>
+                </m:rPr>
+                <m:t>=</m:t>
+              </m:r>
+              <m:r>
+                <m:t>1</m:t>
+              </m:r>
+            </m:sub>
+            <m:sup>
+              <m:r>
+                <m:t>n</m:t>
+              </m:r>
+            </m:sup>
+            <m:e>
+              <m:d>
+                <m:dPr>
+                  <m:begChr m:val="("/>
+                  <m:endChr m:val=")"/>
+                  <m:sepChr m:val=""/>
+                  <m:grow/>
+                </m:dPr>
+                <m:e>
+                  <m:r>
+                    <m:t>1</m:t>
+                  </m:r>
+                  <m:r>
+                    <m:rPr>
+                      <m:sty m:val="p"/>
+                    </m:rPr>
+                    <m:t>−</m:t>
+                  </m:r>
+                  <m:r>
+                    <m:rPr>
+                      <m:sty m:val="p"/>
+                    </m:rPr>
+                    <m:t>|</m:t>
+                  </m:r>
+                  <m:f>
+                    <m:fPr>
+                      <m:type m:val="bar"/>
+                    </m:fPr>
+                    <m:num>
+                      <m:sSub>
+                        <m:e>
+                          <m:r>
+                            <m:t>x</m:t>
+                          </m:r>
+                        </m:e>
+                        <m:sub>
+                          <m:r>
+                            <m:t>i</m:t>
+                          </m:r>
+                          <m:r>
+                            <m:rPr>
+                              <m:sty m:val="p"/>
+                            </m:rPr>
+                            <m:t>,</m:t>
+                          </m:r>
+                          <m:r>
+                            <m:t>t</m:t>
+                          </m:r>
+                          <m:r>
+                            <m:t>r</m:t>
+                          </m:r>
+                          <m:r>
+                            <m:t>u</m:t>
+                          </m:r>
+                          <m:r>
+                            <m:t>e</m:t>
+                          </m:r>
+                        </m:sub>
+                      </m:sSub>
+                      <m:r>
+                        <m:rPr>
+                          <m:sty m:val="p"/>
+                        </m:rPr>
+                        <m:t>−</m:t>
+                      </m:r>
+                      <m:sSub>
+                        <m:e>
+                          <m:r>
+                            <m:t>x</m:t>
+                          </m:r>
+                        </m:e>
+                        <m:sub>
+                          <m:r>
+                            <m:t>i</m:t>
+                          </m:r>
+                          <m:r>
+                            <m:rPr>
+                              <m:sty m:val="p"/>
+                            </m:rPr>
+                            <m:t>,</m:t>
+                          </m:r>
+                          <m:r>
+                            <m:t>p</m:t>
+                          </m:r>
+                          <m:r>
+                            <m:t>r</m:t>
+                          </m:r>
+                          <m:r>
+                            <m:t>e</m:t>
+                          </m:r>
+                          <m:r>
+                            <m:t>d</m:t>
+                          </m:r>
+                        </m:sub>
+                      </m:sSub>
+                    </m:num>
+                    <m:den>
+                      <m:sSub>
+                        <m:e>
+                          <m:r>
+                            <m:t>x</m:t>
+                          </m:r>
+                        </m:e>
+                        <m:sub>
+                          <m:r>
+                            <m:t>i</m:t>
+                          </m:r>
+                          <m:r>
+                            <m:rPr>
+                              <m:sty m:val="p"/>
+                            </m:rPr>
+                            <m:t>,</m:t>
+                          </m:r>
+                          <m:r>
+                            <m:t>t</m:t>
+                          </m:r>
+                          <m:r>
+                            <m:t>r</m:t>
+                          </m:r>
+                          <m:r>
+                            <m:t>u</m:t>
+                          </m:r>
+                          <m:r>
+                            <m:t>e</m:t>
+                          </m:r>
+                        </m:sub>
+                      </m:sSub>
+                    </m:den>
+                  </m:f>
+                  <m:r>
+                    <m:rPr>
+                      <m:sty m:val="p"/>
+                    </m:rPr>
+                    <m:t>|</m:t>
+                  </m:r>
+                </m:e>
+              </m:d>
+            </m:e>
+          </m:nary>
+          <m:r>
+            <m:t>  </m:t>
+          </m:r>
+          <m:d>
+            <m:dPr>
+              <m:begChr m:val="("/>
+              <m:endChr m:val=")"/>
+              <m:sepChr m:val=""/>
+              <m:grow/>
+            </m:dPr>
+            <m:e>
+              <m:r>
+                <m:t>4</m:t>
+              </m:r>
+            </m:e>
+          </m:d>
+        </m:oMath>
+      </m:oMathPara>
+      <w:bookmarkEnd w:id="32"/>
+    </w:p>
+    <w:p>
+      <w:pPr>
+        <w:pStyle w:val="FirstParagraph"/>
+      </w:pPr>
+      <w:r>
+        <w:t xml:space="preserve">The software also calculates the concavity of a fitted quadratic model to identify if the curve is dominantly non-linear at high (concavity</w:t>
       </w:r>
       <w:r>
         <w:t xml:space="preserve"> </w:t>
@@ -625,7 +1770,7 @@
         <w:pStyle w:val="BodyText"/>
       </w:pPr>
       <w:r>
-        <w:t xml:space="preserve">Supplementary Figure 1 gives the summary statistics of three manually curated curves: A linear curve and curves with a plateau at higher concentrations (denoted as saturated curves) and lower concentrations (denoted as limit or detection or LOD curves) respectively. The corresponding Pearson Correlation Coefficient values (</w:t>
+        <w:t xml:space="preserve">Supplementary Figure 2 gives the summary statistics of three manually curated curves: A linear curve and curves with a plateau at higher concentrations (denoted as saturated curves) and lower concentrations (denoted as limit or detection or LOD curves) respectively. The corresponding Pearson Correlation Coefficient values (</w:t>
       </w:r>
       <w:r>
         <w:rPr>
@@ -845,6 +1990,323 @@
         <w:t xml:space="preserve">).</w:t>
       </w:r>
     </w:p>
+    <w:tbl>
+      <w:tblPr>
+        <w:tblStyle w:val="Table"/>
+        <w:tblW w:type="pct" w:w="5000"/>
+        <w:tblLook w:firstRow="0" w:lastRow="0" w:firstColumn="0" w:lastColumn="0" w:noHBand="0" w:noVBand="0" w:val="0000"/>
+      </w:tblPr>
+      <w:tblGrid>
+        <w:gridCol w:w="3960"/>
+        <w:gridCol w:w="3960"/>
+      </w:tblGrid>
+      <w:tr>
+        <w:tc>
+          <w:tcPr/>
+          <w:tbl>
+            <w:tblPr>
+              <w:tblStyle w:val="Table"/>
+              <w:tblW w:type="pct" w:w="5000"/>
+              <w:tblLook w:firstRow="0" w:lastRow="0" w:firstColumn="0" w:lastColumn="0" w:noHBand="0" w:noVBand="0" w:val="0000"/>
+            </w:tblPr>
+            <w:tblGrid>
+              <w:gridCol w:w="7920"/>
+            </w:tblGrid>
+            <w:tr>
+              <w:tc>
+                <w:tcPr/>
+                <w:bookmarkStart w:id="36" w:name="fig-linearity"/>
+                <w:p>
+                  <w:pPr>
+                    <w:pStyle w:val="Figure"/>
+                    <w:jc w:val="center"/>
+                    <w:jc w:val="center"/>
+                  </w:pPr>
+                  <w:r>
+                    <w:drawing>
+                      <wp:inline>
+                        <wp:extent cx="2971800" cy="1954680"/>
+                        <wp:effectExtent b="0" l="0" r="0" t="0"/>
+                        <wp:docPr descr="" title="" id="34" name="Picture"/>
+                        <a:graphic>
+                          <a:graphicData uri="http://schemas.openxmlformats.org/drawingml/2006/picture">
+                            <pic:pic>
+                              <pic:nvPicPr>
+                                <pic:cNvPr descr="images/README-LinearEvaluation.png" id="35" name="Picture"/>
+                                <pic:cNvPicPr>
+                                  <a:picLocks noChangeArrowheads="1" noChangeAspect="1"/>
+                                </pic:cNvPicPr>
+                              </pic:nvPicPr>
+                              <pic:blipFill>
+                                <a:blip r:embed="rId33"/>
+                                <a:stretch>
+                                  <a:fillRect/>
+                                </a:stretch>
+                              </pic:blipFill>
+                              <pic:spPr bwMode="auto">
+                                <a:xfrm>
+                                  <a:off x="0" y="0"/>
+                                  <a:ext cx="2971800" cy="1954680"/>
+                                </a:xfrm>
+                                <a:prstGeom prst="rect">
+                                  <a:avLst/>
+                                </a:prstGeom>
+                                <a:noFill/>
+                                <a:ln w="9525">
+                                  <a:noFill/>
+                                  <a:headEnd/>
+                                  <a:tailEnd/>
+                                </a:ln>
+                              </pic:spPr>
+                            </pic:pic>
+                          </a:graphicData>
+                        </a:graphic>
+                      </wp:inline>
+                    </w:drawing>
+                  </w:r>
+                </w:p>
+                <w:p>
+                  <w:pPr>
+                    <w:jc w:val="center"/>
+                    <w:jc w:val="center"/>
+                  </w:pPr>
+                  <w:pPr>
+                    <w:jc w:val="start"/>
+                    <w:spacing w:before="200"/>
+                    <w:pStyle w:val="ImageCaption"/>
+                  </w:pPr>
+                  <w:r>
+                    <w:t xml:space="preserve">(A) Curve Grouping Workflow</w:t>
+                  </w:r>
+                </w:p>
+                <w:bookmarkEnd w:id="36"/>
+              </w:tc>
+            </w:tr>
+          </w:tbl>
+          <w:p/>
+        </w:tc>
+        <w:tc>
+          <w:tcPr/>
+          <w:p>
+            <w:pPr>
+              <w:jc w:val="center"/>
+            </w:pPr>
+            <w:r>
+              <w:t xml:space="preserve"> </w:t>
+            </w:r>
+          </w:p>
+        </w:tc>
+      </w:tr>
+    </w:tbl>
+    <w:p>
+      <w:pPr>
+        <w:framePr w:w="0" w:h="0" w:vAnchor="margin" w:hAnchor="margin" w:xAlign="right" w:yAlign="top"/>
+      </w:pPr>
+    </w:p>
+    <w:tbl>
+      <w:tblPr>
+        <w:tblStyle w:val="Table"/>
+        <w:tblW w:type="pct" w:w="5000"/>
+        <w:tblLook w:firstRow="0" w:lastRow="0" w:firstColumn="0" w:lastColumn="0" w:noHBand="0" w:noVBand="0" w:val="0000"/>
+      </w:tblPr>
+      <w:tblGrid>
+        <w:gridCol w:w="4752"/>
+        <w:gridCol w:w="3168"/>
+      </w:tblGrid>
+      <w:tr>
+        <w:tc>
+          <w:tcPr/>
+          <w:p>
+            <w:pPr>
+              <w:jc w:val="center"/>
+            </w:pPr>
+            <w:r>
+              <w:t xml:space="preserve"> </w:t>
+            </w:r>
+          </w:p>
+        </w:tc>
+        <w:tc>
+          <w:tcPr/>
+          <w:p>
+            <w:pPr>
+              <w:jc w:val="center"/>
+            </w:pPr>
+            <w:r>
+              <w:t xml:space="preserve"> </w:t>
+            </w:r>
+          </w:p>
+        </w:tc>
+      </w:tr>
+    </w:tbl>
+    <w:p>
+      <w:pPr>
+        <w:framePr w:w="0" w:h="0" w:vAnchor="margin" w:hAnchor="margin" w:xAlign="right" w:yAlign="top"/>
+      </w:pPr>
+    </w:p>
+    <w:tbl>
+      <w:tblPr>
+        <w:tblStyle w:val="Table"/>
+        <w:tblW w:type="pct" w:w="5000"/>
+        <w:tblLook w:firstRow="0" w:lastRow="0" w:firstColumn="0" w:lastColumn="0" w:noHBand="0" w:noVBand="0" w:val="0000"/>
+      </w:tblPr>
+      <w:tblGrid>
+        <w:gridCol w:w="4752"/>
+        <w:gridCol w:w="3168"/>
+      </w:tblGrid>
+      <w:tr>
+        <w:tc>
+          <w:tcPr/>
+          <w:tbl>
+            <w:tblPr>
+              <w:tblStyle w:val="Table"/>
+              <w:tblW w:type="pct" w:w="5000"/>
+              <w:tblLook w:firstRow="0" w:lastRow="0" w:firstColumn="0" w:lastColumn="0" w:noHBand="0" w:noVBand="0" w:val="0000"/>
+            </w:tblPr>
+            <w:tblGrid>
+              <w:gridCol w:w="7920"/>
+            </w:tblGrid>
+            <w:tr>
+              <w:tc>
+                <w:tcPr/>
+                <w:bookmarkStart w:id="40" w:name="fig-visualisation"/>
+                <w:p>
+                  <w:pPr>
+                    <w:pStyle w:val="Figure"/>
+                    <w:jc w:val="center"/>
+                    <w:jc w:val="center"/>
+                  </w:pPr>
+                  <w:r>
+                    <w:drawing>
+                      <wp:inline>
+                        <wp:extent cx="3566160" cy="3059638"/>
+                        <wp:effectExtent b="0" l="0" r="0" t="0"/>
+                        <wp:docPr descr="" title="" id="38" name="Picture"/>
+                        <a:graphic>
+                          <a:graphicData uri="http://schemas.openxmlformats.org/drawingml/2006/picture">
+                            <pic:pic>
+                              <pic:nvPicPr>
+                                <pic:cNvPr descr="images/README-TrellisOutput.png" id="39" name="Picture"/>
+                                <pic:cNvPicPr>
+                                  <a:picLocks noChangeArrowheads="1" noChangeAspect="1"/>
+                                </pic:cNvPicPr>
+                              </pic:nvPicPr>
+                              <pic:blipFill>
+                                <a:blip r:embed="rId37"/>
+                                <a:stretch>
+                                  <a:fillRect/>
+                                </a:stretch>
+                              </pic:blipFill>
+                              <pic:spPr bwMode="auto">
+                                <a:xfrm>
+                                  <a:off x="0" y="0"/>
+                                  <a:ext cx="3566160" cy="3059638"/>
+                                </a:xfrm>
+                                <a:prstGeom prst="rect">
+                                  <a:avLst/>
+                                </a:prstGeom>
+                                <a:noFill/>
+                                <a:ln w="9525">
+                                  <a:noFill/>
+                                  <a:headEnd/>
+                                  <a:tailEnd/>
+                                </a:ln>
+                              </pic:spPr>
+                            </pic:pic>
+                          </a:graphicData>
+                        </a:graphic>
+                      </wp:inline>
+                    </w:drawing>
+                  </w:r>
+                </w:p>
+                <w:p>
+                  <w:pPr>
+                    <w:jc w:val="center"/>
+                    <w:jc w:val="center"/>
+                  </w:pPr>
+                  <w:pPr>
+                    <w:jc w:val="start"/>
+                    <w:spacing w:before="200"/>
+                    <w:pStyle w:val="ImageCaption"/>
+                  </w:pPr>
+                  <w:r>
+                    <w:t xml:space="preserve">(B) Interactive Trellis Plots</w:t>
+                  </w:r>
+                </w:p>
+                <w:bookmarkEnd w:id="40"/>
+              </w:tc>
+            </w:tr>
+          </w:tbl>
+          <w:p/>
+        </w:tc>
+        <w:tc>
+          <w:tcPr/>
+          <w:p>
+            <w:pPr>
+              <w:jc w:val="center"/>
+            </w:pPr>
+            <w:r>
+              <w:t xml:space="preserve"> </w:t>
+            </w:r>
+          </w:p>
+        </w:tc>
+      </w:tr>
+    </w:tbl>
+    <w:p>
+      <w:pPr>
+        <w:pStyle w:val="BodyText"/>
+      </w:pPr>
+      <w:pPr>
+        <w:spacing w:before="200"/>
+        <w:pStyle w:val="ImageCaption"/>
+      </w:pPr>
+      <w:r>
+        <w:t xml:space="preserve">Fig. 1.</w:t>
+      </w:r>
+      <w:r>
+        <w:t xml:space="preserve"> </w:t>
+      </w:r>
+      <w:r>
+        <w:rPr>
+          <w:iCs/>
+          <w:i/>
+        </w:rPr>
+        <w:t xml:space="preserve">DCVtestkit</w:t>
+      </w:r>
+      <w:r>
+        <w:t xml:space="preserve">’s curve grouping workflow in</w:t>
+      </w:r>
+      <w:r>
+        <w:t xml:space="preserve"> </w:t>
+      </w:r>
+      <w:hyperlink w:anchor="fig-linearity">
+        <w:r>
+          <w:rPr>
+            <w:rStyle w:val="Hyperlink"/>
+          </w:rPr>
+          <w:t xml:space="preserve">Fig. 1 (A)</w:t>
+        </w:r>
+      </w:hyperlink>
+      <w:r>
+        <w:t xml:space="preserve"> </w:t>
+      </w:r>
+      <w:r>
+        <w:t xml:space="preserve">and interactive visualisation of curves in</w:t>
+      </w:r>
+      <w:r>
+        <w:t xml:space="preserve"> </w:t>
+      </w:r>
+      <w:hyperlink w:anchor="fig-visualisation">
+        <w:r>
+          <w:rPr>
+            <w:rStyle w:val="Hyperlink"/>
+          </w:rPr>
+          <w:t xml:space="preserve">Fig. 1 (B)</w:t>
+        </w:r>
+      </w:hyperlink>
+      <w:r>
+        <w:t xml:space="preserve">.</w:t>
+      </w:r>
+    </w:p>
     <w:p>
       <w:pPr>
         <w:pStyle w:val="BodyText"/>
@@ -859,7 +2321,21 @@
         <w:t xml:space="preserve"> </w:t>
       </w:r>
       <w:r>
-        <w:t xml:space="preserve">is used to group the curves according to the workflows proposed in Supplementary Figure 2. Workflow 1 uses the Pearson Correlation Coefficient and Percent Residual Accuracy to determine if the curve is linear (labelled as Good Linearity) or not (labelled as Poor Linearity). Workflow 2 goes one step further, using the Mandel’s Fitting Test and the fitted quadratic model’s concavity to check if the non-linear curve plateaus at low (labeled as limit of detection) or high (labelled as saturation) concentrations. Non-linear curves that do not follow these trends are labelled as Poor Linearity.</w:t>
+        <w:t xml:space="preserve">is used to group the curves according to the workflows proposed in</w:t>
+      </w:r>
+      <w:r>
+        <w:t xml:space="preserve"> </w:t>
+      </w:r>
+      <w:hyperlink w:anchor="fig-linearity">
+        <w:r>
+          <w:rPr>
+            <w:rStyle w:val="Hyperlink"/>
+          </w:rPr>
+          <w:t xml:space="preserve">Fig. 1 (A)</w:t>
+        </w:r>
+      </w:hyperlink>
+      <w:r>
+        <w:t xml:space="preserve">. Workflow 1 uses the Pearson Correlation Coefficient and Percent Residual Accuracy to determine if the curve is linear (labelled as Good Linearity) or not (labelled as Poor Linearity). Workflow 2 goes one step further, using the Mandel’s Fitting Test and the fitted quadratic model’s concavity to check if the non-linear curve plateaus at low (labeled as limit of detection) or high (labelled as saturation) concentrations. Non-linear curves that do not follow these trends are labelled as Poor Linearity.</w:t>
       </w:r>
     </w:p>
     <w:p>
@@ -886,7 +2362,7 @@
       <w:r>
         <w:t xml:space="preserve"> </w:t>
       </w:r>
-      <w:hyperlink r:id="rId32">
+      <w:hyperlink r:id="rId41">
         <w:r>
           <w:rPr>
             <w:rStyle w:val="Hyperlink"/>
@@ -959,7 +2435,24 @@
         <w:t xml:space="preserve"> </w:t>
       </w:r>
       <w:r>
-        <w:t xml:space="preserve">can export the results in Excel or pdf, they may be too complex for meaningful interpretation. Supplementary Figure 4 shows a HTML folder, exported by</w:t>
+        <w:t xml:space="preserve">can export the results in Excel or pdf, they may be too complex for meaningful interpretation.</w:t>
+      </w:r>
+      <w:r>
+        <w:t xml:space="preserve"> </w:t>
+      </w:r>
+      <w:hyperlink w:anchor="fig-visualisation">
+        <w:r>
+          <w:rPr>
+            <w:rStyle w:val="Hyperlink"/>
+          </w:rPr>
+          <w:t xml:space="preserve">Fig. 1 (B)</w:t>
+        </w:r>
+      </w:hyperlink>
+      <w:r>
+        <w:t xml:space="preserve"> </w:t>
+      </w:r>
+      <w:r>
+        <w:t xml:space="preserve">shows a HTML folder, exported by</w:t>
       </w:r>
       <w:r>
         <w:t xml:space="preserve"> </w:t>
@@ -1008,7 +2501,7 @@
       <w:r>
         <w:t xml:space="preserve"> </w:t>
       </w:r>
-      <w:hyperlink r:id="rId33">
+      <w:hyperlink r:id="rId42">
         <w:r>
           <w:rPr>
             <w:rStyle w:val="Hyperlink"/>
@@ -1017,8 +2510,8 @@
         </w:r>
       </w:hyperlink>
     </w:p>
-    <w:bookmarkEnd w:id="34"/>
-    <w:bookmarkStart w:id="36" w:name="conclusion"/>
+    <w:bookmarkEnd w:id="43"/>
+    <w:bookmarkStart w:id="45" w:name="conclusion"/>
     <w:p>
       <w:pPr>
         <w:pStyle w:val="Heading1"/>
@@ -1067,7 +2560,7 @@
       <w:r>
         <w:t xml:space="preserve"> </w:t>
       </w:r>
-      <w:hyperlink r:id="rId35">
+      <w:hyperlink r:id="rId44">
         <w:r>
           <w:rPr>
             <w:rStyle w:val="Hyperlink"/>
@@ -1079,8 +2572,8 @@
         <w:t xml:space="preserve">.</w:t>
       </w:r>
     </w:p>
-    <w:bookmarkEnd w:id="36"/>
-    <w:bookmarkStart w:id="37" w:name="acknowledgements"/>
+    <w:bookmarkEnd w:id="45"/>
+    <w:bookmarkStart w:id="46" w:name="acknowledgements"/>
     <w:p>
       <w:pPr>
         <w:pStyle w:val="Heading1"/>
@@ -1138,8 +2631,8 @@
         <w:t xml:space="preserve">section.</w:t>
       </w:r>
     </w:p>
-    <w:bookmarkEnd w:id="37"/>
-    <w:bookmarkStart w:id="38" w:name="funding"/>
+    <w:bookmarkEnd w:id="46"/>
+    <w:bookmarkStart w:id="47" w:name="funding"/>
     <w:p>
       <w:pPr>
         <w:pStyle w:val="Heading1"/>
@@ -1361,8 +2854,8 @@
         <w:t xml:space="preserve">Oxford Journals will deposit all NIH-funded articles in PubMed Central. See Depositing articles in repositories – information for authors for details. Authors must ensure that manuscripts are clearly indicated as NIH-funded using the guidelines above.</w:t>
       </w:r>
     </w:p>
-    <w:bookmarkEnd w:id="38"/>
-    <w:bookmarkStart w:id="52" w:name="references"/>
+    <w:bookmarkEnd w:id="47"/>
+    <w:bookmarkStart w:id="61" w:name="references"/>
     <w:p>
       <w:pPr>
         <w:pStyle w:val="Heading1"/>
@@ -1371,8 +2864,8 @@
         <w:t xml:space="preserve">References</w:t>
       </w:r>
     </w:p>
-    <w:bookmarkStart w:id="51" w:name="refs"/>
-    <w:bookmarkStart w:id="40" w:name="ref-andrade2013"/>
+    <w:bookmarkStart w:id="60" w:name="refs"/>
+    <w:bookmarkStart w:id="49" w:name="ref-andrade2013"/>
     <w:p>
       <w:pPr>
         <w:pStyle w:val="Bibliography"/>
@@ -1383,7 +2876,7 @@
       <w:r>
         <w:t xml:space="preserve"> </w:t>
       </w:r>
-      <w:hyperlink r:id="rId39">
+      <w:hyperlink r:id="rId48">
         <w:r>
           <w:rPr>
             <w:rStyle w:val="Hyperlink"/>
@@ -1421,8 +2914,8 @@
         <w:t xml:space="preserve">, 1145.</w:t>
       </w:r>
     </w:p>
-    <w:bookmarkEnd w:id="40"/>
-    <w:bookmarkStart w:id="42" w:name="ref-logue2018"/>
+    <w:bookmarkEnd w:id="49"/>
+    <w:bookmarkStart w:id="51" w:name="ref-logue2018"/>
     <w:p>
       <w:pPr>
         <w:pStyle w:val="Bibliography"/>
@@ -1433,7 +2926,7 @@
       <w:r>
         <w:t xml:space="preserve"> </w:t>
       </w:r>
-      <w:hyperlink r:id="rId41">
+      <w:hyperlink r:id="rId50">
         <w:r>
           <w:rPr>
             <w:rStyle w:val="Hyperlink"/>
@@ -1471,8 +2964,8 @@
         <w:t xml:space="preserve">, 527–533.</w:t>
       </w:r>
     </w:p>
-    <w:bookmarkEnd w:id="42"/>
-    <w:bookmarkStart w:id="44" w:name="ref-needleman1990"/>
+    <w:bookmarkEnd w:id="51"/>
+    <w:bookmarkStart w:id="53" w:name="ref-needleman1990"/>
     <w:p>
       <w:pPr>
         <w:pStyle w:val="Bibliography"/>
@@ -1483,7 +2976,7 @@
       <w:r>
         <w:t xml:space="preserve"> </w:t>
       </w:r>
-      <w:hyperlink r:id="rId43">
+      <w:hyperlink r:id="rId52">
         <w:r>
           <w:rPr>
             <w:rStyle w:val="Hyperlink"/>
@@ -1521,8 +3014,8 @@
         <w:t xml:space="preserve">, 34–38.</w:t>
       </w:r>
     </w:p>
-    <w:bookmarkEnd w:id="44"/>
-    <w:bookmarkStart w:id="46" w:name="ref-rodríguez1993"/>
+    <w:bookmarkEnd w:id="53"/>
+    <w:bookmarkStart w:id="55" w:name="ref-rodríguez1993"/>
     <w:p>
       <w:pPr>
         <w:pStyle w:val="Bibliography"/>
@@ -1549,7 +3042,7 @@
       <w:r>
         <w:t xml:space="preserve"> </w:t>
       </w:r>
-      <w:hyperlink r:id="rId45">
+      <w:hyperlink r:id="rId54">
         <w:r>
           <w:rPr>
             <w:rStyle w:val="Hyperlink"/>
@@ -1587,8 +3080,8 @@
         <w:t xml:space="preserve">, 1243–1258.</w:t>
       </w:r>
     </w:p>
-    <w:bookmarkEnd w:id="46"/>
-    <w:bookmarkStart w:id="48" w:name="ref-sonnergaard2006"/>
+    <w:bookmarkEnd w:id="55"/>
+    <w:bookmarkStart w:id="57" w:name="ref-sonnergaard2006"/>
     <w:p>
       <w:pPr>
         <w:pStyle w:val="Bibliography"/>
@@ -1599,7 +3092,7 @@
       <w:r>
         <w:t xml:space="preserve"> </w:t>
       </w:r>
-      <w:hyperlink r:id="rId47">
+      <w:hyperlink r:id="rId56">
         <w:r>
           <w:rPr>
             <w:rStyle w:val="Hyperlink"/>
@@ -1637,8 +3130,8 @@
         <w:t xml:space="preserve">, 12–17.</w:t>
       </w:r>
     </w:p>
-    <w:bookmarkEnd w:id="48"/>
-    <w:bookmarkStart w:id="50" w:name="ref-y.h.chan2003"/>
+    <w:bookmarkEnd w:id="57"/>
+    <w:bookmarkStart w:id="59" w:name="ref-y.h.chan2003"/>
     <w:p>
       <w:pPr>
         <w:pStyle w:val="Bibliography"/>
@@ -1649,7 +3142,7 @@
       <w:r>
         <w:t xml:space="preserve"> </w:t>
       </w:r>
-      <w:hyperlink r:id="rId49">
+      <w:hyperlink r:id="rId58">
         <w:r>
           <w:rPr>
             <w:rStyle w:val="Hyperlink"/>
@@ -1687,9 +3180,9 @@
         <w:t xml:space="preserve">, 614–619.</w:t>
       </w:r>
     </w:p>
-    <w:bookmarkEnd w:id="50"/>
-    <w:bookmarkEnd w:id="51"/>
-    <w:bookmarkEnd w:id="52"/>
+    <w:bookmarkEnd w:id="59"/>
+    <w:bookmarkEnd w:id="60"/>
+    <w:bookmarkEnd w:id="61"/>
     <w:sectPr/>
   </w:body>
 </w:document>

</xml_diff>

<commit_message>
Fixed equation alignment issue and changed title.
</commit_message>
<xml_diff>
--- a/Manuscript/manuscript.docx
+++ b/Manuscript/manuscript.docx
@@ -62,7 +62,7 @@
         <w:t xml:space="preserve"> </w:t>
       </w:r>
       <w:r>
-        <w:t xml:space="preserve">analysis</w:t>
+        <w:t xml:space="preserve">visualisation</w:t>
       </w:r>
       <w:r>
         <w:t xml:space="preserve"> </w:t>
@@ -74,19 +74,7 @@
         <w:t xml:space="preserve"> </w:t>
       </w:r>
       <w:r>
-        <w:t xml:space="preserve">quality</w:t>
-      </w:r>
-      <w:r>
-        <w:t xml:space="preserve"> </w:t>
-      </w:r>
-      <w:r>
-        <w:t xml:space="preserve">control</w:t>
-      </w:r>
-      <w:r>
-        <w:t xml:space="preserve"> </w:t>
-      </w:r>
-      <w:r>
-        <w:t xml:space="preserve">dilution</w:t>
+        <w:t xml:space="preserve">multiple</w:t>
       </w:r>
       <w:r>
         <w:t xml:space="preserve"> </w:t>
@@ -366,7 +354,7 @@
       </w:r>
     </w:p>
     <w:bookmarkEnd w:id="28"/>
-    <w:bookmarkStart w:id="43" w:name="approach"/>
+    <w:bookmarkStart w:id="41" w:name="approach"/>
     <w:p>
       <w:pPr>
         <w:pStyle w:val="Heading1"/>
@@ -429,6 +417,41 @@
       </w:r>
       <w:r>
         <w:t xml:space="preserve">for each dilution curve. Besides the Pearson Correlation Coefficient, one additional calculation is the Mandel’s Fitting Test (</w:t>
+      </w:r>
+      <m:oMath>
+        <m:sSub>
+          <m:e>
+            <m:r>
+              <m:t>F</m:t>
+            </m:r>
+          </m:e>
+          <m:sub>
+            <m:r>
+              <m:t>s</m:t>
+            </m:r>
+            <m:r>
+              <m:t>t</m:t>
+            </m:r>
+            <m:r>
+              <m:t>a</m:t>
+            </m:r>
+            <m:r>
+              <m:t>t</m:t>
+            </m:r>
+            <m:r>
+              <m:t>s</m:t>
+            </m:r>
+          </m:sub>
+        </m:sSub>
+      </m:oMath>
+      <w:r>
+        <w:t xml:space="preserve"> </w:t>
+      </w:r>
+      <w:r>
+        <w:t xml:space="preserve">in</w:t>
+      </w:r>
+      <w:r>
+        <w:t xml:space="preserve"> </w:t>
       </w:r>
       <w:hyperlink w:anchor="eq-mandel-test">
         <w:r>
@@ -448,142 +471,7 @@
         <w:t xml:space="preserve">Andrade and Gómez-Carracedo (2013)</w:t>
       </w:r>
       <w:r>
-        <w:t xml:space="preserve">, in which</w:t>
-      </w:r>
-      <w:r>
-        <w:t xml:space="preserve"> </w:t>
-      </w:r>
-      <m:oMath>
-        <m:sSubSup>
-          <m:e>
-            <m:r>
-              <m:rPr>
-                <m:sty m:val="p"/>
-              </m:rPr>
-              <m:t>S</m:t>
-            </m:r>
-          </m:e>
-          <m:sub>
-            <m:r>
-              <m:t>y</m:t>
-            </m:r>
-            <m:r>
-              <m:rPr>
-                <m:sty m:val="p"/>
-              </m:rPr>
-              <m:t>/</m:t>
-            </m:r>
-            <m:r>
-              <m:t>x</m:t>
-            </m:r>
-            <m:r>
-              <m:rPr>
-                <m:sty m:val="p"/>
-              </m:rPr>
-              <m:t>,</m:t>
-            </m:r>
-            <m:r>
-              <m:t>l</m:t>
-            </m:r>
-            <m:r>
-              <m:t>i</m:t>
-            </m:r>
-            <m:r>
-              <m:t>n</m:t>
-            </m:r>
-          </m:sub>
-          <m:sup>
-            <m:r>
-              <m:t>2</m:t>
-            </m:r>
-          </m:sup>
-        </m:sSubSup>
-      </m:oMath>
-      <w:r>
-        <w:t xml:space="preserve"> </w:t>
-      </w:r>
-      <w:r>
-        <w:t xml:space="preserve">and</w:t>
-      </w:r>
-      <w:r>
-        <w:t xml:space="preserve"> </w:t>
-      </w:r>
-      <m:oMath>
-        <m:sSubSup>
-          <m:e>
-            <m:r>
-              <m:rPr>
-                <m:sty m:val="p"/>
-              </m:rPr>
-              <m:t>S</m:t>
-            </m:r>
-          </m:e>
-          <m:sub>
-            <m:r>
-              <m:t>y</m:t>
-            </m:r>
-            <m:r>
-              <m:rPr>
-                <m:sty m:val="p"/>
-              </m:rPr>
-              <m:t>/</m:t>
-            </m:r>
-            <m:r>
-              <m:t>x</m:t>
-            </m:r>
-            <m:r>
-              <m:rPr>
-                <m:sty m:val="p"/>
-              </m:rPr>
-              <m:t>,</m:t>
-            </m:r>
-            <m:r>
-              <m:t>q</m:t>
-            </m:r>
-            <m:r>
-              <m:t>u</m:t>
-            </m:r>
-            <m:r>
-              <m:t>a</m:t>
-            </m:r>
-            <m:r>
-              <m:t>d</m:t>
-            </m:r>
-          </m:sub>
-          <m:sup>
-            <m:r>
-              <m:t>2</m:t>
-            </m:r>
-          </m:sup>
-        </m:sSubSup>
-      </m:oMath>
-      <w:r>
-        <w:t xml:space="preserve"> </w:t>
-      </w:r>
-      <w:r>
-        <w:t xml:space="preserve">are the standard error of the regression divided by the regression’s degrees of freedom for the linear model (</w:t>
-      </w:r>
-      <w:hyperlink w:anchor="eq-s1">
-        <w:r>
-          <w:rPr>
-            <w:rStyle w:val="Hyperlink"/>
-          </w:rPr>
-          <w:t xml:space="preserve">Equation 2</w:t>
-        </w:r>
-      </w:hyperlink>
-      <w:r>
-        <w:t xml:space="preserve">) and quadratic model (</w:t>
-      </w:r>
-      <w:hyperlink w:anchor="eq-s2">
-        <w:r>
-          <w:rPr>
-            <w:rStyle w:val="Hyperlink"/>
-          </w:rPr>
-          <w:t xml:space="preserve">Equation 3</w:t>
-        </w:r>
-      </w:hyperlink>
-      <w:r>
-        <w:t xml:space="preserve">) repsectively. A low</w:t>
+        <w:t xml:space="preserve">. A low</w:t>
       </w:r>
       <w:r>
         <w:t xml:space="preserve"> </w:t>
@@ -597,7 +485,7 @@
         <w:t xml:space="preserve"> </w:t>
       </w:r>
       <w:r>
-        <w:t xml:space="preserve">value from this</w:t>
+        <w:t xml:space="preserve">value from the</w:t>
       </w:r>
       <w:r>
         <w:t xml:space="preserve"> </w:t>
@@ -624,251 +512,774 @@
           <m:jc m:val="center"/>
         </m:oMathParaPr>
         <m:oMath>
-          <m:sSub>
-            <m:e>
-              <m:r>
-                <m:rPr>
-                  <m:sty m:val="p"/>
-                </m:rPr>
-                <m:t>F</m:t>
-              </m:r>
-            </m:e>
-            <m:sub>
-              <m:r>
-                <m:t>t</m:t>
-              </m:r>
-              <m:r>
-                <m:t>e</m:t>
-              </m:r>
-              <m:r>
-                <m:t>s</m:t>
-              </m:r>
-              <m:r>
-                <m:t>t</m:t>
-              </m:r>
-            </m:sub>
-          </m:sSub>
-          <m:r>
-            <m:rPr>
-              <m:sty m:val="p"/>
-            </m:rPr>
-            <m:t>=</m:t>
-          </m:r>
-          <m:f>
-            <m:fPr>
-              <m:type m:val="bar"/>
-            </m:fPr>
-            <m:num>
-              <m:d>
-                <m:dPr>
-                  <m:begChr m:val="("/>
-                  <m:endChr m:val=")"/>
-                  <m:sepChr m:val=""/>
-                  <m:grow/>
-                </m:dPr>
-                <m:e>
-                  <m:r>
-                    <m:rPr>
-                      <m:sty m:val="p"/>
-                    </m:rPr>
-                    <m:t>n</m:t>
-                  </m:r>
-                  <m:r>
-                    <m:rPr>
-                      <m:sty m:val="p"/>
-                    </m:rPr>
-                    <m:t>−</m:t>
-                  </m:r>
-                  <m:r>
-                    <m:t>2</m:t>
-                  </m:r>
-                </m:e>
-              </m:d>
-              <m:r>
-                <m:t> </m:t>
-              </m:r>
-              <m:sSubSup>
-                <m:e>
-                  <m:r>
-                    <m:rPr>
-                      <m:sty m:val="p"/>
-                    </m:rPr>
-                    <m:t>S</m:t>
-                  </m:r>
-                </m:e>
-                <m:sub>
-                  <m:r>
-                    <m:t>y</m:t>
-                  </m:r>
-                  <m:r>
-                    <m:rPr>
-                      <m:sty m:val="p"/>
-                    </m:rPr>
-                    <m:t>/</m:t>
-                  </m:r>
-                  <m:r>
-                    <m:t>x</m:t>
-                  </m:r>
-                  <m:r>
-                    <m:rPr>
-                      <m:sty m:val="p"/>
-                    </m:rPr>
-                    <m:t>,</m:t>
-                  </m:r>
-                  <m:r>
-                    <m:t>l</m:t>
-                  </m:r>
-                  <m:r>
-                    <m:t>i</m:t>
-                  </m:r>
-                  <m:r>
-                    <m:t>n</m:t>
-                  </m:r>
-                </m:sub>
-                <m:sup>
-                  <m:r>
-                    <m:t>2</m:t>
-                  </m:r>
-                </m:sup>
-              </m:sSubSup>
-              <m:r>
-                <m:t> </m:t>
-              </m:r>
-              <m:r>
-                <m:rPr>
-                  <m:sty m:val="p"/>
-                </m:rPr>
-                <m:t>−</m:t>
-              </m:r>
-              <m:r>
-                <m:t> </m:t>
-              </m:r>
-              <m:d>
-                <m:dPr>
-                  <m:begChr m:val="("/>
-                  <m:endChr m:val=")"/>
-                  <m:sepChr m:val=""/>
-                  <m:grow/>
-                </m:dPr>
-                <m:e>
-                  <m:r>
-                    <m:rPr>
-                      <m:sty m:val="p"/>
-                    </m:rPr>
-                    <m:t>n</m:t>
-                  </m:r>
-                  <m:r>
-                    <m:rPr>
-                      <m:sty m:val="p"/>
-                    </m:rPr>
-                    <m:t>−</m:t>
-                  </m:r>
-                  <m:r>
-                    <m:t>3</m:t>
-                  </m:r>
-                </m:e>
-              </m:d>
-              <m:r>
-                <m:t> </m:t>
-              </m:r>
-              <m:sSubSup>
-                <m:e>
-                  <m:r>
-                    <m:rPr>
-                      <m:sty m:val="p"/>
-                    </m:rPr>
-                    <m:t>S</m:t>
-                  </m:r>
-                </m:e>
-                <m:sub>
-                  <m:r>
-                    <m:t>y</m:t>
-                  </m:r>
-                  <m:r>
-                    <m:rPr>
-                      <m:sty m:val="p"/>
-                    </m:rPr>
-                    <m:t>/</m:t>
-                  </m:r>
-                  <m:r>
-                    <m:t>x</m:t>
-                  </m:r>
-                  <m:r>
-                    <m:rPr>
-                      <m:sty m:val="p"/>
-                    </m:rPr>
-                    <m:t>,</m:t>
-                  </m:r>
-                  <m:r>
-                    <m:t>q</m:t>
-                  </m:r>
-                  <m:r>
-                    <m:t>u</m:t>
-                  </m:r>
-                  <m:r>
-                    <m:t>a</m:t>
-                  </m:r>
-                  <m:r>
-                    <m:t>d</m:t>
-                  </m:r>
-                </m:sub>
-                <m:sup>
-                  <m:r>
-                    <m:t>2</m:t>
-                  </m:r>
-                </m:sup>
-              </m:sSubSup>
-            </m:num>
-            <m:den>
-              <m:sSubSup>
-                <m:e>
-                  <m:r>
-                    <m:rPr>
-                      <m:sty m:val="p"/>
-                    </m:rPr>
-                    <m:t>S</m:t>
-                  </m:r>
-                </m:e>
-                <m:sub>
-                  <m:r>
-                    <m:t>y</m:t>
-                  </m:r>
-                  <m:r>
-                    <m:rPr>
-                      <m:sty m:val="p"/>
-                    </m:rPr>
-                    <m:t>/</m:t>
-                  </m:r>
-                  <m:r>
-                    <m:t>x</m:t>
-                  </m:r>
-                  <m:r>
-                    <m:rPr>
-                      <m:sty m:val="p"/>
-                    </m:rPr>
-                    <m:t>,</m:t>
-                  </m:r>
-                  <m:r>
-                    <m:t>q</m:t>
-                  </m:r>
-                  <m:r>
-                    <m:t>u</m:t>
-                  </m:r>
-                  <m:r>
-                    <m:t>a</m:t>
-                  </m:r>
-                  <m:r>
-                    <m:t>d</m:t>
-                  </m:r>
-                </m:sub>
-                <m:sup>
-                  <m:r>
-                    <m:t>2</m:t>
-                  </m:r>
-                </m:sup>
-              </m:sSubSup>
-            </m:den>
-          </m:f>
+          <m:m>
+            <m:mPr>
+              <m:baseJc m:val="center"/>
+              <m:plcHide m:val="1"/>
+              <m:mcs>
+                <m:mc>
+                  <m:mcPr>
+                    <m:mcJc m:val="right"/>
+                    <m:count m:val="1"/>
+                  </m:mcPr>
+                </m:mc>
+                <m:mc>
+                  <m:mcPr>
+                    <m:mcJc m:val="left"/>
+                    <m:count m:val="1"/>
+                  </m:mcPr>
+                </m:mc>
+              </m:mcs>
+            </m:mPr>
+            <m:mr>
+              <m:e/>
+              <m:e>
+                <m:sSub>
+                  <m:e>
+                    <m:r>
+                      <m:t>F</m:t>
+                    </m:r>
+                  </m:e>
+                  <m:sub>
+                    <m:r>
+                      <m:t>s</m:t>
+                    </m:r>
+                    <m:r>
+                      <m:t>t</m:t>
+                    </m:r>
+                    <m:r>
+                      <m:t>a</m:t>
+                    </m:r>
+                    <m:r>
+                      <m:t>t</m:t>
+                    </m:r>
+                    <m:r>
+                      <m:t>s</m:t>
+                    </m:r>
+                  </m:sub>
+                </m:sSub>
+                <m:r>
+                  <m:rPr>
+                    <m:sty m:val="p"/>
+                  </m:rPr>
+                  <m:t>=</m:t>
+                </m:r>
+                <m:f>
+                  <m:fPr>
+                    <m:type m:val="bar"/>
+                  </m:fPr>
+                  <m:num>
+                    <m:d>
+                      <m:dPr>
+                        <m:begChr m:val="("/>
+                        <m:endChr m:val=")"/>
+                        <m:sepChr m:val=""/>
+                        <m:grow/>
+                      </m:dPr>
+                      <m:e>
+                        <m:r>
+                          <m:t>n</m:t>
+                        </m:r>
+                        <m:r>
+                          <m:rPr>
+                            <m:sty m:val="p"/>
+                          </m:rPr>
+                          <m:t>−</m:t>
+                        </m:r>
+                        <m:r>
+                          <m:t>2</m:t>
+                        </m:r>
+                      </m:e>
+                    </m:d>
+                    <m:r>
+                      <m:t> </m:t>
+                    </m:r>
+                    <m:sSubSup>
+                      <m:e>
+                        <m:r>
+                          <m:rPr>
+                            <m:sty m:val="p"/>
+                          </m:rPr>
+                          <m:t>S</m:t>
+                        </m:r>
+                      </m:e>
+                      <m:sub>
+                        <m:r>
+                          <m:t>l</m:t>
+                        </m:r>
+                        <m:r>
+                          <m:t>i</m:t>
+                        </m:r>
+                        <m:r>
+                          <m:t>n</m:t>
+                        </m:r>
+                      </m:sub>
+                      <m:sup>
+                        <m:r>
+                          <m:t>2</m:t>
+                        </m:r>
+                      </m:sup>
+                    </m:sSubSup>
+                    <m:r>
+                      <m:t> </m:t>
+                    </m:r>
+                    <m:r>
+                      <m:rPr>
+                        <m:sty m:val="p"/>
+                      </m:rPr>
+                      <m:t>−</m:t>
+                    </m:r>
+                    <m:r>
+                      <m:t> </m:t>
+                    </m:r>
+                    <m:d>
+                      <m:dPr>
+                        <m:begChr m:val="("/>
+                        <m:endChr m:val=")"/>
+                        <m:sepChr m:val=""/>
+                        <m:grow/>
+                      </m:dPr>
+                      <m:e>
+                        <m:r>
+                          <m:t>n</m:t>
+                        </m:r>
+                        <m:r>
+                          <m:rPr>
+                            <m:sty m:val="p"/>
+                          </m:rPr>
+                          <m:t>−</m:t>
+                        </m:r>
+                        <m:r>
+                          <m:t>3</m:t>
+                        </m:r>
+                      </m:e>
+                    </m:d>
+                    <m:r>
+                      <m:t> </m:t>
+                    </m:r>
+                    <m:sSubSup>
+                      <m:e>
+                        <m:r>
+                          <m:rPr>
+                            <m:sty m:val="p"/>
+                          </m:rPr>
+                          <m:t>S</m:t>
+                        </m:r>
+                      </m:e>
+                      <m:sub>
+                        <m:r>
+                          <m:t>q</m:t>
+                        </m:r>
+                        <m:r>
+                          <m:t>u</m:t>
+                        </m:r>
+                        <m:r>
+                          <m:t>a</m:t>
+                        </m:r>
+                        <m:r>
+                          <m:t>d</m:t>
+                        </m:r>
+                      </m:sub>
+                      <m:sup>
+                        <m:r>
+                          <m:t>2</m:t>
+                        </m:r>
+                      </m:sup>
+                    </m:sSubSup>
+                  </m:num>
+                  <m:den>
+                    <m:sSubSup>
+                      <m:e>
+                        <m:r>
+                          <m:rPr>
+                            <m:sty m:val="p"/>
+                          </m:rPr>
+                          <m:t>S</m:t>
+                        </m:r>
+                      </m:e>
+                      <m:sub>
+                        <m:r>
+                          <m:t>q</m:t>
+                        </m:r>
+                        <m:r>
+                          <m:t>u</m:t>
+                        </m:r>
+                        <m:r>
+                          <m:t>a</m:t>
+                        </m:r>
+                        <m:r>
+                          <m:t>d</m:t>
+                        </m:r>
+                      </m:sub>
+                      <m:sup>
+                        <m:r>
+                          <m:t>2</m:t>
+                        </m:r>
+                      </m:sup>
+                    </m:sSubSup>
+                  </m:den>
+                </m:f>
+                <m:r>
+                  <m:rPr>
+                    <m:sty m:val="p"/>
+                  </m:rPr>
+                  <m:t>∼</m:t>
+                </m:r>
+                <m:r>
+                  <m:t> </m:t>
+                </m:r>
+                <m:r>
+                  <m:t>F</m:t>
+                </m:r>
+                <m:d>
+                  <m:dPr>
+                    <m:begChr m:val="("/>
+                    <m:endChr m:val=")"/>
+                    <m:sepChr m:val=""/>
+                    <m:grow/>
+                  </m:dPr>
+                  <m:e>
+                    <m:r>
+                      <m:t>1</m:t>
+                    </m:r>
+                    <m:r>
+                      <m:rPr>
+                        <m:sty m:val="p"/>
+                      </m:rPr>
+                      <m:t>,</m:t>
+                    </m:r>
+                    <m:r>
+                      <m:t>n</m:t>
+                    </m:r>
+                    <m:r>
+                      <m:rPr>
+                        <m:sty m:val="p"/>
+                      </m:rPr>
+                      <m:t>−</m:t>
+                    </m:r>
+                    <m:r>
+                      <m:t>3</m:t>
+                    </m:r>
+                  </m:e>
+                </m:d>
+              </m:e>
+            </m:mr>
+            <m:mr>
+              <m:e/>
+            </m:mr>
+            <m:mr>
+              <m:e/>
+              <m:e>
+                <m:r>
+                  <m:rPr>
+                    <m:nor/>
+                    <m:sty m:val="p"/>
+                  </m:rPr>
+                  <m:t>where</m:t>
+                </m:r>
+              </m:e>
+            </m:mr>
+            <m:mr>
+              <m:e/>
+              <m:e>
+                <m:sSubSup>
+                  <m:e>
+                    <m:r>
+                      <m:rPr>
+                        <m:sty m:val="p"/>
+                      </m:rPr>
+                      <m:t>S</m:t>
+                    </m:r>
+                  </m:e>
+                  <m:sub>
+                    <m:r>
+                      <m:t>l</m:t>
+                    </m:r>
+                    <m:r>
+                      <m:t>i</m:t>
+                    </m:r>
+                    <m:r>
+                      <m:t>n</m:t>
+                    </m:r>
+                  </m:sub>
+                  <m:sup>
+                    <m:r>
+                      <m:t>2</m:t>
+                    </m:r>
+                  </m:sup>
+                </m:sSubSup>
+                <m:r>
+                  <m:rPr>
+                    <m:sty m:val="p"/>
+                  </m:rPr>
+                  <m:t>=</m:t>
+                </m:r>
+                <m:f>
+                  <m:fPr>
+                    <m:type m:val="bar"/>
+                  </m:fPr>
+                  <m:num>
+                    <m:r>
+                      <m:t>1</m:t>
+                    </m:r>
+                  </m:num>
+                  <m:den>
+                    <m:r>
+                      <m:t>n</m:t>
+                    </m:r>
+                    <m:r>
+                      <m:rPr>
+                        <m:sty m:val="p"/>
+                      </m:rPr>
+                      <m:t>−</m:t>
+                    </m:r>
+                    <m:r>
+                      <m:t>2</m:t>
+                    </m:r>
+                  </m:den>
+                </m:f>
+                <m:nary>
+                  <m:naryPr>
+                    <m:chr m:val="∑"/>
+                    <m:limLoc m:val="undOvr"/>
+                    <m:subHide m:val="0"/>
+                    <m:supHide m:val="0"/>
+                  </m:naryPr>
+                  <m:sub>
+                    <m:r>
+                      <m:t>i</m:t>
+                    </m:r>
+                    <m:r>
+                      <m:rPr>
+                        <m:sty m:val="p"/>
+                      </m:rPr>
+                      <m:t>=</m:t>
+                    </m:r>
+                    <m:r>
+                      <m:t>1</m:t>
+                    </m:r>
+                  </m:sub>
+                  <m:sup>
+                    <m:r>
+                      <m:t>n</m:t>
+                    </m:r>
+                  </m:sup>
+                  <m:e>
+                    <m:sSup>
+                      <m:e>
+                        <m:d>
+                          <m:dPr>
+                            <m:begChr m:val="("/>
+                            <m:endChr m:val=")"/>
+                            <m:sepChr m:val=""/>
+                            <m:grow/>
+                          </m:dPr>
+                          <m:e>
+                            <m:sSub>
+                              <m:e>
+                                <m:r>
+                                  <m:t>y</m:t>
+                                </m:r>
+                              </m:e>
+                              <m:sub>
+                                <m:r>
+                                  <m:t>i</m:t>
+                                </m:r>
+                                <m:r>
+                                  <m:rPr>
+                                    <m:sty m:val="p"/>
+                                  </m:rPr>
+                                  <m:t>,</m:t>
+                                </m:r>
+                                <m:r>
+                                  <m:t>l</m:t>
+                                </m:r>
+                                <m:r>
+                                  <m:t>i</m:t>
+                                </m:r>
+                                <m:r>
+                                  <m:t>n</m:t>
+                                </m:r>
+                              </m:sub>
+                            </m:sSub>
+                            <m:r>
+                              <m:rPr>
+                                <m:sty m:val="p"/>
+                              </m:rPr>
+                              <m:t>−</m:t>
+                            </m:r>
+                            <m:sSub>
+                              <m:e>
+                                <m:r>
+                                  <m:t>y</m:t>
+                                </m:r>
+                              </m:e>
+                              <m:sub>
+                                <m:r>
+                                  <m:t>i</m:t>
+                                </m:r>
+                                <m:r>
+                                  <m:rPr>
+                                    <m:sty m:val="p"/>
+                                  </m:rPr>
+                                  <m:t>,</m:t>
+                                </m:r>
+                                <m:r>
+                                  <m:t>t</m:t>
+                                </m:r>
+                                <m:r>
+                                  <m:t>r</m:t>
+                                </m:r>
+                                <m:r>
+                                  <m:t>u</m:t>
+                                </m:r>
+                                <m:r>
+                                  <m:t>e</m:t>
+                                </m:r>
+                              </m:sub>
+                            </m:sSub>
+                          </m:e>
+                        </m:d>
+                      </m:e>
+                      <m:sup>
+                        <m:r>
+                          <m:t>2</m:t>
+                        </m:r>
+                      </m:sup>
+                    </m:sSup>
+                  </m:e>
+                </m:nary>
+              </m:e>
+            </m:mr>
+            <m:mr>
+              <m:e/>
+              <m:e>
+                <m:sSubSup>
+                  <m:e>
+                    <m:r>
+                      <m:rPr>
+                        <m:sty m:val="p"/>
+                      </m:rPr>
+                      <m:t>S</m:t>
+                    </m:r>
+                  </m:e>
+                  <m:sub>
+                    <m:r>
+                      <m:t>q</m:t>
+                    </m:r>
+                    <m:r>
+                      <m:t>u</m:t>
+                    </m:r>
+                    <m:r>
+                      <m:t>a</m:t>
+                    </m:r>
+                    <m:r>
+                      <m:t>d</m:t>
+                    </m:r>
+                  </m:sub>
+                  <m:sup>
+                    <m:r>
+                      <m:t>2</m:t>
+                    </m:r>
+                  </m:sup>
+                </m:sSubSup>
+                <m:r>
+                  <m:rPr>
+                    <m:sty m:val="p"/>
+                  </m:rPr>
+                  <m:t>=</m:t>
+                </m:r>
+                <m:f>
+                  <m:fPr>
+                    <m:type m:val="bar"/>
+                  </m:fPr>
+                  <m:num>
+                    <m:r>
+                      <m:t>1</m:t>
+                    </m:r>
+                  </m:num>
+                  <m:den>
+                    <m:r>
+                      <m:t>n</m:t>
+                    </m:r>
+                    <m:r>
+                      <m:rPr>
+                        <m:sty m:val="p"/>
+                      </m:rPr>
+                      <m:t>−</m:t>
+                    </m:r>
+                    <m:r>
+                      <m:t>3</m:t>
+                    </m:r>
+                  </m:den>
+                </m:f>
+                <m:nary>
+                  <m:naryPr>
+                    <m:chr m:val="∑"/>
+                    <m:limLoc m:val="undOvr"/>
+                    <m:subHide m:val="0"/>
+                    <m:supHide m:val="0"/>
+                  </m:naryPr>
+                  <m:sub>
+                    <m:r>
+                      <m:t>i</m:t>
+                    </m:r>
+                    <m:r>
+                      <m:rPr>
+                        <m:sty m:val="p"/>
+                      </m:rPr>
+                      <m:t>=</m:t>
+                    </m:r>
+                    <m:r>
+                      <m:t>1</m:t>
+                    </m:r>
+                  </m:sub>
+                  <m:sup>
+                    <m:r>
+                      <m:t>n</m:t>
+                    </m:r>
+                  </m:sup>
+                  <m:e>
+                    <m:sSup>
+                      <m:e>
+                        <m:d>
+                          <m:dPr>
+                            <m:begChr m:val="("/>
+                            <m:endChr m:val=")"/>
+                            <m:sepChr m:val=""/>
+                            <m:grow/>
+                          </m:dPr>
+                          <m:e>
+                            <m:sSub>
+                              <m:e>
+                                <m:r>
+                                  <m:t>y</m:t>
+                                </m:r>
+                              </m:e>
+                              <m:sub>
+                                <m:r>
+                                  <m:t>i</m:t>
+                                </m:r>
+                                <m:r>
+                                  <m:rPr>
+                                    <m:sty m:val="p"/>
+                                  </m:rPr>
+                                  <m:t>,</m:t>
+                                </m:r>
+                                <m:r>
+                                  <m:t>q</m:t>
+                                </m:r>
+                                <m:r>
+                                  <m:t>u</m:t>
+                                </m:r>
+                                <m:r>
+                                  <m:t>a</m:t>
+                                </m:r>
+                                <m:r>
+                                  <m:t>d</m:t>
+                                </m:r>
+                              </m:sub>
+                            </m:sSub>
+                            <m:r>
+                              <m:rPr>
+                                <m:sty m:val="p"/>
+                              </m:rPr>
+                              <m:t>−</m:t>
+                            </m:r>
+                            <m:sSub>
+                              <m:e>
+                                <m:r>
+                                  <m:t>y</m:t>
+                                </m:r>
+                              </m:e>
+                              <m:sub>
+                                <m:r>
+                                  <m:t>i</m:t>
+                                </m:r>
+                                <m:r>
+                                  <m:rPr>
+                                    <m:sty m:val="p"/>
+                                  </m:rPr>
+                                  <m:t>,</m:t>
+                                </m:r>
+                                <m:r>
+                                  <m:t>t</m:t>
+                                </m:r>
+                                <m:r>
+                                  <m:t>r</m:t>
+                                </m:r>
+                                <m:r>
+                                  <m:t>u</m:t>
+                                </m:r>
+                                <m:r>
+                                  <m:t>e</m:t>
+                                </m:r>
+                              </m:sub>
+                            </m:sSub>
+                          </m:e>
+                        </m:d>
+                      </m:e>
+                      <m:sup>
+                        <m:r>
+                          <m:t>2</m:t>
+                        </m:r>
+                      </m:sup>
+                    </m:sSup>
+                  </m:e>
+                </m:nary>
+              </m:e>
+            </m:mr>
+            <m:mr>
+              <m:e/>
+              <m:e>
+                <m:sSub>
+                  <m:e>
+                    <m:r>
+                      <m:t>y</m:t>
+                    </m:r>
+                  </m:e>
+                  <m:sub>
+                    <m:r>
+                      <m:t>i</m:t>
+                    </m:r>
+                    <m:r>
+                      <m:rPr>
+                        <m:sty m:val="p"/>
+                      </m:rPr>
+                      <m:t>,</m:t>
+                    </m:r>
+                    <m:r>
+                      <m:t>l</m:t>
+                    </m:r>
+                    <m:r>
+                      <m:t>i</m:t>
+                    </m:r>
+                    <m:r>
+                      <m:t>n</m:t>
+                    </m:r>
+                  </m:sub>
+                </m:sSub>
+                <m:r>
+                  <m:t> </m:t>
+                </m:r>
+                <m:r>
+                  <m:rPr>
+                    <m:nor/>
+                    <m:sty m:val="p"/>
+                  </m:rPr>
+                  <m:t>is the linear model predicted y-axis value.</m:t>
+                </m:r>
+              </m:e>
+            </m:mr>
+            <m:mr>
+              <m:e/>
+              <m:e>
+                <m:sSub>
+                  <m:e>
+                    <m:r>
+                      <m:t>y</m:t>
+                    </m:r>
+                  </m:e>
+                  <m:sub>
+                    <m:r>
+                      <m:t>i</m:t>
+                    </m:r>
+                    <m:r>
+                      <m:rPr>
+                        <m:sty m:val="p"/>
+                      </m:rPr>
+                      <m:t>,</m:t>
+                    </m:r>
+                    <m:r>
+                      <m:t>q</m:t>
+                    </m:r>
+                    <m:r>
+                      <m:t>u</m:t>
+                    </m:r>
+                    <m:r>
+                      <m:t>a</m:t>
+                    </m:r>
+                    <m:r>
+                      <m:t>d</m:t>
+                    </m:r>
+                  </m:sub>
+                </m:sSub>
+                <m:r>
+                  <m:t> </m:t>
+                </m:r>
+                <m:r>
+                  <m:rPr>
+                    <m:nor/>
+                    <m:sty m:val="p"/>
+                  </m:rPr>
+                  <m:t>is the quadratic model predicted y-axis value.</m:t>
+                </m:r>
+              </m:e>
+            </m:mr>
+            <m:mr>
+              <m:e/>
+              <m:e>
+                <m:sSub>
+                  <m:e>
+                    <m:r>
+                      <m:t>y</m:t>
+                    </m:r>
+                  </m:e>
+                  <m:sub>
+                    <m:r>
+                      <m:t>i</m:t>
+                    </m:r>
+                    <m:r>
+                      <m:rPr>
+                        <m:sty m:val="p"/>
+                      </m:rPr>
+                      <m:t>,</m:t>
+                    </m:r>
+                    <m:r>
+                      <m:t>t</m:t>
+                    </m:r>
+                    <m:r>
+                      <m:t>r</m:t>
+                    </m:r>
+                    <m:r>
+                      <m:t>u</m:t>
+                    </m:r>
+                    <m:r>
+                      <m:t>e</m:t>
+                    </m:r>
+                  </m:sub>
+                </m:sSub>
+                <m:r>
+                  <m:t> </m:t>
+                </m:r>
+                <m:r>
+                  <m:rPr>
+                    <m:nor/>
+                    <m:sty m:val="p"/>
+                  </m:rPr>
+                  <m:t>is the true y-axis value.</m:t>
+                </m:r>
+              </m:e>
+            </m:mr>
+            <m:mr>
+              <m:e/>
+              <m:e>
+                <m:r>
+                  <m:t>n</m:t>
+                </m:r>
+                <m:r>
+                  <m:t> </m:t>
+                </m:r>
+                <m:r>
+                  <m:rPr>
+                    <m:nor/>
+                    <m:sty m:val="p"/>
+                  </m:rPr>
+                  <m:t>is the number of data points.</m:t>
+                </m:r>
+              </m:e>
+            </m:mr>
+          </m:m>
           <m:r>
             <m:t>  </m:t>
           </m:r>
@@ -893,200 +1304,454 @@
       <w:pPr>
         <w:pStyle w:val="FirstParagraph"/>
       </w:pPr>
-      <w:bookmarkStart w:id="30" w:name="eq-s1"/>
+      <w:r>
+        <w:t xml:space="preserve">Another one is Percent Residual Accuracy (</w:t>
+      </w:r>
+      <m:oMath>
+        <m:r>
+          <m:rPr>
+            <m:sty m:val="p"/>
+          </m:rPr>
+          <m:t>%</m:t>
+        </m:r>
+        <m:r>
+          <m:t>R</m:t>
+        </m:r>
+        <m:r>
+          <m:t>A</m:t>
+        </m:r>
+      </m:oMath>
+      <w:r>
+        <w:t xml:space="preserve"> </w:t>
+      </w:r>
+      <w:r>
+        <w:t xml:space="preserve">in</w:t>
+      </w:r>
+      <w:r>
+        <w:t xml:space="preserve"> </w:t>
+      </w:r>
+      <w:hyperlink w:anchor="eq-pra">
+        <w:r>
+          <w:rPr>
+            <w:rStyle w:val="Hyperlink"/>
+          </w:rPr>
+          <w:t xml:space="preserve">Equation 2</w:t>
+        </w:r>
+      </w:hyperlink>
+      <w:r>
+        <w:t xml:space="preserve">) from</w:t>
+      </w:r>
+      <w:r>
+        <w:t xml:space="preserve"> </w:t>
+      </w:r>
+      <w:r>
+        <w:t xml:space="preserve">Logue and Manandhar (2018)</w:t>
+      </w:r>
+      <w:r>
+        <w:t xml:space="preserve">. Ranging from</w:t>
+      </w:r>
+      <w:r>
+        <w:t xml:space="preserve"> </w:t>
+      </w:r>
+      <m:oMath>
+        <m:r>
+          <m:rPr>
+            <m:sty m:val="p"/>
+          </m:rPr>
+          <m:t>−</m:t>
+        </m:r>
+        <m:r>
+          <m:rPr>
+            <m:sty m:val="p"/>
+          </m:rPr>
+          <m:t>∞</m:t>
+        </m:r>
+      </m:oMath>
+      <w:r>
+        <w:t xml:space="preserve"> </w:t>
+      </w:r>
+      <w:r>
+        <w:t xml:space="preserve">to</w:t>
+      </w:r>
+      <w:r>
+        <w:t xml:space="preserve"> </w:t>
+      </w:r>
+      <m:oMath>
+        <m:r>
+          <m:t>100</m:t>
+        </m:r>
+      </m:oMath>
+      <w:r>
+        <w:t xml:space="preserve">, if the curve is linear, the value should be close to</w:t>
+      </w:r>
+      <w:r>
+        <w:t xml:space="preserve"> </w:t>
+      </w:r>
+      <m:oMath>
+        <m:r>
+          <m:t>100</m:t>
+        </m:r>
+      </m:oMath>
+      <w:r>
+        <w:t xml:space="preserve">.</w:t>
+      </w:r>
+    </w:p>
+    <w:p>
+      <w:pPr>
+        <w:pStyle w:val="BodyText"/>
+      </w:pPr>
+      <w:bookmarkStart w:id="30" w:name="eq-pra"/>
       <m:oMathPara>
         <m:oMathParaPr>
           <m:jc m:val="center"/>
         </m:oMathParaPr>
         <m:oMath>
-          <m:sSubSup>
-            <m:e>
-              <m:r>
-                <m:rPr>
-                  <m:sty m:val="p"/>
-                </m:rPr>
-                <m:t>S</m:t>
-              </m:r>
-            </m:e>
-            <m:sub>
-              <m:r>
-                <m:t>y</m:t>
-              </m:r>
-              <m:r>
-                <m:rPr>
-                  <m:sty m:val="p"/>
-                </m:rPr>
-                <m:t>/</m:t>
-              </m:r>
-              <m:r>
-                <m:t>x</m:t>
-              </m:r>
-              <m:r>
-                <m:rPr>
-                  <m:sty m:val="p"/>
-                </m:rPr>
-                <m:t>,</m:t>
-              </m:r>
-              <m:r>
-                <m:t>l</m:t>
-              </m:r>
-              <m:r>
-                <m:t>i</m:t>
-              </m:r>
-              <m:r>
-                <m:t>n</m:t>
-              </m:r>
-            </m:sub>
-            <m:sup>
-              <m:r>
-                <m:t>2</m:t>
-              </m:r>
-            </m:sup>
-          </m:sSubSup>
-          <m:r>
-            <m:rPr>
-              <m:sty m:val="p"/>
-            </m:rPr>
-            <m:t>=</m:t>
-          </m:r>
-          <m:f>
-            <m:fPr>
-              <m:type m:val="bar"/>
-            </m:fPr>
-            <m:num>
-              <m:r>
-                <m:t>1</m:t>
-              </m:r>
-            </m:num>
-            <m:den>
-              <m:r>
-                <m:t>n</m:t>
-              </m:r>
-              <m:r>
-                <m:rPr>
-                  <m:sty m:val="p"/>
-                </m:rPr>
-                <m:t>−</m:t>
-              </m:r>
-              <m:r>
-                <m:t>2</m:t>
-              </m:r>
-            </m:den>
-          </m:f>
-          <m:nary>
-            <m:naryPr>
-              <m:chr m:val="∑"/>
-              <m:limLoc m:val="undOvr"/>
-              <m:subHide m:val="0"/>
-              <m:supHide m:val="0"/>
-            </m:naryPr>
-            <m:sub>
-              <m:r>
-                <m:t>i</m:t>
-              </m:r>
-              <m:r>
-                <m:rPr>
-                  <m:sty m:val="p"/>
-                </m:rPr>
-                <m:t>=</m:t>
-              </m:r>
-              <m:r>
-                <m:t>1</m:t>
-              </m:r>
-            </m:sub>
-            <m:sup>
-              <m:r>
-                <m:t>n</m:t>
-              </m:r>
-            </m:sup>
-            <m:e>
-              <m:sSup>
-                <m:e>
-                  <m:d>
-                    <m:dPr>
-                      <m:begChr m:val="("/>
-                      <m:endChr m:val=")"/>
-                      <m:sepChr m:val=""/>
-                      <m:grow/>
-                    </m:dPr>
-                    <m:e>
-                      <m:sSub>
-                        <m:e>
-                          <m:r>
-                            <m:t>y</m:t>
-                          </m:r>
-                        </m:e>
-                        <m:sub>
-                          <m:r>
-                            <m:t>i</m:t>
-                          </m:r>
-                          <m:r>
-                            <m:rPr>
-                              <m:sty m:val="p"/>
-                            </m:rPr>
-                            <m:t>,</m:t>
-                          </m:r>
-                          <m:r>
-                            <m:t>p</m:t>
-                          </m:r>
-                          <m:r>
-                            <m:t>r</m:t>
-                          </m:r>
-                          <m:r>
-                            <m:t>e</m:t>
-                          </m:r>
-                          <m:r>
-                            <m:t>d</m:t>
-                          </m:r>
-                        </m:sub>
-                      </m:sSub>
-                      <m:r>
-                        <m:rPr>
-                          <m:sty m:val="p"/>
-                        </m:rPr>
-                        <m:t>−</m:t>
-                      </m:r>
-                      <m:sSub>
-                        <m:e>
-                          <m:r>
-                            <m:t>y</m:t>
-                          </m:r>
-                        </m:e>
-                        <m:sub>
-                          <m:r>
-                            <m:t>i</m:t>
-                          </m:r>
-                          <m:r>
-                            <m:rPr>
-                              <m:sty m:val="p"/>
-                            </m:rPr>
-                            <m:t>,</m:t>
-                          </m:r>
-                          <m:r>
-                            <m:t>t</m:t>
-                          </m:r>
-                          <m:r>
-                            <m:t>r</m:t>
-                          </m:r>
-                          <m:r>
-                            <m:t>u</m:t>
-                          </m:r>
-                          <m:r>
-                            <m:t>e</m:t>
-                          </m:r>
-                        </m:sub>
-                      </m:sSub>
-                    </m:e>
-                  </m:d>
-                </m:e>
-                <m:sup>
-                  <m:r>
-                    <m:t>2</m:t>
-                  </m:r>
-                </m:sup>
-              </m:sSup>
-            </m:e>
-          </m:nary>
+          <m:m>
+            <m:mPr>
+              <m:baseJc m:val="center"/>
+              <m:plcHide m:val="1"/>
+              <m:mcs>
+                <m:mc>
+                  <m:mcPr>
+                    <m:mcJc m:val="right"/>
+                    <m:count m:val="1"/>
+                  </m:mcPr>
+                </m:mc>
+                <m:mc>
+                  <m:mcPr>
+                    <m:mcJc m:val="left"/>
+                    <m:count m:val="1"/>
+                  </m:mcPr>
+                </m:mc>
+              </m:mcs>
+            </m:mPr>
+            <m:mr>
+              <m:e/>
+              <m:e>
+                <m:r>
+                  <m:rPr>
+                    <m:sty m:val="p"/>
+                  </m:rPr>
+                  <m:t>%</m:t>
+                </m:r>
+                <m:r>
+                  <m:t>R</m:t>
+                </m:r>
+                <m:r>
+                  <m:t>A</m:t>
+                </m:r>
+                <m:r>
+                  <m:rPr>
+                    <m:sty m:val="p"/>
+                  </m:rPr>
+                  <m:t>=</m:t>
+                </m:r>
+                <m:f>
+                  <m:fPr>
+                    <m:type m:val="bar"/>
+                  </m:fPr>
+                  <m:num>
+                    <m:r>
+                      <m:t>100</m:t>
+                    </m:r>
+                    <m:r>
+                      <m:rPr>
+                        <m:sty m:val="p"/>
+                      </m:rPr>
+                      <m:t>%</m:t>
+                    </m:r>
+                  </m:num>
+                  <m:den>
+                    <m:r>
+                      <m:t>n</m:t>
+                    </m:r>
+                  </m:den>
+                </m:f>
+                <m:nary>
+                  <m:naryPr>
+                    <m:chr m:val="∑"/>
+                    <m:limLoc m:val="undOvr"/>
+                    <m:subHide m:val="0"/>
+                    <m:supHide m:val="0"/>
+                  </m:naryPr>
+                  <m:sub>
+                    <m:r>
+                      <m:t>i</m:t>
+                    </m:r>
+                    <m:r>
+                      <m:rPr>
+                        <m:sty m:val="p"/>
+                      </m:rPr>
+                      <m:t>=</m:t>
+                    </m:r>
+                    <m:r>
+                      <m:t>1</m:t>
+                    </m:r>
+                  </m:sub>
+                  <m:sup>
+                    <m:r>
+                      <m:t>n</m:t>
+                    </m:r>
+                  </m:sup>
+                  <m:e>
+                    <m:d>
+                      <m:dPr>
+                        <m:begChr m:val="("/>
+                        <m:endChr m:val=")"/>
+                        <m:sepChr m:val=""/>
+                        <m:grow/>
+                      </m:dPr>
+                      <m:e>
+                        <m:r>
+                          <m:t>1</m:t>
+                        </m:r>
+                        <m:r>
+                          <m:rPr>
+                            <m:sty m:val="p"/>
+                          </m:rPr>
+                          <m:t>−</m:t>
+                        </m:r>
+                        <m:r>
+                          <m:rPr>
+                            <m:sty m:val="p"/>
+                          </m:rPr>
+                          <m:t>|</m:t>
+                        </m:r>
+                        <m:f>
+                          <m:fPr>
+                            <m:type m:val="bar"/>
+                          </m:fPr>
+                          <m:num>
+                            <m:sSub>
+                              <m:e>
+                                <m:r>
+                                  <m:t>x</m:t>
+                                </m:r>
+                              </m:e>
+                              <m:sub>
+                                <m:r>
+                                  <m:t>i</m:t>
+                                </m:r>
+                                <m:r>
+                                  <m:rPr>
+                                    <m:sty m:val="p"/>
+                                  </m:rPr>
+                                  <m:t>,</m:t>
+                                </m:r>
+                                <m:r>
+                                  <m:t>t</m:t>
+                                </m:r>
+                                <m:r>
+                                  <m:t>r</m:t>
+                                </m:r>
+                                <m:r>
+                                  <m:t>u</m:t>
+                                </m:r>
+                                <m:r>
+                                  <m:t>e</m:t>
+                                </m:r>
+                              </m:sub>
+                            </m:sSub>
+                            <m:r>
+                              <m:rPr>
+                                <m:sty m:val="p"/>
+                              </m:rPr>
+                              <m:t>−</m:t>
+                            </m:r>
+                            <m:sSub>
+                              <m:e>
+                                <m:r>
+                                  <m:t>x</m:t>
+                                </m:r>
+                              </m:e>
+                              <m:sub>
+                                <m:r>
+                                  <m:t>i</m:t>
+                                </m:r>
+                                <m:r>
+                                  <m:rPr>
+                                    <m:sty m:val="p"/>
+                                  </m:rPr>
+                                  <m:t>,</m:t>
+                                </m:r>
+                                <m:r>
+                                  <m:t>l</m:t>
+                                </m:r>
+                                <m:r>
+                                  <m:t>i</m:t>
+                                </m:r>
+                                <m:r>
+                                  <m:t>n</m:t>
+                                </m:r>
+                              </m:sub>
+                            </m:sSub>
+                          </m:num>
+                          <m:den>
+                            <m:sSub>
+                              <m:e>
+                                <m:r>
+                                  <m:t>x</m:t>
+                                </m:r>
+                              </m:e>
+                              <m:sub>
+                                <m:r>
+                                  <m:t>i</m:t>
+                                </m:r>
+                                <m:r>
+                                  <m:rPr>
+                                    <m:sty m:val="p"/>
+                                  </m:rPr>
+                                  <m:t>,</m:t>
+                                </m:r>
+                                <m:r>
+                                  <m:t>t</m:t>
+                                </m:r>
+                                <m:r>
+                                  <m:t>r</m:t>
+                                </m:r>
+                                <m:r>
+                                  <m:t>u</m:t>
+                                </m:r>
+                                <m:r>
+                                  <m:t>e</m:t>
+                                </m:r>
+                              </m:sub>
+                            </m:sSub>
+                          </m:den>
+                        </m:f>
+                        <m:r>
+                          <m:rPr>
+                            <m:sty m:val="p"/>
+                          </m:rPr>
+                          <m:t>|</m:t>
+                        </m:r>
+                      </m:e>
+                    </m:d>
+                  </m:e>
+                </m:nary>
+              </m:e>
+            </m:mr>
+            <m:mr>
+              <m:e/>
+            </m:mr>
+            <m:mr>
+              <m:e/>
+              <m:e>
+                <m:r>
+                  <m:rPr>
+                    <m:nor/>
+                    <m:sty m:val="p"/>
+                  </m:rPr>
+                  <m:t>where</m:t>
+                </m:r>
+              </m:e>
+            </m:mr>
+            <m:mr>
+              <m:e/>
+              <m:e>
+                <m:sSub>
+                  <m:e>
+                    <m:r>
+                      <m:t>x</m:t>
+                    </m:r>
+                  </m:e>
+                  <m:sub>
+                    <m:r>
+                      <m:t>i</m:t>
+                    </m:r>
+                    <m:r>
+                      <m:rPr>
+                        <m:sty m:val="p"/>
+                      </m:rPr>
+                      <m:t>,</m:t>
+                    </m:r>
+                    <m:r>
+                      <m:t>t</m:t>
+                    </m:r>
+                    <m:r>
+                      <m:t>r</m:t>
+                    </m:r>
+                    <m:r>
+                      <m:t>u</m:t>
+                    </m:r>
+                    <m:r>
+                      <m:t>e</m:t>
+                    </m:r>
+                  </m:sub>
+                </m:sSub>
+                <m:r>
+                  <m:t> </m:t>
+                </m:r>
+                <m:r>
+                  <m:rPr>
+                    <m:nor/>
+                    <m:sty m:val="p"/>
+                  </m:rPr>
+                  <m:t>is the true x-axis value.</m:t>
+                </m:r>
+              </m:e>
+            </m:mr>
+            <m:mr>
+              <m:e/>
+              <m:e>
+                <m:sSub>
+                  <m:e>
+                    <m:r>
+                      <m:t>x</m:t>
+                    </m:r>
+                  </m:e>
+                  <m:sub>
+                    <m:r>
+                      <m:t>i</m:t>
+                    </m:r>
+                    <m:r>
+                      <m:rPr>
+                        <m:sty m:val="p"/>
+                      </m:rPr>
+                      <m:t>,</m:t>
+                    </m:r>
+                    <m:r>
+                      <m:t>l</m:t>
+                    </m:r>
+                    <m:r>
+                      <m:t>i</m:t>
+                    </m:r>
+                    <m:r>
+                      <m:t>n</m:t>
+                    </m:r>
+                  </m:sub>
+                </m:sSub>
+                <m:r>
+                  <m:t> </m:t>
+                </m:r>
+                <m:r>
+                  <m:rPr>
+                    <m:nor/>
+                    <m:sty m:val="p"/>
+                  </m:rPr>
+                  <m:t>is the linear model predicted x-axis value.</m:t>
+                </m:r>
+              </m:e>
+            </m:mr>
+            <m:mr>
+              <m:e/>
+              <m:e>
+                <m:r>
+                  <m:t>n</m:t>
+                </m:r>
+                <m:r>
+                  <m:t> </m:t>
+                </m:r>
+                <m:r>
+                  <m:rPr>
+                    <m:nor/>
+                    <m:sty m:val="p"/>
+                  </m:rPr>
+                  <m:t>is the number of data points.</m:t>
+                </m:r>
+              </m:e>
+            </m:mr>
+          </m:m>
           <m:r>
             <m:t>  </m:t>
           </m:r>
@@ -1106,622 +1771,6 @@
         </m:oMath>
       </m:oMathPara>
       <w:bookmarkEnd w:id="30"/>
-    </w:p>
-    <w:p>
-      <w:pPr>
-        <w:pStyle w:val="FirstParagraph"/>
-      </w:pPr>
-      <w:bookmarkStart w:id="31" w:name="eq-s2"/>
-      <m:oMathPara>
-        <m:oMathParaPr>
-          <m:jc m:val="center"/>
-        </m:oMathParaPr>
-        <m:oMath>
-          <m:sSubSup>
-            <m:e>
-              <m:r>
-                <m:rPr>
-                  <m:sty m:val="p"/>
-                </m:rPr>
-                <m:t>S</m:t>
-              </m:r>
-            </m:e>
-            <m:sub>
-              <m:r>
-                <m:t>y</m:t>
-              </m:r>
-              <m:r>
-                <m:rPr>
-                  <m:sty m:val="p"/>
-                </m:rPr>
-                <m:t>/</m:t>
-              </m:r>
-              <m:r>
-                <m:t>x</m:t>
-              </m:r>
-              <m:r>
-                <m:rPr>
-                  <m:sty m:val="p"/>
-                </m:rPr>
-                <m:t>,</m:t>
-              </m:r>
-              <m:r>
-                <m:t>q</m:t>
-              </m:r>
-              <m:r>
-                <m:t>u</m:t>
-              </m:r>
-              <m:r>
-                <m:t>a</m:t>
-              </m:r>
-              <m:r>
-                <m:t>d</m:t>
-              </m:r>
-            </m:sub>
-            <m:sup>
-              <m:r>
-                <m:t>2</m:t>
-              </m:r>
-            </m:sup>
-          </m:sSubSup>
-          <m:r>
-            <m:rPr>
-              <m:sty m:val="p"/>
-            </m:rPr>
-            <m:t>=</m:t>
-          </m:r>
-          <m:f>
-            <m:fPr>
-              <m:type m:val="bar"/>
-            </m:fPr>
-            <m:num>
-              <m:r>
-                <m:t>1</m:t>
-              </m:r>
-            </m:num>
-            <m:den>
-              <m:r>
-                <m:t>n</m:t>
-              </m:r>
-              <m:r>
-                <m:rPr>
-                  <m:sty m:val="p"/>
-                </m:rPr>
-                <m:t>−</m:t>
-              </m:r>
-              <m:r>
-                <m:t>3</m:t>
-              </m:r>
-            </m:den>
-          </m:f>
-          <m:nary>
-            <m:naryPr>
-              <m:chr m:val="∑"/>
-              <m:limLoc m:val="undOvr"/>
-              <m:subHide m:val="0"/>
-              <m:supHide m:val="0"/>
-            </m:naryPr>
-            <m:sub>
-              <m:r>
-                <m:t>i</m:t>
-              </m:r>
-              <m:r>
-                <m:rPr>
-                  <m:sty m:val="p"/>
-                </m:rPr>
-                <m:t>=</m:t>
-              </m:r>
-              <m:r>
-                <m:t>1</m:t>
-              </m:r>
-            </m:sub>
-            <m:sup>
-              <m:r>
-                <m:t>n</m:t>
-              </m:r>
-            </m:sup>
-            <m:e>
-              <m:sSup>
-                <m:e>
-                  <m:d>
-                    <m:dPr>
-                      <m:begChr m:val="("/>
-                      <m:endChr m:val=")"/>
-                      <m:sepChr m:val=""/>
-                      <m:grow/>
-                    </m:dPr>
-                    <m:e>
-                      <m:sSub>
-                        <m:e>
-                          <m:r>
-                            <m:t>y</m:t>
-                          </m:r>
-                        </m:e>
-                        <m:sub>
-                          <m:r>
-                            <m:t>i</m:t>
-                          </m:r>
-                          <m:r>
-                            <m:rPr>
-                              <m:sty m:val="p"/>
-                            </m:rPr>
-                            <m:t>,</m:t>
-                          </m:r>
-                          <m:r>
-                            <m:t>p</m:t>
-                          </m:r>
-                          <m:r>
-                            <m:t>r</m:t>
-                          </m:r>
-                          <m:r>
-                            <m:t>e</m:t>
-                          </m:r>
-                          <m:r>
-                            <m:t>d</m:t>
-                          </m:r>
-                        </m:sub>
-                      </m:sSub>
-                      <m:r>
-                        <m:rPr>
-                          <m:sty m:val="p"/>
-                        </m:rPr>
-                        <m:t>−</m:t>
-                      </m:r>
-                      <m:sSub>
-                        <m:e>
-                          <m:r>
-                            <m:t>y</m:t>
-                          </m:r>
-                        </m:e>
-                        <m:sub>
-                          <m:r>
-                            <m:t>i</m:t>
-                          </m:r>
-                          <m:r>
-                            <m:rPr>
-                              <m:sty m:val="p"/>
-                            </m:rPr>
-                            <m:t>,</m:t>
-                          </m:r>
-                          <m:r>
-                            <m:t>t</m:t>
-                          </m:r>
-                          <m:r>
-                            <m:t>r</m:t>
-                          </m:r>
-                          <m:r>
-                            <m:t>u</m:t>
-                          </m:r>
-                          <m:r>
-                            <m:t>e</m:t>
-                          </m:r>
-                        </m:sub>
-                      </m:sSub>
-                    </m:e>
-                  </m:d>
-                </m:e>
-                <m:sup>
-                  <m:r>
-                    <m:t>2</m:t>
-                  </m:r>
-                </m:sup>
-              </m:sSup>
-            </m:e>
-          </m:nary>
-          <m:r>
-            <m:t>  </m:t>
-          </m:r>
-          <m:d>
-            <m:dPr>
-              <m:begChr m:val="("/>
-              <m:endChr m:val=")"/>
-              <m:sepChr m:val=""/>
-              <m:grow/>
-            </m:dPr>
-            <m:e>
-              <m:r>
-                <m:t>3</m:t>
-              </m:r>
-            </m:e>
-          </m:d>
-        </m:oMath>
-      </m:oMathPara>
-      <w:bookmarkEnd w:id="31"/>
-    </w:p>
-    <w:p>
-      <w:pPr>
-        <w:pStyle w:val="FirstParagraph"/>
-      </w:pPr>
-      <w:r>
-        <w:t xml:space="preserve">Another one is Percent Residual Accuracy (</w:t>
-      </w:r>
-      <w:hyperlink w:anchor="eq-pra">
-        <w:r>
-          <w:rPr>
-            <w:rStyle w:val="Hyperlink"/>
-          </w:rPr>
-          <w:t xml:space="preserve">Equation 4</w:t>
-        </w:r>
-      </w:hyperlink>
-      <w:r>
-        <w:t xml:space="preserve">) from</w:t>
-      </w:r>
-      <w:r>
-        <w:t xml:space="preserve"> </w:t>
-      </w:r>
-      <w:r>
-        <w:t xml:space="preserve">Logue and Manandhar (2018)</w:t>
-      </w:r>
-      <w:r>
-        <w:t xml:space="preserve"> </w:t>
-      </w:r>
-      <w:r>
-        <w:t xml:space="preserve">in which</w:t>
-      </w:r>
-      <w:r>
-        <w:t xml:space="preserve"> </w:t>
-      </w:r>
-      <m:oMath>
-        <m:sSub>
-          <m:e>
-            <m:r>
-              <m:t>x</m:t>
-            </m:r>
-          </m:e>
-          <m:sub>
-            <m:r>
-              <m:t>i</m:t>
-            </m:r>
-            <m:r>
-              <m:rPr>
-                <m:sty m:val="p"/>
-              </m:rPr>
-              <m:t>,</m:t>
-            </m:r>
-            <m:r>
-              <m:t>t</m:t>
-            </m:r>
-            <m:r>
-              <m:t>r</m:t>
-            </m:r>
-            <m:r>
-              <m:t>u</m:t>
-            </m:r>
-            <m:r>
-              <m:t>e</m:t>
-            </m:r>
-          </m:sub>
-        </m:sSub>
-      </m:oMath>
-      <w:r>
-        <w:t xml:space="preserve"> </w:t>
-      </w:r>
-      <w:r>
-        <w:t xml:space="preserve">is the true x-axis value and</w:t>
-      </w:r>
-      <w:r>
-        <w:t xml:space="preserve"> </w:t>
-      </w:r>
-      <m:oMath>
-        <m:sSub>
-          <m:e>
-            <m:r>
-              <m:t>x</m:t>
-            </m:r>
-          </m:e>
-          <m:sub>
-            <m:r>
-              <m:t>i</m:t>
-            </m:r>
-            <m:r>
-              <m:rPr>
-                <m:sty m:val="p"/>
-              </m:rPr>
-              <m:t>,</m:t>
-            </m:r>
-            <m:r>
-              <m:t>c</m:t>
-            </m:r>
-            <m:r>
-              <m:t>a</m:t>
-            </m:r>
-            <m:r>
-              <m:t>l</m:t>
-            </m:r>
-            <m:r>
-              <m:t>c</m:t>
-            </m:r>
-          </m:sub>
-        </m:sSub>
-      </m:oMath>
-      <w:r>
-        <w:t xml:space="preserve"> </w:t>
-      </w:r>
-      <w:r>
-        <w:t xml:space="preserve">is the predicted x-axis value from the linear model. Ranging from</w:t>
-      </w:r>
-      <w:r>
-        <w:t xml:space="preserve"> </w:t>
-      </w:r>
-      <m:oMath>
-        <m:r>
-          <m:rPr>
-            <m:sty m:val="p"/>
-          </m:rPr>
-          <m:t>−</m:t>
-        </m:r>
-        <m:r>
-          <m:rPr>
-            <m:sty m:val="p"/>
-          </m:rPr>
-          <m:t>∞</m:t>
-        </m:r>
-      </m:oMath>
-      <w:r>
-        <w:t xml:space="preserve"> </w:t>
-      </w:r>
-      <w:r>
-        <w:t xml:space="preserve">to</w:t>
-      </w:r>
-      <w:r>
-        <w:t xml:space="preserve"> </w:t>
-      </w:r>
-      <m:oMath>
-        <m:r>
-          <m:t>100</m:t>
-        </m:r>
-      </m:oMath>
-      <w:r>
-        <w:t xml:space="preserve">, if the curve is linear, the value should be close to</w:t>
-      </w:r>
-      <w:r>
-        <w:t xml:space="preserve"> </w:t>
-      </w:r>
-      <m:oMath>
-        <m:r>
-          <m:t>100</m:t>
-        </m:r>
-      </m:oMath>
-      <w:r>
-        <w:t xml:space="preserve">.</w:t>
-      </w:r>
-    </w:p>
-    <w:p>
-      <w:pPr>
-        <w:pStyle w:val="BodyText"/>
-      </w:pPr>
-      <w:bookmarkStart w:id="32" w:name="eq-pra"/>
-      <m:oMathPara>
-        <m:oMathParaPr>
-          <m:jc m:val="center"/>
-        </m:oMathParaPr>
-        <m:oMath>
-          <m:r>
-            <m:rPr>
-              <m:sty m:val="p"/>
-            </m:rPr>
-            <m:t>%</m:t>
-          </m:r>
-          <m:r>
-            <m:t> </m:t>
-          </m:r>
-          <m:r>
-            <m:t>R</m:t>
-          </m:r>
-          <m:r>
-            <m:t>A</m:t>
-          </m:r>
-          <m:r>
-            <m:rPr>
-              <m:sty m:val="p"/>
-            </m:rPr>
-            <m:t>=</m:t>
-          </m:r>
-          <m:f>
-            <m:fPr>
-              <m:type m:val="bar"/>
-            </m:fPr>
-            <m:num>
-              <m:r>
-                <m:t>100</m:t>
-              </m:r>
-              <m:r>
-                <m:rPr>
-                  <m:sty m:val="p"/>
-                </m:rPr>
-                <m:t>%</m:t>
-              </m:r>
-            </m:num>
-            <m:den>
-              <m:r>
-                <m:t>n</m:t>
-              </m:r>
-            </m:den>
-          </m:f>
-          <m:nary>
-            <m:naryPr>
-              <m:chr m:val="∑"/>
-              <m:limLoc m:val="undOvr"/>
-              <m:subHide m:val="0"/>
-              <m:supHide m:val="0"/>
-            </m:naryPr>
-            <m:sub>
-              <m:r>
-                <m:t>i</m:t>
-              </m:r>
-              <m:r>
-                <m:rPr>
-                  <m:sty m:val="p"/>
-                </m:rPr>
-                <m:t>=</m:t>
-              </m:r>
-              <m:r>
-                <m:t>1</m:t>
-              </m:r>
-            </m:sub>
-            <m:sup>
-              <m:r>
-                <m:t>n</m:t>
-              </m:r>
-            </m:sup>
-            <m:e>
-              <m:d>
-                <m:dPr>
-                  <m:begChr m:val="("/>
-                  <m:endChr m:val=")"/>
-                  <m:sepChr m:val=""/>
-                  <m:grow/>
-                </m:dPr>
-                <m:e>
-                  <m:r>
-                    <m:t>1</m:t>
-                  </m:r>
-                  <m:r>
-                    <m:rPr>
-                      <m:sty m:val="p"/>
-                    </m:rPr>
-                    <m:t>−</m:t>
-                  </m:r>
-                  <m:r>
-                    <m:rPr>
-                      <m:sty m:val="p"/>
-                    </m:rPr>
-                    <m:t>|</m:t>
-                  </m:r>
-                  <m:f>
-                    <m:fPr>
-                      <m:type m:val="bar"/>
-                    </m:fPr>
-                    <m:num>
-                      <m:sSub>
-                        <m:e>
-                          <m:r>
-                            <m:t>x</m:t>
-                          </m:r>
-                        </m:e>
-                        <m:sub>
-                          <m:r>
-                            <m:t>i</m:t>
-                          </m:r>
-                          <m:r>
-                            <m:rPr>
-                              <m:sty m:val="p"/>
-                            </m:rPr>
-                            <m:t>,</m:t>
-                          </m:r>
-                          <m:r>
-                            <m:t>t</m:t>
-                          </m:r>
-                          <m:r>
-                            <m:t>r</m:t>
-                          </m:r>
-                          <m:r>
-                            <m:t>u</m:t>
-                          </m:r>
-                          <m:r>
-                            <m:t>e</m:t>
-                          </m:r>
-                        </m:sub>
-                      </m:sSub>
-                      <m:r>
-                        <m:rPr>
-                          <m:sty m:val="p"/>
-                        </m:rPr>
-                        <m:t>−</m:t>
-                      </m:r>
-                      <m:sSub>
-                        <m:e>
-                          <m:r>
-                            <m:t>x</m:t>
-                          </m:r>
-                        </m:e>
-                        <m:sub>
-                          <m:r>
-                            <m:t>i</m:t>
-                          </m:r>
-                          <m:r>
-                            <m:rPr>
-                              <m:sty m:val="p"/>
-                            </m:rPr>
-                            <m:t>,</m:t>
-                          </m:r>
-                          <m:r>
-                            <m:t>p</m:t>
-                          </m:r>
-                          <m:r>
-                            <m:t>r</m:t>
-                          </m:r>
-                          <m:r>
-                            <m:t>e</m:t>
-                          </m:r>
-                          <m:r>
-                            <m:t>d</m:t>
-                          </m:r>
-                        </m:sub>
-                      </m:sSub>
-                    </m:num>
-                    <m:den>
-                      <m:sSub>
-                        <m:e>
-                          <m:r>
-                            <m:t>x</m:t>
-                          </m:r>
-                        </m:e>
-                        <m:sub>
-                          <m:r>
-                            <m:t>i</m:t>
-                          </m:r>
-                          <m:r>
-                            <m:rPr>
-                              <m:sty m:val="p"/>
-                            </m:rPr>
-                            <m:t>,</m:t>
-                          </m:r>
-                          <m:r>
-                            <m:t>t</m:t>
-                          </m:r>
-                          <m:r>
-                            <m:t>r</m:t>
-                          </m:r>
-                          <m:r>
-                            <m:t>u</m:t>
-                          </m:r>
-                          <m:r>
-                            <m:t>e</m:t>
-                          </m:r>
-                        </m:sub>
-                      </m:sSub>
-                    </m:den>
-                  </m:f>
-                  <m:r>
-                    <m:rPr>
-                      <m:sty m:val="p"/>
-                    </m:rPr>
-                    <m:t>|</m:t>
-                  </m:r>
-                </m:e>
-              </m:d>
-            </m:e>
-          </m:nary>
-          <m:r>
-            <m:t>  </m:t>
-          </m:r>
-          <m:d>
-            <m:dPr>
-              <m:begChr m:val="("/>
-              <m:endChr m:val=")"/>
-              <m:sepChr m:val=""/>
-              <m:grow/>
-            </m:dPr>
-            <m:e>
-              <m:r>
-                <m:t>4</m:t>
-              </m:r>
-            </m:e>
-          </m:d>
-        </m:oMath>
-      </m:oMathPara>
-      <w:bookmarkEnd w:id="32"/>
     </w:p>
     <w:p>
       <w:pPr>
@@ -2015,7 +2064,7 @@
             <w:tr>
               <w:tc>
                 <w:tcPr/>
-                <w:bookmarkStart w:id="36" w:name="fig-linearity"/>
+                <w:bookmarkStart w:id="34" w:name="fig-linearity"/>
                 <w:p>
                   <w:pPr>
                     <w:pStyle w:val="Figure"/>
@@ -2027,18 +2076,18 @@
                       <wp:inline>
                         <wp:extent cx="2971800" cy="1954680"/>
                         <wp:effectExtent b="0" l="0" r="0" t="0"/>
-                        <wp:docPr descr="" title="" id="34" name="Picture"/>
+                        <wp:docPr descr="" title="" id="32" name="Picture"/>
                         <a:graphic>
                           <a:graphicData uri="http://schemas.openxmlformats.org/drawingml/2006/picture">
                             <pic:pic>
                               <pic:nvPicPr>
-                                <pic:cNvPr descr="images/README-LinearEvaluation.png" id="35" name="Picture"/>
+                                <pic:cNvPr descr="images/README-LinearEvaluation.png" id="33" name="Picture"/>
                                 <pic:cNvPicPr>
                                   <a:picLocks noChangeArrowheads="1" noChangeAspect="1"/>
                                 </pic:cNvPicPr>
                               </pic:nvPicPr>
                               <pic:blipFill>
-                                <a:blip r:embed="rId33"/>
+                                <a:blip r:embed="rId31"/>
                                 <a:stretch>
                                   <a:fillRect/>
                                 </a:stretch>
@@ -2079,7 +2128,7 @@
                     <w:t xml:space="preserve">(A) Curve Grouping Workflow</w:t>
                   </w:r>
                 </w:p>
-                <w:bookmarkEnd w:id="36"/>
+                <w:bookmarkEnd w:id="34"/>
               </w:tc>
             </w:tr>
           </w:tbl>
@@ -2168,7 +2217,7 @@
             <w:tr>
               <w:tc>
                 <w:tcPr/>
-                <w:bookmarkStart w:id="40" w:name="fig-visualisation"/>
+                <w:bookmarkStart w:id="38" w:name="fig-visualisation"/>
                 <w:p>
                   <w:pPr>
                     <w:pStyle w:val="Figure"/>
@@ -2180,18 +2229,18 @@
                       <wp:inline>
                         <wp:extent cx="3566160" cy="3059638"/>
                         <wp:effectExtent b="0" l="0" r="0" t="0"/>
-                        <wp:docPr descr="" title="" id="38" name="Picture"/>
+                        <wp:docPr descr="" title="" id="36" name="Picture"/>
                         <a:graphic>
                           <a:graphicData uri="http://schemas.openxmlformats.org/drawingml/2006/picture">
                             <pic:pic>
                               <pic:nvPicPr>
-                                <pic:cNvPr descr="images/README-TrellisOutput.png" id="39" name="Picture"/>
+                                <pic:cNvPr descr="images/README-TrellisOutput.png" id="37" name="Picture"/>
                                 <pic:cNvPicPr>
                                   <a:picLocks noChangeArrowheads="1" noChangeAspect="1"/>
                                 </pic:cNvPicPr>
                               </pic:nvPicPr>
                               <pic:blipFill>
-                                <a:blip r:embed="rId37"/>
+                                <a:blip r:embed="rId35"/>
                                 <a:stretch>
                                   <a:fillRect/>
                                 </a:stretch>
@@ -2232,7 +2281,7 @@
                     <w:t xml:space="preserve">(B) Interactive Trellis Plots</w:t>
                   </w:r>
                 </w:p>
-                <w:bookmarkEnd w:id="40"/>
+                <w:bookmarkEnd w:id="38"/>
               </w:tc>
             </w:tr>
           </w:tbl>
@@ -2362,7 +2411,7 @@
       <w:r>
         <w:t xml:space="preserve"> </w:t>
       </w:r>
-      <w:hyperlink r:id="rId41">
+      <w:hyperlink r:id="rId39">
         <w:r>
           <w:rPr>
             <w:rStyle w:val="Hyperlink"/>
@@ -2501,7 +2550,7 @@
       <w:r>
         <w:t xml:space="preserve"> </w:t>
       </w:r>
-      <w:hyperlink r:id="rId42">
+      <w:hyperlink r:id="rId40">
         <w:r>
           <w:rPr>
             <w:rStyle w:val="Hyperlink"/>
@@ -2510,8 +2559,8 @@
         </w:r>
       </w:hyperlink>
     </w:p>
-    <w:bookmarkEnd w:id="43"/>
-    <w:bookmarkStart w:id="45" w:name="conclusion"/>
+    <w:bookmarkEnd w:id="41"/>
+    <w:bookmarkStart w:id="43" w:name="conclusion"/>
     <w:p>
       <w:pPr>
         <w:pStyle w:val="Heading1"/>
@@ -2560,7 +2609,7 @@
       <w:r>
         <w:t xml:space="preserve"> </w:t>
       </w:r>
-      <w:hyperlink r:id="rId44">
+      <w:hyperlink r:id="rId42">
         <w:r>
           <w:rPr>
             <w:rStyle w:val="Hyperlink"/>
@@ -2572,8 +2621,8 @@
         <w:t xml:space="preserve">.</w:t>
       </w:r>
     </w:p>
-    <w:bookmarkEnd w:id="45"/>
-    <w:bookmarkStart w:id="46" w:name="acknowledgements"/>
+    <w:bookmarkEnd w:id="43"/>
+    <w:bookmarkStart w:id="44" w:name="acknowledgements"/>
     <w:p>
       <w:pPr>
         <w:pStyle w:val="Heading1"/>
@@ -2631,8 +2680,8 @@
         <w:t xml:space="preserve">section.</w:t>
       </w:r>
     </w:p>
-    <w:bookmarkEnd w:id="46"/>
-    <w:bookmarkStart w:id="47" w:name="funding"/>
+    <w:bookmarkEnd w:id="44"/>
+    <w:bookmarkStart w:id="45" w:name="funding"/>
     <w:p>
       <w:pPr>
         <w:pStyle w:val="Heading1"/>
@@ -2854,8 +2903,8 @@
         <w:t xml:space="preserve">Oxford Journals will deposit all NIH-funded articles in PubMed Central. See Depositing articles in repositories – information for authors for details. Authors must ensure that manuscripts are clearly indicated as NIH-funded using the guidelines above.</w:t>
       </w:r>
     </w:p>
-    <w:bookmarkEnd w:id="47"/>
-    <w:bookmarkStart w:id="61" w:name="references"/>
+    <w:bookmarkEnd w:id="45"/>
+    <w:bookmarkStart w:id="59" w:name="references"/>
     <w:p>
       <w:pPr>
         <w:pStyle w:val="Heading1"/>
@@ -2864,8 +2913,8 @@
         <w:t xml:space="preserve">References</w:t>
       </w:r>
     </w:p>
-    <w:bookmarkStart w:id="60" w:name="refs"/>
-    <w:bookmarkStart w:id="49" w:name="ref-andrade2013"/>
+    <w:bookmarkStart w:id="58" w:name="refs"/>
+    <w:bookmarkStart w:id="47" w:name="ref-andrade2013"/>
     <w:p>
       <w:pPr>
         <w:pStyle w:val="Bibliography"/>
@@ -2876,7 +2925,7 @@
       <w:r>
         <w:t xml:space="preserve"> </w:t>
       </w:r>
-      <w:hyperlink r:id="rId48">
+      <w:hyperlink r:id="rId46">
         <w:r>
           <w:rPr>
             <w:rStyle w:val="Hyperlink"/>
@@ -2914,8 +2963,8 @@
         <w:t xml:space="preserve">, 1145.</w:t>
       </w:r>
     </w:p>
-    <w:bookmarkEnd w:id="49"/>
-    <w:bookmarkStart w:id="51" w:name="ref-logue2018"/>
+    <w:bookmarkEnd w:id="47"/>
+    <w:bookmarkStart w:id="49" w:name="ref-logue2018"/>
     <w:p>
       <w:pPr>
         <w:pStyle w:val="Bibliography"/>
@@ -2926,7 +2975,7 @@
       <w:r>
         <w:t xml:space="preserve"> </w:t>
       </w:r>
-      <w:hyperlink r:id="rId50">
+      <w:hyperlink r:id="rId48">
         <w:r>
           <w:rPr>
             <w:rStyle w:val="Hyperlink"/>
@@ -2964,8 +3013,8 @@
         <w:t xml:space="preserve">, 527–533.</w:t>
       </w:r>
     </w:p>
-    <w:bookmarkEnd w:id="51"/>
-    <w:bookmarkStart w:id="53" w:name="ref-needleman1990"/>
+    <w:bookmarkEnd w:id="49"/>
+    <w:bookmarkStart w:id="51" w:name="ref-needleman1990"/>
     <w:p>
       <w:pPr>
         <w:pStyle w:val="Bibliography"/>
@@ -2976,7 +3025,7 @@
       <w:r>
         <w:t xml:space="preserve"> </w:t>
       </w:r>
-      <w:hyperlink r:id="rId52">
+      <w:hyperlink r:id="rId50">
         <w:r>
           <w:rPr>
             <w:rStyle w:val="Hyperlink"/>
@@ -3014,8 +3063,8 @@
         <w:t xml:space="preserve">, 34–38.</w:t>
       </w:r>
     </w:p>
-    <w:bookmarkEnd w:id="53"/>
-    <w:bookmarkStart w:id="55" w:name="ref-rodríguez1993"/>
+    <w:bookmarkEnd w:id="51"/>
+    <w:bookmarkStart w:id="53" w:name="ref-rodríguez1993"/>
     <w:p>
       <w:pPr>
         <w:pStyle w:val="Bibliography"/>
@@ -3042,7 +3091,7 @@
       <w:r>
         <w:t xml:space="preserve"> </w:t>
       </w:r>
-      <w:hyperlink r:id="rId54">
+      <w:hyperlink r:id="rId52">
         <w:r>
           <w:rPr>
             <w:rStyle w:val="Hyperlink"/>
@@ -3080,8 +3129,8 @@
         <w:t xml:space="preserve">, 1243–1258.</w:t>
       </w:r>
     </w:p>
-    <w:bookmarkEnd w:id="55"/>
-    <w:bookmarkStart w:id="57" w:name="ref-sonnergaard2006"/>
+    <w:bookmarkEnd w:id="53"/>
+    <w:bookmarkStart w:id="55" w:name="ref-sonnergaard2006"/>
     <w:p>
       <w:pPr>
         <w:pStyle w:val="Bibliography"/>
@@ -3092,7 +3141,7 @@
       <w:r>
         <w:t xml:space="preserve"> </w:t>
       </w:r>
-      <w:hyperlink r:id="rId56">
+      <w:hyperlink r:id="rId54">
         <w:r>
           <w:rPr>
             <w:rStyle w:val="Hyperlink"/>
@@ -3130,8 +3179,8 @@
         <w:t xml:space="preserve">, 12–17.</w:t>
       </w:r>
     </w:p>
-    <w:bookmarkEnd w:id="57"/>
-    <w:bookmarkStart w:id="59" w:name="ref-y.h.chan2003"/>
+    <w:bookmarkEnd w:id="55"/>
+    <w:bookmarkStart w:id="57" w:name="ref-y.h.chan2003"/>
     <w:p>
       <w:pPr>
         <w:pStyle w:val="Bibliography"/>
@@ -3142,7 +3191,7 @@
       <w:r>
         <w:t xml:space="preserve"> </w:t>
       </w:r>
-      <w:hyperlink r:id="rId58">
+      <w:hyperlink r:id="rId56">
         <w:r>
           <w:rPr>
             <w:rStyle w:val="Hyperlink"/>
@@ -3180,9 +3229,9 @@
         <w:t xml:space="preserve">, 614–619.</w:t>
       </w:r>
     </w:p>
+    <w:bookmarkEnd w:id="57"/>
+    <w:bookmarkEnd w:id="58"/>
     <w:bookmarkEnd w:id="59"/>
-    <w:bookmarkEnd w:id="60"/>
-    <w:bookmarkEnd w:id="61"/>
     <w:sectPr/>
   </w:body>
 </w:document>

</xml_diff>

<commit_message>
Update the introduction to be more general.
</commit_message>
<xml_diff>
--- a/Manuscript/manuscript.docx
+++ b/Manuscript/manuscript.docx
@@ -269,10 +269,16 @@
         <w:pStyle w:val="FirstParagraph"/>
       </w:pPr>
       <w:r>
-        <w:t xml:space="preserve">Linearity assessment is one of the criteria used to evaluate the precision of a quantitative measurement procedure as seen in calibration studies from</w:t>
-      </w:r>
-      <w:r>
-        <w:t xml:space="preserve"> </w:t>
+        <w:t xml:space="preserve">Linearity assessment, as summarised by</w:t>
+      </w:r>
+      <w:r>
+        <w:t xml:space="preserve"> </w:t>
+      </w:r>
+      <w:r>
+        <w:t xml:space="preserve">Paulson and Wachtel (1995)</w:t>
+      </w:r>
+      <w:r>
+        <w:t xml:space="preserve">, is a standard protocol to verify if an instrument or experimental method is in working condition, especially if the method is used to report quantitative results. It is applied in many fields in science such as calibration/dilution studies (</w:t>
       </w:r>
       <w:r>
         <w:t xml:space="preserve">Rodríguez</w:t>
@@ -297,16 +303,50 @@
         <w:t xml:space="preserve"> </w:t>
       </w:r>
       <w:r>
-        <w:t xml:space="preserve">and drug analysis from</w:t>
-      </w:r>
-      <w:r>
-        <w:t xml:space="preserve"> </w:t>
-      </w:r>
-      <w:r>
-        <w:t xml:space="preserve">Needleman and Romberg (1990)</w:t>
-      </w:r>
-      <w:r>
-        <w:t xml:space="preserve">. In metabolomics/lipidomics analysis, dilution curves are plotted for each molecule measured from quality control sample, generated by pooling equal aliquots from each study sample. Molecules that exhibits a non-linear relationship are rejected before further statistical analysis, as their quantification in different sample groups might be compromised. Dilution curves are usually plotted using general-purpose software like Excel with their corresponding Pearson Correlation Coefficient value. A threshold value of 0.8 is used to balance the risk of accepting or removing non-linear signals related to relevant molecules.</w:t>
+        <w:t xml:space="preserve">and</w:t>
+      </w:r>
+      <w:r>
+        <w:t xml:space="preserve"> </w:t>
+      </w:r>
+      <w:r>
+        <w:t xml:space="preserve">Sands</w:t>
+      </w:r>
+      <w:r>
+        <w:t xml:space="preserve"> </w:t>
+      </w:r>
+      <w:r>
+        <w:rPr>
+          <w:iCs/>
+          <w:i/>
+        </w:rPr>
+        <w:t xml:space="preserve">et al.</w:t>
+      </w:r>
+      <w:r>
+        <w:t xml:space="preserve"> </w:t>
+      </w:r>
+      <w:r>
+        <w:t xml:space="preserve">(2021)</w:t>
+      </w:r>
+      <w:r>
+        <w:t xml:space="preserve">) and assay development (</w:t>
+      </w:r>
+      <w:r>
+        <w:t xml:space="preserve">Ross and Sweep (2003)</w:t>
+      </w:r>
+      <w:r>
+        <w:t xml:space="preserve"> </w:t>
+      </w:r>
+      <w:r>
+        <w:t xml:space="preserve">and</w:t>
+      </w:r>
+      <w:r>
+        <w:t xml:space="preserve"> </w:t>
+      </w:r>
+      <w:r>
+        <w:t xml:space="preserve">Hsieh and Liu (2008)</w:t>
+      </w:r>
+      <w:r>
+        <w:t xml:space="preserve">). During analysis, curves are plotted individually with a Pearson Correlation Coefficient value for each measurement using general-purpose software like Excel.</w:t>
       </w:r>
     </w:p>
     <w:p>
@@ -314,7 +354,7 @@
         <w:pStyle w:val="BodyText"/>
       </w:pPr>
       <w:r>
-        <w:t xml:space="preserve">However,</w:t>
+        <w:t xml:space="preserve">However, as instrument or experimental method are becoming more high throughput, many measurements can be done at a short time. Having the analyst to individually plot numerous curves to check for linearity is time-consuming. Furthermore,</w:t>
       </w:r>
       <w:r>
         <w:t xml:space="preserve"> </w:t>
@@ -326,7 +366,7 @@
         <w:t xml:space="preserve"> </w:t>
       </w:r>
       <w:r>
-        <w:t xml:space="preserve">warned that the Pearson Correlation Coefficient is not an effective standalone numeric parameter to estimate linearity. While researchers have created other metrics for linearity evaluation, these metrics are rarely implemented in most general-purpose software. Furthermore, today’s metabolomics/lipidomics workflow can measure hundreds of molecules. Having the analyst to individually plot numerous curves to check for linearity is time consuming.</w:t>
+        <w:t xml:space="preserve">warns that the Pearson Correlation Coefficient is not an effective standalone numeric parameter to estimate linearity. While researchers have created other metrics for linearity evaluation, these metrics are rarely implemented in most general-purpose software.</w:t>
       </w:r>
     </w:p>
     <w:p>
@@ -350,7 +390,7 @@
         <w:t xml:space="preserve"> </w:t>
       </w:r>
       <w:r>
-        <w:t xml:space="preserve">addresses these issues by assisting analysts, to plot dilution curves for many molecules easily with additional metrics, other than the Pearson Correlation Coefficient, that better describe the curve’s shape. It also provides an interactive viewer for analysts to group, filter and sort the plots, allowing them to look at the relevant ones, such as the saturated dilution curves, and identify problematic molecules quickly.</w:t>
+        <w:t xml:space="preserve">addresses these issues by assisting analysts, to plot curves from many experiments easily with additional metrics, other than the Pearson Correlation Coefficient, that better describe the curve’s shape. It also provides an interactive viewer for analysts to group, filter and sort the plots, allowing them to look at problematic ones, such as saturated curves.</w:t>
       </w:r>
     </w:p>
     <w:bookmarkEnd w:id="28"/>
@@ -368,7 +408,7 @@
         <w:pStyle w:val="FirstParagraph"/>
       </w:pPr>
       <w:r>
-        <w:t xml:space="preserve">Supplementary Figure 1 depicts the workflow of</w:t>
+        <w:t xml:space="preserve">Using the analysis of dilution curves in meatbolomic/lipidomic study as a running example, Supplementary Figure 1 depicts the workflow of</w:t>
       </w:r>
       <w:r>
         <w:t xml:space="preserve"> </w:t>
@@ -2574,7 +2614,15 @@
         <w:pStyle w:val="FirstParagraph"/>
       </w:pPr>
       <w:r>
-        <w:t xml:space="preserve">To verify if a quantitative analytical test method is reliable, it is important to check for linearity. A linear response in quality control dilution curves is required in metabolomics/lipidomics to assess the molecules’ suitability for further analysis. However, there are few software that can analyse dilution curves efficiently. R package,</w:t>
+        <w:t xml:space="preserve">To verify if a quantitative analytical test method is reliable, it is important to check for linearity. A linear response in quality control dilution curves is required in metabolomics/lipidomics to assess the molecules’ suitability for further analysis. However, there are few software that can analyse dilution curves efficiently.</w:t>
+      </w:r>
+    </w:p>
+    <w:p>
+      <w:pPr>
+        <w:pStyle w:val="BodyText"/>
+      </w:pPr>
+      <w:r>
+        <w:t xml:space="preserve">R package,</w:t>
       </w:r>
       <w:r>
         <w:t xml:space="preserve"> </w:t>
@@ -2587,7 +2635,7 @@
         <w:t xml:space="preserve">DCVtestkit</w:t>
       </w:r>
       <w:r>
-        <w:t xml:space="preserve">, rectifies this by plotting of many dilution curves quickly by automation and reporting alternative statistics, other than the Pearson Correlation Coefficient, to better describe the shape of dilution curves. It also provides an interactive trellis plot for exploratory data analysis. It is available on GitHub</w:t>
+        <w:t xml:space="preserve">, rectifies this by plotting of many curves quickly by automation and reporting alternative statistics, other than the Pearson Correlation Coefficient, to better describe the shape of curves. It also provides an interactive trellis plot for exploratory data analysis. It is available on GitHub</w:t>
       </w:r>
       <w:r>
         <w:t xml:space="preserve"> </w:t>
@@ -2904,7 +2952,7 @@
       </w:r>
     </w:p>
     <w:bookmarkEnd w:id="45"/>
-    <w:bookmarkStart w:id="59" w:name="references"/>
+    <w:bookmarkStart w:id="65" w:name="references"/>
     <w:p>
       <w:pPr>
         <w:pStyle w:val="Heading1"/>
@@ -2913,7 +2961,7 @@
         <w:t xml:space="preserve">References</w:t>
       </w:r>
     </w:p>
-    <w:bookmarkStart w:id="58" w:name="refs"/>
+    <w:bookmarkStart w:id="64" w:name="refs"/>
     <w:bookmarkStart w:id="47" w:name="ref-andrade2013"/>
     <w:p>
       <w:pPr>
@@ -2964,18 +3012,68 @@
       </w:r>
     </w:p>
     <w:bookmarkEnd w:id="47"/>
-    <w:bookmarkStart w:id="49" w:name="ref-logue2018"/>
+    <w:bookmarkStart w:id="49" w:name="ref-hsieh2008"/>
     <w:p>
       <w:pPr>
         <w:pStyle w:val="Bibliography"/>
       </w:pPr>
       <w:r>
+        <w:t xml:space="preserve">Hsieh,E. and Liu,J. (2008)</w:t>
+      </w:r>
+      <w:r>
+        <w:t xml:space="preserve"> </w:t>
+      </w:r>
+      <w:hyperlink r:id="rId48">
+        <w:r>
+          <w:rPr>
+            <w:rStyle w:val="Hyperlink"/>
+          </w:rPr>
+          <w:t xml:space="preserve">On Statistical Evaluation of the Linearity in Assay Validation</w:t>
+        </w:r>
+      </w:hyperlink>
+      <w:r>
+        <w:t xml:space="preserve">.</w:t>
+      </w:r>
+      <w:r>
+        <w:t xml:space="preserve"> </w:t>
+      </w:r>
+      <w:r>
+        <w:rPr>
+          <w:iCs/>
+          <w:i/>
+        </w:rPr>
+        <w:t xml:space="preserve">Journal of Biopharmaceutical Statistics</w:t>
+      </w:r>
+      <w:r>
+        <w:t xml:space="preserve">,</w:t>
+      </w:r>
+      <w:r>
+        <w:t xml:space="preserve"> </w:t>
+      </w:r>
+      <w:r>
+        <w:rPr>
+          <w:bCs/>
+          <w:b/>
+        </w:rPr>
+        <w:t xml:space="preserve">18</w:t>
+      </w:r>
+      <w:r>
+        <w:t xml:space="preserve">, 677–690.</w:t>
+      </w:r>
+    </w:p>
+    <w:bookmarkEnd w:id="49"/>
+    <w:bookmarkStart w:id="51" w:name="ref-logue2018"/>
+    <w:p>
+      <w:pPr>
+        <w:pStyle w:val="Bibliography"/>
+      </w:pPr>
+      <w:r>
         <w:t xml:space="preserve">Logue,B.A. and Manandhar,E. (2018)</w:t>
       </w:r>
       <w:r>
         <w:t xml:space="preserve"> </w:t>
       </w:r>
-      <w:hyperlink r:id="rId48">
+      <w:hyperlink r:id="rId50">
         <w:r>
           <w:rPr>
             <w:rStyle w:val="Hyperlink"/>
@@ -3013,24 +3111,24 @@
         <w:t xml:space="preserve">, 527–533.</w:t>
       </w:r>
     </w:p>
-    <w:bookmarkEnd w:id="49"/>
-    <w:bookmarkStart w:id="51" w:name="ref-needleman1990"/>
+    <w:bookmarkEnd w:id="51"/>
+    <w:bookmarkStart w:id="53" w:name="ref-paulson1995"/>
     <w:p>
       <w:pPr>
         <w:pStyle w:val="Bibliography"/>
       </w:pPr>
       <w:r>
-        <w:t xml:space="preserve">Needleman,S.B. and Romberg,R.W. (1990)</w:t>
-      </w:r>
-      <w:r>
-        <w:t xml:space="preserve"> </w:t>
-      </w:r>
-      <w:hyperlink r:id="rId50">
+        <w:t xml:space="preserve">Paulson,R. and Wachtel,M. (1995)</w:t>
+      </w:r>
+      <w:r>
+        <w:t xml:space="preserve"> </w:t>
+      </w:r>
+      <w:hyperlink r:id="rId52">
         <w:r>
           <w:rPr>
             <w:rStyle w:val="Hyperlink"/>
           </w:rPr>
-          <w:t xml:space="preserve">Limits of Linearity and Detection for Some Drugs of Abuse*</w:t>
+          <w:t xml:space="preserve">Using Linearity Assessment in the Laboratory</w:t>
         </w:r>
       </w:hyperlink>
       <w:r>
@@ -3044,7 +3142,7 @@
           <w:iCs/>
           <w:i/>
         </w:rPr>
-        <w:t xml:space="preserve">Journal of Analytical Toxicology</w:t>
+        <w:t xml:space="preserve">Laboratory Medicine</w:t>
       </w:r>
       <w:r>
         <w:t xml:space="preserve">,</w:t>
@@ -3057,14 +3155,14 @@
           <w:bCs/>
           <w:b/>
         </w:rPr>
-        <w:t xml:space="preserve">14</w:t>
-      </w:r>
-      <w:r>
-        <w:t xml:space="preserve">, 34–38.</w:t>
-      </w:r>
-    </w:p>
-    <w:bookmarkEnd w:id="51"/>
-    <w:bookmarkStart w:id="53" w:name="ref-rodríguez1993"/>
+        <w:t xml:space="preserve">26</w:t>
+      </w:r>
+      <w:r>
+        <w:t xml:space="preserve">, 526–532.</w:t>
+      </w:r>
+    </w:p>
+    <w:bookmarkEnd w:id="53"/>
+    <w:bookmarkStart w:id="55" w:name="ref-rodríguez1993"/>
     <w:p>
       <w:pPr>
         <w:pStyle w:val="Bibliography"/>
@@ -3091,7 +3189,7 @@
       <w:r>
         <w:t xml:space="preserve"> </w:t>
       </w:r>
-      <w:hyperlink r:id="rId52">
+      <w:hyperlink r:id="rId54">
         <w:r>
           <w:rPr>
             <w:rStyle w:val="Hyperlink"/>
@@ -3129,19 +3227,135 @@
         <w:t xml:space="preserve">, 1243–1258.</w:t>
       </w:r>
     </w:p>
-    <w:bookmarkEnd w:id="53"/>
-    <w:bookmarkStart w:id="55" w:name="ref-sonnergaard2006"/>
+    <w:bookmarkEnd w:id="55"/>
+    <w:bookmarkStart w:id="57" w:name="ref-ross2003"/>
     <w:p>
       <w:pPr>
         <w:pStyle w:val="Bibliography"/>
       </w:pPr>
       <w:r>
+        <w:t xml:space="preserve">Ross,H.A. and Sweep,C.G.J. (2003)</w:t>
+      </w:r>
+      <w:r>
+        <w:t xml:space="preserve"> </w:t>
+      </w:r>
+      <w:hyperlink r:id="rId56">
+        <w:r>
+          <w:rPr>
+            <w:rStyle w:val="Hyperlink"/>
+          </w:rPr>
+          <w:t xml:space="preserve">An improved procedure for testing for assay linearity</w:t>
+        </w:r>
+      </w:hyperlink>
+      <w:r>
+        <w:t xml:space="preserve">.</w:t>
+      </w:r>
+      <w:r>
+        <w:t xml:space="preserve"> </w:t>
+      </w:r>
+      <w:r>
+        <w:rPr>
+          <w:iCs/>
+          <w:i/>
+        </w:rPr>
+        <w:t xml:space="preserve">Annals of Clinical Biochemistry: International Journal of Laboratory Medicine</w:t>
+      </w:r>
+      <w:r>
+        <w:t xml:space="preserve">,</w:t>
+      </w:r>
+      <w:r>
+        <w:t xml:space="preserve"> </w:t>
+      </w:r>
+      <w:r>
+        <w:rPr>
+          <w:bCs/>
+          <w:b/>
+        </w:rPr>
+        <w:t xml:space="preserve">40</w:t>
+      </w:r>
+      <w:r>
+        <w:t xml:space="preserve">, 75–78.</w:t>
+      </w:r>
+    </w:p>
+    <w:bookmarkEnd w:id="57"/>
+    <w:bookmarkStart w:id="59" w:name="ref-sands2021"/>
+    <w:p>
+      <w:pPr>
+        <w:pStyle w:val="Bibliography"/>
+      </w:pPr>
+      <w:r>
+        <w:t xml:space="preserve">Sands,C.J.</w:t>
+      </w:r>
+      <w:r>
+        <w:t xml:space="preserve"> </w:t>
+      </w:r>
+      <w:r>
+        <w:rPr>
+          <w:iCs/>
+          <w:i/>
+        </w:rPr>
+        <w:t xml:space="preserve">et al.</w:t>
+      </w:r>
+      <w:r>
+        <w:t xml:space="preserve"> </w:t>
+      </w:r>
+      <w:r>
+        <w:t xml:space="preserve">(2021)</w:t>
+      </w:r>
+      <w:r>
+        <w:t xml:space="preserve"> </w:t>
+      </w:r>
+      <w:hyperlink r:id="rId58">
+        <w:r>
+          <w:rPr>
+            <w:rStyle w:val="Hyperlink"/>
+          </w:rPr>
+          <w:t xml:space="preserve">Representing the metabolome with high fidelity: Range and response as quality control factors in LC-MS-based global profiling</w:t>
+        </w:r>
+      </w:hyperlink>
+      <w:r>
+        <w:t xml:space="preserve">.</w:t>
+      </w:r>
+      <w:r>
+        <w:t xml:space="preserve"> </w:t>
+      </w:r>
+      <w:r>
+        <w:rPr>
+          <w:iCs/>
+          <w:i/>
+        </w:rPr>
+        <w:t xml:space="preserve">Analytical Chemistry</w:t>
+      </w:r>
+      <w:r>
+        <w:t xml:space="preserve">,</w:t>
+      </w:r>
+      <w:r>
+        <w:t xml:space="preserve"> </w:t>
+      </w:r>
+      <w:r>
+        <w:rPr>
+          <w:bCs/>
+          <w:b/>
+        </w:rPr>
+        <w:t xml:space="preserve">93</w:t>
+      </w:r>
+      <w:r>
+        <w:t xml:space="preserve">, 1924–1933.</w:t>
+      </w:r>
+    </w:p>
+    <w:bookmarkEnd w:id="59"/>
+    <w:bookmarkStart w:id="61" w:name="ref-sonnergaard2006"/>
+    <w:p>
+      <w:pPr>
+        <w:pStyle w:val="Bibliography"/>
+      </w:pPr>
+      <w:r>
         <w:t xml:space="preserve">Sonnergaard,J.M. (2006)</w:t>
       </w:r>
       <w:r>
         <w:t xml:space="preserve"> </w:t>
       </w:r>
-      <w:hyperlink r:id="rId54">
+      <w:hyperlink r:id="rId60">
         <w:r>
           <w:rPr>
             <w:rStyle w:val="Hyperlink"/>
@@ -3179,8 +3393,8 @@
         <w:t xml:space="preserve">, 12–17.</w:t>
       </w:r>
     </w:p>
-    <w:bookmarkEnd w:id="55"/>
-    <w:bookmarkStart w:id="57" w:name="ref-y.h.chan2003"/>
+    <w:bookmarkEnd w:id="61"/>
+    <w:bookmarkStart w:id="63" w:name="ref-y.h.chan2003"/>
     <w:p>
       <w:pPr>
         <w:pStyle w:val="Bibliography"/>
@@ -3191,7 +3405,7 @@
       <w:r>
         <w:t xml:space="preserve"> </w:t>
       </w:r>
-      <w:hyperlink r:id="rId56">
+      <w:hyperlink r:id="rId62">
         <w:r>
           <w:rPr>
             <w:rStyle w:val="Hyperlink"/>
@@ -3229,9 +3443,9 @@
         <w:t xml:space="preserve">, 614–619.</w:t>
       </w:r>
     </w:p>
-    <w:bookmarkEnd w:id="57"/>
-    <w:bookmarkEnd w:id="58"/>
-    <w:bookmarkEnd w:id="59"/>
+    <w:bookmarkEnd w:id="63"/>
+    <w:bookmarkEnd w:id="64"/>
+    <w:bookmarkEnd w:id="65"/>
     <w:sectPr/>
   </w:body>
 </w:document>

</xml_diff>

<commit_message>
Make the figure size bigger.
</commit_message>
<xml_diff>
--- a/Manuscript/manuscript.docx
+++ b/Manuscript/manuscript.docx
@@ -2079,6 +2079,11 @@
         <w:t xml:space="preserve">).</w:t>
       </w:r>
     </w:p>
+    <w:p>
+      <w:r>
+        <w:br w:type="page"/>
+      </w:r>
+    </w:p>
     <w:tbl>
       <w:tblPr>
         <w:tblStyle w:val="Table"/>
@@ -2086,8 +2091,8 @@
         <w:tblLook w:firstRow="0" w:lastRow="0" w:firstColumn="0" w:lastColumn="0" w:noHBand="0" w:noVBand="0" w:val="0000"/>
       </w:tblPr>
       <w:tblGrid>
-        <w:gridCol w:w="3960"/>
-        <w:gridCol w:w="3960"/>
+        <w:gridCol w:w="4752"/>
+        <w:gridCol w:w="3168"/>
       </w:tblGrid>
       <w:tr>
         <w:tc>
@@ -2114,7 +2119,7 @@
                   <w:r>
                     <w:drawing>
                       <wp:inline>
-                        <wp:extent cx="2971800" cy="1954680"/>
+                        <wp:extent cx="3566160" cy="2345616"/>
                         <wp:effectExtent b="0" l="0" r="0" t="0"/>
                         <wp:docPr descr="" title="" id="32" name="Picture"/>
                         <a:graphic>
@@ -2135,7 +2140,7 @@
                               <pic:spPr bwMode="auto">
                                 <a:xfrm>
                                   <a:off x="0" y="0"/>
-                                  <a:ext cx="2971800" cy="1954680"/>
+                                  <a:ext cx="3566160" cy="2345616"/>
                                 </a:xfrm>
                                 <a:prstGeom prst="rect">
                                   <a:avLst/>
@@ -2199,8 +2204,8 @@
         <w:tblLook w:firstRow="0" w:lastRow="0" w:firstColumn="0" w:lastColumn="0" w:noHBand="0" w:noVBand="0" w:val="0000"/>
       </w:tblPr>
       <w:tblGrid>
-        <w:gridCol w:w="4752"/>
-        <w:gridCol w:w="3168"/>
+        <w:gridCol w:w="5544"/>
+        <w:gridCol w:w="2376"/>
       </w:tblGrid>
       <w:tr>
         <w:tc>
@@ -2239,8 +2244,8 @@
         <w:tblLook w:firstRow="0" w:lastRow="0" w:firstColumn="0" w:lastColumn="0" w:noHBand="0" w:noVBand="0" w:val="0000"/>
       </w:tblPr>
       <w:tblGrid>
-        <w:gridCol w:w="4752"/>
-        <w:gridCol w:w="3168"/>
+        <w:gridCol w:w="5544"/>
+        <w:gridCol w:w="2376"/>
       </w:tblGrid>
       <w:tr>
         <w:tc>
@@ -2267,7 +2272,7 @@
                   <w:r>
                     <w:drawing>
                       <wp:inline>
-                        <wp:extent cx="3566160" cy="3059638"/>
+                        <wp:extent cx="4160519" cy="3569577"/>
                         <wp:effectExtent b="0" l="0" r="0" t="0"/>
                         <wp:docPr descr="" title="" id="36" name="Picture"/>
                         <a:graphic>
@@ -2288,7 +2293,7 @@
                               <pic:spPr bwMode="auto">
                                 <a:xfrm>
                                   <a:off x="0" y="0"/>
-                                  <a:ext cx="3566160" cy="3059638"/>
+                                  <a:ext cx="4160519" cy="3569577"/>
                                 </a:xfrm>
                                 <a:prstGeom prst="rect">
                                   <a:avLst/>
@@ -2318,7 +2323,7 @@
                     <w:pStyle w:val="ImageCaption"/>
                   </w:pPr>
                   <w:r>
-                    <w:t xml:space="preserve">(B) Interactive Trellis Plots</w:t>
+                    <w:t xml:space="preserve">(B) Interactive Visualisation</w:t>
                   </w:r>
                 </w:p>
                 <w:bookmarkEnd w:id="38"/>
@@ -2394,6 +2399,11 @@
       </w:hyperlink>
       <w:r>
         <w:t xml:space="preserve">.</w:t>
+      </w:r>
+    </w:p>
+    <w:p>
+      <w:r>
+        <w:br w:type="page"/>
       </w:r>
     </w:p>
     <w:p>

</xml_diff>

<commit_message>
change repository name to lancer_output
</commit_message>
<xml_diff>
--- a/Manuscript/manuscript.docx
+++ b/Manuscript/manuscript.docx
@@ -11,7 +11,7 @@
           <w:iCs/>
           <w:i/>
         </w:rPr>
-        <w:t xml:space="preserve">DCVtestkit</w:t>
+        <w:t xml:space="preserve">lancer</w:t>
       </w:r>
       <w:r>
         <w:t xml:space="preserve">:</w:t>
@@ -134,7 +134,7 @@
           <w:iCs/>
           <w:i/>
         </w:rPr>
-        <w:t xml:space="preserve">DCVtestkit</w:t>
+        <w:t xml:space="preserve">lancer</w:t>
       </w:r>
       <w:r>
         <w:t xml:space="preserve"> </w:t>
@@ -162,7 +162,7 @@
           <w:iCs/>
           <w:i/>
         </w:rPr>
-        <w:t xml:space="preserve">DCVtestkit</w:t>
+        <w:t xml:space="preserve">lancer</w:t>
       </w:r>
       <w:r>
         <w:t xml:space="preserve"> </w:t>
@@ -178,7 +178,7 @@
           <w:rPr>
             <w:rStyle w:val="Hyperlink"/>
           </w:rPr>
-          <w:t xml:space="preserve">https://github.com/SLINGhub/DCVtestkit</w:t>
+          <w:t xml:space="preserve">https://github.com/SLINGhub/lancer</w:t>
         </w:r>
       </w:hyperlink>
       <w:r>
@@ -192,7 +192,7 @@
           <w:rPr>
             <w:rStyle w:val="Hyperlink"/>
           </w:rPr>
-          <w:t xml:space="preserve">https://slinghub.github.io/DCVtestkit/</w:t>
+          <w:t xml:space="preserve">https://slinghub.github.io/lancer/</w:t>
         </w:r>
       </w:hyperlink>
     </w:p>
@@ -384,7 +384,7 @@
           <w:iCs/>
           <w:i/>
         </w:rPr>
-        <w:t xml:space="preserve">DCVtestkit</w:t>
+        <w:t xml:space="preserve">lancer</w:t>
       </w:r>
       <w:r>
         <w:t xml:space="preserve"> </w:t>
@@ -418,7 +418,7 @@
           <w:iCs/>
           <w:i/>
         </w:rPr>
-        <w:t xml:space="preserve">DCVtestkit</w:t>
+        <w:t xml:space="preserve">lancer</w:t>
       </w:r>
       <w:r>
         <w:t xml:space="preserve">. The workflow starts with two tables: Transition Signal Data, containing transition signals (y-axis for dilution curve) for each sample and Dilution Annotation, containing dilution curve related information, such as concentration (x-axis for dilution curve) and dilution batches. Using a common column Sample Name, the two tables can be merged into one table (Dilution Table) via</w:t>
@@ -2364,7 +2364,7 @@
           <w:iCs/>
           <w:i/>
         </w:rPr>
-        <w:t xml:space="preserve">DCVtestkit</w:t>
+        <w:t xml:space="preserve">lancer</w:t>
       </w:r>
       <w:r>
         <w:t xml:space="preserve">’s curve grouping workflow in</w:t>
@@ -2466,7 +2466,7 @@
           <w:rPr>
             <w:rStyle w:val="Hyperlink"/>
           </w:rPr>
-          <w:t xml:space="preserve">https://dcvtestkit-simulation.netlify.app</w:t>
+          <w:t xml:space="preserve">https://lancer-simulation.netlify.app</w:t>
         </w:r>
       </w:hyperlink>
       <w:r>
@@ -2504,7 +2504,7 @@
           <w:iCs/>
           <w:i/>
         </w:rPr>
-        <w:t xml:space="preserve">DCVtestkit</w:t>
+        <w:t xml:space="preserve">lancer</w:t>
       </w:r>
       <w:r>
         <w:t xml:space="preserve"> </w:t>
@@ -2528,7 +2528,7 @@
           <w:iCs/>
           <w:i/>
         </w:rPr>
-        <w:t xml:space="preserve">DCVtestkit</w:t>
+        <w:t xml:space="preserve">lancer</w:t>
       </w:r>
       <w:r>
         <w:t xml:space="preserve"> </w:t>
@@ -2561,7 +2561,7 @@
           <w:iCs/>
           <w:i/>
         </w:rPr>
-        <w:t xml:space="preserve">DCVtestkit</w:t>
+        <w:t xml:space="preserve">lancer</w:t>
       </w:r>
       <w:r>
         <w:t xml:space="preserve">, such that clicking on the</w:t>
@@ -2589,7 +2589,7 @@
           <w:iCs/>
           <w:i/>
         </w:rPr>
-        <w:t xml:space="preserve">DCVtestkit</w:t>
+        <w:t xml:space="preserve">lancer</w:t>
       </w:r>
       <w:r>
         <w:t xml:space="preserve"> </w:t>
@@ -2605,7 +2605,7 @@
           <w:rPr>
             <w:rStyle w:val="Hyperlink"/>
           </w:rPr>
-          <w:t xml:space="preserve">https://dcvtestkit-interactive-example.netlify.app</w:t>
+          <w:t xml:space="preserve">https://lancer-interactive-example.netlify.app</w:t>
         </w:r>
       </w:hyperlink>
     </w:p>
@@ -2634,7 +2634,7 @@
           <w:iCs/>
           <w:i/>
         </w:rPr>
-        <w:t xml:space="preserve">DCVtestkit</w:t>
+        <w:t xml:space="preserve">lancer</w:t>
       </w:r>
       <w:r>
         <w:t xml:space="preserve">, rectifies this by plotting of many curves quickly by automation and reporting alternative statistics, other than the Pearson Correlation Coefficient, to better describe the shape of curves. It also provides an interactive trellis plot for exploratory data analysis. It is available on GitHub</w:t>
@@ -2647,7 +2647,7 @@
           <w:rPr>
             <w:rStyle w:val="Hyperlink"/>
           </w:rPr>
-          <w:t xml:space="preserve">https://github.com/SLINGhub/DCVtestkit</w:t>
+          <w:t xml:space="preserve">https://github.com/SLINGhub/lancer</w:t>
         </w:r>
       </w:hyperlink>
       <w:r>
@@ -2664,7 +2664,7 @@
           <w:rPr>
             <w:rStyle w:val="Hyperlink"/>
           </w:rPr>
-          <w:t xml:space="preserve">https://slinghub.github.io/DCVtestkit</w:t>
+          <w:t xml:space="preserve">https://slinghub.github.io/lancer</w:t>
         </w:r>
       </w:hyperlink>
       <w:r>

</xml_diff>

<commit_message>
Update manuscript based on corrections made.
</commit_message>
<xml_diff>
--- a/Manuscript/manuscript.docx
+++ b/Manuscript/manuscript.docx
@@ -20,7 +20,7 @@
         <w:t xml:space="preserve"> </w:t>
       </w:r>
       <w:r>
-        <w:t xml:space="preserve">a</w:t>
+        <w:t xml:space="preserve">an</w:t>
       </w:r>
       <w:r>
         <w:t xml:space="preserve"> </w:t>
@@ -124,7 +124,7 @@
         <w:pStyle w:val="FirstParagraph"/>
       </w:pPr>
       <w:r>
-        <w:t xml:space="preserve">Linearity assessment plays a significant role in the validation of instrumentation and experimental procedures. As technology progresses, many of these methods are becoming more high throughput, providing analysts with many measurements generated at a short time. Commonly used software, like Excel, only allow the analyst to repetitively plot, view and analyse the linearity of curves one at a time, a tedious and time-consuming process. In addition, summary statistics of these curves are limited to the Pearson Correlation Coefficient which is insufficient to fully understand the shape of the curves.</w:t>
+        <w:t xml:space="preserve">Linearity assessment plays a significant role in the validation of instrumentation and experimental procedures. As technology progresses, methods are becoming more high throughput, providing analysts with many measurements generated in a short time. Commonly used software, like Excel, only allow the analyst to repetitively plot, view and analyse the linearity of curves one at a time, a tedious and time-consuming process. In addition, summary statistics of these curves are mostly limited to the Pearson Correlation Coefficient which is insufficient to fully clarify the shape of the curves.</w:t>
       </w:r>
       <w:r>
         <w:t xml:space="preserve"> </w:t>
@@ -346,7 +346,7 @@
         <w:t xml:space="preserve">Hsieh and Liu (2008)</w:t>
       </w:r>
       <w:r>
-        <w:t xml:space="preserve">). During analysis, curves are plotted individually with a Pearson Correlation Coefficient value for each measurement using general-purpose software like Excel.</w:t>
+        <w:t xml:space="preserve">). After analysis, curve points are plotted individually for each analyte of interest with a Pearson Correlation Coefficient value for each plotted curve points using general-purpose software like Excel.</w:t>
       </w:r>
     </w:p>
     <w:p>
@@ -354,7 +354,7 @@
         <w:pStyle w:val="BodyText"/>
       </w:pPr>
       <w:r>
-        <w:t xml:space="preserve">However, as instrument or experimental method are becoming more high throughput, many measurements can be done at a short time. Having the analyst to individually plot numerous curves to check for linearity is time-consuming. Furthermore,</w:t>
+        <w:t xml:space="preserve">However, as instrument or experimental method are becoming more high throughput, many measurements can be done in a short time. Having the analyst to individually plot numerous curves to check for linearity is time-consuming. Furthermore,</w:t>
       </w:r>
       <w:r>
         <w:t xml:space="preserve"> </w:t>
@@ -366,7 +366,7 @@
         <w:t xml:space="preserve"> </w:t>
       </w:r>
       <w:r>
-        <w:t xml:space="preserve">warns that the Pearson Correlation Coefficient is not an effective standalone numeric parameter to estimate linearity. While researchers have created other metrics for linearity evaluation, these metrics are rarely implemented in most general-purpose software.</w:t>
+        <w:t xml:space="preserve">warns that the Pearson Correlation Coefficient is not an effective standalone numeric parameter to estimate linearity. While researchers have created other metrics for linearity evaluation, these metrics are rarely implemented in most of the general-purpose software.</w:t>
       </w:r>
     </w:p>
     <w:p>
@@ -374,7 +374,7 @@
         <w:pStyle w:val="BodyText"/>
       </w:pPr>
       <w:r>
-        <w:t xml:space="preserve">R package,</w:t>
+        <w:t xml:space="preserve">The R package,</w:t>
       </w:r>
       <w:r>
         <w:t xml:space="preserve"> </w:t>
@@ -390,7 +390,7 @@
         <w:t xml:space="preserve"> </w:t>
       </w:r>
       <w:r>
-        <w:t xml:space="preserve">addresses these issues by assisting analysts, to plot curves from many experiments easily with additional metrics, other than the Pearson Correlation Coefficient, that better describe the curve’s shape. It also provides an interactive viewer for analysts to group, filter and sort the plots, allowing them to look at problematic ones, such as saturated curves.</w:t>
+        <w:t xml:space="preserve">addresses these issues by assisting analysts, to plot curves from many experiments easily with additional metrics, other than the Pearson Correlation Coefficient, that better describe the curve’s shape. It also provides an interactive viewer for analysts to group, filter and sort the plots, allowing them to examine problematic ones, such as saturated curves.</w:t>
       </w:r>
     </w:p>
     <w:bookmarkEnd w:id="28"/>
@@ -408,7 +408,7 @@
         <w:pStyle w:val="FirstParagraph"/>
       </w:pPr>
       <w:r>
-        <w:t xml:space="preserve">Using the analysis of dilution curves in meatbolomic/lipidomic study as a running example, Supplementary Figure 1 depicts the workflow of</w:t>
+        <w:t xml:space="preserve">Using the analysis of response curves in metabolomic/lipidomic studies as an example, Supplementary Figure 1 depicts the workflow of</w:t>
       </w:r>
       <w:r>
         <w:t xml:space="preserve"> </w:t>
@@ -421,7 +421,39 @@
         <w:t xml:space="preserve">lancer</w:t>
       </w:r>
       <w:r>
-        <w:t xml:space="preserve">. The workflow starts with two tables: Transition Signal Data, containing transition signals (y-axis for dilution curve) for each sample and Dilution Annotation, containing dilution curve related information, such as concentration (x-axis for dilution curve) and dilution batches. Using a common column Sample Name, the two tables can be merged into one table (Dilution Table) via</w:t>
+        <w:t xml:space="preserve">. The workflow starts with two tables:</w:t>
+      </w:r>
+    </w:p>
+    <w:p>
+      <w:pPr>
+        <w:numPr>
+          <w:ilvl w:val="0"/>
+          <w:numId w:val="1001"/>
+        </w:numPr>
+        <w:pStyle w:val="Compact"/>
+      </w:pPr>
+      <w:r>
+        <w:t xml:space="preserve">Curve Signal Data, containing response signals (y-axis for response curve) for each sample and curve.</w:t>
+      </w:r>
+    </w:p>
+    <w:p>
+      <w:pPr>
+        <w:numPr>
+          <w:ilvl w:val="0"/>
+          <w:numId w:val="1001"/>
+        </w:numPr>
+        <w:pStyle w:val="Compact"/>
+      </w:pPr>
+      <w:r>
+        <w:t xml:space="preserve">Curve Batch Annotation, containing curve related information, such as concentration (x-axis for response curve) and response curve batches if any.</w:t>
+      </w:r>
+    </w:p>
+    <w:p>
+      <w:pPr>
+        <w:pStyle w:val="FirstParagraph"/>
+      </w:pPr>
+      <w:r>
+        <w:t xml:space="preserve">Using a common column Sample Name, the two tables can be merged into one table (Curve Table) via</w:t>
       </w:r>
       <w:r>
         <w:t xml:space="preserve"> </w:t>
@@ -430,7 +462,7 @@
         <w:rPr>
           <w:rStyle w:val="VerbatimChar"/>
         </w:rPr>
-        <w:t xml:space="preserve">create_dilution_table</w:t>
+        <w:t xml:space="preserve">create_curve_table</w:t>
       </w:r>
       <w:r>
         <w:t xml:space="preserve">.</w:t>
@@ -450,13 +482,13 @@
         <w:rPr>
           <w:rStyle w:val="VerbatimChar"/>
         </w:rPr>
-        <w:t xml:space="preserve">summarise_dilution_table</w:t>
-      </w:r>
-      <w:r>
-        <w:t xml:space="preserve"> </w:t>
-      </w:r>
-      <w:r>
-        <w:t xml:space="preserve">for each dilution curve. Besides the Pearson Correlation Coefficient, one additional calculation is the Mandel’s Fitting Test (</w:t>
+        <w:t xml:space="preserve">summarise_curve_table</w:t>
+      </w:r>
+      <w:r>
+        <w:t xml:space="preserve"> </w:t>
+      </w:r>
+      <w:r>
+        <w:t xml:space="preserve">for each response curve. Besides the Pearson Correlation Coefficient, one additional calculation is the Mandel’s Fitting Test (</w:t>
       </w:r>
       <m:oMath>
         <m:sSub>
@@ -502,7 +534,7 @@
         </w:r>
       </w:hyperlink>
       <w:r>
-        <w:t xml:space="preserve">) from</w:t>
+        <w:t xml:space="preserve">) described by</w:t>
       </w:r>
       <w:r>
         <w:t xml:space="preserve"> </w:t>
@@ -1345,7 +1377,7 @@
         <w:pStyle w:val="FirstParagraph"/>
       </w:pPr>
       <w:r>
-        <w:t xml:space="preserve">Another one is Percent Residual Accuracy (</w:t>
+        <w:t xml:space="preserve">Another calculation is Percent Residual Accuracy (</w:t>
       </w:r>
       <m:oMath>
         <m:r>
@@ -1422,7 +1454,30 @@
         </m:r>
       </m:oMath>
       <w:r>
-        <w:t xml:space="preserve">, if the curve is linear, the value should be close to</w:t>
+        <w:t xml:space="preserve">, if the curve is linear, the</w:t>
+      </w:r>
+      <w:r>
+        <w:t xml:space="preserve"> </w:t>
+      </w:r>
+      <m:oMath>
+        <m:r>
+          <m:rPr>
+            <m:sty m:val="p"/>
+          </m:rPr>
+          <m:t>%</m:t>
+        </m:r>
+        <m:r>
+          <m:t>R</m:t>
+        </m:r>
+        <m:r>
+          <m:t>A</m:t>
+        </m:r>
+      </m:oMath>
+      <w:r>
+        <w:t xml:space="preserve"> </w:t>
+      </w:r>
+      <w:r>
+        <w:t xml:space="preserve">value should be close to</w:t>
       </w:r>
       <w:r>
         <w:t xml:space="preserve"> </w:t>
@@ -1859,7 +1914,7 @@
         <w:pStyle w:val="BodyText"/>
       </w:pPr>
       <w:r>
-        <w:t xml:space="preserve">Supplementary Figure 2 gives the summary statistics of three manually curated curves: A linear curve and curves with a plateau at higher concentrations (denoted as saturated curves) and lower concentrations (denoted as limit or detection or LOD curves) respectively. The corresponding Pearson Correlation Coefficient values (</w:t>
+        <w:t xml:space="preserve">Supplementary Figure 2 gives the summary statistics of three manually generated curves: A linear curve and two curves with a plateau at high concentrations (denoted as saturation regime curves) and low concentrations (denoted as noise regime curves) respectively. The corresponding Pearson Correlation Coefficient values (</w:t>
       </w:r>
       <w:r>
         <w:rPr>
@@ -1924,7 +1979,7 @@
         <w:t xml:space="preserve"> </w:t>
       </w:r>
       <w:r>
-        <w:t xml:space="preserve">respectively), even for the curves that are non-linear. However, both saturated and LOD curves give a much lower Mandel’s Fitting Test</w:t>
+        <w:t xml:space="preserve">respectively), even for the curves that are clearly non-linear. However, both non-linear curves give a much lower Mandel’s Fitting Test</w:t>
       </w:r>
       <w:r>
         <w:t xml:space="preserve"> </w:t>
@@ -2040,7 +2095,7 @@
         <w:t xml:space="preserve">pra_linear</w:t>
       </w:r>
       <w:r>
-        <w:t xml:space="preserve">) are much lower in the saturated and LOD curves compared to the linear curve (</w:t>
+        <w:t xml:space="preserve">) are much lower in the non-linear curves compared to the linear curve (</w:t>
       </w:r>
       <m:oMath>
         <m:r>
@@ -2411,6 +2466,28 @@
         <w:pStyle w:val="BodyText"/>
       </w:pPr>
       <w:r>
+        <w:t xml:space="preserve">After calculating the summary statistics for each curve,</w:t>
+      </w:r>
+      <w:r>
+        <w:t xml:space="preserve"> </w:t>
+      </w:r>
+      <w:r>
+        <w:rPr>
+          <w:iCs/>
+          <w:i/>
+        </w:rPr>
+        <w:t xml:space="preserve">lancer</w:t>
+      </w:r>
+      <w:r>
+        <w:t xml:space="preserve"> </w:t>
+      </w:r>
+      <w:r>
+        <w:t xml:space="preserve">uses the function</w:t>
+      </w:r>
+      <w:r>
+        <w:t xml:space="preserve"> </w:t>
+      </w:r>
+      <w:r>
         <w:rPr>
           <w:rStyle w:val="VerbatimChar"/>
         </w:rPr>
@@ -2420,7 +2497,7 @@
         <w:t xml:space="preserve"> </w:t>
       </w:r>
       <w:r>
-        <w:t xml:space="preserve">is used to group the curves according to the workflows proposed in</w:t>
+        <w:t xml:space="preserve">to group the curves according to the workflows proposed in</w:t>
       </w:r>
       <w:r>
         <w:t xml:space="preserve"> </w:t>
@@ -2456,7 +2533,7 @@
         <w:t xml:space="preserve"> </w:t>
       </w:r>
       <w:r>
-        <w:t xml:space="preserve">is compared with Workflow 2 on simulated data sets of 200 linear curves (labelled as Linear), curves that plateau at low (labelled as Limit of Detection) high (labelled as Saturated) concentrations each. Supplementary Figure 3 showed that Workflow 2 better identifies the saturated and limit of detection curves than the benchmark workflow. While it identifies less linear curves correctly than the benchmark workflow, its score of 0/0 (NA%) is comparable. See</w:t>
+        <w:t xml:space="preserve">is compared with Workflow 2 on simulated data sets of 200 linear curves (labelled as Linear), curves that plateau at low (labelled as Limit of Detection) or high (labelled as Saturated) concentrations. Supplementary Figure 3 shows that Workflow 2 better identifies the saturated and limit of detection curves than the benchmark workflow. While it correctly classifies less linear curves than the benchmark workflow, its score of 0/0 (NA%) is comparable. See</w:t>
       </w:r>
       <w:r>
         <w:t xml:space="preserve"> </w:t>
@@ -2510,7 +2587,7 @@
         <w:t xml:space="preserve"> </w:t>
       </w:r>
       <w:r>
-        <w:t xml:space="preserve">allows optimization of these threshold values according to the analyst’s determinants of linearity.</w:t>
+        <w:t xml:space="preserve">allows optimization of these threshold values according to the analyst’s preference of linearity.</w:t>
       </w:r>
     </w:p>
     <w:p>
@@ -2579,7 +2656,7 @@
         <w:t xml:space="preserve"> </w:t>
       </w:r>
       <w:r>
-        <w:t xml:space="preserve">file inside the folder will open an interactive trellis plots that analysts can be grouped, filtered and sorted. This allows room for exploratory data analysis, such as identifying molecules with linearity issues or finding out the effects of changing the Pearson Correlation Coefficient threshold to another value. Such information is hard to achieve with the Excel and pdf files. An example of an interactive viewer created by</w:t>
+        <w:t xml:space="preserve">file inside the folder will open an interactive trellis plot that can group, filter and sort cruves. This allows room for exploratory data analysis, such as identifying molecules with linearity issues or finding out the effects of changing the Pearson Correlation Coefficient threshold to another value. Such information is hard to achieve with the Excel and pdf files. An example of an interactive viewer created by</w:t>
       </w:r>
       <w:r>
         <w:t xml:space="preserve"> </w:t>
@@ -2752,7 +2829,7 @@
       <w:pPr>
         <w:numPr>
           <w:ilvl w:val="0"/>
-          <w:numId w:val="1001"/>
+          <w:numId w:val="1002"/>
         </w:numPr>
         <w:pStyle w:val="Compact"/>
       </w:pPr>
@@ -2782,7 +2859,7 @@
       <w:pPr>
         <w:numPr>
           <w:ilvl w:val="0"/>
-          <w:numId w:val="1001"/>
+          <w:numId w:val="1002"/>
         </w:numPr>
         <w:pStyle w:val="Compact"/>
       </w:pPr>
@@ -2824,7 +2901,7 @@
       <w:pPr>
         <w:numPr>
           <w:ilvl w:val="0"/>
-          <w:numId w:val="1001"/>
+          <w:numId w:val="1002"/>
         </w:numPr>
         <w:pStyle w:val="Compact"/>
       </w:pPr>
@@ -2848,7 +2925,7 @@
       <w:pPr>
         <w:numPr>
           <w:ilvl w:val="0"/>
-          <w:numId w:val="1001"/>
+          <w:numId w:val="1002"/>
         </w:numPr>
         <w:pStyle w:val="Compact"/>
       </w:pPr>
@@ -2872,7 +2949,7 @@
       <w:pPr>
         <w:numPr>
           <w:ilvl w:val="0"/>
-          <w:numId w:val="1001"/>
+          <w:numId w:val="1002"/>
         </w:numPr>
         <w:pStyle w:val="Compact"/>
       </w:pPr>
@@ -2902,7 +2979,7 @@
       <w:pPr>
         <w:numPr>
           <w:ilvl w:val="0"/>
-          <w:numId w:val="1001"/>
+          <w:numId w:val="1002"/>
         </w:numPr>
         <w:pStyle w:val="Compact"/>
       </w:pPr>
@@ -3634,6 +3711,9 @@
     <w:abstractNumId w:val="990"/>
   </w:num>
   <w:num w:numId="1001">
+    <w:abstractNumId w:val="991"/>
+  </w:num>
+  <w:num w:numId="1002">
     <w:abstractNumId w:val="991"/>
   </w:num>
 </w:numbering>

</xml_diff>

<commit_message>
Update scripts based on teams suggestions.
</commit_message>
<xml_diff>
--- a/Manuscript/manuscript.docx
+++ b/Manuscript/manuscript.docx
@@ -301,7 +301,25 @@
         <w:pStyle w:val="FirstParagraph"/>
       </w:pPr>
       <w:r>
-        <w:t xml:space="preserve">Linearity assessment is an important quality control to verify if the quantitative acquisition range of an instrument or experimental method is reliable. It is applied in many fields in analytical science such as calibration/dilution studies (</w:t>
+        <w:t xml:space="preserve">Linearity assessment is an important performance test of an analytical instrument or method when a linear response is assumed. It is applied in many fields in analytical sciences, such as assay development (</w:t>
+      </w:r>
+      <w:r>
+        <w:t xml:space="preserve">Ross and Sweep (2003)</w:t>
+      </w:r>
+      <w:r>
+        <w:t xml:space="preserve"> </w:t>
+      </w:r>
+      <w:r>
+        <w:t xml:space="preserve">and</w:t>
+      </w:r>
+      <w:r>
+        <w:t xml:space="preserve"> </w:t>
+      </w:r>
+      <w:r>
+        <w:t xml:space="preserve">Hsieh and Liu (2008)</w:t>
+      </w:r>
+      <w:r>
+        <w:t xml:space="preserve">), calibration/dilution studies (</w:t>
       </w:r>
       <w:r>
         <w:t xml:space="preserve">Rodríguez</w:t>
@@ -351,25 +369,7 @@
         <w:t xml:space="preserve">(2021)</w:t>
       </w:r>
       <w:r>
-        <w:t xml:space="preserve">) and assay development (</w:t>
-      </w:r>
-      <w:r>
-        <w:t xml:space="preserve">Ross and Sweep (2003)</w:t>
-      </w:r>
-      <w:r>
-        <w:t xml:space="preserve"> </w:t>
-      </w:r>
-      <w:r>
-        <w:t xml:space="preserve">and</w:t>
-      </w:r>
-      <w:r>
-        <w:t xml:space="preserve"> </w:t>
-      </w:r>
-      <w:r>
-        <w:t xml:space="preserve">Hsieh and Liu (2008)</w:t>
-      </w:r>
-      <w:r>
-        <w:t xml:space="preserve">). After analysis, curves are plotted individually for each analyte of interest with a Pearson Correlation Coefficient value for each plotted curve using general-purpose software like Excel. A non-linear curve suggests possible human, systematic or analytical errors that need to be addressed. Examples of these errors are incorrect amount of analyte, imprecise pipette calibration, expired reagents or equipment malfunction.</w:t>
+        <w:t xml:space="preserve">) and laboratory tests. After analysis, curves representing response values versus concentration are plotted for each analyte of interest. As the accuracy of an analytical method is linked to linearity, a non-linear behaviour must be recognized and addressed accordingly. Visual inspection of curves is still useful but it must be accompanied by statistical tests as decision parameters.</w:t>
       </w:r>
     </w:p>
     <w:p>
@@ -377,7 +377,7 @@
         <w:pStyle w:val="BodyText"/>
       </w:pPr>
       <w:r>
-        <w:t xml:space="preserve">However, as instrument or experimental method are becoming more high throughput, many measurements can be done in a short time. Having the analyst to individually plot numerous curves to check for linearity is time-consuming. Furthermore,</w:t>
+        <w:t xml:space="preserve">To individually plot numerous curves and check for linearity is time-consuming. Furthermore,</w:t>
       </w:r>
       <w:r>
         <w:t xml:space="preserve"> </w:t>
@@ -389,15 +389,13 @@
         <w:t xml:space="preserve"> </w:t>
       </w:r>
       <w:r>
-        <w:t xml:space="preserve">warns that the Pearson Correlation Coefficient is an ineffective standalone numeric parameter to estimate linearity. While researchers have created other metrics for linearity evaluation, these metrics are rarely implemented in most general-purpose software.</w:t>
-      </w:r>
-    </w:p>
-    <w:p>
-      <w:pPr>
-        <w:pStyle w:val="BodyText"/>
-      </w:pPr>
-      <w:r>
-        <w:t xml:space="preserve">The R package,</w:t>
+        <w:t xml:space="preserve">suggests that the Pearson Correlation Coefficient, a commonly used test, is an ineffective standalone numeric parameter to estimate linearity. While researchers like</w:t>
+      </w:r>
+      <w:r>
+        <w:t xml:space="preserve"> </w:t>
+      </w:r>
+      <w:r>
+        <w:t xml:space="preserve">Van Loco</w:t>
       </w:r>
       <w:r>
         <w:t xml:space="preserve"> </w:t>
@@ -407,13 +405,64 @@
           <w:iCs/>
           <w:i/>
         </w:rPr>
+        <w:t xml:space="preserve">et al.</w:t>
+      </w:r>
+      <w:r>
+        <w:t xml:space="preserve"> </w:t>
+      </w:r>
+      <w:r>
+        <w:t xml:space="preserve">(2002)</w:t>
+      </w:r>
+      <w:r>
+        <w:t xml:space="preserve">,</w:t>
+      </w:r>
+      <w:r>
+        <w:t xml:space="preserve"> </w:t>
+      </w:r>
+      <w:r>
+        <w:t xml:space="preserve">Sanchez (2021)</w:t>
+      </w:r>
+      <w:r>
+        <w:t xml:space="preserve"> </w:t>
+      </w:r>
+      <w:r>
+        <w:t xml:space="preserve">and</w:t>
+      </w:r>
+      <w:r>
+        <w:t xml:space="preserve"> </w:t>
+      </w:r>
+      <w:r>
+        <w:t xml:space="preserve">Logue and Manandhar (2018)</w:t>
+      </w:r>
+      <w:r>
+        <w:t xml:space="preserve"> </w:t>
+      </w:r>
+      <w:r>
+        <w:t xml:space="preserve">have indicated other metrics for linearity evaluation, these metrics are generally not implemented in most software.</w:t>
+      </w:r>
+    </w:p>
+    <w:p>
+      <w:pPr>
+        <w:pStyle w:val="BodyText"/>
+      </w:pPr>
+      <w:r>
+        <w:t xml:space="preserve">The R package</w:t>
+      </w:r>
+      <w:r>
+        <w:t xml:space="preserve"> </w:t>
+      </w:r>
+      <w:r>
+        <w:rPr>
+          <w:iCs/>
+          <w:i/>
+        </w:rPr>
         <w:t xml:space="preserve">lancer</w:t>
       </w:r>
       <w:r>
         <w:t xml:space="preserve"> </w:t>
       </w:r>
       <w:r>
-        <w:t xml:space="preserve">addresses these issues by assisting analysts, to plot curves from many experiments easily with additional metrics, other than the Pearson Correlation Coefficient, that better describe the curve’s shape. It also provides an interactive viewer for analysts to group, filter and sort the curves, allowing them to examine problematic ones, such as saturated curves.</w:t>
+        <w:t xml:space="preserve">addresses these issues by assisting analysts to plot curves from many experiments, with additional metrics that better describe the characteristics of the curve. It also provides users with an interactive viewer to group, filter and sort the curves, allowing the examination of problematic cases, such as the ones generated by saturated signals.</w:t>
       </w:r>
     </w:p>
     <w:bookmarkEnd w:id="28"/>
@@ -431,7 +480,63 @@
         <w:pStyle w:val="FirstParagraph"/>
       </w:pPr>
       <w:r>
-        <w:t xml:space="preserve">Using response curves in metabolomic/lipidomic studies as an example, Supplementary Figure 1 depicts the workflow of</w:t>
+        <w:t xml:space="preserve">Using response curves in metabolomic/lipidomic studies from</w:t>
+      </w:r>
+      <w:r>
+        <w:t xml:space="preserve"> </w:t>
+      </w:r>
+      <w:r>
+        <w:t xml:space="preserve">Croixmarie</w:t>
+      </w:r>
+      <w:r>
+        <w:t xml:space="preserve"> </w:t>
+      </w:r>
+      <w:r>
+        <w:rPr>
+          <w:iCs/>
+          <w:i/>
+        </w:rPr>
+        <w:t xml:space="preserve">et al.</w:t>
+      </w:r>
+      <w:r>
+        <w:t xml:space="preserve"> </w:t>
+      </w:r>
+      <w:r>
+        <w:t xml:space="preserve">(2009)</w:t>
+      </w:r>
+      <w:r>
+        <w:t xml:space="preserve"> </w:t>
+      </w:r>
+      <w:r>
+        <w:t xml:space="preserve">and</w:t>
+      </w:r>
+      <w:r>
+        <w:t xml:space="preserve"> </w:t>
+      </w:r>
+      <w:r>
+        <w:t xml:space="preserve">Sands</w:t>
+      </w:r>
+      <w:r>
+        <w:t xml:space="preserve"> </w:t>
+      </w:r>
+      <w:r>
+        <w:rPr>
+          <w:iCs/>
+          <w:i/>
+        </w:rPr>
+        <w:t xml:space="preserve">et al.</w:t>
+      </w:r>
+      <w:r>
+        <w:t xml:space="preserve"> </w:t>
+      </w:r>
+      <w:r>
+        <w:t xml:space="preserve">(2021)</w:t>
+      </w:r>
+      <w:r>
+        <w:t xml:space="preserve"> </w:t>
+      </w:r>
+      <w:r>
+        <w:t xml:space="preserve">as an example, Supplementary Figure 1 depicts the workflow of</w:t>
       </w:r>
       <w:r>
         <w:t xml:space="preserve"> </w:t>
@@ -456,7 +561,7 @@
         <w:pStyle w:val="Compact"/>
       </w:pPr>
       <w:r>
-        <w:t xml:space="preserve">Curve Signal Data, containing response signals (y-axis for response curve) for each sample and curve.</w:t>
+        <w:t xml:space="preserve">Curve Batch Annotation, describing the curve(s), such as concentration (x-axis) and response curve batches, if any.</w:t>
       </w:r>
     </w:p>
     <w:p>
@@ -468,7 +573,7 @@
         <w:pStyle w:val="Compact"/>
       </w:pPr>
       <w:r>
-        <w:t xml:space="preserve">Curve Batch Annotation, containing curve related information, such as concentration (x-axis for response curve) and response curve batches if any.</w:t>
+        <w:t xml:space="preserve">Curve Signal Data, containing response values (y-axis) for each sample and curve.</w:t>
       </w:r>
     </w:p>
     <w:p>
@@ -511,7 +616,7 @@
         <w:t xml:space="preserve"> </w:t>
       </w:r>
       <w:r>
-        <w:t xml:space="preserve">for each curve. Besides the Pearson Correlation Coefficient, one additional calculation is the Mandel’s Fitting Test (</w:t>
+        <w:t xml:space="preserve">for each curve. Besides the Pearson Correlation Coefficient, an additional statistical test is the Mandel’s Fitting Test (</w:t>
       </w:r>
       <m:oMath>
         <m:sSub>
@@ -557,7 +662,7 @@
         </w:r>
       </w:hyperlink>
       <w:r>
-        <w:t xml:space="preserve">) described by</w:t>
+        <w:t xml:space="preserve">) as described by</w:t>
       </w:r>
       <w:r>
         <w:t xml:space="preserve"> </w:t>
@@ -566,21 +671,7 @@
         <w:t xml:space="preserve">Andrade and Gómez-Carracedo (2013)</w:t>
       </w:r>
       <w:r>
-        <w:t xml:space="preserve">. A low</w:t>
-      </w:r>
-      <w:r>
-        <w:t xml:space="preserve"> </w:t>
-      </w:r>
-      <m:oMath>
-        <m:r>
-          <m:t>p</m:t>
-        </m:r>
-      </m:oMath>
-      <w:r>
-        <w:t xml:space="preserve"> </w:t>
-      </w:r>
-      <w:r>
-        <w:t xml:space="preserve">value from the</w:t>
+        <w:t xml:space="preserve">. The</w:t>
       </w:r>
       <w:r>
         <w:t xml:space="preserve"> </w:t>
@@ -594,7 +685,7 @@
         <w:t xml:space="preserve"> </w:t>
       </w:r>
       <w:r>
-        <w:t xml:space="preserve">test gives sufficient evidence that a quadratic model fits better than a linear model, indicating a non-linear curve.</w:t>
+        <w:t xml:space="preserve">test can give evidence that a quadratic model fits better than a linear model, indicating a non-linear curve.</w:t>
       </w:r>
     </w:p>
     <w:p>
@@ -1400,7 +1491,7 @@
         <w:pStyle w:val="FirstParagraph"/>
       </w:pPr>
       <w:r>
-        <w:t xml:space="preserve">Another calculation is Percent Residual Accuracy (</w:t>
+        <w:t xml:space="preserve">Another statistical test is Percent Residual Accuracy (</w:t>
       </w:r>
       <m:oMath>
         <m:r>
@@ -1477,7 +1568,7 @@
         </m:r>
       </m:oMath>
       <w:r>
-        <w:t xml:space="preserve">, a linear curve gives a</w:t>
+        <w:t xml:space="preserve">, according to which a perfectly linear curve gives a</w:t>
       </w:r>
       <w:r>
         <w:t xml:space="preserve"> </w:t>
@@ -1500,7 +1591,7 @@
         <w:t xml:space="preserve"> </w:t>
       </w:r>
       <w:r>
-        <w:t xml:space="preserve">value close to</w:t>
+        <w:t xml:space="preserve">value of</w:t>
       </w:r>
       <w:r>
         <w:t xml:space="preserve"> </w:t>
@@ -1895,7 +1986,7 @@
         <w:pStyle w:val="FirstParagraph"/>
       </w:pPr>
       <w:r>
-        <w:t xml:space="preserve">The software also calculates the concavity of the fitted quadratic model to identify if the curve is dominantly non-linear at high (concavity</w:t>
+        <w:t xml:space="preserve">The software also calculates the concavity of the fitted quadratic model, to identify if the curve is dominantly non-linear at high (concavity</w:t>
       </w:r>
       <w:r>
         <w:t xml:space="preserve"> </w:t>
@@ -1937,7 +2028,7 @@
         <w:pStyle w:val="BodyText"/>
       </w:pPr>
       <w:r>
-        <w:t xml:space="preserve">Supplementary Figure 2 gives the summary statistics of three manually generated curves: A linear curve and two curves with a plateau at high concentrations (denoted as saturation regime curve) and low concentrations (denoted as noise regime curve) respectively. The corresponding Pearson Correlation Coefficient values (</w:t>
+        <w:t xml:space="preserve">Supplementary Figure 2 gives the summary statistics of three simulated curves (as examples), where one curve is linear and two curves show a plateau at high concentrations (denoted as saturation regime curve) and low concentrations (denoted as noise regime curve), respectively. The corresponding Pearson Correlation Coefficient values (</w:t>
       </w:r>
       <w:r>
         <w:rPr>
@@ -2002,7 +2093,7 @@
         <w:t xml:space="preserve"> </w:t>
       </w:r>
       <w:r>
-        <w:t xml:space="preserve">respectively), even for the non-linear curves. However, both non-linear curves give a much lower Mandel’s Fitting Test</w:t>
+        <w:t xml:space="preserve">respectively) even for the non-linear curves. However, non-linear curves are detected by much lower Mandel’s Fitting Test</w:t>
       </w:r>
       <w:r>
         <w:t xml:space="preserve"> </w:t>
@@ -2109,7 +2200,10 @@
         </m:r>
       </m:oMath>
       <w:r>
-        <w:t xml:space="preserve">). Likewise, the Percent Residual Accuracy values (</w:t>
+        <w:t xml:space="preserve"> </w:t>
+      </w:r>
+      <w:r>
+        <w:t xml:space="preserve">for the linear curve) and Percent Residual Accuracy values (</w:t>
       </w:r>
       <w:r>
         <w:rPr>
@@ -2118,7 +2212,7 @@
         <w:t xml:space="preserve">pra_linear</w:t>
       </w:r>
       <w:r>
-        <w:t xml:space="preserve">) are much lower in the non-linear curves compared to the linear curve (</w:t>
+        <w:t xml:space="preserve">) (</w:t>
       </w:r>
       <m:oMath>
         <m:r>
@@ -2154,7 +2248,10 @@
         </m:r>
       </m:oMath>
       <w:r>
-        <w:t xml:space="preserve">).</w:t>
+        <w:t xml:space="preserve"> </w:t>
+      </w:r>
+      <w:r>
+        <w:t xml:space="preserve">for the linear curve).</w:t>
       </w:r>
     </w:p>
     <w:p>
@@ -2534,7 +2631,7 @@
         </w:r>
       </w:hyperlink>
       <w:r>
-        <w:t xml:space="preserve">. Workflow 1 uses the Pearson Correlation Coefficient and Percent Residual Accuracy to determine if the curve is linear (labelled as Good Linearity) or not (labelled as Poor Linearity). Workflow 2 goes one step further, using the Mandel’s Fitting Test and the fitted quadratic model’s concavity to check if the non-linear curve plateaus at low (labeled as limit of detection) or high (labelled as saturation) concentrations. Non-linear curves that do not follow these trends are labelled as Poor Linearity.</w:t>
+        <w:t xml:space="preserve">. Workflow 1 uses the Pearson Correlation Coefficient and Percent Residual Accuracy to determine if the curve is linear (labelled as Good Linearity) or not (labelled as Poor Linearity). Workflow 2 goes one step further, using the Mandel’s Fitting Test and the fitted quadratic model’s concavity to check if a non-linear curve plateaus at low (labeled as Noise Regime) or high (labelled as Saturation Regime) concentrations. Non-linear curves that do not follow these trends are labelled as Poor Linearity.</w:t>
       </w:r>
     </w:p>
     <w:p>
@@ -2556,7 +2653,7 @@
         <w:t xml:space="preserve"> </w:t>
       </w:r>
       <w:r>
-        <w:t xml:space="preserve">is compared with Workflow 2 on simulated data sets of 200 linear curves (labelled as Linear), curves that plateau at low (labelled as Noise Regime) or high (labelled as Saturation Regime) concentrations. Supplementary Figure 3 shows that Workflow 2 better identifies the saturation and noise regime curves than the benchmark workflow. While Workflow 2 correctly classifies less linear curves than the benchmark workflow, its percentage of correctly classified linear curves 181/200 (90.5%) is high. See</w:t>
+        <w:t xml:space="preserve">is compared with Workflow 2 on simulated data sets of 200 linear curves (labelled as Linear), curves that plateau at low (labelled as Noise Regime) or high (labelled as Saturation Regime) concentrations. Supplementary Figure 3 shows that Workflow 2 better identifies the saturation and noise regime curves than the benchmark workflow. While Workflow 2 correctly classifies a lower number of linear curves than the benchmark workflow, its percentage of correctly classified linear curves, 181/200 (90.5%), is high. See</w:t>
       </w:r>
       <w:r>
         <w:t xml:space="preserve"> </w:t>
@@ -2594,7 +2691,7 @@
         <w:t xml:space="preserve">Logue and Manandhar (2018)</w:t>
       </w:r>
       <w:r>
-        <w:t xml:space="preserve">, respectively, they remain subjective and arbitrary. Nevertheless,</w:t>
+        <w:t xml:space="preserve">, they remain subjective and arbitrary. Nevertheless,</w:t>
       </w:r>
       <w:r>
         <w:t xml:space="preserve"> </w:t>
@@ -2634,7 +2731,7 @@
         <w:t xml:space="preserve"> </w:t>
       </w:r>
       <w:r>
-        <w:t xml:space="preserve">can export the results in Excel or pdf, they may be too complex for meaningful interpretation.</w:t>
+        <w:t xml:space="preserve">can export the results in Excel or pdf, an interactive user interface can generate a better overview of the data.</w:t>
       </w:r>
       <w:r>
         <w:t xml:space="preserve"> </w:t>
@@ -2664,22 +2761,7 @@
         <w:t xml:space="preserve">lancer</w:t>
       </w:r>
       <w:r>
-        <w:t xml:space="preserve">, such that clicking on the</w:t>
-      </w:r>
-      <w:r>
-        <w:t xml:space="preserve"> </w:t>
-      </w:r>
-      <w:r>
-        <w:rPr>
-          <w:rStyle w:val="VerbatimChar"/>
-        </w:rPr>
-        <w:t xml:space="preserve">index.html</w:t>
-      </w:r>
-      <w:r>
-        <w:t xml:space="preserve"> </w:t>
-      </w:r>
-      <w:r>
-        <w:t xml:space="preserve">file inside the folder will open an interactive trellis plot that can group, filter and sort curves. This allows room for exploratory data analysis, such as identifying curves with linearity issues or understanding the effects of changing the Pearson Correlation Coefficient threshold to another value. Such information is hard to achieve with the Excel and pdf files. An example of an interactive viewer created by</w:t>
+        <w:t xml:space="preserve">, such that clicking on the index.html file inside the folder will open an interactive trellis plot that can group, filter and sort curves. This allows room for exploratory data analysis, such as identifying curves with linearity issues or understanding the effects of changing the Pearson Correlation Coefficient threshold to another value. Such information is hard to achieve with other common software. An example of an interactive viewer created by</w:t>
       </w:r>
       <w:r>
         <w:t xml:space="preserve"> </w:t>
@@ -2695,7 +2777,7 @@
         <w:t xml:space="preserve"> </w:t>
       </w:r>
       <w:r>
-        <w:t xml:space="preserve">can be viewed at</w:t>
+        <w:t xml:space="preserve">can be found at</w:t>
       </w:r>
       <w:r>
         <w:t xml:space="preserve"> </w:t>
@@ -2724,7 +2806,7 @@
         <w:pStyle w:val="FirstParagraph"/>
       </w:pPr>
       <w:r>
-        <w:t xml:space="preserve">To check if an instrument or experimental method is reliable, it is crucial to check for linearity. However, there are few software that can do this efficiently at a high throughput setting. R package,</w:t>
+        <w:t xml:space="preserve">Linearity is one of the most important parameters of an analytical method to be evaluated. Our R package,</w:t>
       </w:r>
       <w:r>
         <w:t xml:space="preserve"> </w:t>
@@ -2737,13 +2819,7 @@
         <w:t xml:space="preserve">lancer</w:t>
       </w:r>
       <w:r>
-        <w:t xml:space="preserve">, rectifies this with functions that plots</w:t>
-      </w:r>
-      <w:r>
-        <w:t xml:space="preserve"> </w:t>
-      </w:r>
-      <w:r>
-        <w:t xml:space="preserve">many curves quickly and reports alternative curve summary statistics, other than the Pearson Correlation Coefficient, to better describe the shape of curves. It also provides an interactive trellis plot for exploratory data analysis. It is available on GitHub</w:t>
+        <w:t xml:space="preserve">, can estimate linearity efficiently in high-throughput settings and with functions that plot many curves quickly, reporting curve summary statistics to better describe the shape of the datasets. It also provides an interactive trellis plot for exploratory data analysis. It is available on GitHub</w:t>
       </w:r>
       <w:r>
         <w:t xml:space="preserve"> </w:t>
@@ -3060,7 +3136,7 @@
       </w:r>
     </w:p>
     <w:bookmarkEnd w:id="45"/>
-    <w:bookmarkStart w:id="63" w:name="references"/>
+    <w:bookmarkStart w:id="69" w:name="references"/>
     <w:p>
       <w:pPr>
         <w:pStyle w:val="Heading1"/>
@@ -3069,7 +3145,7 @@
         <w:t xml:space="preserve">References</w:t>
       </w:r>
     </w:p>
-    <w:bookmarkStart w:id="62" w:name="refs"/>
+    <w:bookmarkStart w:id="68" w:name="refs"/>
     <w:bookmarkStart w:id="47" w:name="ref-andrade2013"/>
     <w:p>
       <w:pPr>
@@ -3120,18 +3196,84 @@
       </w:r>
     </w:p>
     <w:bookmarkEnd w:id="47"/>
-    <w:bookmarkStart w:id="49" w:name="ref-hsieh2008"/>
+    <w:bookmarkStart w:id="49" w:name="ref-croixmarie2009"/>
     <w:p>
       <w:pPr>
         <w:pStyle w:val="Bibliography"/>
       </w:pPr>
       <w:r>
+        <w:t xml:space="preserve">Croixmarie,V.</w:t>
+      </w:r>
+      <w:r>
+        <w:t xml:space="preserve"> </w:t>
+      </w:r>
+      <w:r>
+        <w:rPr>
+          <w:iCs/>
+          <w:i/>
+        </w:rPr>
+        <w:t xml:space="preserve">et al.</w:t>
+      </w:r>
+      <w:r>
+        <w:t xml:space="preserve"> </w:t>
+      </w:r>
+      <w:r>
+        <w:t xml:space="preserve">(2009)</w:t>
+      </w:r>
+      <w:r>
+        <w:t xml:space="preserve"> </w:t>
+      </w:r>
+      <w:hyperlink r:id="rId48">
+        <w:r>
+          <w:rPr>
+            <w:rStyle w:val="Hyperlink"/>
+          </w:rPr>
+          <w:t xml:space="preserve">Integrated comparison of drug-related and drug-induced ultra performance liquid chromatography/mass spectrometry metabonomic profiles using human hepatocyte cultures</w:t>
+        </w:r>
+      </w:hyperlink>
+      <w:r>
+        <w:t xml:space="preserve">.</w:t>
+      </w:r>
+      <w:r>
+        <w:t xml:space="preserve"> </w:t>
+      </w:r>
+      <w:r>
+        <w:rPr>
+          <w:iCs/>
+          <w:i/>
+        </w:rPr>
+        <w:t xml:space="preserve">Analytical Chemistry</w:t>
+      </w:r>
+      <w:r>
+        <w:t xml:space="preserve">,</w:t>
+      </w:r>
+      <w:r>
+        <w:t xml:space="preserve"> </w:t>
+      </w:r>
+      <w:r>
+        <w:rPr>
+          <w:bCs/>
+          <w:b/>
+        </w:rPr>
+        <w:t xml:space="preserve">81</w:t>
+      </w:r>
+      <w:r>
+        <w:t xml:space="preserve">, 6061–6069.</w:t>
+      </w:r>
+    </w:p>
+    <w:bookmarkEnd w:id="49"/>
+    <w:bookmarkStart w:id="51" w:name="ref-hsieh2008"/>
+    <w:p>
+      <w:pPr>
+        <w:pStyle w:val="Bibliography"/>
+      </w:pPr>
+      <w:r>
         <w:t xml:space="preserve">Hsieh,E. and Liu,J. (2008)</w:t>
       </w:r>
       <w:r>
         <w:t xml:space="preserve"> </w:t>
       </w:r>
-      <w:hyperlink r:id="rId48">
+      <w:hyperlink r:id="rId50">
         <w:r>
           <w:rPr>
             <w:rStyle w:val="Hyperlink"/>
@@ -3169,8 +3311,8 @@
         <w:t xml:space="preserve">, 677–690.</w:t>
       </w:r>
     </w:p>
-    <w:bookmarkEnd w:id="49"/>
-    <w:bookmarkStart w:id="51" w:name="ref-logue2018"/>
+    <w:bookmarkEnd w:id="51"/>
+    <w:bookmarkStart w:id="53" w:name="ref-logue2018"/>
     <w:p>
       <w:pPr>
         <w:pStyle w:val="Bibliography"/>
@@ -3181,7 +3323,7 @@
       <w:r>
         <w:t xml:space="preserve"> </w:t>
       </w:r>
-      <w:hyperlink r:id="rId50">
+      <w:hyperlink r:id="rId52">
         <w:r>
           <w:rPr>
             <w:rStyle w:val="Hyperlink"/>
@@ -3219,8 +3361,8 @@
         <w:t xml:space="preserve">, 527–533.</w:t>
       </w:r>
     </w:p>
-    <w:bookmarkEnd w:id="51"/>
-    <w:bookmarkStart w:id="53" w:name="ref-rodríguez1993"/>
+    <w:bookmarkEnd w:id="53"/>
+    <w:bookmarkStart w:id="55" w:name="ref-rodríguez1993"/>
     <w:p>
       <w:pPr>
         <w:pStyle w:val="Bibliography"/>
@@ -3247,7 +3389,7 @@
       <w:r>
         <w:t xml:space="preserve"> </w:t>
       </w:r>
-      <w:hyperlink r:id="rId52">
+      <w:hyperlink r:id="rId54">
         <w:r>
           <w:rPr>
             <w:rStyle w:val="Hyperlink"/>
@@ -3285,8 +3427,8 @@
         <w:t xml:space="preserve">, 1243–1258.</w:t>
       </w:r>
     </w:p>
-    <w:bookmarkEnd w:id="53"/>
-    <w:bookmarkStart w:id="55" w:name="ref-ross2003"/>
+    <w:bookmarkEnd w:id="55"/>
+    <w:bookmarkStart w:id="57" w:name="ref-ross2003"/>
     <w:p>
       <w:pPr>
         <w:pStyle w:val="Bibliography"/>
@@ -3297,7 +3439,7 @@
       <w:r>
         <w:t xml:space="preserve"> </w:t>
       </w:r>
-      <w:hyperlink r:id="rId54">
+      <w:hyperlink r:id="rId56">
         <w:r>
           <w:rPr>
             <w:rStyle w:val="Hyperlink"/>
@@ -3335,14 +3477,52 @@
         <w:t xml:space="preserve">, 75–78.</w:t>
       </w:r>
     </w:p>
-    <w:bookmarkEnd w:id="55"/>
-    <w:bookmarkStart w:id="57" w:name="ref-sands2021"/>
+    <w:bookmarkEnd w:id="57"/>
+    <w:bookmarkStart w:id="59" w:name="ref-sanchez2021"/>
     <w:p>
       <w:pPr>
         <w:pStyle w:val="Bibliography"/>
       </w:pPr>
       <w:r>
-        <w:t xml:space="preserve">Sands,C.J.</w:t>
+        <w:t xml:space="preserve">Sanchez,J.M. (2021)</w:t>
+      </w:r>
+      <w:r>
+        <w:t xml:space="preserve"> </w:t>
+      </w:r>
+      <w:hyperlink r:id="rId58">
+        <w:r>
+          <w:rPr>
+            <w:rStyle w:val="Hyperlink"/>
+          </w:rPr>
+          <w:t xml:space="preserve">The inadequate use of the determination coefficient in analytical calibrations: How other parameters can assess the goodness</w:t>
+        </w:r>
+        <w:r>
+          <w:rPr>
+            <w:rStyle w:val="Hyperlink"/>
+          </w:rPr>
+          <w:t xml:space="preserve">-</w:t>
+        </w:r>
+        <w:r>
+          <w:rPr>
+            <w:rStyle w:val="Hyperlink"/>
+          </w:rPr>
+          <w:t xml:space="preserve">of</w:t>
+        </w:r>
+        <w:r>
+          <w:rPr>
+            <w:rStyle w:val="Hyperlink"/>
+          </w:rPr>
+          <w:t xml:space="preserve">-</w:t>
+        </w:r>
+        <w:r>
+          <w:rPr>
+            <w:rStyle w:val="Hyperlink"/>
+          </w:rPr>
+          <w:t xml:space="preserve">fit more adequately</w:t>
+        </w:r>
+      </w:hyperlink>
+      <w:r>
+        <w:t xml:space="preserve">.</w:t>
       </w:r>
       <w:r>
         <w:t xml:space="preserve"> </w:t>
@@ -3352,6 +3532,42 @@
           <w:iCs/>
           <w:i/>
         </w:rPr>
+        <w:t xml:space="preserve">Journal of Separation Science</w:t>
+      </w:r>
+      <w:r>
+        <w:t xml:space="preserve">,</w:t>
+      </w:r>
+      <w:r>
+        <w:t xml:space="preserve"> </w:t>
+      </w:r>
+      <w:r>
+        <w:rPr>
+          <w:bCs/>
+          <w:b/>
+        </w:rPr>
+        <w:t xml:space="preserve">44</w:t>
+      </w:r>
+      <w:r>
+        <w:t xml:space="preserve">, 4431–4441.</w:t>
+      </w:r>
+    </w:p>
+    <w:bookmarkEnd w:id="59"/>
+    <w:bookmarkStart w:id="61" w:name="ref-sands2021"/>
+    <w:p>
+      <w:pPr>
+        <w:pStyle w:val="Bibliography"/>
+      </w:pPr>
+      <w:r>
+        <w:t xml:space="preserve">Sands,C.J.</w:t>
+      </w:r>
+      <w:r>
+        <w:t xml:space="preserve"> </w:t>
+      </w:r>
+      <w:r>
+        <w:rPr>
+          <w:iCs/>
+          <w:i/>
+        </w:rPr>
         <w:t xml:space="preserve">et al.</w:t>
       </w:r>
       <w:r>
@@ -3363,7 +3579,7 @@
       <w:r>
         <w:t xml:space="preserve"> </w:t>
       </w:r>
-      <w:hyperlink r:id="rId56">
+      <w:hyperlink r:id="rId60">
         <w:r>
           <w:rPr>
             <w:rStyle w:val="Hyperlink"/>
@@ -3401,8 +3617,8 @@
         <w:t xml:space="preserve">, 1924–1933.</w:t>
       </w:r>
     </w:p>
-    <w:bookmarkEnd w:id="57"/>
-    <w:bookmarkStart w:id="59" w:name="ref-sonnergaard2006"/>
+    <w:bookmarkEnd w:id="61"/>
+    <w:bookmarkStart w:id="63" w:name="ref-sonnergaard2006"/>
     <w:p>
       <w:pPr>
         <w:pStyle w:val="Bibliography"/>
@@ -3413,7 +3629,7 @@
       <w:r>
         <w:t xml:space="preserve"> </w:t>
       </w:r>
-      <w:hyperlink r:id="rId58">
+      <w:hyperlink r:id="rId62">
         <w:r>
           <w:rPr>
             <w:rStyle w:val="Hyperlink"/>
@@ -3451,19 +3667,85 @@
         <w:t xml:space="preserve">, 12–17.</w:t>
       </w:r>
     </w:p>
-    <w:bookmarkEnd w:id="59"/>
-    <w:bookmarkStart w:id="61" w:name="ref-y.h.chan2003"/>
+    <w:bookmarkEnd w:id="63"/>
+    <w:bookmarkStart w:id="65" w:name="ref-vanloco2002"/>
     <w:p>
       <w:pPr>
         <w:pStyle w:val="Bibliography"/>
       </w:pPr>
       <w:r>
+        <w:t xml:space="preserve">Van Loco,J.</w:t>
+      </w:r>
+      <w:r>
+        <w:t xml:space="preserve"> </w:t>
+      </w:r>
+      <w:r>
+        <w:rPr>
+          <w:iCs/>
+          <w:i/>
+        </w:rPr>
+        <w:t xml:space="preserve">et al.</w:t>
+      </w:r>
+      <w:r>
+        <w:t xml:space="preserve"> </w:t>
+      </w:r>
+      <w:r>
+        <w:t xml:space="preserve">(2002)</w:t>
+      </w:r>
+      <w:r>
+        <w:t xml:space="preserve"> </w:t>
+      </w:r>
+      <w:hyperlink r:id="rId64">
+        <w:r>
+          <w:rPr>
+            <w:rStyle w:val="Hyperlink"/>
+          </w:rPr>
+          <w:t xml:space="preserve">Linearity of calibration curves: Use and misuse of the correlation coefficient</w:t>
+        </w:r>
+      </w:hyperlink>
+      <w:r>
+        <w:t xml:space="preserve">.</w:t>
+      </w:r>
+      <w:r>
+        <w:t xml:space="preserve"> </w:t>
+      </w:r>
+      <w:r>
+        <w:rPr>
+          <w:iCs/>
+          <w:i/>
+        </w:rPr>
+        <w:t xml:space="preserve">Accreditation and Quality Assurance</w:t>
+      </w:r>
+      <w:r>
+        <w:t xml:space="preserve">,</w:t>
+      </w:r>
+      <w:r>
+        <w:t xml:space="preserve"> </w:t>
+      </w:r>
+      <w:r>
+        <w:rPr>
+          <w:bCs/>
+          <w:b/>
+        </w:rPr>
+        <w:t xml:space="preserve">7</w:t>
+      </w:r>
+      <w:r>
+        <w:t xml:space="preserve">, 281–285.</w:t>
+      </w:r>
+    </w:p>
+    <w:bookmarkEnd w:id="65"/>
+    <w:bookmarkStart w:id="67" w:name="ref-y.h.chan2003"/>
+    <w:p>
+      <w:pPr>
+        <w:pStyle w:val="Bibliography"/>
+      </w:pPr>
+      <w:r>
         <w:t xml:space="preserve">Y. H. Chan (2003)</w:t>
       </w:r>
       <w:r>
         <w:t xml:space="preserve"> </w:t>
       </w:r>
-      <w:hyperlink r:id="rId60">
+      <w:hyperlink r:id="rId66">
         <w:r>
           <w:rPr>
             <w:rStyle w:val="Hyperlink"/>
@@ -3501,9 +3783,9 @@
         <w:t xml:space="preserve">, 614–619.</w:t>
       </w:r>
     </w:p>
-    <w:bookmarkEnd w:id="61"/>
-    <w:bookmarkEnd w:id="62"/>
-    <w:bookmarkEnd w:id="63"/>
+    <w:bookmarkEnd w:id="67"/>
+    <w:bookmarkEnd w:id="68"/>
+    <w:bookmarkEnd w:id="69"/>
     <w:sectPr/>
   </w:body>
 </w:document>

</xml_diff>

<commit_message>
Swap statictical summary issue and plotting of many curves issue.
</commit_message>
<xml_diff>
--- a/Manuscript/manuscript.docx
+++ b/Manuscript/manuscript.docx
@@ -124,7 +124,7 @@
         <w:pStyle w:val="FirstParagraph"/>
       </w:pPr>
       <w:r>
-        <w:t xml:space="preserve">Linearity assessment plays a significant role in the validation of instrumentation and experimental procedures. Linearity can be tested by applying several graphical and numerical approaches. Commonly used spreadsheet software, e.g. Microsoft Excel, only allow the analyst to repetitively plot, view and analyse the linearity of curves one at a time, a tedious and time-consuming process. In addition, summary statistics of these curves are mostly limited to the Pearson Correlation Coefficient, which is insufficient to fully test the for linearity. While plotting of many curves at once and calculation of additional summary statistics for assessing linearity of curves can be done using programming languages like R, implementing this from scratch can be arduous task for the analyst. As such, we created the R package</w:t>
+        <w:t xml:space="preserve">Linearity assessment plays a significant role in the validation of instrumentation and experimental procedures. Linearity can be tested by applying several graphical and numerical approaches. Summary statistics of these curves are mostly limited to the Pearson Correlation Coefficient, which is insufficient to fully test the for linearity. In addition, spreadsheet software, e.g. Microsoft Excel, only allow the analyst to repetitively plot, view and analyse the linearity of curves one at a time, a tedious and time-consuming process. While plotting of many curves at once and calculation of additional summary statistics for assessing linearity of curves can be done using programming languages like R, implementing this from scratch can be arduous task for the analyst. As such, we created the R package</w:t>
       </w:r>
       <w:r>
         <w:t xml:space="preserve"> </w:t>
@@ -369,7 +369,7 @@
         <w:t xml:space="preserve">(2021)</w:t>
       </w:r>
       <w:r>
-        <w:t xml:space="preserve">) and laboratory tests. After analysis, curves representing response values versus concentration are plotted for each analyte of interest. As the accuracy of an analytical method is linked to linearity, a non-linear behaviour must be recognized and addressed accordingly. Visual inspection of curves is still useful but it must be accompanied by statistical tests as decision parameters.</w:t>
+        <w:t xml:space="preserve">) and laboratory tests. After analysis, curves representing response values versus concentration are plotted for each analyte of interest. As the accuracy of an analytical method is linked to linearity, a non-linear behaviour must be recognized and addressed accordingly.</w:t>
       </w:r>
     </w:p>
     <w:p>
@@ -377,7 +377,7 @@
         <w:pStyle w:val="BodyText"/>
       </w:pPr>
       <w:r>
-        <w:t xml:space="preserve">To individually plot numerous curves and check for linearity is time-consuming. Furthermore,</w:t>
+        <w:t xml:space="preserve">Visual inspection of curves is useful but it must be accompanied by statistical tests as decision parameters. A commonly used test is the Pearson Correlation Coefficient. However,</w:t>
       </w:r>
       <w:r>
         <w:t xml:space="preserve"> </w:t>
@@ -389,7 +389,7 @@
         <w:t xml:space="preserve"> </w:t>
       </w:r>
       <w:r>
-        <w:t xml:space="preserve">suggests that the Pearson Correlation Coefficient, a commonly used test, is an ineffective standalone numeric parameter to estimate linearity. While researchers like</w:t>
+        <w:t xml:space="preserve">suggests that it is an ineffective standalone numeric parameter to estimate linearity. While researchers like</w:t>
       </w:r>
       <w:r>
         <w:t xml:space="preserve"> </w:t>
@@ -438,7 +438,7 @@
         <w:t xml:space="preserve"> </w:t>
       </w:r>
       <w:r>
-        <w:t xml:space="preserve">have indicated other metrics for linearity evaluation, these metrics are generally not implemented in most software.</w:t>
+        <w:t xml:space="preserve">have indicated other metrics for linearity evaluation, these metrics are generally not implemented in most software. Furthermore, using spreadsheet software, e.g. Microsoft Excel, to individually plot numerous curves is time-consuming. While programming languages like R can plot numerous curve easily, it is hard to implement for a novice analyst.</w:t>
       </w:r>
     </w:p>
     <w:p>
@@ -462,7 +462,7 @@
         <w:t xml:space="preserve"> </w:t>
       </w:r>
       <w:r>
-        <w:t xml:space="preserve">addresses these issues by assisting analysts to plot curves from many experiments, with additional metrics that better describe the characteristics of the curve. It also provides users with an interactive viewer to group, filter and sort the curves, allowing the examination of problematic cases, such as the ones generated by saturated signals.</w:t>
+        <w:t xml:space="preserve">addresses these issues by assisting analysts useful functions to plot many curves with additional metrics that better describe the curves’ characteristics. It also provides analysts with an interactive viewer to group, filter and sort the curves, for examination of problematic cases, such as curves generated by saturated signals.</w:t>
       </w:r>
     </w:p>
     <w:bookmarkEnd w:id="28"/>

</xml_diff>

<commit_message>
Update documents. See NEWS.md for more information.
</commit_message>
<xml_diff>
--- a/Manuscript/manuscript.docx
+++ b/Manuscript/manuscript.docx
@@ -124,7 +124,7 @@
         <w:pStyle w:val="FirstParagraph"/>
       </w:pPr>
       <w:r>
-        <w:t xml:space="preserve">Linearity assessment plays a significant role in the validation of instrumentation and experimental procedures. Linearity can be tested by applying several graphical and numerical approaches. Summary statistics of these curves are mostly limited to the Pearson Correlation Coefficient, which is insufficient to fully test the for linearity. In addition, spreadsheet software, e.g. Microsoft Excel, only allow the analyst to repetitively plot, view and analyse the linearity of curves one at a time, a tedious and time-consuming process. While plotting of many curves at once and calculation of additional summary statistics for assessing linearity of curves can be done using programming languages like R, implementing this from scratch can be arduous task for the analyst. As such, we created the R package</w:t>
+        <w:t xml:space="preserve">Linearity assessment plays a significant role in the validation of instrumentation and experimental procedures. Linearity can be tested by applying several graphical and numerical approaches. Summary statistics of these curves are mostly limited to the Pearson Correlation Coefficient, which is insufficient to fully test the for linearity. In addition, spreadsheet software only allow the analyst to repetitively plot, view and analyse the linearity of curves one at a time, a tedious and time-consuming process. While plotting of many curves at once and calculation of additional summary statistics for assessing linearity of curves can be done using R, implementing this from scratch can be arduous task for the analyst. As such, we created the R package</w:t>
       </w:r>
       <w:r>
         <w:t xml:space="preserve"> </w:t>
@@ -287,7 +287,7 @@
     </w:p>
     <w:bookmarkEnd w:id="26"/>
     <w:bookmarkEnd w:id="27"/>
-    <w:bookmarkStart w:id="28" w:name="introduction"/>
+    <w:bookmarkStart w:id="32" w:name="introduction"/>
     <w:p>
       <w:pPr>
         <w:pStyle w:val="Heading1"/>
@@ -377,7 +377,7 @@
         <w:pStyle w:val="BodyText"/>
       </w:pPr>
       <w:r>
-        <w:t xml:space="preserve">Visual inspection of curves is useful but it must be accompanied by statistical tests as decision parameters. A commonly used test is the Pearson Correlation Coefficient. However,</w:t>
+        <w:t xml:space="preserve">Visual inspection of curves is useful but must be accompanied by statistical tests as decision parameters. A commonly used test is the Pearson Correlation Coefficient. However,</w:t>
       </w:r>
       <w:r>
         <w:t xml:space="preserve"> </w:t>
@@ -389,7 +389,7 @@
         <w:t xml:space="preserve"> </w:t>
       </w:r>
       <w:r>
-        <w:t xml:space="preserve">suggests that it is an ineffective standalone numeric parameter to estimate linearity. While researchers like</w:t>
+        <w:t xml:space="preserve">suggests that it is an ineffective standalone numeric parameter for accessing linearity. While</w:t>
       </w:r>
       <w:r>
         <w:t xml:space="preserve"> </w:t>
@@ -438,7 +438,13 @@
         <w:t xml:space="preserve"> </w:t>
       </w:r>
       <w:r>
-        <w:t xml:space="preserve">have indicated other metrics for linearity evaluation, these metrics are generally not implemented in most software. Furthermore, using spreadsheet software, e.g. Microsoft Excel, to individually plot numerous curves is time-consuming. While programming languages like R can plot numerous curve easily, it is hard to implement for a novice analyst.</w:t>
+        <w:t xml:space="preserve">have indicated other metrics for linearity evaluation, these metrics are generally not implemented in most software. Furthermore, using spreadsheet software to individually plot numerous curves is time-consuming. While R (</w:t>
+      </w:r>
+      <w:r>
+        <w:t xml:space="preserve">R Core Team (2022)</w:t>
+      </w:r>
+      <w:r>
+        <w:t xml:space="preserve">) can plot numerous curve easily, it is hard to implement for a novice analyst.</w:t>
       </w:r>
     </w:p>
     <w:p>
@@ -462,11 +468,135 @@
         <w:t xml:space="preserve"> </w:t>
       </w:r>
       <w:r>
-        <w:t xml:space="preserve">addresses these issues by assisting analysts useful functions to plot many curves with additional metrics that better describe the curves’ characteristics. It also provides analysts with an interactive viewer to group, filter and sort the curves, for examination of problematic cases, such as curves generated by saturated signals.</w:t>
-      </w:r>
-    </w:p>
-    <w:bookmarkEnd w:id="28"/>
-    <w:bookmarkStart w:id="41" w:name="approach"/>
+        <w:t xml:space="preserve">addresses these issues by assisting analysts with useful functions to plot many curves with additional metrics that better describe the curves’ characteristics.</w:t>
+      </w:r>
+      <w:r>
+        <w:t xml:space="preserve"> </w:t>
+      </w:r>
+      <w:hyperlink w:anchor="fig-visualisation">
+        <w:r>
+          <w:rPr>
+            <w:rStyle w:val="Hyperlink"/>
+          </w:rPr>
+          <w:t xml:space="preserve">Fig. 1</w:t>
+        </w:r>
+      </w:hyperlink>
+      <w:r>
+        <w:t xml:space="preserve"> </w:t>
+      </w:r>
+      <w:r>
+        <w:t xml:space="preserve">shows that</w:t>
+      </w:r>
+      <w:r>
+        <w:t xml:space="preserve"> </w:t>
+      </w:r>
+      <w:r>
+        <w:rPr>
+          <w:iCs/>
+          <w:i/>
+        </w:rPr>
+        <w:t xml:space="preserve">lancer</w:t>
+      </w:r>
+      <w:r>
+        <w:t xml:space="preserve"> </w:t>
+      </w:r>
+      <w:r>
+        <w:t xml:space="preserve">also provides an interactive viewer to group, filter and sort the curves, for examination of problematic cases, such as curves generated by saturated signals.</w:t>
+      </w:r>
+    </w:p>
+    <w:tbl>
+      <w:tblPr>
+        <w:tblStyle w:val="Table"/>
+        <w:tblW w:type="pct" w:w="5000"/>
+        <w:tblLook w:firstRow="0" w:lastRow="0" w:firstColumn="0" w:lastColumn="0" w:noHBand="0" w:noVBand="0" w:val="0000"/>
+      </w:tblPr>
+      <w:tblGrid>
+        <w:gridCol w:w="7920"/>
+      </w:tblGrid>
+      <w:tr>
+        <w:tc>
+          <w:tcPr/>
+          <w:bookmarkStart w:id="31" w:name="fig-visualisation"/>
+          <w:p>
+            <w:pPr>
+              <w:pStyle w:val="Figure"/>
+              <w:jc w:val="center"/>
+            </w:pPr>
+            <w:r>
+              <w:drawing>
+                <wp:inline>
+                  <wp:extent cx="5334000" cy="4635209"/>
+                  <wp:effectExtent b="0" l="0" r="0" t="0"/>
+                  <wp:docPr descr="" title="" id="29" name="Picture"/>
+                  <a:graphic>
+                    <a:graphicData uri="http://schemas.openxmlformats.org/drawingml/2006/picture">
+                      <pic:pic>
+                        <pic:nvPicPr>
+                          <pic:cNvPr descr="images/README-TrellisOutput.png" id="30" name="Picture"/>
+                          <pic:cNvPicPr>
+                            <a:picLocks noChangeArrowheads="1" noChangeAspect="1"/>
+                          </pic:cNvPicPr>
+                        </pic:nvPicPr>
+                        <pic:blipFill>
+                          <a:blip r:embed="rId28"/>
+                          <a:stretch>
+                            <a:fillRect/>
+                          </a:stretch>
+                        </pic:blipFill>
+                        <pic:spPr bwMode="auto">
+                          <a:xfrm>
+                            <a:off x="0" y="0"/>
+                            <a:ext cx="5334000" cy="4635209"/>
+                          </a:xfrm>
+                          <a:prstGeom prst="rect">
+                            <a:avLst/>
+                          </a:prstGeom>
+                          <a:noFill/>
+                          <a:ln w="9525">
+                            <a:noFill/>
+                            <a:headEnd/>
+                            <a:tailEnd/>
+                          </a:ln>
+                        </pic:spPr>
+                      </pic:pic>
+                    </a:graphicData>
+                  </a:graphic>
+                </wp:inline>
+              </w:drawing>
+            </w:r>
+          </w:p>
+          <w:p>
+            <w:pPr>
+              <w:jc w:val="center"/>
+            </w:pPr>
+            <w:pPr>
+              <w:jc w:val="start"/>
+              <w:spacing w:before="200"/>
+              <w:pStyle w:val="ImageCaption"/>
+            </w:pPr>
+            <w:r>
+              <w:t xml:space="preserve">Fig. 1.</w:t>
+            </w:r>
+            <w:r>
+              <w:t xml:space="preserve"> </w:t>
+            </w:r>
+            <w:r>
+              <w:rPr>
+                <w:iCs/>
+                <w:i/>
+              </w:rPr>
+              <w:t xml:space="preserve">lancer</w:t>
+            </w:r>
+            <w:r>
+              <w:t xml:space="preserve">’s interactive visualisation of curves</w:t>
+            </w:r>
+          </w:p>
+          <w:bookmarkEnd w:id="31"/>
+        </w:tc>
+      </w:tr>
+    </w:tbl>
+    <w:bookmarkEnd w:id="32"/>
+    <w:bookmarkStart w:id="37" w:name="approach"/>
     <w:p>
       <w:pPr>
         <w:pStyle w:val="Heading1"/>
@@ -581,7 +711,7 @@
         <w:pStyle w:val="FirstParagraph"/>
       </w:pPr>
       <w:r>
-        <w:t xml:space="preserve">Using a common column Sample Name, the two tables can be merged into one table (Curve Table) via</w:t>
+        <w:t xml:space="preserve">Using a common column Sample Name, the two tables are merged into one table (Curve Table) via</w:t>
       </w:r>
       <w:r>
         <w:t xml:space="preserve"> </w:t>
@@ -601,7 +731,7 @@
         <w:pStyle w:val="BodyText"/>
       </w:pPr>
       <w:r>
-        <w:t xml:space="preserve">Next, summary statistics are calculated via</w:t>
+        <w:t xml:space="preserve">Next, each curve’s summary statistics are calculated via</w:t>
       </w:r>
       <w:r>
         <w:t xml:space="preserve"> </w:t>
@@ -613,10 +743,7 @@
         <w:t xml:space="preserve">summarise_curve_table</w:t>
       </w:r>
       <w:r>
-        <w:t xml:space="preserve"> </w:t>
-      </w:r>
-      <w:r>
-        <w:t xml:space="preserve">for each curve. Besides the Pearson Correlation Coefficient, an additional statistical test is the Mandel’s Fitting Test (</w:t>
+        <w:t xml:space="preserve">. Besides the Pearson Correlation Coefficient, an additional statistical test is the Mandel’s Fitting Test (</w:t>
       </w:r>
       <m:oMath>
         <m:sSub>
@@ -692,7 +819,7 @@
       <w:pPr>
         <w:pStyle w:val="BodyText"/>
       </w:pPr>
-      <w:bookmarkStart w:id="29" w:name="eq-mandel-test"/>
+      <w:bookmarkStart w:id="33" w:name="eq-mandel-test"/>
       <m:oMathPara>
         <m:oMathParaPr>
           <m:jc m:val="center"/>
@@ -1484,7 +1611,7 @@
           </m:d>
         </m:oMath>
       </m:oMathPara>
-      <w:bookmarkEnd w:id="29"/>
+      <w:bookmarkEnd w:id="33"/>
     </w:p>
     <w:p>
       <w:pPr>
@@ -1609,7 +1736,7 @@
       <w:pPr>
         <w:pStyle w:val="BodyText"/>
       </w:pPr>
-      <w:bookmarkStart w:id="30" w:name="eq-pra"/>
+      <w:bookmarkStart w:id="34" w:name="eq-pra"/>
       <m:oMathPara>
         <m:oMathParaPr>
           <m:jc m:val="center"/>
@@ -1979,7 +2106,7 @@
           </m:d>
         </m:oMath>
       </m:oMathPara>
-      <w:bookmarkEnd w:id="30"/>
+      <w:bookmarkEnd w:id="34"/>
     </w:p>
     <w:p>
       <w:pPr>
@@ -2028,7 +2155,32 @@
         <w:pStyle w:val="BodyText"/>
       </w:pPr>
       <w:r>
-        <w:t xml:space="preserve">Supplementary Figure 2 gives the summary statistics of three simulated curves (as examples), where one curve is linear and two curves show a plateau at high concentrations (denoted as saturation regime curve) and low concentrations (denoted as noise regime curve), respectively. The corresponding Pearson Correlation Coefficient values (</w:t>
+        <w:t xml:space="preserve">Supplementary Figure 2 gives the summary statistics of three simulated curves as examples, where one curve is linear and two non-linear curves with a plateau at high and low concentrations, denoted as saturation and noise regime curve respectively as defined by</w:t>
+      </w:r>
+      <w:r>
+        <w:t xml:space="preserve"> </w:t>
+      </w:r>
+      <w:r>
+        <w:t xml:space="preserve">Galitzine</w:t>
+      </w:r>
+      <w:r>
+        <w:t xml:space="preserve"> </w:t>
+      </w:r>
+      <w:r>
+        <w:rPr>
+          <w:iCs/>
+          <w:i/>
+        </w:rPr>
+        <w:t xml:space="preserve">et al.</w:t>
+      </w:r>
+      <w:r>
+        <w:t xml:space="preserve"> </w:t>
+      </w:r>
+      <w:r>
+        <w:t xml:space="preserve">(2018)</w:t>
+      </w:r>
+      <w:r>
+        <w:t xml:space="preserve">. The corresponding Pearson Correlation Coefficient values (</w:t>
       </w:r>
       <w:r>
         <w:rPr>
@@ -2255,281 +2407,11 @@
       </w:r>
     </w:p>
     <w:p>
-      <w:r>
-        <w:br w:type="page"/>
-      </w:r>
-    </w:p>
-    <w:tbl>
-      <w:tblPr>
-        <w:tblStyle w:val="Table"/>
-        <w:tblW w:type="pct" w:w="5000"/>
-        <w:tblLook w:firstRow="0" w:lastRow="0" w:firstColumn="0" w:lastColumn="0" w:noHBand="0" w:noVBand="0" w:val="0000"/>
-      </w:tblPr>
-      <w:tblGrid>
-        <w:gridCol w:w="4752"/>
-        <w:gridCol w:w="3168"/>
-      </w:tblGrid>
-      <w:tr>
-        <w:tc>
-          <w:tcPr/>
-          <w:tbl>
-            <w:tblPr>
-              <w:tblStyle w:val="Table"/>
-              <w:tblW w:type="pct" w:w="5000"/>
-              <w:tblLook w:firstRow="0" w:lastRow="0" w:firstColumn="0" w:lastColumn="0" w:noHBand="0" w:noVBand="0" w:val="0000"/>
-            </w:tblPr>
-            <w:tblGrid>
-              <w:gridCol w:w="7920"/>
-            </w:tblGrid>
-            <w:tr>
-              <w:tc>
-                <w:tcPr/>
-                <w:bookmarkStart w:id="34" w:name="fig-linearity"/>
-                <w:p>
-                  <w:pPr>
-                    <w:pStyle w:val="Figure"/>
-                    <w:jc w:val="center"/>
-                    <w:jc w:val="center"/>
-                  </w:pPr>
-                  <w:r>
-                    <w:drawing>
-                      <wp:inline>
-                        <wp:extent cx="3566160" cy="2248816"/>
-                        <wp:effectExtent b="0" l="0" r="0" t="0"/>
-                        <wp:docPr descr="" title="" id="32" name="Picture"/>
-                        <a:graphic>
-                          <a:graphicData uri="http://schemas.openxmlformats.org/drawingml/2006/picture">
-                            <pic:pic>
-                              <pic:nvPicPr>
-                                <pic:cNvPr descr="images/README-LinearEvaluation.png" id="33" name="Picture"/>
-                                <pic:cNvPicPr>
-                                  <a:picLocks noChangeArrowheads="1" noChangeAspect="1"/>
-                                </pic:cNvPicPr>
-                              </pic:nvPicPr>
-                              <pic:blipFill>
-                                <a:blip r:embed="rId31"/>
-                                <a:stretch>
-                                  <a:fillRect/>
-                                </a:stretch>
-                              </pic:blipFill>
-                              <pic:spPr bwMode="auto">
-                                <a:xfrm>
-                                  <a:off x="0" y="0"/>
-                                  <a:ext cx="3566160" cy="2248816"/>
-                                </a:xfrm>
-                                <a:prstGeom prst="rect">
-                                  <a:avLst/>
-                                </a:prstGeom>
-                                <a:noFill/>
-                                <a:ln w="9525">
-                                  <a:noFill/>
-                                  <a:headEnd/>
-                                  <a:tailEnd/>
-                                </a:ln>
-                              </pic:spPr>
-                            </pic:pic>
-                          </a:graphicData>
-                        </a:graphic>
-                      </wp:inline>
-                    </w:drawing>
-                  </w:r>
-                </w:p>
-                <w:p>
-                  <w:pPr>
-                    <w:jc w:val="center"/>
-                    <w:jc w:val="center"/>
-                  </w:pPr>
-                  <w:pPr>
-                    <w:jc w:val="start"/>
-                    <w:spacing w:before="200"/>
-                    <w:pStyle w:val="ImageCaption"/>
-                  </w:pPr>
-                  <w:r>
-                    <w:t xml:space="preserve">(A) Curve Grouping Workflow</w:t>
-                  </w:r>
-                </w:p>
-                <w:bookmarkEnd w:id="34"/>
-              </w:tc>
-            </w:tr>
-          </w:tbl>
-          <w:p/>
-        </w:tc>
-        <w:tc>
-          <w:tcPr/>
-          <w:p>
-            <w:pPr>
-              <w:jc w:val="center"/>
-            </w:pPr>
-            <w:r>
-              <w:t xml:space="preserve"> </w:t>
-            </w:r>
-          </w:p>
-        </w:tc>
-      </w:tr>
-    </w:tbl>
-    <w:p>
-      <w:pPr>
-        <w:framePr w:w="0" w:h="0" w:vAnchor="margin" w:hAnchor="margin" w:xAlign="right" w:yAlign="top"/>
-      </w:pPr>
-    </w:p>
-    <w:tbl>
-      <w:tblPr>
-        <w:tblStyle w:val="Table"/>
-        <w:tblW w:type="pct" w:w="5000"/>
-        <w:tblLook w:firstRow="0" w:lastRow="0" w:firstColumn="0" w:lastColumn="0" w:noHBand="0" w:noVBand="0" w:val="0000"/>
-      </w:tblPr>
-      <w:tblGrid>
-        <w:gridCol w:w="5148"/>
-        <w:gridCol w:w="2772"/>
-      </w:tblGrid>
-      <w:tr>
-        <w:tc>
-          <w:tcPr/>
-          <w:p>
-            <w:pPr>
-              <w:jc w:val="center"/>
-            </w:pPr>
-            <w:r>
-              <w:t xml:space="preserve"> </w:t>
-            </w:r>
-          </w:p>
-        </w:tc>
-        <w:tc>
-          <w:tcPr/>
-          <w:p>
-            <w:pPr>
-              <w:jc w:val="center"/>
-            </w:pPr>
-            <w:r>
-              <w:t xml:space="preserve"> </w:t>
-            </w:r>
-          </w:p>
-        </w:tc>
-      </w:tr>
-    </w:tbl>
-    <w:p>
-      <w:pPr>
-        <w:framePr w:w="0" w:h="0" w:vAnchor="margin" w:hAnchor="margin" w:xAlign="right" w:yAlign="top"/>
-      </w:pPr>
-    </w:p>
-    <w:tbl>
-      <w:tblPr>
-        <w:tblStyle w:val="Table"/>
-        <w:tblW w:type="pct" w:w="5000"/>
-        <w:tblLook w:firstRow="0" w:lastRow="0" w:firstColumn="0" w:lastColumn="0" w:noHBand="0" w:noVBand="0" w:val="0000"/>
-      </w:tblPr>
-      <w:tblGrid>
-        <w:gridCol w:w="5148"/>
-        <w:gridCol w:w="2772"/>
-      </w:tblGrid>
-      <w:tr>
-        <w:tc>
-          <w:tcPr/>
-          <w:tbl>
-            <w:tblPr>
-              <w:tblStyle w:val="Table"/>
-              <w:tblW w:type="pct" w:w="5000"/>
-              <w:tblLook w:firstRow="0" w:lastRow="0" w:firstColumn="0" w:lastColumn="0" w:noHBand="0" w:noVBand="0" w:val="0000"/>
-            </w:tblPr>
-            <w:tblGrid>
-              <w:gridCol w:w="7920"/>
-            </w:tblGrid>
-            <w:tr>
-              <w:tc>
-                <w:tcPr/>
-                <w:bookmarkStart w:id="38" w:name="fig-visualisation"/>
-                <w:p>
-                  <w:pPr>
-                    <w:pStyle w:val="Figure"/>
-                    <w:jc w:val="center"/>
-                    <w:jc w:val="center"/>
-                  </w:pPr>
-                  <w:r>
-                    <w:drawing>
-                      <wp:inline>
-                        <wp:extent cx="3867912" cy="3781638"/>
-                        <wp:effectExtent b="0" l="0" r="0" t="0"/>
-                        <wp:docPr descr="" title="" id="36" name="Picture"/>
-                        <a:graphic>
-                          <a:graphicData uri="http://schemas.openxmlformats.org/drawingml/2006/picture">
-                            <pic:pic>
-                              <pic:nvPicPr>
-                                <pic:cNvPr descr="images/README-TrellisOutput.png" id="37" name="Picture"/>
-                                <pic:cNvPicPr>
-                                  <a:picLocks noChangeArrowheads="1" noChangeAspect="1"/>
-                                </pic:cNvPicPr>
-                              </pic:nvPicPr>
-                              <pic:blipFill>
-                                <a:blip r:embed="rId35"/>
-                                <a:stretch>
-                                  <a:fillRect/>
-                                </a:stretch>
-                              </pic:blipFill>
-                              <pic:spPr bwMode="auto">
-                                <a:xfrm>
-                                  <a:off x="0" y="0"/>
-                                  <a:ext cx="3867912" cy="3781638"/>
-                                </a:xfrm>
-                                <a:prstGeom prst="rect">
-                                  <a:avLst/>
-                                </a:prstGeom>
-                                <a:noFill/>
-                                <a:ln w="9525">
-                                  <a:noFill/>
-                                  <a:headEnd/>
-                                  <a:tailEnd/>
-                                </a:ln>
-                              </pic:spPr>
-                            </pic:pic>
-                          </a:graphicData>
-                        </a:graphic>
-                      </wp:inline>
-                    </w:drawing>
-                  </w:r>
-                </w:p>
-                <w:p>
-                  <w:pPr>
-                    <w:jc w:val="center"/>
-                    <w:jc w:val="center"/>
-                  </w:pPr>
-                  <w:pPr>
-                    <w:jc w:val="start"/>
-                    <w:spacing w:before="200"/>
-                    <w:pStyle w:val="ImageCaption"/>
-                  </w:pPr>
-                  <w:r>
-                    <w:t xml:space="preserve">(B) Interactive Visualisation</w:t>
-                  </w:r>
-                </w:p>
-                <w:bookmarkEnd w:id="38"/>
-              </w:tc>
-            </w:tr>
-          </w:tbl>
-          <w:p/>
-        </w:tc>
-        <w:tc>
-          <w:tcPr/>
-          <w:p>
-            <w:pPr>
-              <w:jc w:val="center"/>
-            </w:pPr>
-            <w:r>
-              <w:t xml:space="preserve"> </w:t>
-            </w:r>
-          </w:p>
-        </w:tc>
-      </w:tr>
-    </w:tbl>
-    <w:p>
       <w:pPr>
         <w:pStyle w:val="BodyText"/>
       </w:pPr>
-      <w:pPr>
-        <w:spacing w:before="200"/>
-        <w:pStyle w:val="ImageCaption"/>
-      </w:pPr>
-      <w:r>
-        <w:t xml:space="preserve">Fig. 1.</w:t>
+      <w:r>
+        <w:t xml:space="preserve">After calculating the summary statistics for each curve,</w:t>
       </w:r>
       <w:r>
         <w:t xml:space="preserve"> </w:t>
@@ -2542,63 +2424,6 @@
         <w:t xml:space="preserve">lancer</w:t>
       </w:r>
       <w:r>
-        <w:t xml:space="preserve">’s curve grouping workflow in</w:t>
-      </w:r>
-      <w:r>
-        <w:t xml:space="preserve"> </w:t>
-      </w:r>
-      <w:hyperlink w:anchor="fig-linearity">
-        <w:r>
-          <w:rPr>
-            <w:rStyle w:val="Hyperlink"/>
-          </w:rPr>
-          <w:t xml:space="preserve">Fig. 1 (A)</w:t>
-        </w:r>
-      </w:hyperlink>
-      <w:r>
-        <w:t xml:space="preserve"> </w:t>
-      </w:r>
-      <w:r>
-        <w:t xml:space="preserve">and interactive visualisation of curves in</w:t>
-      </w:r>
-      <w:r>
-        <w:t xml:space="preserve"> </w:t>
-      </w:r>
-      <w:hyperlink w:anchor="fig-visualisation">
-        <w:r>
-          <w:rPr>
-            <w:rStyle w:val="Hyperlink"/>
-          </w:rPr>
-          <w:t xml:space="preserve">Fig. 1 (B)</w:t>
-        </w:r>
-      </w:hyperlink>
-      <w:r>
-        <w:t xml:space="preserve">.</w:t>
-      </w:r>
-    </w:p>
-    <w:p>
-      <w:r>
-        <w:br w:type="page"/>
-      </w:r>
-    </w:p>
-    <w:p>
-      <w:pPr>
-        <w:pStyle w:val="BodyText"/>
-      </w:pPr>
-      <w:r>
-        <w:t xml:space="preserve">After calculating the summary statistics for each curve,</w:t>
-      </w:r>
-      <w:r>
-        <w:t xml:space="preserve"> </w:t>
-      </w:r>
-      <w:r>
-        <w:rPr>
-          <w:iCs/>
-          <w:i/>
-        </w:rPr>
-        <w:t xml:space="preserve">lancer</w:t>
-      </w:r>
-      <w:r>
         <w:t xml:space="preserve"> </w:t>
       </w:r>
       <w:r>
@@ -2617,21 +2442,7 @@
         <w:t xml:space="preserve"> </w:t>
       </w:r>
       <w:r>
-        <w:t xml:space="preserve">to group the curves according to the workflows proposed in</w:t>
-      </w:r>
-      <w:r>
-        <w:t xml:space="preserve"> </w:t>
-      </w:r>
-      <w:hyperlink w:anchor="fig-linearity">
-        <w:r>
-          <w:rPr>
-            <w:rStyle w:val="Hyperlink"/>
-          </w:rPr>
-          <w:t xml:space="preserve">Fig. 1 (A)</w:t>
-        </w:r>
-      </w:hyperlink>
-      <w:r>
-        <w:t xml:space="preserve">. Workflow 1 uses the Pearson Correlation Coefficient and Percent Residual Accuracy to determine if the curve is linear (labelled as Good Linearity) or not (labelled as Poor Linearity). Workflow 2 goes one step further, using the Mandel’s Fitting Test and the fitted quadratic model’s concavity to check if a non-linear curve plateaus at low (labeled as Noise Regime) or high (labelled as Saturation Regime) concentrations. Non-linear curves that do not follow these trends are labelled as Poor Linearity.</w:t>
+        <w:t xml:space="preserve">to group the curves according to the workflows proposed in Supplementary Figure 3. Workflow 1 uses the Pearson Correlation Coefficient and Percent Residual Accuracy to determine if the curve is linear or not, labelled as Good or Poor Linearity respectively. Workflow 2 goes one step further, using Mandel’s Fitting Test and the fitted quadratic model’s concavity to label a non-linear curve as Saturation or Noise Regime, if it plateaus at high or low concentrations respectively. Non-linear curves that do not follow these trends are then labelled as Poor Linearity.</w:t>
       </w:r>
     </w:p>
     <w:p>
@@ -2653,12 +2464,12 @@
         <w:t xml:space="preserve"> </w:t>
       </w:r>
       <w:r>
-        <w:t xml:space="preserve">is compared with Workflow 2 on simulated data sets of 200 linear curves (labelled as Linear), curves that plateau at low (labelled as Noise Regime) or high (labelled as Saturation Regime) concentrations. Supplementary Figure 3 shows that Workflow 2 better identifies the saturation and noise regime curves than the benchmark workflow. While Workflow 2 correctly classifies a lower number of linear curves than the benchmark workflow, its percentage of correctly classified linear curves, 181/200 (90.5%), is high. See</w:t>
-      </w:r>
-      <w:r>
-        <w:t xml:space="preserve"> </w:t>
-      </w:r>
-      <w:hyperlink r:id="rId39">
+        <w:t xml:space="preserve">is compared with Workflow 2 on simulated data sets of 200 linear curves (labelled as Linear), non-linear curves that plateau at high and low concentrations (labelled as Saturation and Noise Regime respectively). Supplementary Figure 4 shows that Workflow 2 better identifies the saturation and noise regime curves than the benchmark workflow. While Workflow 2 correctly classifies a lower number of linear curves than the benchmark workflow, its percentage of correctly classified linear curves, 181/200 (90.5%), is high. See</w:t>
+      </w:r>
+      <w:r>
+        <w:t xml:space="preserve"> </w:t>
+      </w:r>
+      <w:hyperlink r:id="rId35">
         <w:r>
           <w:rPr>
             <w:rStyle w:val="Hyperlink"/>
@@ -2731,7 +2542,7 @@
         <w:t xml:space="preserve"> </w:t>
       </w:r>
       <w:r>
-        <w:t xml:space="preserve">can export the results in Excel or pdf, an interactive user interface can generate a better overview of the data.</w:t>
+        <w:t xml:space="preserve">can export the results in Excel or pdf, an interactive interface can generate a better overview.</w:t>
       </w:r>
       <w:r>
         <w:t xml:space="preserve"> </w:t>
@@ -2741,7 +2552,7 @@
           <w:rPr>
             <w:rStyle w:val="Hyperlink"/>
           </w:rPr>
-          <w:t xml:space="preserve">Fig. 1 (B)</w:t>
+          <w:t xml:space="preserve">Fig. 1</w:t>
         </w:r>
       </w:hyperlink>
       <w:r>
@@ -2761,7 +2572,22 @@
         <w:t xml:space="preserve">lancer</w:t>
       </w:r>
       <w:r>
-        <w:t xml:space="preserve">, such that clicking on the index.html file inside the folder will open an interactive trellis plot that can group, filter and sort curves. This allows room for exploratory data analysis, such as identifying curves with linearity issues or understanding the effects of changing the Pearson Correlation Coefficient threshold to another value. Such information is hard to achieve with other common software. An example of an interactive viewer created by</w:t>
+        <w:t xml:space="preserve">. Clicking on the</w:t>
+      </w:r>
+      <w:r>
+        <w:t xml:space="preserve"> </w:t>
+      </w:r>
+      <w:r>
+        <w:rPr>
+          <w:rStyle w:val="VerbatimChar"/>
+        </w:rPr>
+        <w:t xml:space="preserve">index.html</w:t>
+      </w:r>
+      <w:r>
+        <w:t xml:space="preserve"> </w:t>
+      </w:r>
+      <w:r>
+        <w:t xml:space="preserve">file inside the folder opens an interactive plot that can group, filter and sort curves. This allows room for exploratory data analysis, such as identifying curves with linearity issues or understanding the consequence of changing the Pearson Correlation Coefficient threshold to another value. Such information is hard to achieve with static plots alone. An interactive viewer example created by</w:t>
       </w:r>
       <w:r>
         <w:t xml:space="preserve"> </w:t>
@@ -2782,7 +2608,7 @@
       <w:r>
         <w:t xml:space="preserve"> </w:t>
       </w:r>
-      <w:hyperlink r:id="rId40">
+      <w:hyperlink r:id="rId36">
         <w:r>
           <w:rPr>
             <w:rStyle w:val="Hyperlink"/>
@@ -2791,8 +2617,8 @@
         </w:r>
       </w:hyperlink>
     </w:p>
-    <w:bookmarkEnd w:id="41"/>
-    <w:bookmarkStart w:id="43" w:name="conclusion"/>
+    <w:bookmarkEnd w:id="37"/>
+    <w:bookmarkStart w:id="39" w:name="conclusion"/>
     <w:p>
       <w:pPr>
         <w:pStyle w:val="Heading1"/>
@@ -2806,7 +2632,7 @@
         <w:pStyle w:val="FirstParagraph"/>
       </w:pPr>
       <w:r>
-        <w:t xml:space="preserve">Linearity is one of the most important parameters of an analytical method to be evaluated. Our R package,</w:t>
+        <w:t xml:space="preserve">Linearity is one of the most important parameter of an analytical method to be evaluated. Our R package,</w:t>
       </w:r>
       <w:r>
         <w:t xml:space="preserve"> </w:t>
@@ -2819,7 +2645,23 @@
         <w:t xml:space="preserve">lancer</w:t>
       </w:r>
       <w:r>
-        <w:t xml:space="preserve">, can estimate linearity efficiently in high-throughput settings and with functions that plot many curves quickly, reporting curve summary statistics to better describe the shape of the datasets. It also provides an interactive trellis plot for exploratory data analysis. It is available on GitHub</w:t>
+        <w:t xml:space="preserve">, can access linearity efficiently using functions that quickly plot and report curve summary statistics, which better describe the shape of the curve. It also provides an interactive plot for exploratory data analysis.</w:t>
+      </w:r>
+      <w:r>
+        <w:t xml:space="preserve"> </w:t>
+      </w:r>
+      <w:r>
+        <w:rPr>
+          <w:iCs/>
+          <w:i/>
+        </w:rPr>
+        <w:t xml:space="preserve">lancer</w:t>
+      </w:r>
+      <w:r>
+        <w:t xml:space="preserve"> </w:t>
+      </w:r>
+      <w:r>
+        <w:t xml:space="preserve">is available on GitHub</w:t>
       </w:r>
       <w:r>
         <w:t xml:space="preserve"> </w:t>
@@ -2841,7 +2683,7 @@
       <w:r>
         <w:t xml:space="preserve"> </w:t>
       </w:r>
-      <w:hyperlink r:id="rId42">
+      <w:hyperlink r:id="rId38">
         <w:r>
           <w:rPr>
             <w:rStyle w:val="Hyperlink"/>
@@ -2853,8 +2695,8 @@
         <w:t xml:space="preserve">.</w:t>
       </w:r>
     </w:p>
-    <w:bookmarkEnd w:id="43"/>
-    <w:bookmarkStart w:id="44" w:name="acknowledgements"/>
+    <w:bookmarkEnd w:id="39"/>
+    <w:bookmarkStart w:id="40" w:name="acknowledgements"/>
     <w:p>
       <w:pPr>
         <w:pStyle w:val="Heading1"/>
@@ -2912,8 +2754,8 @@
         <w:t xml:space="preserve">section.</w:t>
       </w:r>
     </w:p>
-    <w:bookmarkEnd w:id="44"/>
-    <w:bookmarkStart w:id="45" w:name="funding"/>
+    <w:bookmarkEnd w:id="40"/>
+    <w:bookmarkStart w:id="41" w:name="funding"/>
     <w:p>
       <w:pPr>
         <w:pStyle w:val="Heading1"/>
@@ -3135,7 +2977,7 @@
         <w:t xml:space="preserve">Oxford Journals will deposit all NIH-funded articles in PubMed Central. See Depositing articles in repositories – information for authors for details. Authors must ensure that manuscripts are clearly indicated as NIH-funded using the guidelines above.</w:t>
       </w:r>
     </w:p>
-    <w:bookmarkEnd w:id="45"/>
+    <w:bookmarkEnd w:id="41"/>
     <w:bookmarkStart w:id="69" w:name="references"/>
     <w:p>
       <w:pPr>
@@ -3146,7 +2988,7 @@
       </w:r>
     </w:p>
     <w:bookmarkStart w:id="68" w:name="refs"/>
-    <w:bookmarkStart w:id="47" w:name="ref-andrade2013"/>
+    <w:bookmarkStart w:id="43" w:name="ref-andrade2013"/>
     <w:p>
       <w:pPr>
         <w:pStyle w:val="Bibliography"/>
@@ -3157,7 +2999,7 @@
       <w:r>
         <w:t xml:space="preserve"> </w:t>
       </w:r>
-      <w:hyperlink r:id="rId46">
+      <w:hyperlink r:id="rId42">
         <w:r>
           <w:rPr>
             <w:rStyle w:val="Hyperlink"/>
@@ -3195,8 +3037,8 @@
         <w:t xml:space="preserve">, 1145.</w:t>
       </w:r>
     </w:p>
-    <w:bookmarkEnd w:id="47"/>
-    <w:bookmarkStart w:id="49" w:name="ref-croixmarie2009"/>
+    <w:bookmarkEnd w:id="43"/>
+    <w:bookmarkStart w:id="45" w:name="ref-croixmarie2009"/>
     <w:p>
       <w:pPr>
         <w:pStyle w:val="Bibliography"/>
@@ -3223,7 +3065,7 @@
       <w:r>
         <w:t xml:space="preserve"> </w:t>
       </w:r>
-      <w:hyperlink r:id="rId48">
+      <w:hyperlink r:id="rId44">
         <w:r>
           <w:rPr>
             <w:rStyle w:val="Hyperlink"/>
@@ -3261,19 +3103,85 @@
         <w:t xml:space="preserve">, 6061–6069.</w:t>
       </w:r>
     </w:p>
-    <w:bookmarkEnd w:id="49"/>
-    <w:bookmarkStart w:id="51" w:name="ref-hsieh2008"/>
+    <w:bookmarkEnd w:id="45"/>
+    <w:bookmarkStart w:id="47" w:name="ref-galitzine2018"/>
     <w:p>
       <w:pPr>
         <w:pStyle w:val="Bibliography"/>
       </w:pPr>
       <w:r>
+        <w:t xml:space="preserve">Galitzine,C.</w:t>
+      </w:r>
+      <w:r>
+        <w:t xml:space="preserve"> </w:t>
+      </w:r>
+      <w:r>
+        <w:rPr>
+          <w:iCs/>
+          <w:i/>
+        </w:rPr>
+        <w:t xml:space="preserve">et al.</w:t>
+      </w:r>
+      <w:r>
+        <w:t xml:space="preserve"> </w:t>
+      </w:r>
+      <w:r>
+        <w:t xml:space="preserve">(2018)</w:t>
+      </w:r>
+      <w:r>
+        <w:t xml:space="preserve"> </w:t>
+      </w:r>
+      <w:hyperlink r:id="rId46">
+        <w:r>
+          <w:rPr>
+            <w:rStyle w:val="Hyperlink"/>
+          </w:rPr>
+          <w:t xml:space="preserve">Nonlinear Regression Improves Accuracy of Characterization of Multiplexed Mass Spectrometric Assays</w:t>
+        </w:r>
+      </w:hyperlink>
+      <w:r>
+        <w:t xml:space="preserve">.</w:t>
+      </w:r>
+      <w:r>
+        <w:t xml:space="preserve"> </w:t>
+      </w:r>
+      <w:r>
+        <w:rPr>
+          <w:iCs/>
+          <w:i/>
+        </w:rPr>
+        <w:t xml:space="preserve">Molecular &amp; Cellular Proteomics</w:t>
+      </w:r>
+      <w:r>
+        <w:t xml:space="preserve">,</w:t>
+      </w:r>
+      <w:r>
+        <w:t xml:space="preserve"> </w:t>
+      </w:r>
+      <w:r>
+        <w:rPr>
+          <w:bCs/>
+          <w:b/>
+        </w:rPr>
+        <w:t xml:space="preserve">17</w:t>
+      </w:r>
+      <w:r>
+        <w:t xml:space="preserve">, 913–924.</w:t>
+      </w:r>
+    </w:p>
+    <w:bookmarkEnd w:id="47"/>
+    <w:bookmarkStart w:id="49" w:name="ref-hsieh2008"/>
+    <w:p>
+      <w:pPr>
+        <w:pStyle w:val="Bibliography"/>
+      </w:pPr>
+      <w:r>
         <w:t xml:space="preserve">Hsieh,E. and Liu,J. (2008)</w:t>
       </w:r>
       <w:r>
         <w:t xml:space="preserve"> </w:t>
       </w:r>
-      <w:hyperlink r:id="rId50">
+      <w:hyperlink r:id="rId48">
         <w:r>
           <w:rPr>
             <w:rStyle w:val="Hyperlink"/>
@@ -3311,8 +3219,8 @@
         <w:t xml:space="preserve">, 677–690.</w:t>
       </w:r>
     </w:p>
-    <w:bookmarkEnd w:id="51"/>
-    <w:bookmarkStart w:id="53" w:name="ref-logue2018"/>
+    <w:bookmarkEnd w:id="49"/>
+    <w:bookmarkStart w:id="51" w:name="ref-logue2018"/>
     <w:p>
       <w:pPr>
         <w:pStyle w:val="Bibliography"/>
@@ -3323,7 +3231,7 @@
       <w:r>
         <w:t xml:space="preserve"> </w:t>
       </w:r>
-      <w:hyperlink r:id="rId52">
+      <w:hyperlink r:id="rId50">
         <w:r>
           <w:rPr>
             <w:rStyle w:val="Hyperlink"/>
@@ -3359,6 +3267,33 @@
       </w:r>
       <w:r>
         <w:t xml:space="preserve">, 527–533.</w:t>
+      </w:r>
+    </w:p>
+    <w:bookmarkEnd w:id="51"/>
+    <w:bookmarkStart w:id="53" w:name="ref-rprogramming"/>
+    <w:p>
+      <w:pPr>
+        <w:pStyle w:val="Bibliography"/>
+      </w:pPr>
+      <w:r>
+        <w:t xml:space="preserve">R Core Team (2022)</w:t>
+      </w:r>
+      <w:r>
+        <w:t xml:space="preserve"> </w:t>
+      </w:r>
+      <w:hyperlink r:id="rId52">
+        <w:r>
+          <w:rPr>
+            <w:rStyle w:val="Hyperlink"/>
+          </w:rPr>
+          <w:t xml:space="preserve">R: A language and environment for statistical computing</w:t>
+        </w:r>
+      </w:hyperlink>
+      <w:r>
+        <w:t xml:space="preserve"> </w:t>
+      </w:r>
+      <w:r>
+        <w:t xml:space="preserve">R Foundation for Statistical Computing, Vienna, Austria.</w:t>
       </w:r>
     </w:p>
     <w:bookmarkEnd w:id="53"/>

</xml_diff>

<commit_message>
Run code with new version of `lancer`.
</commit_message>
<xml_diff>
--- a/Manuscript/manuscript.docx
+++ b/Manuscript/manuscript.docx
@@ -101,7 +101,7 @@
       </w:r>
     </w:p>
     <w:bookmarkEnd w:id="20"/>
-    <w:bookmarkStart w:id="27" w:name="abstract"/>
+    <w:bookmarkStart w:id="29" w:name="abstract"/>
     <w:p>
       <w:pPr>
         <w:pStyle w:val="Heading1"/>
@@ -176,7 +176,7 @@
       </w:r>
     </w:p>
     <w:bookmarkEnd w:id="21"/>
-    <w:bookmarkStart w:id="24" w:name="availability-and-implementation"/>
+    <w:bookmarkStart w:id="26" w:name="availability-and-implementation"/>
     <w:p>
       <w:pPr>
         <w:pStyle w:val="Heading2"/>
@@ -214,12 +214,29 @@
         </w:r>
       </w:hyperlink>
       <w:r>
+        <w:t xml:space="preserve"> </w:t>
+      </w:r>
+      <w:r>
+        <w:t xml:space="preserve">and figshare</w:t>
+      </w:r>
+      <w:r>
+        <w:t xml:space="preserve"> </w:t>
+      </w:r>
+      <w:hyperlink r:id="rId23">
+        <w:r>
+          <w:rPr>
+            <w:rStyle w:val="Hyperlink"/>
+          </w:rPr>
+          <w:t xml:space="preserve">https://doi.org/10.6084/m9.figshare.21966896</w:t>
+        </w:r>
+      </w:hyperlink>
+      <w:r>
         <w:t xml:space="preserve">. The documentation and tutorials can be accessed from</w:t>
       </w:r>
       <w:r>
         <w:t xml:space="preserve"> </w:t>
       </w:r>
-      <w:hyperlink r:id="rId23">
+      <w:hyperlink r:id="rId24">
         <w:r>
           <w:rPr>
             <w:rStyle w:val="Hyperlink"/>
@@ -227,9 +244,34 @@
           <w:t xml:space="preserve">https://slinghub.github.io/lancer/</w:t>
         </w:r>
       </w:hyperlink>
-    </w:p>
-    <w:bookmarkEnd w:id="24"/>
-    <w:bookmarkStart w:id="25" w:name="supplementary-information"/>
+      <w:r>
+        <w:t xml:space="preserve">.</w:t>
+      </w:r>
+    </w:p>
+    <w:p>
+      <w:pPr>
+        <w:pStyle w:val="BodyText"/>
+      </w:pPr>
+      <w:r>
+        <w:t xml:space="preserve">The Quarto scripts for the web links underlying this article are available on figshare at</w:t>
+      </w:r>
+      <w:r>
+        <w:t xml:space="preserve"> </w:t>
+      </w:r>
+      <w:hyperlink r:id="rId25">
+        <w:r>
+          <w:rPr>
+            <w:rStyle w:val="Hyperlink"/>
+          </w:rPr>
+          <w:t xml:space="preserve">https://doi.org/10.6084/m9.figshare.21965324</w:t>
+        </w:r>
+      </w:hyperlink>
+      <w:r>
+        <w:t xml:space="preserve">.</w:t>
+      </w:r>
+    </w:p>
+    <w:bookmarkEnd w:id="26"/>
+    <w:bookmarkStart w:id="27" w:name="supplementary-information"/>
     <w:p>
       <w:pPr>
         <w:pStyle w:val="Heading2"/>
@@ -262,8 +304,8 @@
         <w:t xml:space="preserve">online.</w:t>
       </w:r>
     </w:p>
-    <w:bookmarkEnd w:id="25"/>
-    <w:bookmarkStart w:id="26" w:name="issue-section"/>
+    <w:bookmarkEnd w:id="27"/>
+    <w:bookmarkStart w:id="28" w:name="issue-section"/>
     <w:p>
       <w:pPr>
         <w:pStyle w:val="Heading2"/>
@@ -285,9 +327,9 @@
         <w:br w:type="page"/>
       </w:r>
     </w:p>
-    <w:bookmarkEnd w:id="26"/>
-    <w:bookmarkEnd w:id="27"/>
-    <w:bookmarkStart w:id="32" w:name="introduction"/>
+    <w:bookmarkEnd w:id="28"/>
+    <w:bookmarkEnd w:id="29"/>
+    <w:bookmarkStart w:id="34" w:name="introduction"/>
     <w:p>
       <w:pPr>
         <w:pStyle w:val="Heading1"/>
@@ -516,7 +558,7 @@
       <w:tr>
         <w:tc>
           <w:tcPr/>
-          <w:bookmarkStart w:id="31" w:name="fig-visualisation"/>
+          <w:bookmarkStart w:id="33" w:name="fig-visualisation"/>
           <w:p>
             <w:pPr>
               <w:pStyle w:val="Figure"/>
@@ -527,18 +569,18 @@
                 <wp:inline>
                   <wp:extent cx="5334000" cy="4635209"/>
                   <wp:effectExtent b="0" l="0" r="0" t="0"/>
-                  <wp:docPr descr="" title="" id="29" name="Picture"/>
+                  <wp:docPr descr="" title="" id="31" name="Picture"/>
                   <a:graphic>
                     <a:graphicData uri="http://schemas.openxmlformats.org/drawingml/2006/picture">
                       <pic:pic>
                         <pic:nvPicPr>
-                          <pic:cNvPr descr="images/README-TrellisOutput.png" id="30" name="Picture"/>
+                          <pic:cNvPr descr="images/README-TrellisOutput.png" id="32" name="Picture"/>
                           <pic:cNvPicPr>
                             <a:picLocks noChangeArrowheads="1" noChangeAspect="1"/>
                           </pic:cNvPicPr>
                         </pic:nvPicPr>
                         <pic:blipFill>
-                          <a:blip r:embed="rId28"/>
+                          <a:blip r:embed="rId30"/>
                           <a:stretch>
                             <a:fillRect/>
                           </a:stretch>
@@ -591,12 +633,12 @@
               <w:t xml:space="preserve">’s interactive visualisation of curves</w:t>
             </w:r>
           </w:p>
-          <w:bookmarkEnd w:id="31"/>
+          <w:bookmarkEnd w:id="33"/>
         </w:tc>
       </w:tr>
     </w:tbl>
-    <w:bookmarkEnd w:id="32"/>
-    <w:bookmarkStart w:id="37" w:name="approach"/>
+    <w:bookmarkEnd w:id="34"/>
+    <w:bookmarkStart w:id="39" w:name="approach"/>
     <w:p>
       <w:pPr>
         <w:pStyle w:val="Heading1"/>
@@ -819,7 +861,7 @@
       <w:pPr>
         <w:pStyle w:val="BodyText"/>
       </w:pPr>
-      <w:bookmarkStart w:id="33" w:name="eq-mandel-test"/>
+      <w:bookmarkStart w:id="35" w:name="eq-mandel-test"/>
       <m:oMathPara>
         <m:oMathParaPr>
           <m:jc m:val="center"/>
@@ -1611,7 +1653,7 @@
           </m:d>
         </m:oMath>
       </m:oMathPara>
-      <w:bookmarkEnd w:id="33"/>
+      <w:bookmarkEnd w:id="35"/>
     </w:p>
     <w:p>
       <w:pPr>
@@ -1736,7 +1778,7 @@
       <w:pPr>
         <w:pStyle w:val="BodyText"/>
       </w:pPr>
-      <w:bookmarkStart w:id="34" w:name="eq-pra"/>
+      <w:bookmarkStart w:id="36" w:name="eq-pra"/>
       <m:oMathPara>
         <m:oMathParaPr>
           <m:jc m:val="center"/>
@@ -2106,7 +2148,7 @@
           </m:d>
         </m:oMath>
       </m:oMathPara>
-      <w:bookmarkEnd w:id="34"/>
+      <w:bookmarkEnd w:id="36"/>
     </w:p>
     <w:p>
       <w:pPr>
@@ -2469,7 +2511,7 @@
       <w:r>
         <w:t xml:space="preserve"> </w:t>
       </w:r>
-      <w:hyperlink r:id="rId35">
+      <w:hyperlink r:id="rId37">
         <w:r>
           <w:rPr>
             <w:rStyle w:val="Hyperlink"/>
@@ -2608,7 +2650,7 @@
       <w:r>
         <w:t xml:space="preserve"> </w:t>
       </w:r>
-      <w:hyperlink r:id="rId36">
+      <w:hyperlink r:id="rId38">
         <w:r>
           <w:rPr>
             <w:rStyle w:val="Hyperlink"/>
@@ -2617,8 +2659,8 @@
         </w:r>
       </w:hyperlink>
     </w:p>
-    <w:bookmarkEnd w:id="37"/>
-    <w:bookmarkStart w:id="39" w:name="conclusion"/>
+    <w:bookmarkEnd w:id="39"/>
+    <w:bookmarkStart w:id="41" w:name="conclusion"/>
     <w:p>
       <w:pPr>
         <w:pStyle w:val="Heading1"/>
@@ -2678,12 +2720,29 @@
         <w:t xml:space="preserve"> </w:t>
       </w:r>
       <w:r>
+        <w:t xml:space="preserve">and figshare</w:t>
+      </w:r>
+      <w:r>
+        <w:t xml:space="preserve"> </w:t>
+      </w:r>
+      <w:hyperlink r:id="rId23">
+        <w:r>
+          <w:rPr>
+            <w:rStyle w:val="Hyperlink"/>
+          </w:rPr>
+          <w:t xml:space="preserve">https://doi.org/10.6084/m9.figshare.21966896</w:t>
+        </w:r>
+      </w:hyperlink>
+      <w:r>
+        <w:t xml:space="preserve"> </w:t>
+      </w:r>
+      <w:r>
         <w:t xml:space="preserve">while the documentation and tutorials can be accessed from</w:t>
       </w:r>
       <w:r>
         <w:t xml:space="preserve"> </w:t>
       </w:r>
-      <w:hyperlink r:id="rId38">
+      <w:hyperlink r:id="rId40">
         <w:r>
           <w:rPr>
             <w:rStyle w:val="Hyperlink"/>
@@ -2692,11 +2751,25 @@
         </w:r>
       </w:hyperlink>
       <w:r>
+        <w:t xml:space="preserve">. The Quarto scripts for the web links underlying this article are available on figshare at</w:t>
+      </w:r>
+      <w:r>
+        <w:t xml:space="preserve"> </w:t>
+      </w:r>
+      <w:hyperlink r:id="rId25">
+        <w:r>
+          <w:rPr>
+            <w:rStyle w:val="Hyperlink"/>
+          </w:rPr>
+          <w:t xml:space="preserve">https://doi.org/10.6084/m9.figshare.21965324</w:t>
+        </w:r>
+      </w:hyperlink>
+      <w:r>
         <w:t xml:space="preserve">.</w:t>
       </w:r>
     </w:p>
-    <w:bookmarkEnd w:id="39"/>
-    <w:bookmarkStart w:id="40" w:name="acknowledgements"/>
+    <w:bookmarkEnd w:id="41"/>
+    <w:bookmarkStart w:id="42" w:name="acknowledgements"/>
     <w:p>
       <w:pPr>
         <w:pStyle w:val="Heading1"/>
@@ -2754,8 +2827,8 @@
         <w:t xml:space="preserve">section.</w:t>
       </w:r>
     </w:p>
-    <w:bookmarkEnd w:id="40"/>
-    <w:bookmarkStart w:id="41" w:name="funding"/>
+    <w:bookmarkEnd w:id="42"/>
+    <w:bookmarkStart w:id="43" w:name="funding"/>
     <w:p>
       <w:pPr>
         <w:pStyle w:val="Heading1"/>
@@ -2977,8 +3050,8 @@
         <w:t xml:space="preserve">Oxford Journals will deposit all NIH-funded articles in PubMed Central. See Depositing articles in repositories – information for authors for details. Authors must ensure that manuscripts are clearly indicated as NIH-funded using the guidelines above.</w:t>
       </w:r>
     </w:p>
-    <w:bookmarkEnd w:id="41"/>
-    <w:bookmarkStart w:id="69" w:name="references"/>
+    <w:bookmarkEnd w:id="43"/>
+    <w:bookmarkStart w:id="71" w:name="references"/>
     <w:p>
       <w:pPr>
         <w:pStyle w:val="Heading1"/>
@@ -2987,8 +3060,8 @@
         <w:t xml:space="preserve">References</w:t>
       </w:r>
     </w:p>
-    <w:bookmarkStart w:id="68" w:name="refs"/>
-    <w:bookmarkStart w:id="43" w:name="ref-andrade2013"/>
+    <w:bookmarkStart w:id="70" w:name="refs"/>
+    <w:bookmarkStart w:id="45" w:name="ref-andrade2013"/>
     <w:p>
       <w:pPr>
         <w:pStyle w:val="Bibliography"/>
@@ -2999,7 +3072,7 @@
       <w:r>
         <w:t xml:space="preserve"> </w:t>
       </w:r>
-      <w:hyperlink r:id="rId42">
+      <w:hyperlink r:id="rId44">
         <w:r>
           <w:rPr>
             <w:rStyle w:val="Hyperlink"/>
@@ -3037,8 +3110,8 @@
         <w:t xml:space="preserve">, 1145.</w:t>
       </w:r>
     </w:p>
-    <w:bookmarkEnd w:id="43"/>
-    <w:bookmarkStart w:id="45" w:name="ref-croixmarie2009"/>
+    <w:bookmarkEnd w:id="45"/>
+    <w:bookmarkStart w:id="47" w:name="ref-croixmarie2009"/>
     <w:p>
       <w:pPr>
         <w:pStyle w:val="Bibliography"/>
@@ -3065,7 +3138,7 @@
       <w:r>
         <w:t xml:space="preserve"> </w:t>
       </w:r>
-      <w:hyperlink r:id="rId44">
+      <w:hyperlink r:id="rId46">
         <w:r>
           <w:rPr>
             <w:rStyle w:val="Hyperlink"/>
@@ -3103,8 +3176,8 @@
         <w:t xml:space="preserve">, 6061–6069.</w:t>
       </w:r>
     </w:p>
-    <w:bookmarkEnd w:id="45"/>
-    <w:bookmarkStart w:id="47" w:name="ref-galitzine2018"/>
+    <w:bookmarkEnd w:id="47"/>
+    <w:bookmarkStart w:id="49" w:name="ref-galitzine2018"/>
     <w:p>
       <w:pPr>
         <w:pStyle w:val="Bibliography"/>
@@ -3131,7 +3204,7 @@
       <w:r>
         <w:t xml:space="preserve"> </w:t>
       </w:r>
-      <w:hyperlink r:id="rId46">
+      <w:hyperlink r:id="rId48">
         <w:r>
           <w:rPr>
             <w:rStyle w:val="Hyperlink"/>
@@ -3169,8 +3242,8 @@
         <w:t xml:space="preserve">, 913–924.</w:t>
       </w:r>
     </w:p>
-    <w:bookmarkEnd w:id="47"/>
-    <w:bookmarkStart w:id="49" w:name="ref-hsieh2008"/>
+    <w:bookmarkEnd w:id="49"/>
+    <w:bookmarkStart w:id="51" w:name="ref-hsieh2008"/>
     <w:p>
       <w:pPr>
         <w:pStyle w:val="Bibliography"/>
@@ -3181,7 +3254,7 @@
       <w:r>
         <w:t xml:space="preserve"> </w:t>
       </w:r>
-      <w:hyperlink r:id="rId48">
+      <w:hyperlink r:id="rId50">
         <w:r>
           <w:rPr>
             <w:rStyle w:val="Hyperlink"/>
@@ -3219,8 +3292,8 @@
         <w:t xml:space="preserve">, 677–690.</w:t>
       </w:r>
     </w:p>
-    <w:bookmarkEnd w:id="49"/>
-    <w:bookmarkStart w:id="51" w:name="ref-logue2018"/>
+    <w:bookmarkEnd w:id="51"/>
+    <w:bookmarkStart w:id="53" w:name="ref-logue2018"/>
     <w:p>
       <w:pPr>
         <w:pStyle w:val="Bibliography"/>
@@ -3231,7 +3304,7 @@
       <w:r>
         <w:t xml:space="preserve"> </w:t>
       </w:r>
-      <w:hyperlink r:id="rId50">
+      <w:hyperlink r:id="rId52">
         <w:r>
           <w:rPr>
             <w:rStyle w:val="Hyperlink"/>
@@ -3269,8 +3342,8 @@
         <w:t xml:space="preserve">, 527–533.</w:t>
       </w:r>
     </w:p>
-    <w:bookmarkEnd w:id="51"/>
-    <w:bookmarkStart w:id="53" w:name="ref-rprogramming"/>
+    <w:bookmarkEnd w:id="53"/>
+    <w:bookmarkStart w:id="55" w:name="ref-rprogramming"/>
     <w:p>
       <w:pPr>
         <w:pStyle w:val="Bibliography"/>
@@ -3281,7 +3354,7 @@
       <w:r>
         <w:t xml:space="preserve"> </w:t>
       </w:r>
-      <w:hyperlink r:id="rId52">
+      <w:hyperlink r:id="rId54">
         <w:r>
           <w:rPr>
             <w:rStyle w:val="Hyperlink"/>
@@ -3296,8 +3369,8 @@
         <w:t xml:space="preserve">R Foundation for Statistical Computing, Vienna, Austria.</w:t>
       </w:r>
     </w:p>
-    <w:bookmarkEnd w:id="53"/>
-    <w:bookmarkStart w:id="55" w:name="ref-rodríguez1993"/>
+    <w:bookmarkEnd w:id="55"/>
+    <w:bookmarkStart w:id="57" w:name="ref-rodríguez1993"/>
     <w:p>
       <w:pPr>
         <w:pStyle w:val="Bibliography"/>
@@ -3324,7 +3397,7 @@
       <w:r>
         <w:t xml:space="preserve"> </w:t>
       </w:r>
-      <w:hyperlink r:id="rId54">
+      <w:hyperlink r:id="rId56">
         <w:r>
           <w:rPr>
             <w:rStyle w:val="Hyperlink"/>
@@ -3362,8 +3435,8 @@
         <w:t xml:space="preserve">, 1243–1258.</w:t>
       </w:r>
     </w:p>
-    <w:bookmarkEnd w:id="55"/>
-    <w:bookmarkStart w:id="57" w:name="ref-ross2003"/>
+    <w:bookmarkEnd w:id="57"/>
+    <w:bookmarkStart w:id="59" w:name="ref-ross2003"/>
     <w:p>
       <w:pPr>
         <w:pStyle w:val="Bibliography"/>
@@ -3374,7 +3447,7 @@
       <w:r>
         <w:t xml:space="preserve"> </w:t>
       </w:r>
-      <w:hyperlink r:id="rId56">
+      <w:hyperlink r:id="rId58">
         <w:r>
           <w:rPr>
             <w:rStyle w:val="Hyperlink"/>
@@ -3412,8 +3485,8 @@
         <w:t xml:space="preserve">, 75–78.</w:t>
       </w:r>
     </w:p>
-    <w:bookmarkEnd w:id="57"/>
-    <w:bookmarkStart w:id="59" w:name="ref-sanchez2021"/>
+    <w:bookmarkEnd w:id="59"/>
+    <w:bookmarkStart w:id="61" w:name="ref-sanchez2021"/>
     <w:p>
       <w:pPr>
         <w:pStyle w:val="Bibliography"/>
@@ -3424,7 +3497,7 @@
       <w:r>
         <w:t xml:space="preserve"> </w:t>
       </w:r>
-      <w:hyperlink r:id="rId58">
+      <w:hyperlink r:id="rId60">
         <w:r>
           <w:rPr>
             <w:rStyle w:val="Hyperlink"/>
@@ -3486,8 +3559,8 @@
         <w:t xml:space="preserve">, 4431–4441.</w:t>
       </w:r>
     </w:p>
-    <w:bookmarkEnd w:id="59"/>
-    <w:bookmarkStart w:id="61" w:name="ref-sands2021"/>
+    <w:bookmarkEnd w:id="61"/>
+    <w:bookmarkStart w:id="63" w:name="ref-sands2021"/>
     <w:p>
       <w:pPr>
         <w:pStyle w:val="Bibliography"/>
@@ -3514,7 +3587,7 @@
       <w:r>
         <w:t xml:space="preserve"> </w:t>
       </w:r>
-      <w:hyperlink r:id="rId60">
+      <w:hyperlink r:id="rId62">
         <w:r>
           <w:rPr>
             <w:rStyle w:val="Hyperlink"/>
@@ -3552,8 +3625,8 @@
         <w:t xml:space="preserve">, 1924–1933.</w:t>
       </w:r>
     </w:p>
-    <w:bookmarkEnd w:id="61"/>
-    <w:bookmarkStart w:id="63" w:name="ref-sonnergaard2006"/>
+    <w:bookmarkEnd w:id="63"/>
+    <w:bookmarkStart w:id="65" w:name="ref-sonnergaard2006"/>
     <w:p>
       <w:pPr>
         <w:pStyle w:val="Bibliography"/>
@@ -3564,7 +3637,7 @@
       <w:r>
         <w:t xml:space="preserve"> </w:t>
       </w:r>
-      <w:hyperlink r:id="rId62">
+      <w:hyperlink r:id="rId64">
         <w:r>
           <w:rPr>
             <w:rStyle w:val="Hyperlink"/>
@@ -3602,8 +3675,8 @@
         <w:t xml:space="preserve">, 12–17.</w:t>
       </w:r>
     </w:p>
-    <w:bookmarkEnd w:id="63"/>
-    <w:bookmarkStart w:id="65" w:name="ref-vanloco2002"/>
+    <w:bookmarkEnd w:id="65"/>
+    <w:bookmarkStart w:id="67" w:name="ref-vanloco2002"/>
     <w:p>
       <w:pPr>
         <w:pStyle w:val="Bibliography"/>
@@ -3630,7 +3703,7 @@
       <w:r>
         <w:t xml:space="preserve"> </w:t>
       </w:r>
-      <w:hyperlink r:id="rId64">
+      <w:hyperlink r:id="rId66">
         <w:r>
           <w:rPr>
             <w:rStyle w:val="Hyperlink"/>
@@ -3668,8 +3741,8 @@
         <w:t xml:space="preserve">, 281–285.</w:t>
       </w:r>
     </w:p>
-    <w:bookmarkEnd w:id="65"/>
-    <w:bookmarkStart w:id="67" w:name="ref-y.h.chan2003"/>
+    <w:bookmarkEnd w:id="67"/>
+    <w:bookmarkStart w:id="69" w:name="ref-y.h.chan2003"/>
     <w:p>
       <w:pPr>
         <w:pStyle w:val="Bibliography"/>
@@ -3680,7 +3753,7 @@
       <w:r>
         <w:t xml:space="preserve"> </w:t>
       </w:r>
-      <w:hyperlink r:id="rId66">
+      <w:hyperlink r:id="rId68">
         <w:r>
           <w:rPr>
             <w:rStyle w:val="Hyperlink"/>
@@ -3718,9 +3791,9 @@
         <w:t xml:space="preserve">, 614–619.</w:t>
       </w:r>
     </w:p>
-    <w:bookmarkEnd w:id="67"/>
-    <w:bookmarkEnd w:id="68"/>
     <w:bookmarkEnd w:id="69"/>
+    <w:bookmarkEnd w:id="70"/>
+    <w:bookmarkEnd w:id="71"/>
     <w:sectPr/>
   </w:body>
 </w:document>

</xml_diff>